<commit_message>
added storages class, added copy_storage_table_to_memory and append_storage_table to model_data_io. added append_storage_table to mc_data_io.add_model - need tests for these
</commit_message>
<xml_diff>
--- a/Model Catalog TODO.docx
+++ b/Model Catalog TODO.docx
@@ -187,12 +187,10 @@
           <w:iCs/>
           <w:color w:val="0D0D0D" w:themeColor="text1" w:themeTint="F2"/>
         </w:rPr>
-        <w:t xml:space="preserve"> Check with BW on Taggart status. If we can keep things static for a while then just save out a copy and map from that if needed.</w:t>
-      </w:r>
-    </w:p>
-    <w:p>
-      <w:pPr>
-        <w:pStyle w:val="NoSpacing"/>
+        <w:t xml:space="preserve"> Check with BW on Taggart status. If we can keep things static for a </w:t>
+      </w:r>
+      <w:proofErr w:type="gramStart"/>
+      <w:r>
         <w:rPr>
           <w:b/>
           <w:bCs/>
@@ -200,7 +198,9 @@
           <w:iCs/>
           <w:color w:val="0D0D0D" w:themeColor="text1" w:themeTint="F2"/>
         </w:rPr>
-      </w:pPr>
+        <w:t>while</w:t>
+      </w:r>
+      <w:proofErr w:type="gramEnd"/>
       <w:r>
         <w:rPr>
           <w:b/>
@@ -209,6 +209,28 @@
           <w:iCs/>
           <w:color w:val="0D0D0D" w:themeColor="text1" w:themeTint="F2"/>
         </w:rPr>
+        <w:t xml:space="preserve"> then just save out a copy and map from that if needed.</w:t>
+      </w:r>
+    </w:p>
+    <w:p>
+      <w:pPr>
+        <w:pStyle w:val="NoSpacing"/>
+        <w:rPr>
+          <w:b/>
+          <w:bCs/>
+          <w:i/>
+          <w:iCs/>
+          <w:color w:val="0D0D0D" w:themeColor="text1" w:themeTint="F2"/>
+        </w:rPr>
+      </w:pPr>
+      <w:r>
+        <w:rPr>
+          <w:b/>
+          <w:bCs/>
+          <w:i/>
+          <w:iCs/>
+          <w:color w:val="0D0D0D" w:themeColor="text1" w:themeTint="F2"/>
+        </w:rPr>
         <w:t>OR – can we go ahead and move what we have currently in TEST to PROD?</w:t>
       </w:r>
     </w:p>
@@ -239,7 +261,15 @@
         </w:sdtContent>
       </w:sdt>
       <w:r>
-        <w:t xml:space="preserve"> If implemented then need to add 3</w:t>
+        <w:t xml:space="preserve"> If </w:t>
+      </w:r>
+      <w:proofErr w:type="gramStart"/>
+      <w:r>
+        <w:t>implemented</w:t>
+      </w:r>
+      <w:proofErr w:type="gramEnd"/>
+      <w:r>
+        <w:t xml:space="preserve"> then need to add 3</w:t>
       </w:r>
       <w:r>
         <w:rPr>
@@ -498,7 +528,23 @@
           <w:b/>
           <w:bCs/>
         </w:rPr>
-        <w:t xml:space="preserve">Add components to account for Alternative models – right now we probably cannot register them or it would act in a way we don’t want </w:t>
+        <w:t xml:space="preserve">Add components to account for Alternative models – right now we probably cannot register </w:t>
+      </w:r>
+      <w:proofErr w:type="gramStart"/>
+      <w:r>
+        <w:rPr>
+          <w:b/>
+          <w:bCs/>
+        </w:rPr>
+        <w:t>them</w:t>
+      </w:r>
+      <w:proofErr w:type="gramEnd"/>
+      <w:r>
+        <w:rPr>
+          <w:b/>
+          <w:bCs/>
+        </w:rPr>
+        <w:t xml:space="preserve"> or it would act in a way we don’t want </w:t>
       </w:r>
     </w:p>
     <w:p>
@@ -1674,7 +1720,15 @@
         <w:t>M</w:t>
       </w:r>
       <w:r>
-        <w:t>odify code to account for Alternatives mapping – this was possibly stubbed out by Dan/Brent earlier but we did not get very far</w:t>
+        <w:t xml:space="preserve">odify code to account for Alternatives mapping – this was possibly stubbed out by Dan/Brent </w:t>
+      </w:r>
+      <w:proofErr w:type="gramStart"/>
+      <w:r>
+        <w:t>earlier</w:t>
+      </w:r>
+      <w:proofErr w:type="gramEnd"/>
+      <w:r>
+        <w:t xml:space="preserve"> but we did not get very far</w:t>
       </w:r>
     </w:p>
     <w:p>
@@ -1778,8 +1832,13 @@
         <w:t xml:space="preserve"> add </w:t>
       </w:r>
       <w:proofErr w:type="spellStart"/>
-      <w:r>
-        <w:t>model.valid_alternative_simulations</w:t>
+      <w:proofErr w:type="gramStart"/>
+      <w:r>
+        <w:t>model.valid</w:t>
+      </w:r>
+      <w:proofErr w:type="gramEnd"/>
+      <w:r>
+        <w:t>_alternative_simulations</w:t>
       </w:r>
       <w:proofErr w:type="spellEnd"/>
       <w:r>
@@ -1844,7 +1903,23 @@
           <w:i/>
           <w:iCs/>
         </w:rPr>
-        <w:t xml:space="preserve">hey point to whatever folder they want and it can be called whatever they want. </w:t>
+        <w:t xml:space="preserve">hey point to whatever folder they </w:t>
+      </w:r>
+      <w:proofErr w:type="gramStart"/>
+      <w:r>
+        <w:rPr>
+          <w:i/>
+          <w:iCs/>
+        </w:rPr>
+        <w:t>want</w:t>
+      </w:r>
+      <w:proofErr w:type="gramEnd"/>
+      <w:r>
+        <w:rPr>
+          <w:i/>
+          <w:iCs/>
+        </w:rPr>
+        <w:t xml:space="preserve"> and it can be called whatever they want. </w:t>
       </w:r>
       <w:proofErr w:type="spellStart"/>
       <w:r>
@@ -1921,68 +1996,22 @@
         <w:sdtPr>
           <w:id w:val="1757779050"/>
           <w14:checkbox>
-            <w14:checked w14:val="0"/>
-            <w14:checkedState w14:val="2612" w14:font="MS Gothic"/>
-            <w14:uncheckedState w14:val="2610" w14:font="MS Gothic"/>
-          </w14:checkbox>
-        </w:sdtPr>
-        <w:sdtContent>
-          <w:r>
-            <w:rPr>
-              <w:rFonts w:ascii="MS Gothic" w:eastAsia="MS Gothic" w:hAnsi="MS Gothic" w:hint="eastAsia"/>
-            </w:rPr>
-            <w:t>☐</w:t>
+            <w14:checked w14:val="1"/>
+            <w14:checkedState w14:val="2612" w14:font="MS Gothic"/>
+            <w14:uncheckedState w14:val="2610" w14:font="MS Gothic"/>
+          </w14:checkbox>
+        </w:sdtPr>
+        <w:sdtContent>
+          <w:r>
+            <w:rPr>
+              <w:rFonts w:ascii="MS Gothic" w:eastAsia="MS Gothic" w:hAnsi="MS Gothic" w:hint="eastAsia"/>
+            </w:rPr>
+            <w:t>☒</w:t>
           </w:r>
         </w:sdtContent>
       </w:sdt>
       <w:r>
         <w:t xml:space="preserve"> ***Run Alternative model through tool</w:t>
-      </w:r>
-    </w:p>
-    <w:p>
-      <w:pPr>
-        <w:pStyle w:val="NoSpacing"/>
-      </w:pPr>
-    </w:p>
-    <w:p>
-      <w:pPr>
-        <w:pStyle w:val="NoSpacing"/>
-      </w:pPr>
-      <w:sdt>
-        <w:sdtPr>
-          <w:id w:val="744380818"/>
-          <w14:checkbox>
-            <w14:checked w14:val="1"/>
-            <w14:checkedState w14:val="2612" w14:font="MS Gothic"/>
-            <w14:uncheckedState w14:val="2610" w14:font="MS Gothic"/>
-          </w14:checkbox>
-        </w:sdtPr>
-        <w:sdtEndPr/>
-        <w:sdtContent>
-          <w:r>
-            <w:rPr>
-              <w:rFonts w:ascii="MS Gothic" w:eastAsia="MS Gothic" w:hAnsi="MS Gothic" w:hint="eastAsia"/>
-            </w:rPr>
-            <w:t>☒</w:t>
-          </w:r>
-        </w:sdtContent>
-      </w:sdt>
-      <w:r>
-        <w:t xml:space="preserve"> </w:t>
-      </w:r>
-      <w:r>
-        <w:t>**</w:t>
-      </w:r>
-      <w:r>
-        <w:t xml:space="preserve">Create script/ module to automate copy of data for the Sitka data load. </w:t>
-      </w:r>
-      <w:proofErr w:type="spellStart"/>
-      <w:r>
-        <w:t>Its</w:t>
-      </w:r>
-      <w:proofErr w:type="spellEnd"/>
-      <w:r>
-        <w:t xml:space="preserve"> an easy process but many layers and easy to do something like get a name wrong which breaks things.</w:t>
       </w:r>
     </w:p>
     <w:p>
@@ -1994,7 +2023,61 @@
         </w:numPr>
       </w:pPr>
       <w:r>
-        <w:t>Input data sources will be based on an xlsx file and read into a dictionary. Provides easy maintenance for non-code types and allows us to iterate through inputs in copy method.</w:t>
+        <w:t>Test models coming from Karen soon</w:t>
+      </w:r>
+    </w:p>
+    <w:p>
+      <w:pPr>
+        <w:pStyle w:val="NoSpacing"/>
+      </w:pPr>
+    </w:p>
+    <w:p>
+      <w:pPr>
+        <w:pStyle w:val="NoSpacing"/>
+      </w:pPr>
+      <w:sdt>
+        <w:sdtPr>
+          <w:id w:val="744380818"/>
+          <w14:checkbox>
+            <w14:checked w14:val="1"/>
+            <w14:checkedState w14:val="2612" w14:font="MS Gothic"/>
+            <w14:uncheckedState w14:val="2610" w14:font="MS Gothic"/>
+          </w14:checkbox>
+        </w:sdtPr>
+        <w:sdtEndPr/>
+        <w:sdtContent>
+          <w:r>
+            <w:rPr>
+              <w:rFonts w:ascii="MS Gothic" w:eastAsia="MS Gothic" w:hAnsi="MS Gothic" w:hint="eastAsia"/>
+            </w:rPr>
+            <w:t>☒</w:t>
+          </w:r>
+        </w:sdtContent>
+      </w:sdt>
+      <w:r>
+        <w:t xml:space="preserve"> </w:t>
+      </w:r>
+      <w:r>
+        <w:t>**</w:t>
+      </w:r>
+      <w:r>
+        <w:t xml:space="preserve">Create script/ module to automate copy of data for the Sitka data load. </w:t>
+      </w:r>
+      <w:proofErr w:type="spellStart"/>
+      <w:r>
+        <w:t>Its</w:t>
+      </w:r>
+      <w:proofErr w:type="spellEnd"/>
+      <w:r>
+        <w:t xml:space="preserve"> an easy process but many layers and easy to do something like get a name wrong which breaks </w:t>
+      </w:r>
+      <w:proofErr w:type="gramStart"/>
+      <w:r>
+        <w:t>things</w:t>
+      </w:r>
+      <w:proofErr w:type="gramEnd"/>
+      <w:r>
+        <w:t>.</w:t>
       </w:r>
     </w:p>
     <w:p>
@@ -2004,6 +2087,18 @@
           <w:ilvl w:val="0"/>
           <w:numId w:val="2"/>
         </w:numPr>
+      </w:pPr>
+      <w:r>
+        <w:t>Input data sources will be based on an xlsx file and read into a dictionary. Provides easy maintenance for non-code types and allows us to iterate through inputs in copy method.</w:t>
+      </w:r>
+    </w:p>
+    <w:p>
+      <w:pPr>
+        <w:pStyle w:val="NoSpacing"/>
+        <w:numPr>
+          <w:ilvl w:val="0"/>
+          <w:numId w:val="2"/>
+        </w:numPr>
         <w:rPr>
           <w:i/>
           <w:iCs/>
@@ -2064,12 +2159,39 @@
         <w:sdtPr>
           <w:id w:val="1907873209"/>
           <w14:checkbox>
+            <w14:checked w14:val="1"/>
+            <w14:checkedState w14:val="2612" w14:font="MS Gothic"/>
+            <w14:uncheckedState w14:val="2610" w14:font="MS Gothic"/>
+          </w14:checkbox>
+        </w:sdtPr>
+        <w:sdtEndPr/>
+        <w:sdtContent>
+          <w:r>
+            <w:rPr>
+              <w:rFonts w:ascii="MS Gothic" w:eastAsia="MS Gothic" w:hAnsi="MS Gothic" w:hint="eastAsia"/>
+            </w:rPr>
+            <w:t>☒</w:t>
+          </w:r>
+        </w:sdtContent>
+      </w:sdt>
+      <w:r>
+        <w:t xml:space="preserve"> relocate/refactor pieces</w:t>
+      </w:r>
+    </w:p>
+    <w:p>
+      <w:pPr>
+        <w:pStyle w:val="NoSpacing"/>
+        <w:ind w:left="360"/>
+      </w:pPr>
+      <w:sdt>
+        <w:sdtPr>
+          <w:id w:val="1728487796"/>
+          <w14:checkbox>
             <w14:checked w14:val="0"/>
             <w14:checkedState w14:val="2612" w14:font="MS Gothic"/>
             <w14:uncheckedState w14:val="2610" w14:font="MS Gothic"/>
           </w14:checkbox>
         </w:sdtPr>
-        <w:sdtEndPr/>
         <w:sdtContent>
           <w:r>
             <w:rPr>
@@ -2080,13 +2202,377 @@
         </w:sdtContent>
       </w:sdt>
       <w:r>
-        <w:t xml:space="preserve"> relocate/refactor pieces</w:t>
-      </w:r>
-    </w:p>
-    <w:p>
-      <w:pPr>
-        <w:pStyle w:val="NoSpacing"/>
-      </w:pPr>
+        <w:t xml:space="preserve"> rework input so that it is also json (</w:t>
+      </w:r>
+      <w:proofErr w:type="spellStart"/>
+      <w:r>
+        <w:t>dict</w:t>
+      </w:r>
+      <w:proofErr w:type="spellEnd"/>
+      <w:r>
+        <w:t xml:space="preserve"> input instead of converting </w:t>
+      </w:r>
+      <w:proofErr w:type="spellStart"/>
+      <w:r>
+        <w:t>xls</w:t>
+      </w:r>
+      <w:proofErr w:type="spellEnd"/>
+      <w:r>
+        <w:t xml:space="preserve"> to </w:t>
+      </w:r>
+      <w:proofErr w:type="spellStart"/>
+      <w:r>
+        <w:t>dict</w:t>
+      </w:r>
+      <w:proofErr w:type="spellEnd"/>
+      <w:r>
+        <w:t>)</w:t>
+      </w:r>
+    </w:p>
+    <w:p>
+      <w:pPr>
+        <w:pStyle w:val="NoSpacing"/>
+        <w:ind w:left="360"/>
+      </w:pPr>
+      <w:sdt>
+        <w:sdtPr>
+          <w:id w:val="-552236886"/>
+          <w14:checkbox>
+            <w14:checked w14:val="0"/>
+            <w14:checkedState w14:val="2612" w14:font="MS Gothic"/>
+            <w14:uncheckedState w14:val="2610" w14:font="MS Gothic"/>
+          </w14:checkbox>
+        </w:sdtPr>
+        <w:sdtContent>
+          <w:r>
+            <w:rPr>
+              <w:rFonts w:ascii="MS Gothic" w:eastAsia="MS Gothic" w:hAnsi="MS Gothic" w:hint="eastAsia"/>
+            </w:rPr>
+            <w:t>☐</w:t>
+          </w:r>
+        </w:sdtContent>
+      </w:sdt>
+      <w:r>
+        <w:t xml:space="preserve"> validate names </w:t>
+      </w:r>
+      <w:r>
+        <w:t>against names in</w:t>
+      </w:r>
+      <w:r>
+        <w:t xml:space="preserve"> </w:t>
+      </w:r>
+      <w:proofErr w:type="spellStart"/>
+      <w:r>
+        <w:t>appsettings</w:t>
+      </w:r>
+      <w:proofErr w:type="spellEnd"/>
+      <w:r>
+        <w:t xml:space="preserve"> json</w:t>
+      </w:r>
+    </w:p>
+    <w:p>
+      <w:pPr>
+        <w:pStyle w:val="NoSpacing"/>
+      </w:pPr>
+    </w:p>
+    <w:p>
+      <w:pPr>
+        <w:pStyle w:val="NoSpacing"/>
+      </w:pPr>
+      <w:sdt>
+        <w:sdtPr>
+          <w:id w:val="-797912039"/>
+          <w14:checkbox>
+            <w14:checked w14:val="0"/>
+            <w14:checkedState w14:val="2612" w14:font="MS Gothic"/>
+            <w14:uncheckedState w14:val="2610" w14:font="MS Gothic"/>
+          </w14:checkbox>
+        </w:sdtPr>
+        <w:sdtContent>
+          <w:r>
+            <w:rPr>
+              <w:rFonts w:ascii="MS Gothic" w:eastAsia="MS Gothic" w:hAnsi="MS Gothic" w:hint="eastAsia"/>
+            </w:rPr>
+            <w:t>☐</w:t>
+          </w:r>
+        </w:sdtContent>
+      </w:sdt>
+      <w:r>
+        <w:t xml:space="preserve"> Add storage tables to the Model Catalog for green streets areas. </w:t>
+      </w:r>
+    </w:p>
+    <w:p>
+      <w:pPr>
+        <w:pStyle w:val="NoSpacing"/>
+      </w:pPr>
+      <w:r>
+        <w:tab/>
+      </w:r>
+      <w:sdt>
+        <w:sdtPr>
+          <w:id w:val="58062857"/>
+          <w14:checkbox>
+            <w14:checked w14:val="1"/>
+            <w14:checkedState w14:val="2612" w14:font="MS Gothic"/>
+            <w14:uncheckedState w14:val="2610" w14:font="MS Gothic"/>
+          </w14:checkbox>
+        </w:sdtPr>
+        <w:sdtContent>
+          <w:r>
+            <w:rPr>
+              <w:rFonts w:ascii="MS Gothic" w:eastAsia="MS Gothic" w:hAnsi="MS Gothic" w:hint="eastAsia"/>
+            </w:rPr>
+            <w:t>☒</w:t>
+          </w:r>
+        </w:sdtContent>
+      </w:sdt>
+      <w:r>
+        <w:t xml:space="preserve"> Add table in model catalog – include model id, node id and </w:t>
+      </w:r>
+      <w:proofErr w:type="spellStart"/>
+      <w:r>
+        <w:t>area_sqft</w:t>
+      </w:r>
+      <w:proofErr w:type="spellEnd"/>
+    </w:p>
+    <w:p>
+      <w:pPr>
+        <w:pStyle w:val="NoSpacing"/>
+      </w:pPr>
+      <w:r>
+        <w:tab/>
+      </w:r>
+      <w:sdt>
+        <w:sdtPr>
+          <w:id w:val="1260490455"/>
+          <w14:checkbox>
+            <w14:checked w14:val="1"/>
+            <w14:checkedState w14:val="2612" w14:font="MS Gothic"/>
+            <w14:uncheckedState w14:val="2610" w14:font="MS Gothic"/>
+          </w14:checkbox>
+        </w:sdtPr>
+        <w:sdtContent>
+          <w:r>
+            <w:rPr>
+              <w:rFonts w:ascii="MS Gothic" w:eastAsia="MS Gothic" w:hAnsi="MS Gothic" w:hint="eastAsia"/>
+            </w:rPr>
+            <w:t>☒</w:t>
+          </w:r>
+        </w:sdtContent>
+      </w:sdt>
+      <w:r>
+        <w:t xml:space="preserve"> Add item in current id table</w:t>
+      </w:r>
+    </w:p>
+    <w:p>
+      <w:pPr>
+        <w:pStyle w:val="NoSpacing"/>
+      </w:pPr>
+      <w:r>
+        <w:tab/>
+      </w:r>
+      <w:sdt>
+        <w:sdtPr>
+          <w:id w:val="136377839"/>
+          <w14:checkbox>
+            <w14:checked w14:val="1"/>
+            <w14:checkedState w14:val="2612" w14:font="MS Gothic"/>
+            <w14:uncheckedState w14:val="2610" w14:font="MS Gothic"/>
+          </w14:checkbox>
+        </w:sdtPr>
+        <w:sdtContent>
+          <w:r>
+            <w:rPr>
+              <w:rFonts w:ascii="MS Gothic" w:eastAsia="MS Gothic" w:hAnsi="MS Gothic" w:hint="eastAsia"/>
+            </w:rPr>
+            <w:t>☒</w:t>
+          </w:r>
+        </w:sdtContent>
+      </w:sdt>
+      <w:r>
+        <w:t xml:space="preserve"> need new storage class</w:t>
+      </w:r>
+    </w:p>
+    <w:p>
+      <w:pPr>
+        <w:pStyle w:val="NoSpacing"/>
+      </w:pPr>
+      <w:bookmarkStart w:id="1" w:name="_GoBack"/>
+      <w:bookmarkEnd w:id="1"/>
+      <w:r>
+        <w:tab/>
+      </w:r>
+      <w:sdt>
+        <w:sdtPr>
+          <w:id w:val="762340968"/>
+          <w14:checkbox>
+            <w14:checked w14:val="1"/>
+            <w14:checkedState w14:val="2612" w14:font="MS Gothic"/>
+            <w14:uncheckedState w14:val="2610" w14:font="MS Gothic"/>
+          </w14:checkbox>
+        </w:sdtPr>
+        <w:sdtContent>
+          <w:r>
+            <w:rPr>
+              <w:rFonts w:ascii="MS Gothic" w:eastAsia="MS Gothic" w:hAnsi="MS Gothic" w:hint="eastAsia"/>
+            </w:rPr>
+            <w:t>☒</w:t>
+          </w:r>
+        </w:sdtContent>
+      </w:sdt>
+      <w:r>
+        <w:t xml:space="preserve"> adapt existing code from other modules – this doesn’t really do anything new</w:t>
+      </w:r>
+      <w:r>
+        <w:t xml:space="preserve">; we’re just </w:t>
+      </w:r>
+      <w:r>
+        <w:t>copying</w:t>
+      </w:r>
+      <w:r>
+        <w:t xml:space="preserve"> </w:t>
+      </w:r>
+      <w:r>
+        <w:t xml:space="preserve">and appending. </w:t>
+      </w:r>
+      <w:r>
+        <w:t xml:space="preserve">Can prob use similar code to that used for </w:t>
+      </w:r>
+      <w:proofErr w:type="gramStart"/>
+      <w:r>
+        <w:t>geometry..</w:t>
+      </w:r>
+      <w:proofErr w:type="gramEnd"/>
+      <w:r>
+        <w:t xml:space="preserve"> </w:t>
+      </w:r>
+    </w:p>
+    <w:p>
+      <w:pPr>
+        <w:pStyle w:val="NoSpacing"/>
+      </w:pPr>
+      <w:r>
+        <w:tab/>
+      </w:r>
+      <w:sdt>
+        <w:sdtPr>
+          <w:id w:val="1404490197"/>
+          <w14:checkbox>
+            <w14:checked w14:val="0"/>
+            <w14:checkedState w14:val="2612" w14:font="MS Gothic"/>
+            <w14:uncheckedState w14:val="2610" w14:font="MS Gothic"/>
+          </w14:checkbox>
+        </w:sdtPr>
+        <w:sdtContent>
+          <w:r>
+            <w:rPr>
+              <w:rFonts w:ascii="MS Gothic" w:eastAsia="MS Gothic" w:hAnsi="MS Gothic" w:hint="eastAsia"/>
+            </w:rPr>
+            <w:t>☐</w:t>
+          </w:r>
+        </w:sdtContent>
+      </w:sdt>
+      <w:r>
+        <w:t xml:space="preserve"> add tests for any new code pieces</w:t>
+      </w:r>
+    </w:p>
+    <w:p>
+      <w:pPr>
+        <w:pStyle w:val="NoSpacing"/>
+        <w:ind w:firstLine="720"/>
+      </w:pPr>
+      <w:sdt>
+        <w:sdtPr>
+          <w:id w:val="44880084"/>
+          <w14:checkbox>
+            <w14:checked w14:val="0"/>
+            <w14:checkedState w14:val="2612" w14:font="MS Gothic"/>
+            <w14:uncheckedState w14:val="2610" w14:font="MS Gothic"/>
+          </w14:checkbox>
+        </w:sdtPr>
+        <w:sdtContent>
+          <w:r>
+            <w:rPr>
+              <w:rFonts w:ascii="MS Gothic" w:eastAsia="MS Gothic" w:hAnsi="MS Gothic" w:hint="eastAsia"/>
+            </w:rPr>
+            <w:t>☐</w:t>
+          </w:r>
+        </w:sdtContent>
+      </w:sdt>
+      <w:r>
+        <w:t xml:space="preserve"> add Storages to ETL loader</w:t>
+      </w:r>
+    </w:p>
+    <w:p>
+      <w:pPr>
+        <w:pStyle w:val="NoSpacing"/>
+      </w:pPr>
+    </w:p>
+    <w:p>
+      <w:sdt>
+        <w:sdtPr>
+          <w:id w:val="-5361681"/>
+          <w14:checkbox>
+            <w14:checked w14:val="1"/>
+            <w14:checkedState w14:val="2612" w14:font="MS Gothic"/>
+            <w14:uncheckedState w14:val="2610" w14:font="MS Gothic"/>
+          </w14:checkbox>
+        </w:sdtPr>
+        <w:sdtContent>
+          <w:r>
+            <w:rPr>
+              <w:rFonts w:ascii="MS Gothic" w:eastAsia="MS Gothic" w:hAnsi="MS Gothic" w:hint="eastAsia"/>
+            </w:rPr>
+            <w:t>☒</w:t>
+          </w:r>
+        </w:sdtContent>
+      </w:sdt>
+      <w:r>
+        <w:t xml:space="preserve"> </w:t>
+      </w:r>
+      <w:proofErr w:type="spellStart"/>
+      <w:r>
+        <w:t>OutVolumeCuFt</w:t>
+      </w:r>
+      <w:proofErr w:type="spellEnd"/>
+      <w:r>
+        <w:t xml:space="preserve"> added </w:t>
+      </w:r>
+      <w:proofErr w:type="spellStart"/>
+      <w:r>
+        <w:t>NodeResults</w:t>
+      </w:r>
+      <w:proofErr w:type="spellEnd"/>
+      <w:r>
+        <w:t xml:space="preserve"> in </w:t>
+      </w:r>
+      <w:proofErr w:type="spellStart"/>
+      <w:r>
+        <w:t>Results.gdb</w:t>
+      </w:r>
+      <w:proofErr w:type="spellEnd"/>
+      <w:r>
+        <w:t xml:space="preserve"> (Arnel) – need to add same field to </w:t>
+      </w:r>
+      <w:proofErr w:type="spellStart"/>
+      <w:r>
+        <w:t>ModelCatalog</w:t>
+      </w:r>
+      <w:proofErr w:type="spellEnd"/>
+      <w:r>
+        <w:t xml:space="preserve"> </w:t>
+      </w:r>
+      <w:proofErr w:type="spellStart"/>
+      <w:r>
+        <w:t>NodeResults</w:t>
+      </w:r>
+      <w:proofErr w:type="spellEnd"/>
+      <w:r>
+        <w:t xml:space="preserve"> so that value caries over</w:t>
+      </w:r>
+      <w:r>
+        <w:t>. Field is a double, precision – 0, scale – 0.</w:t>
+      </w:r>
     </w:p>
     <w:p>
       <w:pPr>
@@ -2228,7 +2714,15 @@
       </w:r>
       <w:proofErr w:type="spellEnd"/>
       <w:r>
-        <w:t xml:space="preserve"> so that Alternatives can be connected up with Characterization models in future versions</w:t>
+        <w:t xml:space="preserve"> so that Alternatives can be </w:t>
+      </w:r>
+      <w:proofErr w:type="gramStart"/>
+      <w:r>
+        <w:t>connected up</w:t>
+      </w:r>
+      <w:proofErr w:type="gramEnd"/>
+      <w:r>
+        <w:t xml:space="preserve"> with Characterization models in future versions</w:t>
       </w:r>
       <w:r>
         <w:t>.</w:t>
@@ -2345,7 +2839,15 @@
         </w:sdtContent>
       </w:sdt>
       <w:r>
-        <w:t xml:space="preserve"> for DCA testing – get their current version to run vs the 20200214 version for now (this is what Corina is doing) and at some point we’ll shift them to the newer load </w:t>
+        <w:t xml:space="preserve"> for DCA testing – get their current version to run vs the 20200214 version for now (this is what Corina is doing) and at some </w:t>
+      </w:r>
+      <w:proofErr w:type="gramStart"/>
+      <w:r>
+        <w:t>point</w:t>
+      </w:r>
+      <w:proofErr w:type="gramEnd"/>
+      <w:r>
+        <w:t xml:space="preserve"> we’ll shift them to the newer load </w:t>
       </w:r>
       <w:proofErr w:type="spellStart"/>
       <w:r>
@@ -2530,8 +3032,6 @@
         </w:rPr>
         <w:t xml:space="preserve"> – they can share those methods</w:t>
       </w:r>
-      <w:bookmarkStart w:id="1" w:name="_GoBack"/>
-      <w:bookmarkEnd w:id="1"/>
     </w:p>
     <w:p>
       <w:pPr>
@@ -2565,7 +3065,15 @@
         <w:t xml:space="preserve"> Add table/module to track models extracted for mapping. That way we know what has been used out of the MC, when, how many times, etc.</w:t>
       </w:r>
       <w:r>
-        <w:t xml:space="preserve"> If we set this up (to me) it basically puts the nail in the coffin for the RRAD db. Remaining question – do we retain the snapshot data somewhere and where? We obviously use it for mapping/reporting but then what becomes of it?</w:t>
+        <w:t xml:space="preserve"> If we set this up (to me) it basically puts the nail in the coffin for the RRAD db. Remaining question – </w:t>
+      </w:r>
+      <w:proofErr w:type="gramStart"/>
+      <w:r>
+        <w:t>do</w:t>
+      </w:r>
+      <w:proofErr w:type="gramEnd"/>
+      <w:r>
+        <w:t xml:space="preserve"> we retain the snapshot data somewhere and where? We obviously use it for mapping/reporting but then what becomes of it?</w:t>
       </w:r>
     </w:p>
     <w:p>
@@ -2756,10 +3264,12 @@
         <w:t xml:space="preserve">As of right now spooling will not work since the model does not know its sewer basin and vice versa. This means a lot of manual mapping (eventually ~ a half dozen map types per basin with </w:t>
       </w:r>
       <w:proofErr w:type="spellStart"/>
+      <w:proofErr w:type="gramStart"/>
       <w:r>
         <w:t>lets</w:t>
       </w:r>
       <w:proofErr w:type="spellEnd"/>
+      <w:proofErr w:type="gramEnd"/>
       <w:r>
         <w:t xml:space="preserve"> just say 80 basins (do we merge combined/ sewer basins for those that have both?). This is for just one type (like characterization) so there could be something like 1000 maps in total if these assumptions hold. </w:t>
       </w:r>

</xml_diff>

<commit_message>
final fixes for storages - ran a final model through model catalog registration and verified that statuses table is getting values in
</commit_message>
<xml_diff>
--- a/Model Catalog TODO.docx
+++ b/Model Catalog TODO.docx
@@ -2344,6 +2344,161 @@
       </w:r>
       <w:sdt>
         <w:sdtPr>
+          <w:id w:val="188266603"/>
+          <w14:checkbox>
+            <w14:checked w14:val="1"/>
+            <w14:checkedState w14:val="2612" w14:font="MS Gothic"/>
+            <w14:uncheckedState w14:val="2610" w14:font="MS Gothic"/>
+          </w14:checkbox>
+        </w:sdtPr>
+        <w:sdtContent>
+          <w:r>
+            <w:rPr>
+              <w:rFonts w:ascii="MS Gothic" w:eastAsia="MS Gothic" w:hAnsi="MS Gothic" w:hint="eastAsia"/>
+            </w:rPr>
+            <w:t>☒</w:t>
+          </w:r>
+        </w:sdtContent>
+      </w:sdt>
+      <w:r>
+        <w:t xml:space="preserve"> get append permissions set on this table</w:t>
+      </w:r>
+    </w:p>
+    <w:p>
+      <w:pPr>
+        <w:pStyle w:val="NoSpacing"/>
+        <w:numPr>
+          <w:ilvl w:val="0"/>
+          <w:numId w:val="2"/>
+        </w:numPr>
+        <w:ind w:left="1080"/>
+        <w:rPr>
+          <w:i/>
+          <w:iCs/>
+        </w:rPr>
+      </w:pPr>
+      <w:r>
+        <w:rPr>
+          <w:i/>
+          <w:iCs/>
+        </w:rPr>
+        <w:t xml:space="preserve">Note - </w:t>
+      </w:r>
+      <w:r>
+        <w:rPr>
+          <w:i/>
+          <w:iCs/>
+        </w:rPr>
+        <w:t xml:space="preserve">Open ArcCatalog. Connect to the geodatabase using the “GIS” account. </w:t>
+      </w:r>
+    </w:p>
+    <w:p>
+      <w:pPr>
+        <w:pStyle w:val="NoSpacing"/>
+        <w:ind w:left="360" w:firstLine="720"/>
+        <w:rPr>
+          <w:i/>
+          <w:iCs/>
+        </w:rPr>
+      </w:pPr>
+      <w:r>
+        <w:rPr>
+          <w:i/>
+          <w:iCs/>
+        </w:rPr>
+        <w:t>Right click on the Feature Class or Table.  &gt; Manage &gt; Permissions</w:t>
+      </w:r>
+      <w:r>
+        <w:rPr>
+          <w:i/>
+          <w:iCs/>
+        </w:rPr>
+        <w:t>.</w:t>
+      </w:r>
+    </w:p>
+    <w:p>
+      <w:pPr>
+        <w:pStyle w:val="NoSpacing"/>
+        <w:ind w:left="1080"/>
+        <w:rPr>
+          <w:i/>
+          <w:iCs/>
+        </w:rPr>
+      </w:pPr>
+      <w:r>
+        <w:rPr>
+          <w:i/>
+          <w:iCs/>
+        </w:rPr>
+        <w:t>Click on the “Add Button”.</w:t>
+      </w:r>
+    </w:p>
+    <w:p>
+      <w:pPr>
+        <w:pStyle w:val="NoSpacing"/>
+        <w:ind w:left="360" w:firstLine="720"/>
+        <w:rPr>
+          <w:i/>
+          <w:iCs/>
+        </w:rPr>
+      </w:pPr>
+      <w:r>
+        <w:rPr>
+          <w:i/>
+          <w:iCs/>
+        </w:rPr>
+        <w:t>Choose the User/Role. In this case it’s “</w:t>
+      </w:r>
+      <w:proofErr w:type="spellStart"/>
+      <w:r>
+        <w:rPr>
+          <w:i/>
+          <w:iCs/>
+        </w:rPr>
+        <w:t>Catalog_Editor</w:t>
+      </w:r>
+      <w:proofErr w:type="spellEnd"/>
+      <w:r>
+        <w:rPr>
+          <w:i/>
+          <w:iCs/>
+        </w:rPr>
+        <w:t>”</w:t>
+      </w:r>
+      <w:r>
+        <w:rPr>
+          <w:i/>
+          <w:iCs/>
+        </w:rPr>
+        <w:t>.</w:t>
+      </w:r>
+    </w:p>
+    <w:p>
+      <w:pPr>
+        <w:pStyle w:val="NoSpacing"/>
+        <w:ind w:left="360" w:firstLine="720"/>
+        <w:rPr>
+          <w:i/>
+          <w:iCs/>
+        </w:rPr>
+      </w:pPr>
+      <w:r>
+        <w:rPr>
+          <w:i/>
+          <w:iCs/>
+        </w:rPr>
+        <w:t>Click on the desired permissions. (Select, Insert, Update, Delete)</w:t>
+      </w:r>
+    </w:p>
+    <w:p>
+      <w:pPr>
+        <w:pStyle w:val="NoSpacing"/>
+      </w:pPr>
+      <w:r>
+        <w:tab/>
+      </w:r>
+      <w:sdt>
+        <w:sdtPr>
           <w:id w:val="1260490455"/>
           <w14:checkbox>
             <w14:checked w14:val="1"/>
@@ -2390,21 +2545,201 @@
         </w:sdtContent>
       </w:sdt>
       <w:r>
-        <w:t xml:space="preserve"> need new storage class</w:t>
-      </w:r>
-    </w:p>
-    <w:p>
-      <w:pPr>
-        <w:pStyle w:val="NoSpacing"/>
-      </w:pPr>
+        <w:t xml:space="preserve"> </w:t>
+      </w:r>
+      <w:r>
+        <w:t>add</w:t>
+      </w:r>
+      <w:r>
+        <w:t xml:space="preserve"> new storage class</w:t>
+      </w:r>
+    </w:p>
+    <w:p>
+      <w:pPr>
+        <w:pStyle w:val="NoSpacing"/>
+      </w:pPr>
+      <w:r>
+        <w:tab/>
+      </w:r>
+      <w:sdt>
+        <w:sdtPr>
+          <w:id w:val="762340968"/>
+          <w14:checkbox>
+            <w14:checked w14:val="1"/>
+            <w14:checkedState w14:val="2612" w14:font="MS Gothic"/>
+            <w14:uncheckedState w14:val="2610" w14:font="MS Gothic"/>
+          </w14:checkbox>
+        </w:sdtPr>
+        <w:sdtContent>
+          <w:r>
+            <w:rPr>
+              <w:rFonts w:ascii="MS Gothic" w:eastAsia="MS Gothic" w:hAnsi="MS Gothic" w:hint="eastAsia"/>
+            </w:rPr>
+            <w:t>☒</w:t>
+          </w:r>
+        </w:sdtContent>
+      </w:sdt>
+      <w:r>
+        <w:t xml:space="preserve"> adapt existing code from other modules – this doesn’t really do anything new</w:t>
+      </w:r>
+      <w:r>
+        <w:t xml:space="preserve">; we’re just </w:t>
+      </w:r>
+      <w:r>
+        <w:t>copying</w:t>
+      </w:r>
+      <w:r>
+        <w:t xml:space="preserve"> </w:t>
+      </w:r>
+      <w:r>
+        <w:t xml:space="preserve">and appending. </w:t>
+      </w:r>
+      <w:r>
+        <w:t xml:space="preserve">Can prob use similar code to that used for </w:t>
+      </w:r>
+      <w:proofErr w:type="gramStart"/>
+      <w:r>
+        <w:t>geometry..</w:t>
+      </w:r>
+      <w:proofErr w:type="gramEnd"/>
+      <w:r>
+        <w:t xml:space="preserve"> </w:t>
+      </w:r>
+    </w:p>
+    <w:p>
+      <w:pPr>
+        <w:pStyle w:val="NoSpacing"/>
+      </w:pPr>
+      <w:r>
+        <w:tab/>
+      </w:r>
+      <w:sdt>
+        <w:sdtPr>
+          <w:id w:val="1404490197"/>
+          <w14:checkbox>
+            <w14:checked w14:val="0"/>
+            <w14:checkedState w14:val="2612" w14:font="MS Gothic"/>
+            <w14:uncheckedState w14:val="2610" w14:font="MS Gothic"/>
+          </w14:checkbox>
+        </w:sdtPr>
+        <w:sdtContent>
+          <w:r>
+            <w:rPr>
+              <w:rFonts w:ascii="MS Gothic" w:eastAsia="MS Gothic" w:hAnsi="MS Gothic" w:hint="eastAsia"/>
+            </w:rPr>
+            <w:t>☐</w:t>
+          </w:r>
+        </w:sdtContent>
+      </w:sdt>
+      <w:r>
+        <w:t xml:space="preserve"> add tests for any new code pieces</w:t>
+      </w:r>
+    </w:p>
+    <w:p>
+      <w:pPr>
+        <w:pStyle w:val="NoSpacing"/>
+      </w:pPr>
+      <w:r>
+        <w:tab/>
+      </w:r>
+      <w:sdt>
+        <w:sdtPr>
+          <w:id w:val="1936865359"/>
+          <w14:checkbox>
+            <w14:checked w14:val="1"/>
+            <w14:checkedState w14:val="2612" w14:font="MS Gothic"/>
+            <w14:uncheckedState w14:val="2610" w14:font="MS Gothic"/>
+          </w14:checkbox>
+        </w:sdtPr>
+        <w:sdtContent>
+          <w:r>
+            <w:rPr>
+              <w:rFonts w:ascii="MS Gothic" w:eastAsia="MS Gothic" w:hAnsi="MS Gothic" w:hint="eastAsia"/>
+            </w:rPr>
+            <w:t>☒</w:t>
+          </w:r>
+        </w:sdtContent>
+      </w:sdt>
+      <w:r>
+        <w:t xml:space="preserve"> run registration tool – test that storages records are being appended</w:t>
+      </w:r>
+    </w:p>
+    <w:p>
+      <w:pPr>
+        <w:pStyle w:val="NoSpacing"/>
+        <w:ind w:left="720" w:firstLine="720"/>
+      </w:pPr>
+      <w:sdt>
+        <w:sdtPr>
+          <w:id w:val="1368324600"/>
+          <w14:checkbox>
+            <w14:checked w14:val="0"/>
+            <w14:checkedState w14:val="2612" w14:font="MS Gothic"/>
+            <w14:uncheckedState w14:val="2610" w14:font="MS Gothic"/>
+          </w14:checkbox>
+        </w:sdtPr>
+        <w:sdtContent>
+          <w:r>
+            <w:rPr>
+              <w:rFonts w:ascii="MS Gothic" w:eastAsia="MS Gothic" w:hAnsi="MS Gothic" w:hint="eastAsia"/>
+            </w:rPr>
+            <w:t>☐</w:t>
+          </w:r>
+        </w:sdtContent>
+      </w:sdt>
+      <w:r>
+        <w:t xml:space="preserve"> </w:t>
+      </w:r>
+      <w:r>
+        <w:t xml:space="preserve">A few registrations failed but it does not seem like the </w:t>
+      </w:r>
+      <w:proofErr w:type="spellStart"/>
+      <w:r>
+        <w:t>ModelTracking</w:t>
+      </w:r>
+      <w:proofErr w:type="spellEnd"/>
+      <w:r>
+        <w:t xml:space="preserve"> records rolled back – check into this</w:t>
+      </w:r>
       <w:bookmarkStart w:id="1" w:name="_GoBack"/>
       <w:bookmarkEnd w:id="1"/>
-      <w:r>
-        <w:tab/>
-      </w:r>
-      <w:sdt>
-        <w:sdtPr>
-          <w:id w:val="762340968"/>
+    </w:p>
+    <w:p>
+      <w:pPr>
+        <w:pStyle w:val="NoSpacing"/>
+        <w:ind w:firstLine="720"/>
+      </w:pPr>
+      <w:sdt>
+        <w:sdtPr>
+          <w:id w:val="44880084"/>
+          <w14:checkbox>
+            <w14:checked w14:val="0"/>
+            <w14:checkedState w14:val="2612" w14:font="MS Gothic"/>
+            <w14:uncheckedState w14:val="2610" w14:font="MS Gothic"/>
+          </w14:checkbox>
+        </w:sdtPr>
+        <w:sdtContent>
+          <w:r>
+            <w:rPr>
+              <w:rFonts w:ascii="MS Gothic" w:eastAsia="MS Gothic" w:hAnsi="MS Gothic" w:hint="eastAsia"/>
+            </w:rPr>
+            <w:t>☐</w:t>
+          </w:r>
+        </w:sdtContent>
+      </w:sdt>
+      <w:r>
+        <w:t xml:space="preserve"> add Storages to ETL loader</w:t>
+      </w:r>
+    </w:p>
+    <w:p>
+      <w:pPr>
+        <w:pStyle w:val="NoSpacing"/>
+      </w:pPr>
+    </w:p>
+    <w:p>
+      <w:sdt>
+        <w:sdtPr>
+          <w:id w:val="-5361681"/>
           <w14:checkbox>
             <w14:checked w14:val="1"/>
             <w14:checkedState w14:val="2612" w14:font="MS Gothic"/>
@@ -2421,203 +2756,166 @@
         </w:sdtContent>
       </w:sdt>
       <w:r>
-        <w:t xml:space="preserve"> adapt existing code from other modules – this doesn’t really do anything new</w:t>
-      </w:r>
-      <w:r>
-        <w:t xml:space="preserve">; we’re just </w:t>
-      </w:r>
-      <w:r>
-        <w:t>copying</w:t>
-      </w:r>
-      <w:r>
         <w:t xml:space="preserve"> </w:t>
       </w:r>
-      <w:r>
-        <w:t xml:space="preserve">and appending. </w:t>
-      </w:r>
-      <w:r>
-        <w:t xml:space="preserve">Can prob use similar code to that used for </w:t>
+      <w:proofErr w:type="spellStart"/>
+      <w:r>
+        <w:t>OutVolumeCuFt</w:t>
+      </w:r>
+      <w:proofErr w:type="spellEnd"/>
+      <w:r>
+        <w:t xml:space="preserve"> added </w:t>
+      </w:r>
+      <w:proofErr w:type="spellStart"/>
+      <w:r>
+        <w:t>NodeResults</w:t>
+      </w:r>
+      <w:proofErr w:type="spellEnd"/>
+      <w:r>
+        <w:t xml:space="preserve"> in </w:t>
+      </w:r>
+      <w:proofErr w:type="spellStart"/>
+      <w:r>
+        <w:t>Results.gdb</w:t>
+      </w:r>
+      <w:proofErr w:type="spellEnd"/>
+      <w:r>
+        <w:t xml:space="preserve"> (Arnel) – need to add same field to </w:t>
+      </w:r>
+      <w:proofErr w:type="spellStart"/>
+      <w:r>
+        <w:t>ModelCatalog</w:t>
+      </w:r>
+      <w:proofErr w:type="spellEnd"/>
+      <w:r>
+        <w:t xml:space="preserve"> </w:t>
+      </w:r>
+      <w:proofErr w:type="spellStart"/>
+      <w:r>
+        <w:t>NodeResults</w:t>
+      </w:r>
+      <w:proofErr w:type="spellEnd"/>
+      <w:r>
+        <w:t xml:space="preserve"> so that value caries over</w:t>
+      </w:r>
+      <w:r>
+        <w:t>. Field is a double, precision – 0, scale – 0.</w:t>
+      </w:r>
+    </w:p>
+    <w:p>
+      <w:pPr>
+        <w:pStyle w:val="NoSpacing"/>
+      </w:pPr>
+      <w:sdt>
+        <w:sdtPr>
+          <w:id w:val="-596561237"/>
+          <w14:checkbox>
+            <w14:checked w14:val="1"/>
+            <w14:checkedState w14:val="2612" w14:font="MS Gothic"/>
+            <w14:uncheckedState w14:val="2610" w14:font="MS Gothic"/>
+          </w14:checkbox>
+        </w:sdtPr>
+        <w:sdtEndPr/>
+        <w:sdtContent>
+          <w:r>
+            <w:rPr>
+              <w:rFonts w:ascii="MS Gothic" w:eastAsia="MS Gothic" w:hAnsi="MS Gothic" w:hint="eastAsia"/>
+            </w:rPr>
+            <w:t>☒</w:t>
+          </w:r>
+        </w:sdtContent>
+      </w:sdt>
+      <w:r>
+        <w:t xml:space="preserve"> </w:t>
+      </w:r>
+      <w:r>
+        <w:t>N</w:t>
+      </w:r>
+      <w:r>
+        <w:t xml:space="preserve">eed to include Model Tracking table (from MC) in load </w:t>
+      </w:r>
+      <w:proofErr w:type="spellStart"/>
+      <w:r>
+        <w:t>gdb</w:t>
+      </w:r>
+      <w:proofErr w:type="spellEnd"/>
+      <w:r>
+        <w:t xml:space="preserve"> so that Alternatives can be </w:t>
       </w:r>
       <w:proofErr w:type="gramStart"/>
       <w:r>
-        <w:t>geometry..</w:t>
+        <w:t>connected up</w:t>
       </w:r>
       <w:proofErr w:type="gramEnd"/>
       <w:r>
+        <w:t xml:space="preserve"> with Characterization models in future versions</w:t>
+      </w:r>
+      <w:r>
+        <w:t>.</w:t>
+      </w:r>
+      <w:r>
+        <w:t xml:space="preserve"> (DCA – need a bit more clarity on how this is used</w:t>
+      </w:r>
+      <w:r>
+        <w:t xml:space="preserve"> but can just put it in load </w:t>
+      </w:r>
+      <w:proofErr w:type="spellStart"/>
+      <w:r>
+        <w:t>gdb</w:t>
+      </w:r>
+      <w:proofErr w:type="spellEnd"/>
+      <w:r>
+        <w:t xml:space="preserve"> for now</w:t>
+      </w:r>
+      <w:r>
+        <w:t>)</w:t>
+      </w:r>
+      <w:r>
+        <w:t xml:space="preserve"> Also add ref in SitkaDataSource.xls.</w:t>
+      </w:r>
+    </w:p>
+    <w:p>
+      <w:pPr>
+        <w:pStyle w:val="NoSpacing"/>
+      </w:pPr>
+    </w:p>
+    <w:p>
+      <w:pPr>
+        <w:pStyle w:val="NoSpacing"/>
+        <w:rPr>
+          <w:i/>
+          <w:iCs/>
+        </w:rPr>
+      </w:pPr>
+      <w:sdt>
+        <w:sdtPr>
+          <w:id w:val="-320817783"/>
+          <w14:checkbox>
+            <w14:checked w14:val="0"/>
+            <w14:checkedState w14:val="2612" w14:font="MS Gothic"/>
+            <w14:uncheckedState w14:val="2610" w14:font="MS Gothic"/>
+          </w14:checkbox>
+        </w:sdtPr>
+        <w:sdtContent>
+          <w:r>
+            <w:rPr>
+              <w:rFonts w:ascii="MS Gothic" w:eastAsia="MS Gothic" w:hAnsi="MS Gothic" w:hint="eastAsia"/>
+            </w:rPr>
+            <w:t>☐</w:t>
+          </w:r>
+        </w:sdtContent>
+      </w:sdt>
+      <w:r>
+        <w:t xml:space="preserve"> Existing mapping snapshot </w:t>
+      </w:r>
+      <w:proofErr w:type="spellStart"/>
+      <w:r>
+        <w:t>pyt</w:t>
+      </w:r>
+      <w:proofErr w:type="spellEnd"/>
+      <w:r>
         <w:t xml:space="preserve"> </w:t>
       </w:r>
-    </w:p>
-    <w:p>
-      <w:pPr>
-        <w:pStyle w:val="NoSpacing"/>
-      </w:pPr>
-      <w:r>
-        <w:tab/>
-      </w:r>
-      <w:sdt>
-        <w:sdtPr>
-          <w:id w:val="1404490197"/>
-          <w14:checkbox>
-            <w14:checked w14:val="0"/>
-            <w14:checkedState w14:val="2612" w14:font="MS Gothic"/>
-            <w14:uncheckedState w14:val="2610" w14:font="MS Gothic"/>
-          </w14:checkbox>
-        </w:sdtPr>
-        <w:sdtContent>
-          <w:r>
-            <w:rPr>
-              <w:rFonts w:ascii="MS Gothic" w:eastAsia="MS Gothic" w:hAnsi="MS Gothic" w:hint="eastAsia"/>
-            </w:rPr>
-            <w:t>☐</w:t>
-          </w:r>
-        </w:sdtContent>
-      </w:sdt>
-      <w:r>
-        <w:t xml:space="preserve"> add tests for any new code pieces</w:t>
-      </w:r>
-    </w:p>
-    <w:p>
-      <w:pPr>
-        <w:pStyle w:val="NoSpacing"/>
-        <w:ind w:firstLine="720"/>
-      </w:pPr>
-      <w:sdt>
-        <w:sdtPr>
-          <w:id w:val="44880084"/>
-          <w14:checkbox>
-            <w14:checked w14:val="0"/>
-            <w14:checkedState w14:val="2612" w14:font="MS Gothic"/>
-            <w14:uncheckedState w14:val="2610" w14:font="MS Gothic"/>
-          </w14:checkbox>
-        </w:sdtPr>
-        <w:sdtContent>
-          <w:r>
-            <w:rPr>
-              <w:rFonts w:ascii="MS Gothic" w:eastAsia="MS Gothic" w:hAnsi="MS Gothic" w:hint="eastAsia"/>
-            </w:rPr>
-            <w:t>☐</w:t>
-          </w:r>
-        </w:sdtContent>
-      </w:sdt>
-      <w:r>
-        <w:t xml:space="preserve"> add Storages to ETL loader</w:t>
-      </w:r>
-    </w:p>
-    <w:p>
-      <w:pPr>
-        <w:pStyle w:val="NoSpacing"/>
-      </w:pPr>
-    </w:p>
-    <w:p>
-      <w:sdt>
-        <w:sdtPr>
-          <w:id w:val="-5361681"/>
-          <w14:checkbox>
-            <w14:checked w14:val="1"/>
-            <w14:checkedState w14:val="2612" w14:font="MS Gothic"/>
-            <w14:uncheckedState w14:val="2610" w14:font="MS Gothic"/>
-          </w14:checkbox>
-        </w:sdtPr>
-        <w:sdtContent>
-          <w:r>
-            <w:rPr>
-              <w:rFonts w:ascii="MS Gothic" w:eastAsia="MS Gothic" w:hAnsi="MS Gothic" w:hint="eastAsia"/>
-            </w:rPr>
-            <w:t>☒</w:t>
-          </w:r>
-        </w:sdtContent>
-      </w:sdt>
-      <w:r>
-        <w:t xml:space="preserve"> </w:t>
-      </w:r>
-      <w:proofErr w:type="spellStart"/>
-      <w:r>
-        <w:t>OutVolumeCuFt</w:t>
-      </w:r>
-      <w:proofErr w:type="spellEnd"/>
-      <w:r>
-        <w:t xml:space="preserve"> added </w:t>
-      </w:r>
-      <w:proofErr w:type="spellStart"/>
-      <w:r>
-        <w:t>NodeResults</w:t>
-      </w:r>
-      <w:proofErr w:type="spellEnd"/>
-      <w:r>
-        <w:t xml:space="preserve"> in </w:t>
-      </w:r>
-      <w:proofErr w:type="spellStart"/>
-      <w:r>
-        <w:t>Results.gdb</w:t>
-      </w:r>
-      <w:proofErr w:type="spellEnd"/>
-      <w:r>
-        <w:t xml:space="preserve"> (Arnel) – need to add same field to </w:t>
-      </w:r>
-      <w:proofErr w:type="spellStart"/>
-      <w:r>
-        <w:t>ModelCatalog</w:t>
-      </w:r>
-      <w:proofErr w:type="spellEnd"/>
-      <w:r>
-        <w:t xml:space="preserve"> </w:t>
-      </w:r>
-      <w:proofErr w:type="spellStart"/>
-      <w:r>
-        <w:t>NodeResults</w:t>
-      </w:r>
-      <w:proofErr w:type="spellEnd"/>
-      <w:r>
-        <w:t xml:space="preserve"> so that value caries over</w:t>
-      </w:r>
-      <w:r>
-        <w:t>. Field is a double, precision – 0, scale – 0.</w:t>
-      </w:r>
-    </w:p>
-    <w:p>
-      <w:pPr>
-        <w:pStyle w:val="NoSpacing"/>
-        <w:rPr>
-          <w:i/>
-          <w:iCs/>
-        </w:rPr>
-      </w:pPr>
-      <w:sdt>
-        <w:sdtPr>
-          <w:id w:val="-320817783"/>
-          <w14:checkbox>
-            <w14:checked w14:val="0"/>
-            <w14:checkedState w14:val="2612" w14:font="MS Gothic"/>
-            <w14:uncheckedState w14:val="2610" w14:font="MS Gothic"/>
-          </w14:checkbox>
-        </w:sdtPr>
-        <w:sdtEndPr/>
-        <w:sdtContent>
-          <w:r>
-            <w:rPr>
-              <w:rFonts w:ascii="MS Gothic" w:eastAsia="MS Gothic" w:hAnsi="MS Gothic" w:hint="eastAsia"/>
-            </w:rPr>
-            <w:t>☐</w:t>
-          </w:r>
-        </w:sdtContent>
-      </w:sdt>
-      <w:r>
-        <w:t xml:space="preserve"> </w:t>
-      </w:r>
-      <w:r>
-        <w:t>E</w:t>
-      </w:r>
-      <w:r>
-        <w:t xml:space="preserve">xisting mapping snapshot </w:t>
-      </w:r>
-      <w:proofErr w:type="spellStart"/>
-      <w:r>
-        <w:t>pyt</w:t>
-      </w:r>
-      <w:proofErr w:type="spellEnd"/>
-      <w:r>
-        <w:t xml:space="preserve"> </w:t>
-      </w:r>
       <w:r>
         <w:rPr>
           <w:i/>
@@ -2626,13 +2924,7 @@
         <w:t>could</w:t>
       </w:r>
       <w:r>
-        <w:t xml:space="preserve"> be modified</w:t>
-      </w:r>
-      <w:r>
-        <w:t xml:space="preserve"> (or just create new)</w:t>
-      </w:r>
-      <w:r>
-        <w:t xml:space="preserve"> to select which model(s) get sent to the process (the </w:t>
+        <w:t xml:space="preserve"> be modified (or just create new) to select which model(s) get sent to the process (the </w:t>
       </w:r>
       <w:proofErr w:type="spellStart"/>
       <w:r>
@@ -2648,13 +2940,7 @@
       </w:r>
       <w:proofErr w:type="spellEnd"/>
       <w:r>
-        <w:t xml:space="preserve"> process)</w:t>
-      </w:r>
-      <w:r>
-        <w:t xml:space="preserve"> – regardless of how, this functionality needs to be created</w:t>
-      </w:r>
-      <w:r>
-        <w:t xml:space="preserve"> – </w:t>
+        <w:t xml:space="preserve"> process) – regardless of how, this functionality needs to be created – </w:t>
       </w:r>
       <w:r>
         <w:rPr>
@@ -2670,88 +2956,6 @@
         </w:rPr>
         <w:t xml:space="preserve"> – they can share those methods</w:t>
       </w:r>
-    </w:p>
-    <w:p>
-      <w:pPr>
-        <w:pStyle w:val="NoSpacing"/>
-      </w:pPr>
-    </w:p>
-    <w:p>
-      <w:pPr>
-        <w:pStyle w:val="NoSpacing"/>
-      </w:pPr>
-      <w:sdt>
-        <w:sdtPr>
-          <w:id w:val="-596561237"/>
-          <w14:checkbox>
-            <w14:checked w14:val="1"/>
-            <w14:checkedState w14:val="2612" w14:font="MS Gothic"/>
-            <w14:uncheckedState w14:val="2610" w14:font="MS Gothic"/>
-          </w14:checkbox>
-        </w:sdtPr>
-        <w:sdtEndPr/>
-        <w:sdtContent>
-          <w:r>
-            <w:rPr>
-              <w:rFonts w:ascii="MS Gothic" w:eastAsia="MS Gothic" w:hAnsi="MS Gothic" w:hint="eastAsia"/>
-            </w:rPr>
-            <w:t>☒</w:t>
-          </w:r>
-        </w:sdtContent>
-      </w:sdt>
-      <w:r>
-        <w:t xml:space="preserve"> </w:t>
-      </w:r>
-      <w:r>
-        <w:t>N</w:t>
-      </w:r>
-      <w:r>
-        <w:t xml:space="preserve">eed to include Model Tracking table (from MC) in load </w:t>
-      </w:r>
-      <w:proofErr w:type="spellStart"/>
-      <w:r>
-        <w:t>gdb</w:t>
-      </w:r>
-      <w:proofErr w:type="spellEnd"/>
-      <w:r>
-        <w:t xml:space="preserve"> so that Alternatives can be </w:t>
-      </w:r>
-      <w:proofErr w:type="gramStart"/>
-      <w:r>
-        <w:t>connected up</w:t>
-      </w:r>
-      <w:proofErr w:type="gramEnd"/>
-      <w:r>
-        <w:t xml:space="preserve"> with Characterization models in future versions</w:t>
-      </w:r>
-      <w:r>
-        <w:t>.</w:t>
-      </w:r>
-      <w:r>
-        <w:t xml:space="preserve"> (DCA – need a bit more clarity on how this is used</w:t>
-      </w:r>
-      <w:r>
-        <w:t xml:space="preserve"> but can just put it in load </w:t>
-      </w:r>
-      <w:proofErr w:type="spellStart"/>
-      <w:r>
-        <w:t>gdb</w:t>
-      </w:r>
-      <w:proofErr w:type="spellEnd"/>
-      <w:r>
-        <w:t xml:space="preserve"> for now</w:t>
-      </w:r>
-      <w:r>
-        <w:t>)</w:t>
-      </w:r>
-      <w:r>
-        <w:t xml:space="preserve"> Also add ref in SitkaDataSource.xls.</w:t>
-      </w:r>
-    </w:p>
-    <w:p>
-      <w:pPr>
-        <w:pStyle w:val="NoSpacing"/>
-      </w:pPr>
     </w:p>
     <w:p>
       <w:pPr>
@@ -2775,28 +2979,82 @@
           <w:b/>
           <w:bCs/>
         </w:rPr>
-        <w:t>Sitka stuff</w:t>
-      </w:r>
-    </w:p>
-    <w:p>
-      <w:pPr>
-        <w:pStyle w:val="NoSpacing"/>
-      </w:pPr>
-    </w:p>
-    <w:p>
-      <w:pPr>
-        <w:pStyle w:val="NoSpacing"/>
-      </w:pPr>
-      <w:sdt>
-        <w:sdtPr>
-          <w:id w:val="-197163673"/>
+        <w:lastRenderedPageBreak/>
+        <w:t>Other</w:t>
+      </w:r>
+      <w:r>
+        <w:rPr>
+          <w:b/>
+          <w:bCs/>
+        </w:rPr>
+        <w:t>/ Future</w:t>
+      </w:r>
+    </w:p>
+    <w:p>
+      <w:pPr>
+        <w:pStyle w:val="NoSpacing"/>
+      </w:pPr>
+    </w:p>
+    <w:p>
+      <w:pPr>
+        <w:pStyle w:val="NoSpacing"/>
+      </w:pPr>
+      <w:sdt>
+        <w:sdtPr>
+          <w:id w:val="1224806634"/>
+          <w14:checkbox>
+            <w14:checked w14:val="1"/>
+            <w14:checkedState w14:val="2612" w14:font="MS Gothic"/>
+            <w14:uncheckedState w14:val="2610" w14:font="MS Gothic"/>
+          </w14:checkbox>
+        </w:sdtPr>
+        <w:sdtContent>
+          <w:r>
+            <w:rPr>
+              <w:rFonts w:ascii="MS Gothic" w:eastAsia="MS Gothic" w:hAnsi="MS Gothic" w:hint="eastAsia"/>
+            </w:rPr>
+            <w:t>☒</w:t>
+          </w:r>
+        </w:sdtContent>
+      </w:sdt>
+      <w:r>
+        <w:t xml:space="preserve"> Remove RRAD from general CCSP process diagram for BW as its function is ill defined at this point. Current vision is that full risk process gets re-run for each </w:t>
+      </w:r>
+      <w:proofErr w:type="spellStart"/>
+      <w:r>
+        <w:t>snaphot</w:t>
+      </w:r>
+      <w:proofErr w:type="spellEnd"/>
+      <w:r>
+        <w:t xml:space="preserve">. A snapshot is basically a package of capacity (models/sims) and structural (Hansen, </w:t>
+      </w:r>
+      <w:proofErr w:type="spellStart"/>
+      <w:r>
+        <w:t>etc</w:t>
+      </w:r>
+      <w:proofErr w:type="spellEnd"/>
+      <w:r>
+        <w:t xml:space="preserve">) paired with process/criteria assumptions about risk. We basically cannot compare back across previous snapshots because data/criteria will change. </w:t>
+      </w:r>
+    </w:p>
+    <w:p>
+      <w:pPr>
+        <w:pStyle w:val="NoSpacing"/>
+      </w:pPr>
+    </w:p>
+    <w:p>
+      <w:pPr>
+        <w:pStyle w:val="NoSpacing"/>
+      </w:pPr>
+      <w:sdt>
+        <w:sdtPr>
+          <w:id w:val="-1980605658"/>
           <w14:checkbox>
             <w14:checked w14:val="0"/>
             <w14:checkedState w14:val="2612" w14:font="MS Gothic"/>
             <w14:uncheckedState w14:val="2610" w14:font="MS Gothic"/>
           </w14:checkbox>
         </w:sdtPr>
-        <w:sdtEndPr/>
         <w:sdtContent>
           <w:r>
             <w:rPr>
@@ -2807,28 +3065,33 @@
         </w:sdtContent>
       </w:sdt>
       <w:r>
-        <w:t xml:space="preserve"> Sitka is using the Feb 14, 2020 input file still, for now, so that they don’t have to deal with any actual changes OR things like accidental renaming issues </w:t>
-      </w:r>
-    </w:p>
-    <w:p>
-      <w:pPr>
-        <w:pStyle w:val="NoSpacing"/>
-      </w:pPr>
-    </w:p>
-    <w:p>
-      <w:pPr>
-        <w:pStyle w:val="NoSpacing"/>
-      </w:pPr>
-      <w:sdt>
-        <w:sdtPr>
-          <w:id w:val="667905766"/>
+        <w:t xml:space="preserve"> </w:t>
+      </w:r>
+      <w:r>
+        <w:t>Add</w:t>
+      </w:r>
+      <w:r>
+        <w:t xml:space="preserve"> tool to allow user to make a copy of an already registered model, rename it, unlock it (make it writeable) and delete registration file</w:t>
+      </w:r>
+    </w:p>
+    <w:p>
+      <w:pPr>
+        <w:pStyle w:val="NoSpacing"/>
+      </w:pPr>
+    </w:p>
+    <w:p>
+      <w:pPr>
+        <w:pStyle w:val="NoSpacing"/>
+      </w:pPr>
+      <w:sdt>
+        <w:sdtPr>
+          <w:id w:val="823242445"/>
           <w14:checkbox>
             <w14:checked w14:val="0"/>
             <w14:checkedState w14:val="2612" w14:font="MS Gothic"/>
             <w14:uncheckedState w14:val="2610" w14:font="MS Gothic"/>
           </w14:checkbox>
         </w:sdtPr>
-        <w:sdtEndPr/>
         <w:sdtContent>
           <w:r>
             <w:rPr>
@@ -2839,41 +3102,66 @@
         </w:sdtContent>
       </w:sdt>
       <w:r>
-        <w:t xml:space="preserve"> for DCA testing – get their current version to run vs the 20200214 version for now (this is what Corina is doing) and at some </w:t>
+        <w:t xml:space="preserve"> Add tool to do model level cleanup – remove all related records in all tables (will test – not all tables will have associated model records) for a specified ID/ IDs </w:t>
+      </w:r>
+    </w:p>
+    <w:p>
+      <w:pPr>
+        <w:pStyle w:val="NoSpacing"/>
+      </w:pPr>
+    </w:p>
+    <w:p>
+      <w:pPr>
+        <w:pStyle w:val="NoSpacing"/>
+      </w:pPr>
+      <w:sdt>
+        <w:sdtPr>
+          <w:id w:val="1834881379"/>
+          <w14:checkbox>
+            <w14:checked w14:val="0"/>
+            <w14:checkedState w14:val="2612" w14:font="MS Gothic"/>
+            <w14:uncheckedState w14:val="2610" w14:font="MS Gothic"/>
+          </w14:checkbox>
+        </w:sdtPr>
+        <w:sdtContent>
+          <w:r>
+            <w:rPr>
+              <w:rFonts w:ascii="MS Gothic" w:eastAsia="MS Gothic" w:hAnsi="MS Gothic" w:hint="eastAsia"/>
+            </w:rPr>
+            <w:t>☐</w:t>
+          </w:r>
+        </w:sdtContent>
+      </w:sdt>
+      <w:r>
+        <w:t xml:space="preserve"> Add table/module to track models extracted for mapping. That way we know what has been used out of the MC, when, how many times, etc. If we set this up (to me) it basically puts the nail in the coffin for the RRAD db. Remaining question – </w:t>
       </w:r>
       <w:proofErr w:type="gramStart"/>
       <w:r>
-        <w:t>point</w:t>
+        <w:t>do</w:t>
       </w:r>
       <w:proofErr w:type="gramEnd"/>
       <w:r>
-        <w:t xml:space="preserve"> we’ll shift them to the newer load </w:t>
-      </w:r>
-      <w:proofErr w:type="spellStart"/>
-      <w:r>
-        <w:t>gdb</w:t>
-      </w:r>
-      <w:proofErr w:type="spellEnd"/>
-    </w:p>
-    <w:p>
-      <w:pPr>
-        <w:pStyle w:val="NoSpacing"/>
-      </w:pPr>
-    </w:p>
-    <w:p>
-      <w:pPr>
-        <w:pStyle w:val="NoSpacing"/>
-      </w:pPr>
-      <w:sdt>
-        <w:sdtPr>
-          <w:id w:val="-1512522753"/>
+        <w:t xml:space="preserve"> we retain the snapshot data somewhere and where? We obviously use it for mapping/reporting but then what becomes of it?</w:t>
+      </w:r>
+    </w:p>
+    <w:p>
+      <w:pPr>
+        <w:pStyle w:val="NoSpacing"/>
+      </w:pPr>
+    </w:p>
+    <w:p>
+      <w:pPr>
+        <w:pStyle w:val="NoSpacing"/>
+      </w:pPr>
+      <w:sdt>
+        <w:sdtPr>
+          <w:id w:val="-731003288"/>
           <w14:checkbox>
             <w14:checked w14:val="0"/>
             <w14:checkedState w14:val="2612" w14:font="MS Gothic"/>
             <w14:uncheckedState w14:val="2610" w14:font="MS Gothic"/>
           </w14:checkbox>
         </w:sdtPr>
-        <w:sdtEndPr/>
         <w:sdtContent>
           <w:r>
             <w:rPr>
@@ -2884,19 +3172,254 @@
         </w:sdtContent>
       </w:sdt>
       <w:r>
-        <w:t xml:space="preserve"> get instructions from Sam for running Sitka modules and required installs – install in VM and run batch file in VM to launch </w:t>
-      </w:r>
-      <w:proofErr w:type="spellStart"/>
-      <w:r>
-        <w:t>pycharm</w:t>
-      </w:r>
-      <w:proofErr w:type="spellEnd"/>
-      <w:r>
-        <w:t xml:space="preserve"> </w:t>
-      </w:r>
-      <w:r>
-        <w:t>– want to get set up end of week 4/10.</w:t>
-      </w:r>
+        <w:t xml:space="preserve"> Revise </w:t>
+      </w:r>
+      <w:proofErr w:type="spellStart"/>
+      <w:r>
+        <w:t>master_DME_hybrid</w:t>
+      </w:r>
+      <w:proofErr w:type="spellEnd"/>
+      <w:r>
+        <w:t xml:space="preserve"> to use SQL queries and make query layer methods instead of hard coded queries</w:t>
+      </w:r>
+    </w:p>
+    <w:p>
+      <w:pPr>
+        <w:pStyle w:val="NoSpacing"/>
+      </w:pPr>
+    </w:p>
+    <w:p>
+      <w:pPr>
+        <w:pStyle w:val="NoSpacing"/>
+      </w:pPr>
+      <w:sdt>
+        <w:sdtPr>
+          <w:id w:val="-2129691128"/>
+          <w14:checkbox>
+            <w14:checked w14:val="0"/>
+            <w14:checkedState w14:val="2612" w14:font="MS Gothic"/>
+            <w14:uncheckedState w14:val="2610" w14:font="MS Gothic"/>
+          </w14:checkbox>
+        </w:sdtPr>
+        <w:sdtContent>
+          <w:r>
+            <w:rPr>
+              <w:rFonts w:ascii="MS Gothic" w:eastAsia="MS Gothic" w:hAnsi="MS Gothic" w:hint="eastAsia"/>
+            </w:rPr>
+            <w:t>☐</w:t>
+          </w:r>
+        </w:sdtContent>
+      </w:sdt>
+      <w:r>
+        <w:t xml:space="preserve"> Clean up CCSP mapping directory and enforce structure</w:t>
+      </w:r>
+    </w:p>
+    <w:p>
+      <w:pPr>
+        <w:pStyle w:val="NoSpacing"/>
+      </w:pPr>
+    </w:p>
+    <w:p>
+      <w:pPr>
+        <w:pStyle w:val="NoSpacing"/>
+      </w:pPr>
+      <w:sdt>
+        <w:sdtPr>
+          <w:id w:val="59753538"/>
+          <w14:checkbox>
+            <w14:checked w14:val="0"/>
+            <w14:checkedState w14:val="2612" w14:font="MS Gothic"/>
+            <w14:uncheckedState w14:val="2610" w14:font="MS Gothic"/>
+          </w14:checkbox>
+        </w:sdtPr>
+        <w:sdtContent>
+          <w:r>
+            <w:rPr>
+              <w:rFonts w:ascii="MS Gothic" w:eastAsia="MS Gothic" w:hAnsi="MS Gothic" w:hint="eastAsia"/>
+            </w:rPr>
+            <w:t>☐</w:t>
+          </w:r>
+        </w:sdtContent>
+      </w:sdt>
+      <w:r>
+        <w:t xml:space="preserve"> Figure out </w:t>
+      </w:r>
+      <w:proofErr w:type="spellStart"/>
+      <w:r>
+        <w:t>ArcPro</w:t>
+      </w:r>
+      <w:proofErr w:type="spellEnd"/>
+      <w:r>
+        <w:t xml:space="preserve"> project mapping file structure</w:t>
+      </w:r>
+    </w:p>
+    <w:p>
+      <w:pPr>
+        <w:pStyle w:val="NoSpacing"/>
+      </w:pPr>
+    </w:p>
+    <w:p>
+      <w:pPr>
+        <w:pStyle w:val="NoSpacing"/>
+      </w:pPr>
+      <w:sdt>
+        <w:sdtPr>
+          <w:id w:val="656423129"/>
+          <w14:checkbox>
+            <w14:checked w14:val="0"/>
+            <w14:checkedState w14:val="2612" w14:font="MS Gothic"/>
+            <w14:uncheckedState w14:val="2610" w14:font="MS Gothic"/>
+          </w14:checkbox>
+        </w:sdtPr>
+        <w:sdtContent>
+          <w:r>
+            <w:rPr>
+              <w:rFonts w:ascii="MS Gothic" w:eastAsia="MS Gothic" w:hAnsi="MS Gothic" w:hint="eastAsia"/>
+            </w:rPr>
+            <w:t>☐</w:t>
+          </w:r>
+        </w:sdtContent>
+      </w:sdt>
+      <w:r>
+        <w:t xml:space="preserve"> Figure out mapping method(s)</w:t>
+      </w:r>
+    </w:p>
+    <w:p>
+      <w:pPr>
+        <w:pStyle w:val="NoSpacing"/>
+        <w:numPr>
+          <w:ilvl w:val="0"/>
+          <w:numId w:val="2"/>
+        </w:numPr>
+      </w:pPr>
+      <w:r>
+        <w:t xml:space="preserve">As of right now spooling will not work since the model does not know its sewer basin and vice versa. This means a lot of manual mapping (eventually ~ a half dozen map types per basin with </w:t>
+      </w:r>
+      <w:proofErr w:type="spellStart"/>
+      <w:proofErr w:type="gramStart"/>
+      <w:r>
+        <w:t>lets</w:t>
+      </w:r>
+      <w:proofErr w:type="spellEnd"/>
+      <w:proofErr w:type="gramEnd"/>
+      <w:r>
+        <w:t xml:space="preserve"> just say 80 basins (do we merge combined/ sewer basins for those that have both?). This is for just one type (like characterization) so there could be something like 1000 maps in total if these assumptions hold. </w:t>
+      </w:r>
+    </w:p>
+    <w:p>
+      <w:pPr>
+        <w:pStyle w:val="NoSpacing"/>
+        <w:numPr>
+          <w:ilvl w:val="0"/>
+          <w:numId w:val="2"/>
+        </w:numPr>
+      </w:pPr>
+      <w:r>
+        <w:t xml:space="preserve">I’m talking with BW and SR about web maps in general and for TMSs and doing some exploration. I’ve had some </w:t>
+      </w:r>
+      <w:proofErr w:type="spellStart"/>
+      <w:r>
+        <w:t>hangups</w:t>
+      </w:r>
+      <w:proofErr w:type="spellEnd"/>
+      <w:r>
+        <w:t xml:space="preserve"> with publishing services which hopefully can be resolved by Andrew/CGIS. </w:t>
+      </w:r>
+    </w:p>
+    <w:p>
+      <w:pPr>
+        <w:pStyle w:val="NoSpacing"/>
+        <w:numPr>
+          <w:ilvl w:val="1"/>
+          <w:numId w:val="2"/>
+        </w:numPr>
+      </w:pPr>
+      <w:r>
+        <w:t>Received tentative go ahead for web mapping from Shannon</w:t>
+      </w:r>
+    </w:p>
+    <w:p>
+      <w:pPr>
+        <w:pStyle w:val="NoSpacing"/>
+        <w:numPr>
+          <w:ilvl w:val="1"/>
+          <w:numId w:val="2"/>
+        </w:numPr>
+      </w:pPr>
+      <w:r>
+        <w:t>Check back with CGIS on publishing status so I can move forward with testing</w:t>
+      </w:r>
+    </w:p>
+    <w:p>
+      <w:pPr>
+        <w:pStyle w:val="NoSpacing"/>
+        <w:numPr>
+          <w:ilvl w:val="0"/>
+          <w:numId w:val="2"/>
+        </w:numPr>
+        <w:rPr>
+          <w:b/>
+          <w:bCs/>
+          <w:i/>
+          <w:iCs/>
+        </w:rPr>
+      </w:pPr>
+      <w:r>
+        <w:rPr>
+          <w:i/>
+          <w:iCs/>
+        </w:rPr>
+        <w:t xml:space="preserve">I was able to publish all CCSP layers to Portal. </w:t>
+      </w:r>
+      <w:r>
+        <w:rPr>
+          <w:b/>
+          <w:bCs/>
+          <w:i/>
+          <w:iCs/>
+        </w:rPr>
+        <w:t xml:space="preserve">Some </w:t>
+      </w:r>
+      <w:proofErr w:type="spellStart"/>
+      <w:r>
+        <w:rPr>
+          <w:b/>
+          <w:bCs/>
+          <w:i/>
+          <w:iCs/>
+        </w:rPr>
+        <w:t>hangups</w:t>
+      </w:r>
+      <w:proofErr w:type="spellEnd"/>
+      <w:r>
+        <w:rPr>
+          <w:b/>
+          <w:bCs/>
+          <w:i/>
+          <w:iCs/>
+        </w:rPr>
+        <w:t xml:space="preserve">: cannot enforce feature level drawing so the “nested” nature of BSBR is problematic unless we flatten that result, cannot use graduated colors with polygons (nodes, links ok). </w:t>
+      </w:r>
+    </w:p>
+    <w:p>
+      <w:pPr>
+        <w:pStyle w:val="NoSpacing"/>
+      </w:pPr>
+    </w:p>
+    <w:p>
+      <w:pPr>
+        <w:pStyle w:val="NoSpacing"/>
+      </w:pPr>
+    </w:p>
+    <w:p>
+      <w:pPr>
+        <w:pStyle w:val="NoSpacing"/>
+      </w:pPr>
+    </w:p>
+    <w:p>
+      <w:pPr>
+        <w:pStyle w:val="NoSpacing"/>
+      </w:pPr>
     </w:p>
     <w:p>
       <w:pPr>
@@ -2920,30 +3443,23 @@
           <w:b/>
           <w:bCs/>
         </w:rPr>
-        <w:t>Other</w:t>
-      </w:r>
-      <w:r>
-        <w:rPr>
-          <w:b/>
-          <w:bCs/>
-        </w:rPr>
-        <w:t>/ Future</w:t>
-      </w:r>
-    </w:p>
-    <w:p>
-      <w:pPr>
-        <w:pStyle w:val="NoSpacing"/>
-      </w:pPr>
-    </w:p>
-    <w:p>
-      <w:pPr>
-        <w:pStyle w:val="NoSpacing"/>
-      </w:pPr>
-      <w:sdt>
-        <w:sdtPr>
-          <w:id w:val="1224806634"/>
-          <w14:checkbox>
-            <w14:checked w14:val="1"/>
+        <w:t>Sitka stuff</w:t>
+      </w:r>
+    </w:p>
+    <w:p>
+      <w:pPr>
+        <w:pStyle w:val="NoSpacing"/>
+      </w:pPr>
+    </w:p>
+    <w:p>
+      <w:pPr>
+        <w:pStyle w:val="NoSpacing"/>
+      </w:pPr>
+      <w:sdt>
+        <w:sdtPr>
+          <w:id w:val="-197163673"/>
+          <w14:checkbox>
+            <w14:checked w14:val="0"/>
             <w14:checkedState w14:val="2612" w14:font="MS Gothic"/>
             <w14:uncheckedState w14:val="2610" w14:font="MS Gothic"/>
           </w14:checkbox>
@@ -2954,45 +3470,26 @@
             <w:rPr>
               <w:rFonts w:ascii="MS Gothic" w:eastAsia="MS Gothic" w:hAnsi="MS Gothic" w:hint="eastAsia"/>
             </w:rPr>
-            <w:t>☒</w:t>
-          </w:r>
-        </w:sdtContent>
-      </w:sdt>
-      <w:r>
-        <w:t xml:space="preserve"> Remove RRAD from general CCSP process diagram for BW as its function is ill defined at this point. Current vision is </w:t>
-      </w:r>
-      <w:r>
-        <w:t xml:space="preserve">that full risk process gets re-run for each </w:t>
-      </w:r>
-      <w:proofErr w:type="spellStart"/>
-      <w:r>
-        <w:t>snaphot</w:t>
-      </w:r>
-      <w:proofErr w:type="spellEnd"/>
-      <w:r>
-        <w:t xml:space="preserve">. A snapshot is basically a package of capacity (models/sims) and structural (Hansen, </w:t>
-      </w:r>
-      <w:proofErr w:type="spellStart"/>
-      <w:r>
-        <w:t>etc</w:t>
-      </w:r>
-      <w:proofErr w:type="spellEnd"/>
-      <w:r>
-        <w:t xml:space="preserve">) paired with process/criteria assumptions about risk. We basically cannot compare back across previous snapshots because data/criteria will change. </w:t>
-      </w:r>
-    </w:p>
-    <w:p>
-      <w:pPr>
-        <w:pStyle w:val="NoSpacing"/>
-      </w:pPr>
-    </w:p>
-    <w:p>
-      <w:pPr>
-        <w:pStyle w:val="NoSpacing"/>
-      </w:pPr>
-      <w:sdt>
-        <w:sdtPr>
-          <w:id w:val="-1980605658"/>
+            <w:t>☐</w:t>
+          </w:r>
+        </w:sdtContent>
+      </w:sdt>
+      <w:r>
+        <w:t xml:space="preserve"> Sitka is using the Feb 14, 2020 input file still, for now, so that they don’t have to deal with any actual changes OR things like accidental renaming issues </w:t>
+      </w:r>
+    </w:p>
+    <w:p>
+      <w:pPr>
+        <w:pStyle w:val="NoSpacing"/>
+      </w:pPr>
+    </w:p>
+    <w:p>
+      <w:pPr>
+        <w:pStyle w:val="NoSpacing"/>
+      </w:pPr>
+      <w:sdt>
+        <w:sdtPr>
+          <w:id w:val="667905766"/>
           <w14:checkbox>
             <w14:checked w14:val="0"/>
             <w14:checkedState w14:val="2612" w14:font="MS Gothic"/>
@@ -3010,318 +3507,64 @@
         </w:sdtContent>
       </w:sdt>
       <w:r>
-        <w:t xml:space="preserve"> Still want/ need tool to allow user to make a copy of an already registered model, rename it, unlock it (make it writeable) and delete registration file</w:t>
-      </w:r>
+        <w:t xml:space="preserve"> for DCA testing – get their current version to run vs the 20200214 version for now (this is what Corina is doing) and at some </w:t>
+      </w:r>
+      <w:proofErr w:type="gramStart"/>
+      <w:r>
+        <w:t>point</w:t>
+      </w:r>
+      <w:proofErr w:type="gramEnd"/>
+      <w:r>
+        <w:t xml:space="preserve"> we’ll shift them to the newer load </w:t>
+      </w:r>
+      <w:proofErr w:type="spellStart"/>
+      <w:r>
+        <w:t>gdb</w:t>
+      </w:r>
+      <w:proofErr w:type="spellEnd"/>
+    </w:p>
+    <w:p>
+      <w:pPr>
+        <w:pStyle w:val="NoSpacing"/>
+      </w:pPr>
+    </w:p>
+    <w:p>
+      <w:pPr>
+        <w:pStyle w:val="NoSpacing"/>
+      </w:pPr>
+      <w:sdt>
+        <w:sdtPr>
+          <w:id w:val="-1512522753"/>
+          <w14:checkbox>
+            <w14:checked w14:val="0"/>
+            <w14:checkedState w14:val="2612" w14:font="MS Gothic"/>
+            <w14:uncheckedState w14:val="2610" w14:font="MS Gothic"/>
+          </w14:checkbox>
+        </w:sdtPr>
+        <w:sdtEndPr/>
+        <w:sdtContent>
+          <w:r>
+            <w:rPr>
+              <w:rFonts w:ascii="MS Gothic" w:eastAsia="MS Gothic" w:hAnsi="MS Gothic" w:hint="eastAsia"/>
+            </w:rPr>
+            <w:t>☐</w:t>
+          </w:r>
+        </w:sdtContent>
+      </w:sdt>
+      <w:r>
+        <w:t xml:space="preserve"> get instructions from Sam for running Sitka modules and required installs – install in VM and run batch file in VM to launch </w:t>
+      </w:r>
+      <w:proofErr w:type="spellStart"/>
+      <w:r>
+        <w:t>pycharm</w:t>
+      </w:r>
+      <w:proofErr w:type="spellEnd"/>
       <w:r>
         <w:t xml:space="preserve"> </w:t>
       </w:r>
       <w:r>
-        <w:t xml:space="preserve">– </w:t>
-      </w:r>
-      <w:r>
-        <w:rPr>
-          <w:i/>
-          <w:iCs/>
-        </w:rPr>
-        <w:t>component to select model and associated parts by input ID(s) can be applied to both this tool and the tool to delete selected models</w:t>
-      </w:r>
-      <w:r>
-        <w:rPr>
-          <w:i/>
-          <w:iCs/>
-        </w:rPr>
-        <w:t xml:space="preserve"> – they can share those methods</w:t>
-      </w:r>
-    </w:p>
-    <w:p>
-      <w:pPr>
-        <w:pStyle w:val="NoSpacing"/>
-      </w:pPr>
-    </w:p>
-    <w:p>
-      <w:pPr>
-        <w:pStyle w:val="NoSpacing"/>
-      </w:pPr>
-      <w:sdt>
-        <w:sdtPr>
-          <w:id w:val="1834881379"/>
-          <w14:checkbox>
-            <w14:checked w14:val="0"/>
-            <w14:checkedState w14:val="2612" w14:font="MS Gothic"/>
-            <w14:uncheckedState w14:val="2610" w14:font="MS Gothic"/>
-          </w14:checkbox>
-        </w:sdtPr>
-        <w:sdtEndPr/>
-        <w:sdtContent>
-          <w:r>
-            <w:rPr>
-              <w:rFonts w:ascii="MS Gothic" w:eastAsia="MS Gothic" w:hAnsi="MS Gothic" w:hint="eastAsia"/>
-            </w:rPr>
-            <w:t>☐</w:t>
-          </w:r>
-        </w:sdtContent>
-      </w:sdt>
-      <w:r>
-        <w:t xml:space="preserve"> Add table/module to track models extracted for mapping. That way we know what has been used out of the MC, when, how many times, etc.</w:t>
-      </w:r>
-      <w:r>
-        <w:t xml:space="preserve"> If we set this up (to me) it basically puts the nail in the coffin for the RRAD db. Remaining question – </w:t>
-      </w:r>
-      <w:proofErr w:type="gramStart"/>
-      <w:r>
-        <w:t>do</w:t>
-      </w:r>
-      <w:proofErr w:type="gramEnd"/>
-      <w:r>
-        <w:t xml:space="preserve"> we retain the snapshot data somewhere and where? We obviously use it for mapping/reporting but then what becomes of it?</w:t>
-      </w:r>
-    </w:p>
-    <w:p>
-      <w:pPr>
-        <w:pStyle w:val="NoSpacing"/>
-      </w:pPr>
-    </w:p>
-    <w:p>
-      <w:pPr>
-        <w:pStyle w:val="NoSpacing"/>
-      </w:pPr>
-      <w:sdt>
-        <w:sdtPr>
-          <w:id w:val="823242445"/>
-          <w14:checkbox>
-            <w14:checked w14:val="0"/>
-            <w14:checkedState w14:val="2612" w14:font="MS Gothic"/>
-            <w14:uncheckedState w14:val="2610" w14:font="MS Gothic"/>
-          </w14:checkbox>
-        </w:sdtPr>
-        <w:sdtEndPr/>
-        <w:sdtContent>
-          <w:r>
-            <w:rPr>
-              <w:rFonts w:ascii="MS Gothic" w:eastAsia="MS Gothic" w:hAnsi="MS Gothic" w:hint="eastAsia"/>
-            </w:rPr>
-            <w:t>☐</w:t>
-          </w:r>
-        </w:sdtContent>
-      </w:sdt>
-      <w:r>
-        <w:t xml:space="preserve"> Add tool to do model level cleanup – remove all related tables for a specified ID/ IDs </w:t>
-      </w:r>
-    </w:p>
-    <w:p>
-      <w:pPr>
-        <w:pStyle w:val="NoSpacing"/>
-      </w:pPr>
-    </w:p>
-    <w:p>
-      <w:pPr>
-        <w:pStyle w:val="NoSpacing"/>
-      </w:pPr>
-      <w:sdt>
-        <w:sdtPr>
-          <w:id w:val="-731003288"/>
-          <w14:checkbox>
-            <w14:checked w14:val="0"/>
-            <w14:checkedState w14:val="2612" w14:font="MS Gothic"/>
-            <w14:uncheckedState w14:val="2610" w14:font="MS Gothic"/>
-          </w14:checkbox>
-        </w:sdtPr>
-        <w:sdtEndPr/>
-        <w:sdtContent>
-          <w:r>
-            <w:rPr>
-              <w:rFonts w:ascii="MS Gothic" w:eastAsia="MS Gothic" w:hAnsi="MS Gothic" w:hint="eastAsia"/>
-            </w:rPr>
-            <w:t>☐</w:t>
-          </w:r>
-        </w:sdtContent>
-      </w:sdt>
-      <w:r>
-        <w:t xml:space="preserve"> Revise </w:t>
-      </w:r>
-      <w:proofErr w:type="spellStart"/>
-      <w:r>
-        <w:t>master_DME_hybrid</w:t>
-      </w:r>
-      <w:proofErr w:type="spellEnd"/>
-      <w:r>
-        <w:t xml:space="preserve"> to use SQL queries and make query layer methods instead of hard coded queries</w:t>
-      </w:r>
-    </w:p>
-    <w:p>
-      <w:pPr>
-        <w:pStyle w:val="NoSpacing"/>
-      </w:pPr>
-    </w:p>
-    <w:p>
-      <w:pPr>
-        <w:pStyle w:val="NoSpacing"/>
-      </w:pPr>
-      <w:sdt>
-        <w:sdtPr>
-          <w:id w:val="-2129691128"/>
-          <w14:checkbox>
-            <w14:checked w14:val="0"/>
-            <w14:checkedState w14:val="2612" w14:font="MS Gothic"/>
-            <w14:uncheckedState w14:val="2610" w14:font="MS Gothic"/>
-          </w14:checkbox>
-        </w:sdtPr>
-        <w:sdtEndPr/>
-        <w:sdtContent>
-          <w:r>
-            <w:rPr>
-              <w:rFonts w:ascii="MS Gothic" w:eastAsia="MS Gothic" w:hAnsi="MS Gothic" w:hint="eastAsia"/>
-            </w:rPr>
-            <w:t>☐</w:t>
-          </w:r>
-        </w:sdtContent>
-      </w:sdt>
-      <w:r>
-        <w:t xml:space="preserve"> Clean up CCSP mapping directory and enforce structure</w:t>
-      </w:r>
-    </w:p>
-    <w:p>
-      <w:pPr>
-        <w:pStyle w:val="NoSpacing"/>
-      </w:pPr>
-    </w:p>
-    <w:p>
-      <w:pPr>
-        <w:pStyle w:val="NoSpacing"/>
-      </w:pPr>
-      <w:sdt>
-        <w:sdtPr>
-          <w:id w:val="59753538"/>
-          <w14:checkbox>
-            <w14:checked w14:val="0"/>
-            <w14:checkedState w14:val="2612" w14:font="MS Gothic"/>
-            <w14:uncheckedState w14:val="2610" w14:font="MS Gothic"/>
-          </w14:checkbox>
-        </w:sdtPr>
-        <w:sdtEndPr/>
-        <w:sdtContent>
-          <w:r>
-            <w:rPr>
-              <w:rFonts w:ascii="MS Gothic" w:eastAsia="MS Gothic" w:hAnsi="MS Gothic" w:hint="eastAsia"/>
-            </w:rPr>
-            <w:t>☐</w:t>
-          </w:r>
-        </w:sdtContent>
-      </w:sdt>
-      <w:r>
-        <w:t xml:space="preserve"> Figure out </w:t>
-      </w:r>
-      <w:proofErr w:type="spellStart"/>
-      <w:r>
-        <w:t>ArcPro</w:t>
-      </w:r>
-      <w:proofErr w:type="spellEnd"/>
-      <w:r>
-        <w:t xml:space="preserve"> project mapping file structure</w:t>
-      </w:r>
-    </w:p>
-    <w:p>
-      <w:pPr>
-        <w:pStyle w:val="NoSpacing"/>
-      </w:pPr>
-    </w:p>
-    <w:p>
-      <w:pPr>
-        <w:pStyle w:val="NoSpacing"/>
-      </w:pPr>
-      <w:sdt>
-        <w:sdtPr>
-          <w:id w:val="656423129"/>
-          <w14:checkbox>
-            <w14:checked w14:val="0"/>
-            <w14:checkedState w14:val="2612" w14:font="MS Gothic"/>
-            <w14:uncheckedState w14:val="2610" w14:font="MS Gothic"/>
-          </w14:checkbox>
-        </w:sdtPr>
-        <w:sdtEndPr/>
-        <w:sdtContent>
-          <w:r>
-            <w:rPr>
-              <w:rFonts w:ascii="MS Gothic" w:eastAsia="MS Gothic" w:hAnsi="MS Gothic" w:hint="eastAsia"/>
-            </w:rPr>
-            <w:t>☐</w:t>
-          </w:r>
-        </w:sdtContent>
-      </w:sdt>
-      <w:r>
-        <w:t xml:space="preserve"> Figure out mapping method(s)</w:t>
-      </w:r>
-    </w:p>
-    <w:p>
-      <w:pPr>
-        <w:pStyle w:val="NoSpacing"/>
-        <w:numPr>
-          <w:ilvl w:val="0"/>
-          <w:numId w:val="2"/>
-        </w:numPr>
-      </w:pPr>
-      <w:r>
-        <w:t xml:space="preserve">As of right now spooling will not work since the model does not know its sewer basin and vice versa. This means a lot of manual mapping (eventually ~ a half dozen map types per basin with </w:t>
-      </w:r>
-      <w:proofErr w:type="spellStart"/>
-      <w:proofErr w:type="gramStart"/>
-      <w:r>
-        <w:t>lets</w:t>
-      </w:r>
-      <w:proofErr w:type="spellEnd"/>
-      <w:proofErr w:type="gramEnd"/>
-      <w:r>
-        <w:t xml:space="preserve"> just say 80 basins (do we merge combined/ sewer basins for those that have both?). This is for just one type (like characterization) so there could be something like 1000 maps in total if these assumptions hold. </w:t>
-      </w:r>
-    </w:p>
-    <w:p>
-      <w:pPr>
-        <w:pStyle w:val="NoSpacing"/>
-        <w:numPr>
-          <w:ilvl w:val="0"/>
-          <w:numId w:val="2"/>
-        </w:numPr>
-      </w:pPr>
-      <w:r>
-        <w:t xml:space="preserve">I’m talking with BW and SR about web maps in general and for TMSs and doing some exploration. I’ve had some </w:t>
-      </w:r>
-      <w:proofErr w:type="spellStart"/>
-      <w:r>
-        <w:t>hangups</w:t>
-      </w:r>
-      <w:proofErr w:type="spellEnd"/>
-      <w:r>
-        <w:t xml:space="preserve"> with publishing services which hopefully can be resolved by Andrew/CGIS. </w:t>
-      </w:r>
-    </w:p>
-    <w:p>
-      <w:pPr>
-        <w:pStyle w:val="NoSpacing"/>
-        <w:numPr>
-          <w:ilvl w:val="1"/>
-          <w:numId w:val="2"/>
-        </w:numPr>
-      </w:pPr>
-      <w:r>
-        <w:t>Received tentative go ahead for web mapping from Shannon</w:t>
-      </w:r>
-    </w:p>
-    <w:p>
-      <w:pPr>
-        <w:pStyle w:val="NoSpacing"/>
-        <w:numPr>
-          <w:ilvl w:val="1"/>
-          <w:numId w:val="2"/>
-        </w:numPr>
-      </w:pPr>
-      <w:r>
-        <w:t>Check back with CGIS on publishing status so I can move forward with testing</w:t>
-      </w:r>
-    </w:p>
-    <w:p>
-      <w:pPr>
-        <w:pStyle w:val="NoSpacing"/>
-      </w:pPr>
+        <w:t>– want to get set up end of week 4/10.</w:t>
+      </w:r>
     </w:p>
     <w:p>
       <w:pPr>

</xml_diff>

<commit_message>
removed model_data_io.copy_storage_table_to_memory as it was redundant with copy_geometry_to_memory (and was not used). added method model_catalog.read_models_with_tracking_data_only_from_model_catalog - beginning work on model selection (either for making a model copy or for selecting models to push to risk calcs)
</commit_message>
<xml_diff>
--- a/Model Catalog TODO.docx
+++ b/Model Catalog TODO.docx
@@ -2001,6 +2001,7 @@
             <w14:uncheckedState w14:val="2610" w14:font="MS Gothic"/>
           </w14:checkbox>
         </w:sdtPr>
+        <w:sdtEndPr/>
         <w:sdtContent>
           <w:r>
             <w:rPr>
@@ -2039,18 +2040,18 @@
         <w:sdtPr>
           <w:id w:val="744380818"/>
           <w14:checkbox>
-            <w14:checked w14:val="1"/>
-            <w14:checkedState w14:val="2612" w14:font="MS Gothic"/>
-            <w14:uncheckedState w14:val="2610" w14:font="MS Gothic"/>
-          </w14:checkbox>
-        </w:sdtPr>
-        <w:sdtEndPr/>
-        <w:sdtContent>
-          <w:r>
-            <w:rPr>
-              <w:rFonts w:ascii="MS Gothic" w:eastAsia="MS Gothic" w:hAnsi="MS Gothic" w:hint="eastAsia"/>
-            </w:rPr>
-            <w:t>☒</w:t>
+            <w14:checked w14:val="0"/>
+            <w14:checkedState w14:val="2612" w14:font="MS Gothic"/>
+            <w14:uncheckedState w14:val="2610" w14:font="MS Gothic"/>
+          </w14:checkbox>
+        </w:sdtPr>
+        <w:sdtEndPr/>
+        <w:sdtContent>
+          <w:r>
+            <w:rPr>
+              <w:rFonts w:ascii="MS Gothic" w:eastAsia="MS Gothic" w:hAnsi="MS Gothic" w:hint="eastAsia"/>
+            </w:rPr>
+            <w:t>☐</w:t>
           </w:r>
         </w:sdtContent>
       </w:sdt>
@@ -2187,17 +2188,18 @@
         <w:sdtPr>
           <w:id w:val="1728487796"/>
           <w14:checkbox>
-            <w14:checked w14:val="0"/>
-            <w14:checkedState w14:val="2612" w14:font="MS Gothic"/>
-            <w14:uncheckedState w14:val="2610" w14:font="MS Gothic"/>
-          </w14:checkbox>
-        </w:sdtPr>
-        <w:sdtContent>
-          <w:r>
-            <w:rPr>
-              <w:rFonts w:ascii="MS Gothic" w:eastAsia="MS Gothic" w:hAnsi="MS Gothic" w:hint="eastAsia"/>
-            </w:rPr>
-            <w:t>☐</w:t>
+            <w14:checked w14:val="1"/>
+            <w14:checkedState w14:val="2612" w14:font="MS Gothic"/>
+            <w14:uncheckedState w14:val="2610" w14:font="MS Gothic"/>
+          </w14:checkbox>
+        </w:sdtPr>
+        <w:sdtEndPr/>
+        <w:sdtContent>
+          <w:r>
+            <w:rPr>
+              <w:rFonts w:ascii="MS Gothic" w:eastAsia="MS Gothic" w:hAnsi="MS Gothic" w:hint="eastAsia"/>
+            </w:rPr>
+            <w:t>☒</w:t>
           </w:r>
         </w:sdtContent>
       </w:sdt>
@@ -2238,22 +2240,29 @@
         <w:sdtPr>
           <w:id w:val="-552236886"/>
           <w14:checkbox>
-            <w14:checked w14:val="0"/>
-            <w14:checkedState w14:val="2612" w14:font="MS Gothic"/>
-            <w14:uncheckedState w14:val="2610" w14:font="MS Gothic"/>
-          </w14:checkbox>
-        </w:sdtPr>
-        <w:sdtContent>
-          <w:r>
-            <w:rPr>
-              <w:rFonts w:ascii="MS Gothic" w:eastAsia="MS Gothic" w:hAnsi="MS Gothic" w:hint="eastAsia"/>
-            </w:rPr>
-            <w:t>☐</w:t>
-          </w:r>
-        </w:sdtContent>
-      </w:sdt>
-      <w:r>
-        <w:t xml:space="preserve"> validate names </w:t>
+            <w14:checked w14:val="1"/>
+            <w14:checkedState w14:val="2612" w14:font="MS Gothic"/>
+            <w14:uncheckedState w14:val="2610" w14:font="MS Gothic"/>
+          </w14:checkbox>
+        </w:sdtPr>
+        <w:sdtEndPr/>
+        <w:sdtContent>
+          <w:r>
+            <w:rPr>
+              <w:rFonts w:ascii="MS Gothic" w:eastAsia="MS Gothic" w:hAnsi="MS Gothic" w:hint="eastAsia"/>
+            </w:rPr>
+            <w:t>☒</w:t>
+          </w:r>
+        </w:sdtContent>
+      </w:sdt>
+      <w:r>
+        <w:t xml:space="preserve"> validate </w:t>
+      </w:r>
+      <w:r>
+        <w:t xml:space="preserve">input </w:t>
+      </w:r>
+      <w:r>
+        <w:t xml:space="preserve">names </w:t>
       </w:r>
       <w:r>
         <w:t>against names in</w:t>
@@ -2283,17 +2292,18 @@
         <w:sdtPr>
           <w:id w:val="-797912039"/>
           <w14:checkbox>
-            <w14:checked w14:val="0"/>
-            <w14:checkedState w14:val="2612" w14:font="MS Gothic"/>
-            <w14:uncheckedState w14:val="2610" w14:font="MS Gothic"/>
-          </w14:checkbox>
-        </w:sdtPr>
-        <w:sdtContent>
-          <w:r>
-            <w:rPr>
-              <w:rFonts w:ascii="MS Gothic" w:eastAsia="MS Gothic" w:hAnsi="MS Gothic" w:hint="eastAsia"/>
-            </w:rPr>
-            <w:t>☐</w:t>
+            <w14:checked w14:val="1"/>
+            <w14:checkedState w14:val="2612" w14:font="MS Gothic"/>
+            <w14:uncheckedState w14:val="2610" w14:font="MS Gothic"/>
+          </w14:checkbox>
+        </w:sdtPr>
+        <w:sdtEndPr/>
+        <w:sdtContent>
+          <w:r>
+            <w:rPr>
+              <w:rFonts w:ascii="MS Gothic" w:eastAsia="MS Gothic" w:hAnsi="MS Gothic" w:hint="eastAsia"/>
+            </w:rPr>
+            <w:t>☒</w:t>
           </w:r>
         </w:sdtContent>
       </w:sdt>
@@ -2317,6 +2327,7 @@
             <w14:uncheckedState w14:val="2610" w14:font="MS Gothic"/>
           </w14:checkbox>
         </w:sdtPr>
+        <w:sdtEndPr/>
         <w:sdtContent>
           <w:r>
             <w:rPr>
@@ -2351,6 +2362,7 @@
             <w14:uncheckedState w14:val="2610" w14:font="MS Gothic"/>
           </w14:checkbox>
         </w:sdtPr>
+        <w:sdtEndPr/>
         <w:sdtContent>
           <w:r>
             <w:rPr>
@@ -2382,14 +2394,7 @@
           <w:i/>
           <w:iCs/>
         </w:rPr>
-        <w:t xml:space="preserve">Note - </w:t>
-      </w:r>
-      <w:r>
-        <w:rPr>
-          <w:i/>
-          <w:iCs/>
-        </w:rPr>
-        <w:t xml:space="preserve">Open ArcCatalog. Connect to the geodatabase using the “GIS” account. </w:t>
+        <w:t xml:space="preserve">Note - Open ArcCatalog. Connect to the geodatabase using the “GIS” account. </w:t>
       </w:r>
     </w:p>
     <w:p>
@@ -2406,14 +2411,7 @@
           <w:i/>
           <w:iCs/>
         </w:rPr>
-        <w:t>Right click on the Feature Class or Table.  &gt; Manage &gt; Permissions</w:t>
-      </w:r>
-      <w:r>
-        <w:rPr>
-          <w:i/>
-          <w:iCs/>
-        </w:rPr>
-        <w:t>.</w:t>
+        <w:t>Right click on the Feature Class or Table.  &gt; Manage &gt; Permissions.</w:t>
       </w:r>
     </w:p>
     <w:p>
@@ -2463,14 +2461,7 @@
           <w:i/>
           <w:iCs/>
         </w:rPr>
-        <w:t>”</w:t>
-      </w:r>
-      <w:r>
-        <w:rPr>
-          <w:i/>
-          <w:iCs/>
-        </w:rPr>
-        <w:t>.</w:t>
+        <w:t>”.</w:t>
       </w:r>
     </w:p>
     <w:p>
@@ -2506,6 +2497,7 @@
             <w14:uncheckedState w14:val="2610" w14:font="MS Gothic"/>
           </w14:checkbox>
         </w:sdtPr>
+        <w:sdtEndPr/>
         <w:sdtContent>
           <w:r>
             <w:rPr>
@@ -2535,6 +2527,7 @@
             <w14:uncheckedState w14:val="2610" w14:font="MS Gothic"/>
           </w14:checkbox>
         </w:sdtPr>
+        <w:sdtEndPr/>
         <w:sdtContent>
           <w:r>
             <w:rPr>
@@ -2570,6 +2563,7 @@
             <w14:uncheckedState w14:val="2610" w14:font="MS Gothic"/>
           </w14:checkbox>
         </w:sdtPr>
+        <w:sdtEndPr/>
         <w:sdtContent>
           <w:r>
             <w:rPr>
@@ -2592,10 +2586,7 @@
         <w:t xml:space="preserve"> </w:t>
       </w:r>
       <w:r>
-        <w:t xml:space="preserve">and appending. </w:t>
-      </w:r>
-      <w:r>
-        <w:t xml:space="preserve">Can prob use similar code to that used for </w:t>
+        <w:t xml:space="preserve">and appending. Can prob use similar code to that used for </w:t>
       </w:r>
       <w:proofErr w:type="gramStart"/>
       <w:r>
@@ -2609,6 +2600,10 @@
     <w:p>
       <w:pPr>
         <w:pStyle w:val="NoSpacing"/>
+        <w:rPr>
+          <w:i/>
+          <w:iCs/>
+        </w:rPr>
       </w:pPr>
       <w:r>
         <w:tab/>
@@ -2617,23 +2612,139 @@
         <w:sdtPr>
           <w:id w:val="1404490197"/>
           <w14:checkbox>
-            <w14:checked w14:val="0"/>
-            <w14:checkedState w14:val="2612" w14:font="MS Gothic"/>
-            <w14:uncheckedState w14:val="2610" w14:font="MS Gothic"/>
-          </w14:checkbox>
-        </w:sdtPr>
-        <w:sdtContent>
-          <w:r>
-            <w:rPr>
-              <w:rFonts w:ascii="MS Gothic" w:eastAsia="MS Gothic" w:hAnsi="MS Gothic" w:hint="eastAsia"/>
-            </w:rPr>
-            <w:t>☐</w:t>
+            <w14:checked w14:val="1"/>
+            <w14:checkedState w14:val="2612" w14:font="MS Gothic"/>
+            <w14:uncheckedState w14:val="2610" w14:font="MS Gothic"/>
+          </w14:checkbox>
+        </w:sdtPr>
+        <w:sdtEndPr/>
+        <w:sdtContent>
+          <w:r>
+            <w:rPr>
+              <w:rFonts w:ascii="MS Gothic" w:eastAsia="MS Gothic" w:hAnsi="MS Gothic" w:hint="eastAsia"/>
+            </w:rPr>
+            <w:t>☒</w:t>
           </w:r>
         </w:sdtContent>
       </w:sdt>
       <w:r>
         <w:t xml:space="preserve"> add tests for any new code pieces</w:t>
       </w:r>
+      <w:r>
+        <w:t xml:space="preserve"> – </w:t>
+      </w:r>
+      <w:proofErr w:type="spellStart"/>
+      <w:r>
+        <w:rPr>
+          <w:i/>
+          <w:iCs/>
+        </w:rPr>
+        <w:t>model_data_</w:t>
+      </w:r>
+      <w:proofErr w:type="gramStart"/>
+      <w:r>
+        <w:rPr>
+          <w:i/>
+          <w:iCs/>
+        </w:rPr>
+        <w:t>io.append</w:t>
+      </w:r>
+      <w:proofErr w:type="gramEnd"/>
+      <w:r>
+        <w:rPr>
+          <w:i/>
+          <w:iCs/>
+        </w:rPr>
+        <w:t>_storage_table</w:t>
+      </w:r>
+      <w:proofErr w:type="spellEnd"/>
+      <w:r>
+        <w:rPr>
+          <w:i/>
+          <w:iCs/>
+        </w:rPr>
+        <w:t xml:space="preserve"> is based on similar pieces in </w:t>
+      </w:r>
+      <w:proofErr w:type="spellStart"/>
+      <w:r>
+        <w:rPr>
+          <w:i/>
+          <w:iCs/>
+        </w:rPr>
+        <w:t>model_data_io.append_model_network</w:t>
+      </w:r>
+      <w:proofErr w:type="spellEnd"/>
+      <w:r>
+        <w:rPr>
+          <w:i/>
+          <w:iCs/>
+        </w:rPr>
+        <w:t xml:space="preserve"> (for nodes, links, areas) which were not tested. Similarly, </w:t>
+      </w:r>
+      <w:proofErr w:type="spellStart"/>
+      <w:r>
+        <w:rPr>
+          <w:i/>
+          <w:iCs/>
+        </w:rPr>
+        <w:t>model_catalog_db_data_io.add_model</w:t>
+      </w:r>
+      <w:proofErr w:type="spellEnd"/>
+      <w:r>
+        <w:rPr>
+          <w:i/>
+          <w:iCs/>
+        </w:rPr>
+        <w:t xml:space="preserve"> calls </w:t>
+      </w:r>
+      <w:proofErr w:type="spellStart"/>
+      <w:r>
+        <w:rPr>
+          <w:i/>
+          <w:iCs/>
+        </w:rPr>
+        <w:t>append_model_network</w:t>
+      </w:r>
+      <w:proofErr w:type="spellEnd"/>
+      <w:r>
+        <w:rPr>
+          <w:i/>
+          <w:iCs/>
+        </w:rPr>
+        <w:t xml:space="preserve"> (and now calls </w:t>
+      </w:r>
+      <w:proofErr w:type="spellStart"/>
+      <w:r>
+        <w:rPr>
+          <w:i/>
+          <w:iCs/>
+        </w:rPr>
+        <w:t>append_storage_table</w:t>
+      </w:r>
+      <w:proofErr w:type="spellEnd"/>
+      <w:r>
+        <w:rPr>
+          <w:i/>
+          <w:iCs/>
+        </w:rPr>
+        <w:t xml:space="preserve">) but this was also never tested. I don’t know if there was a reason or if it just never happened but since these were not </w:t>
+      </w:r>
+      <w:proofErr w:type="gramStart"/>
+      <w:r>
+        <w:rPr>
+          <w:i/>
+          <w:iCs/>
+        </w:rPr>
+        <w:t>tested</w:t>
+      </w:r>
+      <w:proofErr w:type="gramEnd"/>
+      <w:r>
+        <w:rPr>
+          <w:i/>
+          <w:iCs/>
+        </w:rPr>
+        <w:t xml:space="preserve"> I’m not going to test these new pieces either.</w:t>
+      </w:r>
     </w:p>
     <w:p>
       <w:pPr>
@@ -2651,6 +2762,7 @@
             <w14:uncheckedState w14:val="2610" w14:font="MS Gothic"/>
           </w14:checkbox>
         </w:sdtPr>
+        <w:sdtEndPr/>
         <w:sdtContent>
           <w:r>
             <w:rPr>
@@ -2673,51 +2785,309 @@
         <w:sdtPr>
           <w:id w:val="1368324600"/>
           <w14:checkbox>
-            <w14:checked w14:val="0"/>
-            <w14:checkedState w14:val="2612" w14:font="MS Gothic"/>
-            <w14:uncheckedState w14:val="2610" w14:font="MS Gothic"/>
-          </w14:checkbox>
-        </w:sdtPr>
-        <w:sdtContent>
-          <w:r>
-            <w:rPr>
-              <w:rFonts w:ascii="MS Gothic" w:eastAsia="MS Gothic" w:hAnsi="MS Gothic" w:hint="eastAsia"/>
-            </w:rPr>
-            <w:t>☐</w:t>
+            <w14:checked w14:val="1"/>
+            <w14:checkedState w14:val="2612" w14:font="MS Gothic"/>
+            <w14:uncheckedState w14:val="2610" w14:font="MS Gothic"/>
+          </w14:checkbox>
+        </w:sdtPr>
+        <w:sdtEndPr/>
+        <w:sdtContent>
+          <w:r>
+            <w:rPr>
+              <w:rFonts w:ascii="MS Gothic" w:eastAsia="MS Gothic" w:hAnsi="MS Gothic" w:hint="eastAsia"/>
+            </w:rPr>
+            <w:t>☒</w:t>
+          </w:r>
+        </w:sdtContent>
+      </w:sdt>
+      <w:r>
+        <w:t xml:space="preserve"> A few registrations failed but it does not seem like the </w:t>
+      </w:r>
+      <w:proofErr w:type="spellStart"/>
+      <w:r>
+        <w:t>ModelTracking</w:t>
+      </w:r>
+      <w:proofErr w:type="spellEnd"/>
+      <w:r>
+        <w:t xml:space="preserve"> records rolled back – </w:t>
+      </w:r>
+      <w:r>
+        <w:rPr>
+          <w:i/>
+          <w:iCs/>
+        </w:rPr>
+        <w:t xml:space="preserve">this is because versioning got removed when I replaced tables </w:t>
+      </w:r>
+      <w:r>
+        <w:rPr>
+          <w:i/>
+          <w:iCs/>
+        </w:rPr>
+        <w:t>–</w:t>
+      </w:r>
+      <w:r>
+        <w:rPr>
+          <w:i/>
+          <w:iCs/>
+        </w:rPr>
+        <w:t xml:space="preserve"> duh</w:t>
+      </w:r>
+      <w:r>
+        <w:rPr>
+          <w:i/>
+          <w:iCs/>
+        </w:rPr>
+        <w:t xml:space="preserve">- </w:t>
+      </w:r>
+      <w:r>
+        <w:rPr>
+          <w:b/>
+          <w:bCs/>
+          <w:i/>
+          <w:iCs/>
+        </w:rPr>
+        <w:t>fixed</w:t>
+      </w:r>
+    </w:p>
+    <w:p>
+      <w:pPr>
+        <w:pStyle w:val="NoSpacing"/>
+        <w:ind w:firstLine="720"/>
+      </w:pPr>
+      <w:sdt>
+        <w:sdtPr>
+          <w:id w:val="44880084"/>
+          <w14:checkbox>
+            <w14:checked w14:val="1"/>
+            <w14:checkedState w14:val="2612" w14:font="MS Gothic"/>
+            <w14:uncheckedState w14:val="2610" w14:font="MS Gothic"/>
+          </w14:checkbox>
+        </w:sdtPr>
+        <w:sdtEndPr/>
+        <w:sdtContent>
+          <w:r>
+            <w:rPr>
+              <w:rFonts w:ascii="MS Gothic" w:eastAsia="MS Gothic" w:hAnsi="MS Gothic" w:hint="eastAsia"/>
+            </w:rPr>
+            <w:t>☒</w:t>
+          </w:r>
+        </w:sdtContent>
+      </w:sdt>
+      <w:r>
+        <w:t xml:space="preserve"> add Storages to ETL loader</w:t>
+      </w:r>
+    </w:p>
+    <w:p>
+      <w:pPr>
+        <w:pStyle w:val="NoSpacing"/>
+      </w:pPr>
+    </w:p>
+    <w:p>
+      <w:pPr>
+        <w:pStyle w:val="NoSpacing"/>
+      </w:pPr>
+      <w:sdt>
+        <w:sdtPr>
+          <w:id w:val="-5361681"/>
+          <w14:checkbox>
+            <w14:checked w14:val="1"/>
+            <w14:checkedState w14:val="2612" w14:font="MS Gothic"/>
+            <w14:uncheckedState w14:val="2610" w14:font="MS Gothic"/>
+          </w14:checkbox>
+        </w:sdtPr>
+        <w:sdtEndPr/>
+        <w:sdtContent>
+          <w:r>
+            <w:rPr>
+              <w:rFonts w:ascii="MS Gothic" w:eastAsia="MS Gothic" w:hAnsi="MS Gothic" w:hint="eastAsia"/>
+            </w:rPr>
+            <w:t>☒</w:t>
           </w:r>
         </w:sdtContent>
       </w:sdt>
       <w:r>
         <w:t xml:space="preserve"> </w:t>
       </w:r>
-      <w:r>
-        <w:t xml:space="preserve">A few registrations failed but it does not seem like the </w:t>
-      </w:r>
-      <w:proofErr w:type="spellStart"/>
-      <w:r>
-        <w:t>ModelTracking</w:t>
-      </w:r>
-      <w:proofErr w:type="spellEnd"/>
-      <w:r>
-        <w:t xml:space="preserve"> records rolled back – check into this</w:t>
+      <w:proofErr w:type="spellStart"/>
+      <w:r>
+        <w:t>OutVolumeCuFt</w:t>
+      </w:r>
+      <w:proofErr w:type="spellEnd"/>
+      <w:r>
+        <w:t xml:space="preserve"> added </w:t>
+      </w:r>
+      <w:proofErr w:type="spellStart"/>
+      <w:r>
+        <w:t>NodeResults</w:t>
+      </w:r>
+      <w:proofErr w:type="spellEnd"/>
+      <w:r>
+        <w:t xml:space="preserve"> in </w:t>
+      </w:r>
+      <w:proofErr w:type="spellStart"/>
+      <w:r>
+        <w:t>Results.gdb</w:t>
+      </w:r>
+      <w:proofErr w:type="spellEnd"/>
+      <w:r>
+        <w:t xml:space="preserve"> (Arnel) </w:t>
+      </w:r>
+    </w:p>
+    <w:p>
+      <w:pPr>
+        <w:pStyle w:val="NoSpacing"/>
+        <w:ind w:left="720"/>
+      </w:pPr>
+      <w:sdt>
+        <w:sdtPr>
+          <w:id w:val="1222336100"/>
+          <w14:checkbox>
+            <w14:checked w14:val="1"/>
+            <w14:checkedState w14:val="2612" w14:font="MS Gothic"/>
+            <w14:uncheckedState w14:val="2610" w14:font="MS Gothic"/>
+          </w14:checkbox>
+        </w:sdtPr>
+        <w:sdtContent>
+          <w:r>
+            <w:rPr>
+              <w:rFonts w:ascii="MS Gothic" w:eastAsia="MS Gothic" w:hAnsi="MS Gothic" w:hint="eastAsia"/>
+            </w:rPr>
+            <w:t>☒</w:t>
+          </w:r>
+        </w:sdtContent>
+      </w:sdt>
+      <w:r>
+        <w:t xml:space="preserve"> </w:t>
+      </w:r>
+      <w:r>
+        <w:t xml:space="preserve">add same field to </w:t>
+      </w:r>
+      <w:proofErr w:type="spellStart"/>
+      <w:r>
+        <w:t>ModelCatalog</w:t>
+      </w:r>
+      <w:proofErr w:type="spellEnd"/>
+      <w:r>
+        <w:t xml:space="preserve"> </w:t>
+      </w:r>
+      <w:proofErr w:type="spellStart"/>
+      <w:r>
+        <w:t>NodeResults</w:t>
+      </w:r>
+      <w:proofErr w:type="spellEnd"/>
+      <w:r>
+        <w:t xml:space="preserve"> so that value caries over</w:t>
+      </w:r>
+      <w:r>
+        <w:t xml:space="preserve">. Field is a double, </w:t>
       </w:r>
       <w:bookmarkStart w:id="1" w:name="_GoBack"/>
       <w:bookmarkEnd w:id="1"/>
+      <w:r>
+        <w:t>precision – 0, scale – 0.</w:t>
+      </w:r>
     </w:p>
     <w:p>
       <w:pPr>
         <w:pStyle w:val="NoSpacing"/>
         <w:ind w:firstLine="720"/>
       </w:pPr>
-      <w:sdt>
-        <w:sdtPr>
-          <w:id w:val="44880084"/>
+    </w:p>
+    <w:p>
+      <w:pPr>
+        <w:pStyle w:val="NoSpacing"/>
+      </w:pPr>
+      <w:sdt>
+        <w:sdtPr>
+          <w:id w:val="-596561237"/>
+          <w14:checkbox>
+            <w14:checked w14:val="1"/>
+            <w14:checkedState w14:val="2612" w14:font="MS Gothic"/>
+            <w14:uncheckedState w14:val="2610" w14:font="MS Gothic"/>
+          </w14:checkbox>
+        </w:sdtPr>
+        <w:sdtEndPr/>
+        <w:sdtContent>
+          <w:r>
+            <w:rPr>
+              <w:rFonts w:ascii="MS Gothic" w:eastAsia="MS Gothic" w:hAnsi="MS Gothic" w:hint="eastAsia"/>
+            </w:rPr>
+            <w:t>☒</w:t>
+          </w:r>
+        </w:sdtContent>
+      </w:sdt>
+      <w:r>
+        <w:t xml:space="preserve"> </w:t>
+      </w:r>
+      <w:r>
+        <w:t>N</w:t>
+      </w:r>
+      <w:r>
+        <w:t xml:space="preserve">eed to include Model Tracking table (from MC) in load </w:t>
+      </w:r>
+      <w:proofErr w:type="spellStart"/>
+      <w:r>
+        <w:t>gdb</w:t>
+      </w:r>
+      <w:proofErr w:type="spellEnd"/>
+      <w:r>
+        <w:t xml:space="preserve"> so that Alternatives can be </w:t>
+      </w:r>
+      <w:proofErr w:type="gramStart"/>
+      <w:r>
+        <w:t>connected up</w:t>
+      </w:r>
+      <w:proofErr w:type="gramEnd"/>
+      <w:r>
+        <w:t xml:space="preserve"> with Characterization models in future versions</w:t>
+      </w:r>
+      <w:r>
+        <w:t>.</w:t>
+      </w:r>
+      <w:r>
+        <w:t xml:space="preserve"> (DCA – need a bit more clarity on how this is used</w:t>
+      </w:r>
+      <w:r>
+        <w:t xml:space="preserve"> but can just put it in load </w:t>
+      </w:r>
+      <w:proofErr w:type="spellStart"/>
+      <w:r>
+        <w:t>gdb</w:t>
+      </w:r>
+      <w:proofErr w:type="spellEnd"/>
+      <w:r>
+        <w:t xml:space="preserve"> for now</w:t>
+      </w:r>
+      <w:r>
+        <w:t>)</w:t>
+      </w:r>
+      <w:r>
+        <w:t xml:space="preserve"> Also add ref in SitkaDataSource.xls.</w:t>
+      </w:r>
+    </w:p>
+    <w:p>
+      <w:pPr>
+        <w:pStyle w:val="NoSpacing"/>
+      </w:pPr>
+    </w:p>
+    <w:p>
+      <w:pPr>
+        <w:pStyle w:val="NoSpacing"/>
+        <w:rPr>
+          <w:i/>
+          <w:iCs/>
+        </w:rPr>
+      </w:pPr>
+      <w:sdt>
+        <w:sdtPr>
+          <w:id w:val="-320817783"/>
           <w14:checkbox>
             <w14:checked w14:val="0"/>
             <w14:checkedState w14:val="2612" w14:font="MS Gothic"/>
             <w14:uncheckedState w14:val="2610" w14:font="MS Gothic"/>
           </w14:checkbox>
         </w:sdtPr>
+        <w:sdtEndPr/>
         <w:sdtContent>
           <w:r>
             <w:rPr>
@@ -2728,194 +3098,41 @@
         </w:sdtContent>
       </w:sdt>
       <w:r>
-        <w:t xml:space="preserve"> add Storages to ETL loader</w:t>
-      </w:r>
-    </w:p>
-    <w:p>
-      <w:pPr>
-        <w:pStyle w:val="NoSpacing"/>
-      </w:pPr>
-    </w:p>
-    <w:p>
-      <w:sdt>
-        <w:sdtPr>
-          <w:id w:val="-5361681"/>
-          <w14:checkbox>
-            <w14:checked w14:val="1"/>
-            <w14:checkedState w14:val="2612" w14:font="MS Gothic"/>
-            <w14:uncheckedState w14:val="2610" w14:font="MS Gothic"/>
-          </w14:checkbox>
-        </w:sdtPr>
-        <w:sdtContent>
-          <w:r>
-            <w:rPr>
-              <w:rFonts w:ascii="MS Gothic" w:eastAsia="MS Gothic" w:hAnsi="MS Gothic" w:hint="eastAsia"/>
-            </w:rPr>
-            <w:t>☒</w:t>
-          </w:r>
-        </w:sdtContent>
-      </w:sdt>
-      <w:r>
         <w:t xml:space="preserve"> </w:t>
       </w:r>
-      <w:proofErr w:type="spellStart"/>
-      <w:r>
-        <w:t>OutVolumeCuFt</w:t>
-      </w:r>
-      <w:proofErr w:type="spellEnd"/>
-      <w:r>
-        <w:t xml:space="preserve"> added </w:t>
-      </w:r>
-      <w:proofErr w:type="spellStart"/>
-      <w:r>
-        <w:t>NodeResults</w:t>
-      </w:r>
-      <w:proofErr w:type="spellEnd"/>
-      <w:r>
-        <w:t xml:space="preserve"> in </w:t>
-      </w:r>
-      <w:proofErr w:type="spellStart"/>
-      <w:r>
-        <w:t>Results.gdb</w:t>
-      </w:r>
-      <w:proofErr w:type="spellEnd"/>
-      <w:r>
-        <w:t xml:space="preserve"> (Arnel) – need to add same field to </w:t>
-      </w:r>
-      <w:proofErr w:type="spellStart"/>
-      <w:r>
-        <w:t>ModelCatalog</w:t>
+      <w:r>
+        <w:t>Create tool to s</w:t>
+      </w:r>
+      <w:r>
+        <w:t xml:space="preserve">elect which model(s) get sent to the process (the </w:t>
+      </w:r>
+      <w:proofErr w:type="spellStart"/>
+      <w:r>
+        <w:t>PipXP</w:t>
+      </w:r>
+      <w:proofErr w:type="spellEnd"/>
+      <w:r>
+        <w:t xml:space="preserve">, Cost Estimator, RUL, BPW, </w:t>
+      </w:r>
+      <w:proofErr w:type="spellStart"/>
+      <w:r>
+        <w:t>etc</w:t>
+      </w:r>
+      <w:proofErr w:type="spellEnd"/>
+      <w:r>
+        <w:t xml:space="preserve"> process) </w:t>
+      </w:r>
+      <w:r>
+        <w:t xml:space="preserve">[Existing mapping snapshot </w:t>
+      </w:r>
+      <w:proofErr w:type="spellStart"/>
+      <w:r>
+        <w:t>pyt</w:t>
       </w:r>
       <w:proofErr w:type="spellEnd"/>
       <w:r>
         <w:t xml:space="preserve"> </w:t>
       </w:r>
-      <w:proofErr w:type="spellStart"/>
-      <w:r>
-        <w:t>NodeResults</w:t>
-      </w:r>
-      <w:proofErr w:type="spellEnd"/>
-      <w:r>
-        <w:t xml:space="preserve"> so that value caries over</w:t>
-      </w:r>
-      <w:r>
-        <w:t>. Field is a double, precision – 0, scale – 0.</w:t>
-      </w:r>
-    </w:p>
-    <w:p>
-      <w:pPr>
-        <w:pStyle w:val="NoSpacing"/>
-      </w:pPr>
-      <w:sdt>
-        <w:sdtPr>
-          <w:id w:val="-596561237"/>
-          <w14:checkbox>
-            <w14:checked w14:val="1"/>
-            <w14:checkedState w14:val="2612" w14:font="MS Gothic"/>
-            <w14:uncheckedState w14:val="2610" w14:font="MS Gothic"/>
-          </w14:checkbox>
-        </w:sdtPr>
-        <w:sdtEndPr/>
-        <w:sdtContent>
-          <w:r>
-            <w:rPr>
-              <w:rFonts w:ascii="MS Gothic" w:eastAsia="MS Gothic" w:hAnsi="MS Gothic" w:hint="eastAsia"/>
-            </w:rPr>
-            <w:t>☒</w:t>
-          </w:r>
-        </w:sdtContent>
-      </w:sdt>
-      <w:r>
-        <w:t xml:space="preserve"> </w:t>
-      </w:r>
-      <w:r>
-        <w:t>N</w:t>
-      </w:r>
-      <w:r>
-        <w:t xml:space="preserve">eed to include Model Tracking table (from MC) in load </w:t>
-      </w:r>
-      <w:proofErr w:type="spellStart"/>
-      <w:r>
-        <w:t>gdb</w:t>
-      </w:r>
-      <w:proofErr w:type="spellEnd"/>
-      <w:r>
-        <w:t xml:space="preserve"> so that Alternatives can be </w:t>
-      </w:r>
-      <w:proofErr w:type="gramStart"/>
-      <w:r>
-        <w:t>connected up</w:t>
-      </w:r>
-      <w:proofErr w:type="gramEnd"/>
-      <w:r>
-        <w:t xml:space="preserve"> with Characterization models in future versions</w:t>
-      </w:r>
-      <w:r>
-        <w:t>.</w:t>
-      </w:r>
-      <w:r>
-        <w:t xml:space="preserve"> (DCA – need a bit more clarity on how this is used</w:t>
-      </w:r>
-      <w:r>
-        <w:t xml:space="preserve"> but can just put it in load </w:t>
-      </w:r>
-      <w:proofErr w:type="spellStart"/>
-      <w:r>
-        <w:t>gdb</w:t>
-      </w:r>
-      <w:proofErr w:type="spellEnd"/>
-      <w:r>
-        <w:t xml:space="preserve"> for now</w:t>
-      </w:r>
-      <w:r>
-        <w:t>)</w:t>
-      </w:r>
-      <w:r>
-        <w:t xml:space="preserve"> Also add ref in SitkaDataSource.xls.</w:t>
-      </w:r>
-    </w:p>
-    <w:p>
-      <w:pPr>
-        <w:pStyle w:val="NoSpacing"/>
-      </w:pPr>
-    </w:p>
-    <w:p>
-      <w:pPr>
-        <w:pStyle w:val="NoSpacing"/>
-        <w:rPr>
-          <w:i/>
-          <w:iCs/>
-        </w:rPr>
-      </w:pPr>
-      <w:sdt>
-        <w:sdtPr>
-          <w:id w:val="-320817783"/>
-          <w14:checkbox>
-            <w14:checked w14:val="0"/>
-            <w14:checkedState w14:val="2612" w14:font="MS Gothic"/>
-            <w14:uncheckedState w14:val="2610" w14:font="MS Gothic"/>
-          </w14:checkbox>
-        </w:sdtPr>
-        <w:sdtContent>
-          <w:r>
-            <w:rPr>
-              <w:rFonts w:ascii="MS Gothic" w:eastAsia="MS Gothic" w:hAnsi="MS Gothic" w:hint="eastAsia"/>
-            </w:rPr>
-            <w:t>☐</w:t>
-          </w:r>
-        </w:sdtContent>
-      </w:sdt>
-      <w:r>
-        <w:t xml:space="preserve"> Existing mapping snapshot </w:t>
-      </w:r>
-      <w:proofErr w:type="spellStart"/>
-      <w:r>
-        <w:t>pyt</w:t>
-      </w:r>
-      <w:proofErr w:type="spellEnd"/>
-      <w:r>
-        <w:t xml:space="preserve"> </w:t>
-      </w:r>
       <w:r>
         <w:rPr>
           <w:i/>
@@ -2924,23 +3141,10 @@
         <w:t>could</w:t>
       </w:r>
       <w:r>
-        <w:t xml:space="preserve"> be modified (or just create new) to select which model(s) get sent to the process (the </w:t>
-      </w:r>
-      <w:proofErr w:type="spellStart"/>
-      <w:r>
-        <w:t>PipXP</w:t>
-      </w:r>
-      <w:proofErr w:type="spellEnd"/>
-      <w:r>
-        <w:t xml:space="preserve">, Cost Estimator, RUL, BPW, </w:t>
-      </w:r>
-      <w:proofErr w:type="spellStart"/>
-      <w:r>
-        <w:t>etc</w:t>
-      </w:r>
-      <w:proofErr w:type="spellEnd"/>
-      <w:r>
-        <w:t xml:space="preserve"> process) – regardless of how, this functionality needs to be created – </w:t>
+        <w:t xml:space="preserve"> be modified for this] </w:t>
+      </w:r>
+      <w:r>
+        <w:t xml:space="preserve">– </w:t>
       </w:r>
       <w:r>
         <w:rPr>
@@ -2979,7 +3183,6 @@
           <w:b/>
           <w:bCs/>
         </w:rPr>
-        <w:lastRenderedPageBreak/>
         <w:t>Other</w:t>
       </w:r>
       <w:r>
@@ -3008,6 +3211,7 @@
             <w14:uncheckedState w14:val="2610" w14:font="MS Gothic"/>
           </w14:checkbox>
         </w:sdtPr>
+        <w:sdtEndPr/>
         <w:sdtContent>
           <w:r>
             <w:rPr>
@@ -3055,6 +3259,7 @@
             <w14:uncheckedState w14:val="2610" w14:font="MS Gothic"/>
           </w14:checkbox>
         </w:sdtPr>
+        <w:sdtEndPr/>
         <w:sdtContent>
           <w:r>
             <w:rPr>
@@ -3065,33 +3270,140 @@
         </w:sdtContent>
       </w:sdt>
       <w:r>
+        <w:t xml:space="preserve"> Add tool to allow user to make a copy of an already registered model, rename it, unlock it (make it writeable) and delete registration file</w:t>
+      </w:r>
+      <w:r>
+        <w:t xml:space="preserve"> – to be used on production version</w:t>
+      </w:r>
+    </w:p>
+    <w:p>
+      <w:pPr>
+        <w:pStyle w:val="NoSpacing"/>
+      </w:pPr>
+    </w:p>
+    <w:p>
+      <w:pPr>
+        <w:pStyle w:val="NoSpacing"/>
+        <w:rPr>
+          <w:i/>
+          <w:iCs/>
+        </w:rPr>
+      </w:pPr>
+      <w:sdt>
+        <w:sdtPr>
+          <w:id w:val="823242445"/>
+          <w14:checkbox>
+            <w14:checked w14:val="0"/>
+            <w14:checkedState w14:val="2612" w14:font="MS Gothic"/>
+            <w14:uncheckedState w14:val="2610" w14:font="MS Gothic"/>
+          </w14:checkbox>
+        </w:sdtPr>
+        <w:sdtEndPr/>
+        <w:sdtContent>
+          <w:r>
+            <w:rPr>
+              <w:rFonts w:ascii="MS Gothic" w:eastAsia="MS Gothic" w:hAnsi="MS Gothic" w:hint="eastAsia"/>
+            </w:rPr>
+            <w:t>☐</w:t>
+          </w:r>
+        </w:sdtContent>
+      </w:sdt>
+      <w:r>
+        <w:t xml:space="preserve"> Add tool to do model level cleanup – remove all related records in all tables (will test – not all tables will have associated model records) for a specified ID/ IDs </w:t>
+      </w:r>
+      <w:r>
+        <w:t xml:space="preserve">– </w:t>
+      </w:r>
+      <w:r>
+        <w:rPr>
+          <w:i/>
+          <w:iCs/>
+        </w:rPr>
+        <w:t>same base functionality as ‘Create tool to select which model(s) get sent to the process’, above</w:t>
+      </w:r>
+    </w:p>
+    <w:p>
+      <w:pPr>
+        <w:pStyle w:val="NoSpacing"/>
+        <w:ind w:left="720"/>
+      </w:pPr>
+      <w:sdt>
+        <w:sdtPr>
+          <w:id w:val="-1068340575"/>
+          <w14:checkbox>
+            <w14:checked w14:val="0"/>
+            <w14:checkedState w14:val="2612" w14:font="MS Gothic"/>
+            <w14:uncheckedState w14:val="2610" w14:font="MS Gothic"/>
+          </w14:checkbox>
+        </w:sdtPr>
+        <w:sdtEndPr/>
+        <w:sdtContent>
+          <w:r>
+            <w:rPr>
+              <w:rFonts w:ascii="MS Gothic" w:eastAsia="MS Gothic" w:hAnsi="MS Gothic" w:hint="eastAsia"/>
+            </w:rPr>
+            <w:t>☐</w:t>
+          </w:r>
+        </w:sdtContent>
+      </w:sdt>
+      <w:r>
+        <w:t xml:space="preserve"> in </w:t>
+      </w:r>
+      <w:proofErr w:type="spellStart"/>
+      <w:r>
+        <w:t>model_catalog</w:t>
+      </w:r>
+      <w:proofErr w:type="spellEnd"/>
+      <w:r>
+        <w:t xml:space="preserve"> (for each item with a model ID) – use </w:t>
+      </w:r>
+      <w:proofErr w:type="spellStart"/>
+      <w:r>
+        <w:t>modelcatalogdbdataio</w:t>
+      </w:r>
+      <w:proofErr w:type="spellEnd"/>
+      <w:r>
+        <w:t xml:space="preserve"> (</w:t>
+      </w:r>
+      <w:proofErr w:type="spellStart"/>
+      <w:r>
+        <w:t>ie</w:t>
+      </w:r>
+      <w:proofErr w:type="spellEnd"/>
+      <w:r>
         <w:t xml:space="preserve"> </w:t>
       </w:r>
-      <w:r>
-        <w:t>Add</w:t>
-      </w:r>
-      <w:r>
-        <w:t xml:space="preserve"> tool to allow user to make a copy of an already registered model, rename it, unlock it (make it writeable) and delete registration file</w:t>
-      </w:r>
-    </w:p>
-    <w:p>
-      <w:pPr>
-        <w:pStyle w:val="NoSpacing"/>
-      </w:pPr>
-    </w:p>
-    <w:p>
-      <w:pPr>
-        <w:pStyle w:val="NoSpacing"/>
-      </w:pPr>
-      <w:sdt>
-        <w:sdtPr>
-          <w:id w:val="823242445"/>
+      <w:proofErr w:type="spellStart"/>
+      <w:r>
+        <w:t>dbdataio</w:t>
+      </w:r>
+      <w:proofErr w:type="spellEnd"/>
+      <w:proofErr w:type="gramStart"/>
+      <w:r>
+        <w:t>).copy</w:t>
+      </w:r>
+      <w:proofErr w:type="gramEnd"/>
+      <w:r>
+        <w:t xml:space="preserve"> to memory with id filter</w:t>
+      </w:r>
+    </w:p>
+    <w:p>
+      <w:pPr>
+        <w:pStyle w:val="NoSpacing"/>
+      </w:pPr>
+      <w:r>
+        <w:tab/>
+      </w:r>
+      <w:sdt>
+        <w:sdtPr>
+          <w:id w:val="2014408559"/>
           <w14:checkbox>
             <w14:checked w14:val="0"/>
             <w14:checkedState w14:val="2612" w14:font="MS Gothic"/>
             <w14:uncheckedState w14:val="2610" w14:font="MS Gothic"/>
           </w14:checkbox>
         </w:sdtPr>
+        <w:sdtEndPr/>
         <w:sdtContent>
           <w:r>
             <w:rPr>
@@ -3102,7 +3414,113 @@
         </w:sdtContent>
       </w:sdt>
       <w:r>
-        <w:t xml:space="preserve"> Add tool to do model level cleanup – remove all related records in all tables (will test – not all tables will have associated model records) for a specified ID/ IDs </w:t>
+        <w:t xml:space="preserve"> for simulations – do same as item 1 but then get list of sim IDs (search cursor)</w:t>
+      </w:r>
+    </w:p>
+    <w:p>
+      <w:pPr>
+        <w:pStyle w:val="NoSpacing"/>
+      </w:pPr>
+      <w:r>
+        <w:tab/>
+      </w:r>
+      <w:sdt>
+        <w:sdtPr>
+          <w:id w:val="1184173074"/>
+          <w14:checkbox>
+            <w14:checked w14:val="0"/>
+            <w14:checkedState w14:val="2612" w14:font="MS Gothic"/>
+            <w14:uncheckedState w14:val="2610" w14:font="MS Gothic"/>
+          </w14:checkbox>
+        </w:sdtPr>
+        <w:sdtEndPr/>
+        <w:sdtContent>
+          <w:r>
+            <w:rPr>
+              <w:rFonts w:ascii="MS Gothic" w:eastAsia="MS Gothic" w:hAnsi="MS Gothic" w:hint="eastAsia"/>
+            </w:rPr>
+            <w:t>☐</w:t>
+          </w:r>
+        </w:sdtContent>
+      </w:sdt>
+      <w:r>
+        <w:t xml:space="preserve"> use sim ID list as input for same query as item 1 but with simulation related items</w:t>
+      </w:r>
+    </w:p>
+    <w:p>
+      <w:pPr>
+        <w:pStyle w:val="NoSpacing"/>
+      </w:pPr>
+      <w:r>
+        <w:tab/>
+      </w:r>
+      <w:sdt>
+        <w:sdtPr>
+          <w:id w:val="-1802066881"/>
+          <w14:checkbox>
+            <w14:checked w14:val="0"/>
+            <w14:checkedState w14:val="2612" w14:font="MS Gothic"/>
+            <w14:uncheckedState w14:val="2610" w14:font="MS Gothic"/>
+          </w14:checkbox>
+        </w:sdtPr>
+        <w:sdtEndPr/>
+        <w:sdtContent>
+          <w:r>
+            <w:rPr>
+              <w:rFonts w:ascii="MS Gothic" w:eastAsia="MS Gothic" w:hAnsi="MS Gothic" w:hint="eastAsia"/>
+            </w:rPr>
+            <w:t>☐</w:t>
+          </w:r>
+        </w:sdtContent>
+      </w:sdt>
+      <w:r>
+        <w:t xml:space="preserve"> note – make query table (used in copy to memory with id filter) does not error if ID list is invalid, it completes and just includes the valid ones. This means we need to test that the </w:t>
+      </w:r>
+      <w:proofErr w:type="gramStart"/>
+      <w:r>
+        <w:t>in memory</w:t>
+      </w:r>
+      <w:proofErr w:type="gramEnd"/>
+      <w:r>
+        <w:t xml:space="preserve"> IDs match with the ones from the input list before deleting the records</w:t>
+      </w:r>
+    </w:p>
+    <w:p>
+      <w:pPr>
+        <w:pStyle w:val="NoSpacing"/>
+      </w:pPr>
+      <w:r>
+        <w:tab/>
+      </w:r>
+      <w:sdt>
+        <w:sdtPr>
+          <w:id w:val="1955977109"/>
+          <w14:checkbox>
+            <w14:checked w14:val="0"/>
+            <w14:checkedState w14:val="2612" w14:font="MS Gothic"/>
+            <w14:uncheckedState w14:val="2610" w14:font="MS Gothic"/>
+          </w14:checkbox>
+        </w:sdtPr>
+        <w:sdtEndPr/>
+        <w:sdtContent>
+          <w:r>
+            <w:rPr>
+              <w:rFonts w:ascii="MS Gothic" w:eastAsia="MS Gothic" w:hAnsi="MS Gothic" w:hint="eastAsia"/>
+            </w:rPr>
+            <w:t>☐</w:t>
+          </w:r>
+        </w:sdtContent>
+      </w:sdt>
+      <w:r>
+        <w:t xml:space="preserve"> all of this will be driven by a </w:t>
+      </w:r>
+      <w:proofErr w:type="spellStart"/>
+      <w:r>
+        <w:t>pyt</w:t>
+      </w:r>
+      <w:proofErr w:type="spellEnd"/>
+      <w:r>
+        <w:t xml:space="preserve"> and needs to be done in an edit session – roll back all deletes if any of them fail – we don’t want some records deleted and others remaining</w:t>
       </w:r>
     </w:p>
     <w:p>
@@ -3123,6 +3541,7 @@
             <w14:uncheckedState w14:val="2610" w14:font="MS Gothic"/>
           </w14:checkbox>
         </w:sdtPr>
+        <w:sdtEndPr/>
         <w:sdtContent>
           <w:r>
             <w:rPr>
@@ -3133,155 +3552,10 @@
         </w:sdtContent>
       </w:sdt>
       <w:r>
-        <w:t xml:space="preserve"> Add table/module to track models extracted for mapping. That way we know what has been used out of the MC, when, how many times, etc. If we set this up (to me) it basically puts the nail in the coffin for the RRAD db. Remaining question – </w:t>
-      </w:r>
-      <w:proofErr w:type="gramStart"/>
-      <w:r>
-        <w:t>do</w:t>
-      </w:r>
-      <w:proofErr w:type="gramEnd"/>
-      <w:r>
-        <w:t xml:space="preserve"> we retain the snapshot data somewhere and where? We obviously use it for mapping/reporting but then what becomes of it?</w:t>
-      </w:r>
-    </w:p>
-    <w:p>
-      <w:pPr>
-        <w:pStyle w:val="NoSpacing"/>
-      </w:pPr>
-    </w:p>
-    <w:p>
-      <w:pPr>
-        <w:pStyle w:val="NoSpacing"/>
-      </w:pPr>
-      <w:sdt>
-        <w:sdtPr>
-          <w:id w:val="-731003288"/>
-          <w14:checkbox>
-            <w14:checked w14:val="0"/>
-            <w14:checkedState w14:val="2612" w14:font="MS Gothic"/>
-            <w14:uncheckedState w14:val="2610" w14:font="MS Gothic"/>
-          </w14:checkbox>
-        </w:sdtPr>
-        <w:sdtContent>
-          <w:r>
-            <w:rPr>
-              <w:rFonts w:ascii="MS Gothic" w:eastAsia="MS Gothic" w:hAnsi="MS Gothic" w:hint="eastAsia"/>
-            </w:rPr>
-            <w:t>☐</w:t>
-          </w:r>
-        </w:sdtContent>
-      </w:sdt>
-      <w:r>
-        <w:t xml:space="preserve"> Revise </w:t>
-      </w:r>
-      <w:proofErr w:type="spellStart"/>
-      <w:r>
-        <w:t>master_DME_hybrid</w:t>
-      </w:r>
-      <w:proofErr w:type="spellEnd"/>
-      <w:r>
-        <w:t xml:space="preserve"> to use SQL queries and make query layer methods instead of hard coded queries</w:t>
-      </w:r>
-    </w:p>
-    <w:p>
-      <w:pPr>
-        <w:pStyle w:val="NoSpacing"/>
-      </w:pPr>
-    </w:p>
-    <w:p>
-      <w:pPr>
-        <w:pStyle w:val="NoSpacing"/>
-      </w:pPr>
-      <w:sdt>
-        <w:sdtPr>
-          <w:id w:val="-2129691128"/>
-          <w14:checkbox>
-            <w14:checked w14:val="0"/>
-            <w14:checkedState w14:val="2612" w14:font="MS Gothic"/>
-            <w14:uncheckedState w14:val="2610" w14:font="MS Gothic"/>
-          </w14:checkbox>
-        </w:sdtPr>
-        <w:sdtContent>
-          <w:r>
-            <w:rPr>
-              <w:rFonts w:ascii="MS Gothic" w:eastAsia="MS Gothic" w:hAnsi="MS Gothic" w:hint="eastAsia"/>
-            </w:rPr>
-            <w:t>☐</w:t>
-          </w:r>
-        </w:sdtContent>
-      </w:sdt>
-      <w:r>
-        <w:t xml:space="preserve"> Clean up CCSP mapping directory and enforce structure</w:t>
-      </w:r>
-    </w:p>
-    <w:p>
-      <w:pPr>
-        <w:pStyle w:val="NoSpacing"/>
-      </w:pPr>
-    </w:p>
-    <w:p>
-      <w:pPr>
-        <w:pStyle w:val="NoSpacing"/>
-      </w:pPr>
-      <w:sdt>
-        <w:sdtPr>
-          <w:id w:val="59753538"/>
-          <w14:checkbox>
-            <w14:checked w14:val="0"/>
-            <w14:checkedState w14:val="2612" w14:font="MS Gothic"/>
-            <w14:uncheckedState w14:val="2610" w14:font="MS Gothic"/>
-          </w14:checkbox>
-        </w:sdtPr>
-        <w:sdtContent>
-          <w:r>
-            <w:rPr>
-              <w:rFonts w:ascii="MS Gothic" w:eastAsia="MS Gothic" w:hAnsi="MS Gothic" w:hint="eastAsia"/>
-            </w:rPr>
-            <w:t>☐</w:t>
-          </w:r>
-        </w:sdtContent>
-      </w:sdt>
-      <w:r>
-        <w:t xml:space="preserve"> Figure out </w:t>
-      </w:r>
-      <w:proofErr w:type="spellStart"/>
-      <w:r>
-        <w:t>ArcPro</w:t>
-      </w:r>
-      <w:proofErr w:type="spellEnd"/>
-      <w:r>
-        <w:t xml:space="preserve"> project mapping file structure</w:t>
-      </w:r>
-    </w:p>
-    <w:p>
-      <w:pPr>
-        <w:pStyle w:val="NoSpacing"/>
-      </w:pPr>
-    </w:p>
-    <w:p>
-      <w:pPr>
-        <w:pStyle w:val="NoSpacing"/>
-      </w:pPr>
-      <w:sdt>
-        <w:sdtPr>
-          <w:id w:val="656423129"/>
-          <w14:checkbox>
-            <w14:checked w14:val="0"/>
-            <w14:checkedState w14:val="2612" w14:font="MS Gothic"/>
-            <w14:uncheckedState w14:val="2610" w14:font="MS Gothic"/>
-          </w14:checkbox>
-        </w:sdtPr>
-        <w:sdtContent>
-          <w:r>
-            <w:rPr>
-              <w:rFonts w:ascii="MS Gothic" w:eastAsia="MS Gothic" w:hAnsi="MS Gothic" w:hint="eastAsia"/>
-            </w:rPr>
-            <w:t>☐</w:t>
-          </w:r>
-        </w:sdtContent>
-      </w:sdt>
-      <w:r>
-        <w:t xml:space="preserve"> Figure out mapping method(s)</w:t>
+        <w:t xml:space="preserve"> Add table/module to track models extracted for mapping. That way we know what has been used out of the MC, when, how many times, etc. </w:t>
+      </w:r>
+      <w:r>
+        <w:t>This is will be connected to the tool to select model(s) out.</w:t>
       </w:r>
     </w:p>
     <w:p>
@@ -3293,17 +3567,159 @@
         </w:numPr>
       </w:pPr>
       <w:r>
-        <w:t xml:space="preserve">As of right now spooling will not work since the model does not know its sewer basin and vice versa. This means a lot of manual mapping (eventually ~ a half dozen map types per basin with </w:t>
-      </w:r>
-      <w:proofErr w:type="spellStart"/>
+        <w:t xml:space="preserve">If we set this up (to me) it basically puts the nail in the coffin for the RRAD db. Remaining question – </w:t>
+      </w:r>
       <w:proofErr w:type="gramStart"/>
       <w:r>
-        <w:t>lets</w:t>
-      </w:r>
-      <w:proofErr w:type="spellEnd"/>
+        <w:t>do</w:t>
+      </w:r>
       <w:proofErr w:type="gramEnd"/>
       <w:r>
-        <w:t xml:space="preserve"> just say 80 basins (do we merge combined/ sewer basins for those that have both?). This is for just one type (like characterization) so there could be something like 1000 maps in total if these assumptions hold. </w:t>
+        <w:t xml:space="preserve"> we retain the snapshot data somewhere and where? We obviously use it for mapping/reporting but then what becomes of it?</w:t>
+      </w:r>
+    </w:p>
+    <w:p>
+      <w:pPr>
+        <w:pStyle w:val="NoSpacing"/>
+      </w:pPr>
+    </w:p>
+    <w:p>
+      <w:pPr>
+        <w:pStyle w:val="NoSpacing"/>
+      </w:pPr>
+      <w:sdt>
+        <w:sdtPr>
+          <w:id w:val="-731003288"/>
+          <w14:checkbox>
+            <w14:checked w14:val="0"/>
+            <w14:checkedState w14:val="2612" w14:font="MS Gothic"/>
+            <w14:uncheckedState w14:val="2610" w14:font="MS Gothic"/>
+          </w14:checkbox>
+        </w:sdtPr>
+        <w:sdtEndPr/>
+        <w:sdtContent>
+          <w:r>
+            <w:rPr>
+              <w:rFonts w:ascii="MS Gothic" w:eastAsia="MS Gothic" w:hAnsi="MS Gothic" w:hint="eastAsia"/>
+            </w:rPr>
+            <w:t>☐</w:t>
+          </w:r>
+        </w:sdtContent>
+      </w:sdt>
+      <w:r>
+        <w:t xml:space="preserve"> Revise </w:t>
+      </w:r>
+      <w:proofErr w:type="spellStart"/>
+      <w:r>
+        <w:t>master_DME_hybrid</w:t>
+      </w:r>
+      <w:proofErr w:type="spellEnd"/>
+      <w:r>
+        <w:t xml:space="preserve"> to use SQL queries and make query layer methods instead of hard coded queries</w:t>
+      </w:r>
+    </w:p>
+    <w:p>
+      <w:pPr>
+        <w:pStyle w:val="NoSpacing"/>
+      </w:pPr>
+    </w:p>
+    <w:p>
+      <w:pPr>
+        <w:pStyle w:val="NoSpacing"/>
+      </w:pPr>
+      <w:sdt>
+        <w:sdtPr>
+          <w:id w:val="-2129691128"/>
+          <w14:checkbox>
+            <w14:checked w14:val="0"/>
+            <w14:checkedState w14:val="2612" w14:font="MS Gothic"/>
+            <w14:uncheckedState w14:val="2610" w14:font="MS Gothic"/>
+          </w14:checkbox>
+        </w:sdtPr>
+        <w:sdtEndPr/>
+        <w:sdtContent>
+          <w:r>
+            <w:rPr>
+              <w:rFonts w:ascii="MS Gothic" w:eastAsia="MS Gothic" w:hAnsi="MS Gothic" w:hint="eastAsia"/>
+            </w:rPr>
+            <w:t>☐</w:t>
+          </w:r>
+        </w:sdtContent>
+      </w:sdt>
+      <w:r>
+        <w:t xml:space="preserve"> Clean up CCSP mapping directory and enforce structure</w:t>
+      </w:r>
+    </w:p>
+    <w:p>
+      <w:pPr>
+        <w:pStyle w:val="NoSpacing"/>
+      </w:pPr>
+    </w:p>
+    <w:p>
+      <w:pPr>
+        <w:pStyle w:val="NoSpacing"/>
+      </w:pPr>
+      <w:sdt>
+        <w:sdtPr>
+          <w:id w:val="59753538"/>
+          <w14:checkbox>
+            <w14:checked w14:val="0"/>
+            <w14:checkedState w14:val="2612" w14:font="MS Gothic"/>
+            <w14:uncheckedState w14:val="2610" w14:font="MS Gothic"/>
+          </w14:checkbox>
+        </w:sdtPr>
+        <w:sdtEndPr/>
+        <w:sdtContent>
+          <w:r>
+            <w:rPr>
+              <w:rFonts w:ascii="MS Gothic" w:eastAsia="MS Gothic" w:hAnsi="MS Gothic" w:hint="eastAsia"/>
+            </w:rPr>
+            <w:t>☐</w:t>
+          </w:r>
+        </w:sdtContent>
+      </w:sdt>
+      <w:r>
+        <w:t xml:space="preserve"> Figure out </w:t>
+      </w:r>
+      <w:proofErr w:type="spellStart"/>
+      <w:r>
+        <w:t>ArcPro</w:t>
+      </w:r>
+      <w:proofErr w:type="spellEnd"/>
+      <w:r>
+        <w:t xml:space="preserve"> project mapping file structure</w:t>
+      </w:r>
+    </w:p>
+    <w:p>
+      <w:pPr>
+        <w:pStyle w:val="NoSpacing"/>
+      </w:pPr>
+    </w:p>
+    <w:p>
+      <w:pPr>
+        <w:pStyle w:val="NoSpacing"/>
+      </w:pPr>
+      <w:sdt>
+        <w:sdtPr>
+          <w:id w:val="656423129"/>
+          <w14:checkbox>
+            <w14:checked w14:val="0"/>
+            <w14:checkedState w14:val="2612" w14:font="MS Gothic"/>
+            <w14:uncheckedState w14:val="2610" w14:font="MS Gothic"/>
+          </w14:checkbox>
+        </w:sdtPr>
+        <w:sdtEndPr/>
+        <w:sdtContent>
+          <w:r>
+            <w:rPr>
+              <w:rFonts w:ascii="MS Gothic" w:eastAsia="MS Gothic" w:hAnsi="MS Gothic" w:hint="eastAsia"/>
+            </w:rPr>
+            <w:t>☐</w:t>
+          </w:r>
+        </w:sdtContent>
+      </w:sdt>
+      <w:r>
+        <w:t xml:space="preserve"> Figure out mapping method(s)</w:t>
       </w:r>
     </w:p>
     <w:p>
@@ -3315,6 +3731,29 @@
         </w:numPr>
       </w:pPr>
       <w:r>
+        <w:t xml:space="preserve">As of right now spooling will not work since the model does not know its sewer basin and vice versa. This means a lot of manual mapping (eventually ~ a half dozen map types per basin with </w:t>
+      </w:r>
+      <w:proofErr w:type="spellStart"/>
+      <w:proofErr w:type="gramStart"/>
+      <w:r>
+        <w:t>lets</w:t>
+      </w:r>
+      <w:proofErr w:type="spellEnd"/>
+      <w:proofErr w:type="gramEnd"/>
+      <w:r>
+        <w:t xml:space="preserve"> just say 80 basins (do we merge combined/ sewer basins for those that have both?). This is for just one type (like characterization) so there could be something like 1000 maps in total if these assumptions hold. </w:t>
+      </w:r>
+    </w:p>
+    <w:p>
+      <w:pPr>
+        <w:pStyle w:val="NoSpacing"/>
+        <w:numPr>
+          <w:ilvl w:val="0"/>
+          <w:numId w:val="2"/>
+        </w:numPr>
+      </w:pPr>
+      <w:r>
+        <w:lastRenderedPageBreak/>
         <w:t xml:space="preserve">I’m talking with BW and SR about web maps in general and for TMSs and doing some exploration. I’ve had some </w:t>
       </w:r>
       <w:proofErr w:type="spellStart"/>

</xml_diff>

<commit_message>
added model_data_io.read_root_from_config and a more specific method for extract date, added model.set_extract_date which is now called in the pyt. need unit tests and integration test for this.
</commit_message>
<xml_diff>
--- a/Model Catalog TODO.docx
+++ b/Model Catalog TODO.docx
@@ -149,12 +149,10 @@
           <w:iCs/>
           <w:color w:val="0D0D0D" w:themeColor="text1" w:themeTint="F2"/>
         </w:rPr>
-        <w:t xml:space="preserve"> Check with BW on Taggart status. If we can keep things static for a while then just save out a copy and map from that if needed.</w:t>
-      </w:r>
-    </w:p>
-    <w:p>
-      <w:pPr>
-        <w:pStyle w:val="NoSpacing"/>
+        <w:t xml:space="preserve"> Check with BW on Taggart status. If we can keep things static for a </w:t>
+      </w:r>
+      <w:proofErr w:type="gramStart"/>
+      <w:r>
         <w:rPr>
           <w:b/>
           <w:bCs/>
@@ -162,7 +160,9 @@
           <w:iCs/>
           <w:color w:val="0D0D0D" w:themeColor="text1" w:themeTint="F2"/>
         </w:rPr>
-      </w:pPr>
+        <w:t>while</w:t>
+      </w:r>
+      <w:proofErr w:type="gramEnd"/>
       <w:r>
         <w:rPr>
           <w:b/>
@@ -171,6 +171,28 @@
           <w:iCs/>
           <w:color w:val="0D0D0D" w:themeColor="text1" w:themeTint="F2"/>
         </w:rPr>
+        <w:t xml:space="preserve"> then just save out a copy and map from that if needed.</w:t>
+      </w:r>
+    </w:p>
+    <w:p>
+      <w:pPr>
+        <w:pStyle w:val="NoSpacing"/>
+        <w:rPr>
+          <w:b/>
+          <w:bCs/>
+          <w:i/>
+          <w:iCs/>
+          <w:color w:val="0D0D0D" w:themeColor="text1" w:themeTint="F2"/>
+        </w:rPr>
+      </w:pPr>
+      <w:r>
+        <w:rPr>
+          <w:b/>
+          <w:bCs/>
+          <w:i/>
+          <w:iCs/>
+          <w:color w:val="0D0D0D" w:themeColor="text1" w:themeTint="F2"/>
+        </w:rPr>
         <w:t>OR – can we go ahead and move what we have currently in TEST to PROD?</w:t>
       </w:r>
     </w:p>
@@ -201,7 +223,15 @@
         </w:sdtContent>
       </w:sdt>
       <w:r>
-        <w:t xml:space="preserve"> If implemented then need to add 3</w:t>
+        <w:t xml:space="preserve"> If </w:t>
+      </w:r>
+      <w:proofErr w:type="gramStart"/>
+      <w:r>
+        <w:t>implemented</w:t>
+      </w:r>
+      <w:proofErr w:type="gramEnd"/>
+      <w:r>
+        <w:t xml:space="preserve"> then need to add 3</w:t>
       </w:r>
       <w:r>
         <w:rPr>
@@ -365,7 +395,23 @@
           <w:b/>
           <w:bCs/>
         </w:rPr>
-        <w:t xml:space="preserve">Add components to account for Alternative models – right now we probably cannot register them or it would act in a way we don’t want </w:t>
+        <w:t xml:space="preserve">Add components to account for Alternative models – right now we probably cannot register </w:t>
+      </w:r>
+      <w:proofErr w:type="gramStart"/>
+      <w:r>
+        <w:rPr>
+          <w:b/>
+          <w:bCs/>
+        </w:rPr>
+        <w:t>them</w:t>
+      </w:r>
+      <w:proofErr w:type="gramEnd"/>
+      <w:r>
+        <w:rPr>
+          <w:b/>
+          <w:bCs/>
+        </w:rPr>
+        <w:t xml:space="preserve"> or it would act in a way we don’t want </w:t>
       </w:r>
     </w:p>
     <w:p>
@@ -1451,7 +1497,15 @@
         <w:t>M</w:t>
       </w:r>
       <w:r>
-        <w:t>odify code to account for Alternatives mapping – this was possibly stubbed out by Dan/Brent earlier but we did not get very far</w:t>
+        <w:t xml:space="preserve">odify code to account for Alternatives mapping – this was possibly stubbed out by Dan/Brent </w:t>
+      </w:r>
+      <w:proofErr w:type="gramStart"/>
+      <w:r>
+        <w:t>earlier</w:t>
+      </w:r>
+      <w:proofErr w:type="gramEnd"/>
+      <w:r>
+        <w:t xml:space="preserve"> but we did not get very far</w:t>
       </w:r>
     </w:p>
     <w:p>
@@ -1552,7 +1606,15 @@
         </w:sdtContent>
       </w:sdt>
       <w:r>
-        <w:t xml:space="preserve"> add model.valid_alternative_simulations (very similar to valid_calibration_simulations) and piece in model.valid</w:t>
+        <w:t xml:space="preserve"> add </w:t>
+      </w:r>
+      <w:proofErr w:type="gramStart"/>
+      <w:r>
+        <w:t>model.valid</w:t>
+      </w:r>
+      <w:proofErr w:type="gramEnd"/>
+      <w:r>
+        <w:t>_alternative_simulations (very similar to valid_calibration_simulations) and piece in model.valid</w:t>
       </w:r>
     </w:p>
     <w:p>
@@ -1600,7 +1662,23 @@
           <w:i/>
           <w:iCs/>
         </w:rPr>
-        <w:t>hey point to whatever folder they want and it can be called whatever they want. Its up to them to enforce</w:t>
+        <w:t xml:space="preserve">hey point to whatever folder they </w:t>
+      </w:r>
+      <w:proofErr w:type="gramStart"/>
+      <w:r>
+        <w:rPr>
+          <w:i/>
+          <w:iCs/>
+        </w:rPr>
+        <w:t>want</w:t>
+      </w:r>
+      <w:proofErr w:type="gramEnd"/>
+      <w:r>
+        <w:rPr>
+          <w:i/>
+          <w:iCs/>
+        </w:rPr>
+        <w:t xml:space="preserve"> and it can be called whatever they want. Its up to them to enforce</w:t>
       </w:r>
     </w:p>
     <w:p>
@@ -1745,7 +1823,15 @@
         <w:t xml:space="preserve">is </w:t>
       </w:r>
       <w:r>
-        <w:t>easy to do something like get a name wrong which breaks things.</w:t>
+        <w:t xml:space="preserve">easy to do something like get a name wrong which breaks </w:t>
+      </w:r>
+      <w:proofErr w:type="gramStart"/>
+      <w:r>
+        <w:t>things</w:t>
+      </w:r>
+      <w:proofErr w:type="gramEnd"/>
+      <w:r>
+        <w:t>.</w:t>
       </w:r>
     </w:p>
     <w:p>
@@ -1757,7 +1843,15 @@
         </w:numPr>
       </w:pPr>
       <w:r>
-        <w:t xml:space="preserve">Input data sources will be based on an </w:t>
+        <w:t xml:space="preserve">Input data sources will be based on </w:t>
+      </w:r>
+      <w:proofErr w:type="gramStart"/>
+      <w:r>
+        <w:t>an</w:t>
+      </w:r>
+      <w:proofErr w:type="gramEnd"/>
+      <w:r>
+        <w:t xml:space="preserve"> </w:t>
       </w:r>
       <w:r>
         <w:t>json</w:t>
@@ -2241,7 +2335,15 @@
         <w:t xml:space="preserve"> </w:t>
       </w:r>
       <w:r>
-        <w:t xml:space="preserve">and appending. Can prob use similar code to that used for geometry.. </w:t>
+        <w:t xml:space="preserve">and appending. Can prob use similar code to that used for </w:t>
+      </w:r>
+      <w:proofErr w:type="gramStart"/>
+      <w:r>
+        <w:t>geometry..</w:t>
+      </w:r>
+      <w:proofErr w:type="gramEnd"/>
+      <w:r>
+        <w:t xml:space="preserve"> </w:t>
       </w:r>
     </w:p>
     <w:p>
@@ -2285,7 +2387,39 @@
           <w:i/>
           <w:iCs/>
         </w:rPr>
-        <w:t>model_data_io.append_storage_table is based on similar pieces in model_data_io.append_model_network (for nodes, links, areas) which were not tested. Similarly, model_catalog_db_data_io.add_model calls append_model_network (and now calls append_storage_table) but this was also never tested. I don’t know if there was a reason or if it just never happened but since these were not tested I’m not going to test these new pieces either.</w:t>
+        <w:t>model_data_</w:t>
+      </w:r>
+      <w:proofErr w:type="gramStart"/>
+      <w:r>
+        <w:rPr>
+          <w:i/>
+          <w:iCs/>
+        </w:rPr>
+        <w:t>io.append</w:t>
+      </w:r>
+      <w:proofErr w:type="gramEnd"/>
+      <w:r>
+        <w:rPr>
+          <w:i/>
+          <w:iCs/>
+        </w:rPr>
+        <w:t xml:space="preserve">_storage_table is based on similar pieces in model_data_io.append_model_network (for nodes, links, areas) which were not tested. Similarly, model_catalog_db_data_io.add_model calls append_model_network (and now calls append_storage_table) but this was also never tested. I don’t know if there was a reason or if it just never happened but since these were not </w:t>
+      </w:r>
+      <w:proofErr w:type="gramStart"/>
+      <w:r>
+        <w:rPr>
+          <w:i/>
+          <w:iCs/>
+        </w:rPr>
+        <w:t>tested</w:t>
+      </w:r>
+      <w:proofErr w:type="gramEnd"/>
+      <w:r>
+        <w:rPr>
+          <w:i/>
+          <w:iCs/>
+        </w:rPr>
+        <w:t xml:space="preserve"> I’m not going to test these new pieces either.</w:t>
       </w:r>
     </w:p>
     <w:p>
@@ -2514,7 +2648,15 @@
         <w:t>N</w:t>
       </w:r>
       <w:r>
-        <w:t>eed to include Model Tracking table (from MC) in load gdb so that Alternatives can be connected up with Characterization models in future versions</w:t>
+        <w:t xml:space="preserve">eed to include Model Tracking table (from MC) in load gdb so that Alternatives can be </w:t>
+      </w:r>
+      <w:proofErr w:type="gramStart"/>
+      <w:r>
+        <w:t>connected up</w:t>
+      </w:r>
+      <w:proofErr w:type="gramEnd"/>
+      <w:r>
+        <w:t xml:space="preserve"> with Characterization models in future versions</w:t>
       </w:r>
       <w:r>
         <w:t>.</w:t>
@@ -2643,7 +2785,120 @@
         <w:t>EMGAATS config</w:t>
       </w:r>
       <w:r>
-        <w:t xml:space="preserve"> (or other EMGAATS) values</w:t>
+        <w:t xml:space="preserve"> (</w:t>
+      </w:r>
+      <w:r>
+        <w:t>deploy date, run date, extract date)</w:t>
+      </w:r>
+    </w:p>
+    <w:p>
+      <w:pPr>
+        <w:pStyle w:val="NoSpacing"/>
+        <w:numPr>
+          <w:ilvl w:val="0"/>
+          <w:numId w:val="2"/>
+        </w:numPr>
+      </w:pPr>
+      <w:r>
+        <w:t>Per Arnel: run date and extract are not yet available in config file but will be – they are in the queue</w:t>
+      </w:r>
+    </w:p>
+    <w:p>
+      <w:pPr>
+        <w:pStyle w:val="NoSpacing"/>
+        <w:ind w:left="360"/>
+      </w:pPr>
+      <w:sdt>
+        <w:sdtPr>
+          <w:id w:val="1197747374"/>
+          <w14:checkbox>
+            <w14:checked w14:val="1"/>
+            <w14:checkedState w14:val="2612" w14:font="MS Gothic"/>
+            <w14:uncheckedState w14:val="2610" w14:font="MS Gothic"/>
+          </w14:checkbox>
+        </w:sdtPr>
+        <w:sdtContent>
+          <w:r>
+            <w:rPr>
+              <w:rFonts w:ascii="MS Gothic" w:eastAsia="MS Gothic" w:hAnsi="MS Gothic" w:hint="eastAsia"/>
+            </w:rPr>
+            <w:t>☒</w:t>
+          </w:r>
+        </w:sdtContent>
+      </w:sdt>
+      <w:r>
+        <w:t xml:space="preserve"> </w:t>
+      </w:r>
+      <w:r>
+        <w:t>Added model_data_</w:t>
+      </w:r>
+      <w:proofErr w:type="gramStart"/>
+      <w:r>
+        <w:t>io.read</w:t>
+      </w:r>
+      <w:proofErr w:type="gramEnd"/>
+      <w:r>
+        <w:t>_root_from_config_file and subsequent piece to read extract date</w:t>
+      </w:r>
+    </w:p>
+    <w:p>
+      <w:pPr>
+        <w:pStyle w:val="NoSpacing"/>
+        <w:ind w:left="360"/>
+      </w:pPr>
+      <w:sdt>
+        <w:sdtPr>
+          <w:id w:val="1325629746"/>
+          <w14:checkbox>
+            <w14:checked w14:val="1"/>
+            <w14:checkedState w14:val="2612" w14:font="MS Gothic"/>
+            <w14:uncheckedState w14:val="2610" w14:font="MS Gothic"/>
+          </w14:checkbox>
+        </w:sdtPr>
+        <w:sdtContent>
+          <w:r>
+            <w:rPr>
+              <w:rFonts w:ascii="MS Gothic" w:eastAsia="MS Gothic" w:hAnsi="MS Gothic" w:hint="eastAsia"/>
+            </w:rPr>
+            <w:t>☒</w:t>
+          </w:r>
+        </w:sdtContent>
+      </w:sdt>
+      <w:r>
+        <w:t xml:space="preserve"> </w:t>
+      </w:r>
+      <w:r>
+        <w:t>Added model.set_extract_date which is referenced in pyt</w:t>
+      </w:r>
+    </w:p>
+    <w:p>
+      <w:pPr>
+        <w:pStyle w:val="NoSpacing"/>
+        <w:ind w:left="360"/>
+      </w:pPr>
+      <w:sdt>
+        <w:sdtPr>
+          <w:id w:val="-1918394867"/>
+          <w14:checkbox>
+            <w14:checked w14:val="0"/>
+            <w14:checkedState w14:val="2612" w14:font="MS Gothic"/>
+            <w14:uncheckedState w14:val="2610" w14:font="MS Gothic"/>
+          </w14:checkbox>
+        </w:sdtPr>
+        <w:sdtContent>
+          <w:r>
+            <w:rPr>
+              <w:rFonts w:ascii="MS Gothic" w:eastAsia="MS Gothic" w:hAnsi="MS Gothic" w:hint="eastAsia"/>
+            </w:rPr>
+            <w:t>☐</w:t>
+          </w:r>
+        </w:sdtContent>
+      </w:sdt>
+      <w:r>
+        <w:t xml:space="preserve"> </w:t>
+      </w:r>
+      <w:r>
+        <w:t>Created tests for these</w:t>
       </w:r>
     </w:p>
     <w:p>
@@ -2689,7 +2944,21 @@
         <w:rPr>
           <w:rFonts w:cstheme="minorHAnsi"/>
         </w:rPr>
-        <w:t>Arnel has added fields to EMGAATS for tracking Alternatives info : Operation(domain) , Construction Method(domain), nBCR(YN), cost estimates (YN) – what accommodations need to be made in Model Catalog to account for these fields?</w:t>
+        <w:t xml:space="preserve">Arnel has added fields to EMGAATS for tracking Alternatives </w:t>
+      </w:r>
+      <w:proofErr w:type="gramStart"/>
+      <w:r>
+        <w:rPr>
+          <w:rFonts w:cstheme="minorHAnsi"/>
+        </w:rPr>
+        <w:t>info :</w:t>
+      </w:r>
+      <w:proofErr w:type="gramEnd"/>
+      <w:r>
+        <w:rPr>
+          <w:rFonts w:cstheme="minorHAnsi"/>
+        </w:rPr>
+        <w:t xml:space="preserve"> Operation(domain) , Construction Method(domain), nBCR(YN), cost estimates (YN) – what accommodations need to be made in Model Catalog to account for these fields?</w:t>
       </w:r>
       <w:r>
         <w:rPr>
@@ -2747,8 +3016,6 @@
         </w:rPr>
         <w:t>Cleanup master_DME_hybrid (and other) to use Views instead of hard coded queries</w:t>
       </w:r>
-      <w:bookmarkStart w:id="1" w:name="_GoBack"/>
-      <w:bookmarkEnd w:id="1"/>
     </w:p>
     <w:p>
       <w:pPr>
@@ -2920,7 +3187,15 @@
         </w:sdtContent>
       </w:sdt>
       <w:r>
-        <w:t xml:space="preserve"> in model_catalog (for each item with a model ID) – use modelcatalogdbdataio (ie dbdataio).copy to memory with id filter</w:t>
+        <w:t xml:space="preserve"> in model_catalog (for each item with a model ID) – use modelcatalogdbdataio (ie dbdataio</w:t>
+      </w:r>
+      <w:proofErr w:type="gramStart"/>
+      <w:r>
+        <w:t>).copy</w:t>
+      </w:r>
+      <w:proofErr w:type="gramEnd"/>
+      <w:r>
+        <w:t xml:space="preserve"> to memory with id filter</w:t>
       </w:r>
     </w:p>
     <w:p>
@@ -3010,7 +3285,15 @@
         </w:sdtContent>
       </w:sdt>
       <w:r>
-        <w:t xml:space="preserve"> note – make query table (used in copy to memory with id filter) does not error if ID list is invalid, it completes and just includes the valid ones. This means we need to test that the in memory IDs match with the ones from the input list before deleting the records</w:t>
+        <w:t xml:space="preserve"> note – make query table (used in copy to memory with id filter) does not error if ID list is invalid, it completes and just includes the valid ones. This means we need to test that the </w:t>
+      </w:r>
+      <w:proofErr w:type="gramStart"/>
+      <w:r>
+        <w:t>in memory</w:t>
+      </w:r>
+      <w:proofErr w:type="gramEnd"/>
+      <w:r>
+        <w:t xml:space="preserve"> IDs match with the ones from the input list before deleting the records</w:t>
       </w:r>
     </w:p>
     <w:p>
@@ -3087,7 +3370,16 @@
         </w:numPr>
       </w:pPr>
       <w:r>
-        <w:t>If we set this up (to me) it basically puts the nail in the coffin for the RRAD db. Remaining question – do we retain the snapshot data somewhere and where? We obviously use it for mapping/reporting but then what becomes of it?</w:t>
+        <w:lastRenderedPageBreak/>
+        <w:t xml:space="preserve">If we set this up (to me) it basically puts the nail in the coffin for the RRAD db. Remaining question – </w:t>
+      </w:r>
+      <w:proofErr w:type="gramStart"/>
+      <w:r>
+        <w:t>do</w:t>
+      </w:r>
+      <w:proofErr w:type="gramEnd"/>
+      <w:r>
+        <w:t xml:space="preserve"> we retain the snapshot data somewhere and where? We obviously use it for mapping/reporting but then what becomes of it?</w:t>
       </w:r>
     </w:p>
     <w:p>
@@ -3227,7 +3519,15 @@
         </w:numPr>
       </w:pPr>
       <w:r>
-        <w:t xml:space="preserve">As of right now spooling will not work since the model does not know its sewer basin and vice versa. This means a lot of manual mapping (eventually ~ a half dozen map types per basin with lets just say 80 basins (do we merge combined/ sewer basins for those that have both?). This is for just one type (like characterization) so there could be something like 1000 maps in total if these assumptions hold. </w:t>
+        <w:t xml:space="preserve">As of right now spooling will not work since the model does not know its sewer basin and vice versa. This means a lot of manual mapping (eventually ~ a half dozen map types per basin with </w:t>
+      </w:r>
+      <w:proofErr w:type="gramStart"/>
+      <w:r>
+        <w:t>lets</w:t>
+      </w:r>
+      <w:proofErr w:type="gramEnd"/>
+      <w:r>
+        <w:t xml:space="preserve"> just say 80 basins (do we merge combined/ sewer basins for those that have both?). This is for just one type (like characterization) so there could be something like 1000 maps in total if these assumptions hold. </w:t>
       </w:r>
     </w:p>
     <w:p>
@@ -3448,7 +3748,15 @@
         </w:sdtContent>
       </w:sdt>
       <w:r>
-        <w:t xml:space="preserve"> for DCA testing – get their current version to run vs the 20200214 version for now (this is what Corina is doing) and at some point we’ll shift them to the newer load gdb</w:t>
+        <w:t xml:space="preserve"> for DCA testing – get their current version to run vs the 20200214 version for now (this is what Corina is doing) and at some </w:t>
+      </w:r>
+      <w:proofErr w:type="gramStart"/>
+      <w:r>
+        <w:t>point</w:t>
+      </w:r>
+      <w:proofErr w:type="gramEnd"/>
+      <w:r>
+        <w:t xml:space="preserve"> we’ll shift them to the newer load gdb</w:t>
       </w:r>
     </w:p>
     <w:p>

</xml_diff>

<commit_message>
Checked that new pieces are working: Model Name and Extract Date are being populated in Model Tracking
</commit_message>
<xml_diff>
--- a/Model Catalog TODO.docx
+++ b/Model Catalog TODO.docx
@@ -149,10 +149,12 @@
           <w:iCs/>
           <w:color w:val="0D0D0D" w:themeColor="text1" w:themeTint="F2"/>
         </w:rPr>
-        <w:t xml:space="preserve"> Check with BW on Taggart status. If we can keep things static for a </w:t>
-      </w:r>
-      <w:proofErr w:type="gramStart"/>
-      <w:r>
+        <w:t xml:space="preserve"> Check with BW on Taggart status. If we can keep things static for a while then just save out a copy and map from that if needed.</w:t>
+      </w:r>
+    </w:p>
+    <w:p>
+      <w:pPr>
+        <w:pStyle w:val="NoSpacing"/>
         <w:rPr>
           <w:b/>
           <w:bCs/>
@@ -160,9 +162,7 @@
           <w:iCs/>
           <w:color w:val="0D0D0D" w:themeColor="text1" w:themeTint="F2"/>
         </w:rPr>
-        <w:t>while</w:t>
-      </w:r>
-      <w:proofErr w:type="gramEnd"/>
+      </w:pPr>
       <w:r>
         <w:rPr>
           <w:b/>
@@ -171,28 +171,6 @@
           <w:iCs/>
           <w:color w:val="0D0D0D" w:themeColor="text1" w:themeTint="F2"/>
         </w:rPr>
-        <w:t xml:space="preserve"> then just save out a copy and map from that if needed.</w:t>
-      </w:r>
-    </w:p>
-    <w:p>
-      <w:pPr>
-        <w:pStyle w:val="NoSpacing"/>
-        <w:rPr>
-          <w:b/>
-          <w:bCs/>
-          <w:i/>
-          <w:iCs/>
-          <w:color w:val="0D0D0D" w:themeColor="text1" w:themeTint="F2"/>
-        </w:rPr>
-      </w:pPr>
-      <w:r>
-        <w:rPr>
-          <w:b/>
-          <w:bCs/>
-          <w:i/>
-          <w:iCs/>
-          <w:color w:val="0D0D0D" w:themeColor="text1" w:themeTint="F2"/>
-        </w:rPr>
         <w:t>OR – can we go ahead and move what we have currently in TEST to PROD?</w:t>
       </w:r>
     </w:p>
@@ -223,15 +201,7 @@
         </w:sdtContent>
       </w:sdt>
       <w:r>
-        <w:t xml:space="preserve"> If </w:t>
-      </w:r>
-      <w:proofErr w:type="gramStart"/>
-      <w:r>
-        <w:t>implemented</w:t>
-      </w:r>
-      <w:proofErr w:type="gramEnd"/>
-      <w:r>
-        <w:t xml:space="preserve"> then need to add 3</w:t>
+        <w:t xml:space="preserve"> If implemented then need to add 3</w:t>
       </w:r>
       <w:r>
         <w:rPr>
@@ -395,23 +365,7 @@
           <w:b/>
           <w:bCs/>
         </w:rPr>
-        <w:t xml:space="preserve">Add components to account for Alternative models – right now we probably cannot register </w:t>
-      </w:r>
-      <w:proofErr w:type="gramStart"/>
-      <w:r>
-        <w:rPr>
-          <w:b/>
-          <w:bCs/>
-        </w:rPr>
-        <w:t>them</w:t>
-      </w:r>
-      <w:proofErr w:type="gramEnd"/>
-      <w:r>
-        <w:rPr>
-          <w:b/>
-          <w:bCs/>
-        </w:rPr>
-        <w:t xml:space="preserve"> or it would act in a way we don’t want </w:t>
+        <w:t xml:space="preserve">Add components to account for Alternative models – right now we probably cannot register them or it would act in a way we don’t want </w:t>
       </w:r>
     </w:p>
     <w:p>
@@ -1497,15 +1451,7 @@
         <w:t>M</w:t>
       </w:r>
       <w:r>
-        <w:t xml:space="preserve">odify code to account for Alternatives mapping – this was possibly stubbed out by Dan/Brent </w:t>
-      </w:r>
-      <w:proofErr w:type="gramStart"/>
-      <w:r>
-        <w:t>earlier</w:t>
-      </w:r>
-      <w:proofErr w:type="gramEnd"/>
-      <w:r>
-        <w:t xml:space="preserve"> but we did not get very far</w:t>
+        <w:t>odify code to account for Alternatives mapping – this was possibly stubbed out by Dan/Brent earlier but we did not get very far</w:t>
       </w:r>
     </w:p>
     <w:p>
@@ -1606,15 +1552,7 @@
         </w:sdtContent>
       </w:sdt>
       <w:r>
-        <w:t xml:space="preserve"> add </w:t>
-      </w:r>
-      <w:proofErr w:type="gramStart"/>
-      <w:r>
-        <w:t>model.valid</w:t>
-      </w:r>
-      <w:proofErr w:type="gramEnd"/>
-      <w:r>
-        <w:t>_alternative_simulations (very similar to valid_calibration_simulations) and piece in model.valid</w:t>
+        <w:t xml:space="preserve"> add model.valid_alternative_simulations (very similar to valid_calibration_simulations) and piece in model.valid</w:t>
       </w:r>
     </w:p>
     <w:p>
@@ -1662,23 +1600,7 @@
           <w:i/>
           <w:iCs/>
         </w:rPr>
-        <w:t xml:space="preserve">hey point to whatever folder they </w:t>
-      </w:r>
-      <w:proofErr w:type="gramStart"/>
-      <w:r>
-        <w:rPr>
-          <w:i/>
-          <w:iCs/>
-        </w:rPr>
-        <w:t>want</w:t>
-      </w:r>
-      <w:proofErr w:type="gramEnd"/>
-      <w:r>
-        <w:rPr>
-          <w:i/>
-          <w:iCs/>
-        </w:rPr>
-        <w:t xml:space="preserve"> and it can be called whatever they want. Its up to them to enforce</w:t>
+        <w:t>hey point to whatever folder they want and it can be called whatever they want. Its up to them to enforce</w:t>
       </w:r>
     </w:p>
     <w:p>
@@ -1823,15 +1745,7 @@
         <w:t xml:space="preserve">is </w:t>
       </w:r>
       <w:r>
-        <w:t xml:space="preserve">easy to do something like get a name wrong which breaks </w:t>
-      </w:r>
-      <w:proofErr w:type="gramStart"/>
-      <w:r>
-        <w:t>things</w:t>
-      </w:r>
-      <w:proofErr w:type="gramEnd"/>
-      <w:r>
-        <w:t>.</w:t>
+        <w:t>easy to do something like get a name wrong which breaks things.</w:t>
       </w:r>
     </w:p>
     <w:p>
@@ -1843,15 +1757,7 @@
         </w:numPr>
       </w:pPr>
       <w:r>
-        <w:t xml:space="preserve">Input data sources will be based on </w:t>
-      </w:r>
-      <w:proofErr w:type="gramStart"/>
-      <w:r>
-        <w:t>an</w:t>
-      </w:r>
-      <w:proofErr w:type="gramEnd"/>
-      <w:r>
-        <w:t xml:space="preserve"> </w:t>
+        <w:t xml:space="preserve">Input data sources will be based on an </w:t>
       </w:r>
       <w:r>
         <w:t>json</w:t>
@@ -2335,184 +2241,241 @@
         <w:t xml:space="preserve"> </w:t>
       </w:r>
       <w:r>
-        <w:t xml:space="preserve">and appending. Can prob use similar code to that used for </w:t>
-      </w:r>
-      <w:proofErr w:type="gramStart"/>
-      <w:r>
-        <w:t>geometry..</w:t>
-      </w:r>
-      <w:proofErr w:type="gramEnd"/>
+        <w:t xml:space="preserve">and appending. Can prob use similar code to that used for geometry.. </w:t>
+      </w:r>
+    </w:p>
+    <w:p>
+      <w:pPr>
+        <w:pStyle w:val="NoSpacing"/>
+        <w:rPr>
+          <w:i/>
+          <w:iCs/>
+        </w:rPr>
+      </w:pPr>
+      <w:r>
+        <w:tab/>
+      </w:r>
+      <w:sdt>
+        <w:sdtPr>
+          <w:id w:val="1404490197"/>
+          <w14:checkbox>
+            <w14:checked w14:val="1"/>
+            <w14:checkedState w14:val="2612" w14:font="MS Gothic"/>
+            <w14:uncheckedState w14:val="2610" w14:font="MS Gothic"/>
+          </w14:checkbox>
+        </w:sdtPr>
+        <w:sdtEndPr/>
+        <w:sdtContent>
+          <w:r>
+            <w:rPr>
+              <w:rFonts w:ascii="MS Gothic" w:eastAsia="MS Gothic" w:hAnsi="MS Gothic" w:hint="eastAsia"/>
+            </w:rPr>
+            <w:t>☒</w:t>
+          </w:r>
+        </w:sdtContent>
+      </w:sdt>
+      <w:r>
+        <w:t xml:space="preserve"> add tests for any new code pieces</w:t>
+      </w:r>
+      <w:r>
+        <w:t xml:space="preserve"> – </w:t>
+      </w:r>
+      <w:r>
+        <w:rPr>
+          <w:i/>
+          <w:iCs/>
+        </w:rPr>
+        <w:t>model_data_io.append_storage_table is based on similar pieces in model_data_io.append_model_network (for nodes, links, areas) which were not tested. Similarly, model_catalog_db_data_io.add_model calls append_model_network (and now calls append_storage_table) but this was also never tested. I don’t know if there was a reason or if it just never happened but since these were not tested I’m not going to test these new pieces either.</w:t>
+      </w:r>
+    </w:p>
+    <w:p>
+      <w:pPr>
+        <w:pStyle w:val="NoSpacing"/>
+      </w:pPr>
+      <w:r>
+        <w:tab/>
+      </w:r>
+      <w:sdt>
+        <w:sdtPr>
+          <w:id w:val="1936865359"/>
+          <w14:checkbox>
+            <w14:checked w14:val="1"/>
+            <w14:checkedState w14:val="2612" w14:font="MS Gothic"/>
+            <w14:uncheckedState w14:val="2610" w14:font="MS Gothic"/>
+          </w14:checkbox>
+        </w:sdtPr>
+        <w:sdtEndPr/>
+        <w:sdtContent>
+          <w:r>
+            <w:rPr>
+              <w:rFonts w:ascii="MS Gothic" w:eastAsia="MS Gothic" w:hAnsi="MS Gothic" w:hint="eastAsia"/>
+            </w:rPr>
+            <w:t>☒</w:t>
+          </w:r>
+        </w:sdtContent>
+      </w:sdt>
+      <w:r>
+        <w:t xml:space="preserve"> run registration tool – test that storages records are being appended</w:t>
+      </w:r>
+    </w:p>
+    <w:p>
+      <w:pPr>
+        <w:pStyle w:val="NoSpacing"/>
+        <w:ind w:left="720" w:firstLine="720"/>
+      </w:pPr>
+      <w:sdt>
+        <w:sdtPr>
+          <w:id w:val="1368324600"/>
+          <w14:checkbox>
+            <w14:checked w14:val="1"/>
+            <w14:checkedState w14:val="2612" w14:font="MS Gothic"/>
+            <w14:uncheckedState w14:val="2610" w14:font="MS Gothic"/>
+          </w14:checkbox>
+        </w:sdtPr>
+        <w:sdtEndPr/>
+        <w:sdtContent>
+          <w:r>
+            <w:rPr>
+              <w:rFonts w:ascii="MS Gothic" w:eastAsia="MS Gothic" w:hAnsi="MS Gothic" w:hint="eastAsia"/>
+            </w:rPr>
+            <w:t>☒</w:t>
+          </w:r>
+        </w:sdtContent>
+      </w:sdt>
+      <w:r>
+        <w:t xml:space="preserve"> A few registrations failed but it does not seem like the ModelTracking records rolled back – </w:t>
+      </w:r>
+      <w:r>
+        <w:rPr>
+          <w:i/>
+          <w:iCs/>
+        </w:rPr>
+        <w:t xml:space="preserve">this is because versioning got removed when I replaced tables </w:t>
+      </w:r>
+      <w:r>
+        <w:rPr>
+          <w:i/>
+          <w:iCs/>
+        </w:rPr>
+        <w:t>–</w:t>
+      </w:r>
+      <w:r>
+        <w:rPr>
+          <w:i/>
+          <w:iCs/>
+        </w:rPr>
+        <w:t xml:space="preserve"> duh</w:t>
+      </w:r>
+      <w:r>
+        <w:rPr>
+          <w:i/>
+          <w:iCs/>
+        </w:rPr>
+        <w:t xml:space="preserve">- </w:t>
+      </w:r>
+      <w:r>
+        <w:rPr>
+          <w:i/>
+          <w:iCs/>
+        </w:rPr>
+        <w:t>fixed</w:t>
+      </w:r>
+    </w:p>
+    <w:p>
+      <w:pPr>
+        <w:pStyle w:val="NoSpacing"/>
+        <w:ind w:firstLine="720"/>
+      </w:pPr>
+      <w:sdt>
+        <w:sdtPr>
+          <w:id w:val="44880084"/>
+          <w14:checkbox>
+            <w14:checked w14:val="1"/>
+            <w14:checkedState w14:val="2612" w14:font="MS Gothic"/>
+            <w14:uncheckedState w14:val="2610" w14:font="MS Gothic"/>
+          </w14:checkbox>
+        </w:sdtPr>
+        <w:sdtEndPr/>
+        <w:sdtContent>
+          <w:r>
+            <w:rPr>
+              <w:rFonts w:ascii="MS Gothic" w:eastAsia="MS Gothic" w:hAnsi="MS Gothic" w:hint="eastAsia"/>
+            </w:rPr>
+            <w:t>☒</w:t>
+          </w:r>
+        </w:sdtContent>
+      </w:sdt>
+      <w:r>
+        <w:t xml:space="preserve"> add Storages to ETL loader</w:t>
+      </w:r>
+    </w:p>
+    <w:p>
+      <w:pPr>
+        <w:pStyle w:val="NoSpacing"/>
+      </w:pPr>
+    </w:p>
+    <w:p>
+      <w:pPr>
+        <w:pStyle w:val="NoSpacing"/>
+      </w:pPr>
+      <w:sdt>
+        <w:sdtPr>
+          <w:id w:val="-5361681"/>
+          <w14:checkbox>
+            <w14:checked w14:val="1"/>
+            <w14:checkedState w14:val="2612" w14:font="MS Gothic"/>
+            <w14:uncheckedState w14:val="2610" w14:font="MS Gothic"/>
+          </w14:checkbox>
+        </w:sdtPr>
+        <w:sdtEndPr/>
+        <w:sdtContent>
+          <w:r>
+            <w:rPr>
+              <w:rFonts w:ascii="MS Gothic" w:eastAsia="MS Gothic" w:hAnsi="MS Gothic" w:hint="eastAsia"/>
+            </w:rPr>
+            <w:t>☒</w:t>
+          </w:r>
+        </w:sdtContent>
+      </w:sdt>
       <w:r>
         <w:t xml:space="preserve"> </w:t>
       </w:r>
-    </w:p>
-    <w:p>
-      <w:pPr>
-        <w:pStyle w:val="NoSpacing"/>
-        <w:rPr>
-          <w:i/>
-          <w:iCs/>
-        </w:rPr>
-      </w:pPr>
-      <w:r>
-        <w:tab/>
-      </w:r>
-      <w:sdt>
-        <w:sdtPr>
-          <w:id w:val="1404490197"/>
-          <w14:checkbox>
-            <w14:checked w14:val="1"/>
-            <w14:checkedState w14:val="2612" w14:font="MS Gothic"/>
-            <w14:uncheckedState w14:val="2610" w14:font="MS Gothic"/>
-          </w14:checkbox>
-        </w:sdtPr>
-        <w:sdtEndPr/>
-        <w:sdtContent>
-          <w:r>
-            <w:rPr>
-              <w:rFonts w:ascii="MS Gothic" w:eastAsia="MS Gothic" w:hAnsi="MS Gothic" w:hint="eastAsia"/>
-            </w:rPr>
-            <w:t>☒</w:t>
-          </w:r>
-        </w:sdtContent>
-      </w:sdt>
-      <w:r>
-        <w:t xml:space="preserve"> add tests for any new code pieces</w:t>
-      </w:r>
-      <w:r>
-        <w:t xml:space="preserve"> – </w:t>
-      </w:r>
-      <w:r>
-        <w:rPr>
-          <w:i/>
-          <w:iCs/>
-        </w:rPr>
-        <w:t>model_data_</w:t>
-      </w:r>
-      <w:proofErr w:type="gramStart"/>
-      <w:r>
-        <w:rPr>
-          <w:i/>
-          <w:iCs/>
-        </w:rPr>
-        <w:t>io.append</w:t>
-      </w:r>
-      <w:proofErr w:type="gramEnd"/>
-      <w:r>
-        <w:rPr>
-          <w:i/>
-          <w:iCs/>
-        </w:rPr>
-        <w:t xml:space="preserve">_storage_table is based on similar pieces in model_data_io.append_model_network (for nodes, links, areas) which were not tested. Similarly, model_catalog_db_data_io.add_model calls append_model_network (and now calls append_storage_table) but this was also never tested. I don’t know if there was a reason or if it just never happened but since these were not </w:t>
-      </w:r>
-      <w:proofErr w:type="gramStart"/>
-      <w:r>
-        <w:rPr>
-          <w:i/>
-          <w:iCs/>
-        </w:rPr>
-        <w:t>tested</w:t>
-      </w:r>
-      <w:proofErr w:type="gramEnd"/>
-      <w:r>
-        <w:rPr>
-          <w:i/>
-          <w:iCs/>
-        </w:rPr>
-        <w:t xml:space="preserve"> I’m not going to test these new pieces either.</w:t>
-      </w:r>
-    </w:p>
-    <w:p>
-      <w:pPr>
-        <w:pStyle w:val="NoSpacing"/>
-      </w:pPr>
-      <w:r>
-        <w:tab/>
-      </w:r>
-      <w:sdt>
-        <w:sdtPr>
-          <w:id w:val="1936865359"/>
-          <w14:checkbox>
-            <w14:checked w14:val="1"/>
-            <w14:checkedState w14:val="2612" w14:font="MS Gothic"/>
-            <w14:uncheckedState w14:val="2610" w14:font="MS Gothic"/>
-          </w14:checkbox>
-        </w:sdtPr>
-        <w:sdtEndPr/>
-        <w:sdtContent>
-          <w:r>
-            <w:rPr>
-              <w:rFonts w:ascii="MS Gothic" w:eastAsia="MS Gothic" w:hAnsi="MS Gothic" w:hint="eastAsia"/>
-            </w:rPr>
-            <w:t>☒</w:t>
-          </w:r>
-        </w:sdtContent>
-      </w:sdt>
-      <w:r>
-        <w:t xml:space="preserve"> run registration tool – test that storages records are being appended</w:t>
-      </w:r>
-    </w:p>
-    <w:p>
-      <w:pPr>
-        <w:pStyle w:val="NoSpacing"/>
-        <w:ind w:left="720" w:firstLine="720"/>
-      </w:pPr>
-      <w:sdt>
-        <w:sdtPr>
-          <w:id w:val="1368324600"/>
-          <w14:checkbox>
-            <w14:checked w14:val="1"/>
-            <w14:checkedState w14:val="2612" w14:font="MS Gothic"/>
-            <w14:uncheckedState w14:val="2610" w14:font="MS Gothic"/>
-          </w14:checkbox>
-        </w:sdtPr>
-        <w:sdtEndPr/>
-        <w:sdtContent>
-          <w:r>
-            <w:rPr>
-              <w:rFonts w:ascii="MS Gothic" w:eastAsia="MS Gothic" w:hAnsi="MS Gothic" w:hint="eastAsia"/>
-            </w:rPr>
-            <w:t>☒</w:t>
-          </w:r>
-        </w:sdtContent>
-      </w:sdt>
-      <w:r>
-        <w:t xml:space="preserve"> A few registrations failed but it does not seem like the ModelTracking records rolled back – </w:t>
-      </w:r>
-      <w:r>
-        <w:rPr>
-          <w:i/>
-          <w:iCs/>
-        </w:rPr>
-        <w:t xml:space="preserve">this is because versioning got removed when I replaced tables </w:t>
-      </w:r>
-      <w:r>
-        <w:rPr>
-          <w:i/>
-          <w:iCs/>
-        </w:rPr>
-        <w:t>–</w:t>
-      </w:r>
-      <w:r>
-        <w:rPr>
-          <w:i/>
-          <w:iCs/>
-        </w:rPr>
-        <w:t xml:space="preserve"> duh</w:t>
-      </w:r>
-      <w:r>
-        <w:rPr>
-          <w:i/>
-          <w:iCs/>
-        </w:rPr>
-        <w:t xml:space="preserve">- </w:t>
-      </w:r>
-      <w:r>
-        <w:rPr>
-          <w:i/>
-          <w:iCs/>
-        </w:rPr>
-        <w:t>fixed</w:t>
+      <w:r>
+        <w:t xml:space="preserve">OutVolumeCuFt added NodeResults in Results.gdb (Arnel) </w:t>
+      </w:r>
+    </w:p>
+    <w:p>
+      <w:pPr>
+        <w:pStyle w:val="NoSpacing"/>
+        <w:ind w:left="720"/>
+      </w:pPr>
+      <w:sdt>
+        <w:sdtPr>
+          <w:id w:val="1222336100"/>
+          <w14:checkbox>
+            <w14:checked w14:val="1"/>
+            <w14:checkedState w14:val="2612" w14:font="MS Gothic"/>
+            <w14:uncheckedState w14:val="2610" w14:font="MS Gothic"/>
+          </w14:checkbox>
+        </w:sdtPr>
+        <w:sdtEndPr/>
+        <w:sdtContent>
+          <w:r>
+            <w:rPr>
+              <w:rFonts w:ascii="MS Gothic" w:eastAsia="MS Gothic" w:hAnsi="MS Gothic" w:hint="eastAsia"/>
+            </w:rPr>
+            <w:t>☒</w:t>
+          </w:r>
+        </w:sdtContent>
+      </w:sdt>
+      <w:r>
+        <w:t xml:space="preserve"> </w:t>
+      </w:r>
+      <w:r>
+        <w:t>add same field to ModelCatalog NodeResults so that value caries over</w:t>
+      </w:r>
+      <w:r>
+        <w:t>. Field is a double, precision – 0, scale – 0.</w:t>
       </w:r>
     </w:p>
     <w:p>
@@ -2520,41 +2483,14 @@
         <w:pStyle w:val="NoSpacing"/>
         <w:ind w:firstLine="720"/>
       </w:pPr>
-      <w:sdt>
-        <w:sdtPr>
-          <w:id w:val="44880084"/>
-          <w14:checkbox>
-            <w14:checked w14:val="1"/>
-            <w14:checkedState w14:val="2612" w14:font="MS Gothic"/>
-            <w14:uncheckedState w14:val="2610" w14:font="MS Gothic"/>
-          </w14:checkbox>
-        </w:sdtPr>
-        <w:sdtEndPr/>
-        <w:sdtContent>
-          <w:r>
-            <w:rPr>
-              <w:rFonts w:ascii="MS Gothic" w:eastAsia="MS Gothic" w:hAnsi="MS Gothic" w:hint="eastAsia"/>
-            </w:rPr>
-            <w:t>☒</w:t>
-          </w:r>
-        </w:sdtContent>
-      </w:sdt>
-      <w:r>
-        <w:t xml:space="preserve"> add Storages to ETL loader</w:t>
-      </w:r>
-    </w:p>
-    <w:p>
-      <w:pPr>
-        <w:pStyle w:val="NoSpacing"/>
-      </w:pPr>
-    </w:p>
-    <w:p>
-      <w:pPr>
-        <w:pStyle w:val="NoSpacing"/>
-      </w:pPr>
-      <w:sdt>
-        <w:sdtPr>
-          <w:id w:val="-5361681"/>
+    </w:p>
+    <w:p>
+      <w:pPr>
+        <w:pStyle w:val="NoSpacing"/>
+      </w:pPr>
+      <w:sdt>
+        <w:sdtPr>
+          <w:id w:val="-596561237"/>
           <w14:checkbox>
             <w14:checked w14:val="1"/>
             <w14:checkedState w14:val="2612" w14:font="MS Gothic"/>
@@ -2575,88 +2511,10 @@
         <w:t xml:space="preserve"> </w:t>
       </w:r>
       <w:r>
-        <w:t xml:space="preserve">OutVolumeCuFt added NodeResults in Results.gdb (Arnel) </w:t>
-      </w:r>
-    </w:p>
-    <w:p>
-      <w:pPr>
-        <w:pStyle w:val="NoSpacing"/>
-        <w:ind w:left="720"/>
-      </w:pPr>
-      <w:sdt>
-        <w:sdtPr>
-          <w:id w:val="1222336100"/>
-          <w14:checkbox>
-            <w14:checked w14:val="1"/>
-            <w14:checkedState w14:val="2612" w14:font="MS Gothic"/>
-            <w14:uncheckedState w14:val="2610" w14:font="MS Gothic"/>
-          </w14:checkbox>
-        </w:sdtPr>
-        <w:sdtEndPr/>
-        <w:sdtContent>
-          <w:r>
-            <w:rPr>
-              <w:rFonts w:ascii="MS Gothic" w:eastAsia="MS Gothic" w:hAnsi="MS Gothic" w:hint="eastAsia"/>
-            </w:rPr>
-            <w:t>☒</w:t>
-          </w:r>
-        </w:sdtContent>
-      </w:sdt>
-      <w:r>
-        <w:t xml:space="preserve"> </w:t>
-      </w:r>
-      <w:r>
-        <w:t>add same field to ModelCatalog NodeResults so that value caries over</w:t>
-      </w:r>
-      <w:r>
-        <w:t>. Field is a double, precision – 0, scale – 0.</w:t>
-      </w:r>
-    </w:p>
-    <w:p>
-      <w:pPr>
-        <w:pStyle w:val="NoSpacing"/>
-        <w:ind w:firstLine="720"/>
-      </w:pPr>
-    </w:p>
-    <w:p>
-      <w:pPr>
-        <w:pStyle w:val="NoSpacing"/>
-      </w:pPr>
-      <w:sdt>
-        <w:sdtPr>
-          <w:id w:val="-596561237"/>
-          <w14:checkbox>
-            <w14:checked w14:val="1"/>
-            <w14:checkedState w14:val="2612" w14:font="MS Gothic"/>
-            <w14:uncheckedState w14:val="2610" w14:font="MS Gothic"/>
-          </w14:checkbox>
-        </w:sdtPr>
-        <w:sdtEndPr/>
-        <w:sdtContent>
-          <w:r>
-            <w:rPr>
-              <w:rFonts w:ascii="MS Gothic" w:eastAsia="MS Gothic" w:hAnsi="MS Gothic" w:hint="eastAsia"/>
-            </w:rPr>
-            <w:t>☒</w:t>
-          </w:r>
-        </w:sdtContent>
-      </w:sdt>
-      <w:r>
-        <w:t xml:space="preserve"> </w:t>
-      </w:r>
-      <w:r>
         <w:t>N</w:t>
       </w:r>
       <w:r>
-        <w:t xml:space="preserve">eed to include Model Tracking table (from MC) in load gdb so that Alternatives can be </w:t>
-      </w:r>
-      <w:proofErr w:type="gramStart"/>
-      <w:r>
-        <w:t>connected up</w:t>
-      </w:r>
-      <w:proofErr w:type="gramEnd"/>
-      <w:r>
-        <w:t xml:space="preserve"> with Characterization models in future versions</w:t>
+        <w:t>eed to include Model Tracking table (from MC) in load gdb so that Alternatives can be connected up with Characterization models in future versions</w:t>
       </w:r>
       <w:r>
         <w:t>.</w:t>
@@ -2830,15 +2688,114 @@
         <w:t xml:space="preserve"> </w:t>
       </w:r>
       <w:r>
-        <w:t>Added model_data_</w:t>
-      </w:r>
-      <w:proofErr w:type="gramStart"/>
-      <w:r>
-        <w:t>io.read</w:t>
-      </w:r>
-      <w:proofErr w:type="gramEnd"/>
-      <w:r>
-        <w:t>_root_from_config_file and subsequent piece to read extract date</w:t>
+        <w:t>Added model_data_io.read_root_from_config_fi</w:t>
+      </w:r>
+      <w:r>
+        <w:t>le</w:t>
+      </w:r>
+    </w:p>
+    <w:p>
+      <w:pPr>
+        <w:pStyle w:val="NoSpacing"/>
+        <w:ind w:left="360"/>
+      </w:pPr>
+      <w:sdt>
+        <w:sdtPr>
+          <w:id w:val="689654978"/>
+          <w14:checkbox>
+            <w14:checked w14:val="1"/>
+            <w14:checkedState w14:val="2612" w14:font="MS Gothic"/>
+            <w14:uncheckedState w14:val="2610" w14:font="MS Gothic"/>
+          </w14:checkbox>
+        </w:sdtPr>
+        <w:sdtContent>
+          <w:r>
+            <w:rPr>
+              <w:rFonts w:ascii="MS Gothic" w:eastAsia="MS Gothic" w:hAnsi="MS Gothic" w:hint="eastAsia"/>
+            </w:rPr>
+            <w:t>☒</w:t>
+          </w:r>
+        </w:sdtContent>
+      </w:sdt>
+      <w:r>
+        <w:t xml:space="preserve"> </w:t>
+      </w:r>
+      <w:r>
+        <w:t xml:space="preserve">Added </w:t>
+      </w:r>
+      <w:r>
+        <w:t>piece to read</w:t>
+      </w:r>
+      <w:bookmarkStart w:id="1" w:name="_GoBack"/>
+      <w:bookmarkEnd w:id="1"/>
+      <w:r>
+        <w:t xml:space="preserve"> extract date</w:t>
+      </w:r>
+    </w:p>
+    <w:p>
+      <w:pPr>
+        <w:pStyle w:val="NoSpacing"/>
+        <w:ind w:left="360"/>
+      </w:pPr>
+      <w:sdt>
+        <w:sdtPr>
+          <w:id w:val="1512878164"/>
+          <w14:checkbox>
+            <w14:checked w14:val="0"/>
+            <w14:checkedState w14:val="2612" w14:font="MS Gothic"/>
+            <w14:uncheckedState w14:val="2610" w14:font="MS Gothic"/>
+          </w14:checkbox>
+        </w:sdtPr>
+        <w:sdtContent>
+          <w:r>
+            <w:rPr>
+              <w:rFonts w:ascii="MS Gothic" w:eastAsia="MS Gothic" w:hAnsi="MS Gothic" w:hint="eastAsia"/>
+            </w:rPr>
+            <w:t>☐</w:t>
+          </w:r>
+        </w:sdtContent>
+      </w:sdt>
+      <w:r>
+        <w:t xml:space="preserve"> Added piece to read </w:t>
+      </w:r>
+      <w:r>
+        <w:t>deploy</w:t>
+      </w:r>
+      <w:r>
+        <w:t xml:space="preserve"> date</w:t>
+      </w:r>
+    </w:p>
+    <w:p>
+      <w:pPr>
+        <w:pStyle w:val="NoSpacing"/>
+        <w:ind w:left="360"/>
+      </w:pPr>
+      <w:sdt>
+        <w:sdtPr>
+          <w:id w:val="526922319"/>
+          <w14:checkbox>
+            <w14:checked w14:val="0"/>
+            <w14:checkedState w14:val="2612" w14:font="MS Gothic"/>
+            <w14:uncheckedState w14:val="2610" w14:font="MS Gothic"/>
+          </w14:checkbox>
+        </w:sdtPr>
+        <w:sdtContent>
+          <w:r>
+            <w:rPr>
+              <w:rFonts w:ascii="MS Gothic" w:eastAsia="MS Gothic" w:hAnsi="MS Gothic" w:hint="eastAsia"/>
+            </w:rPr>
+            <w:t>☐</w:t>
+          </w:r>
+        </w:sdtContent>
+      </w:sdt>
+      <w:r>
+        <w:t xml:space="preserve"> Added piece to read </w:t>
+      </w:r>
+      <w:r>
+        <w:t>run</w:t>
+      </w:r>
+      <w:r>
+        <w:t xml:space="preserve"> date</w:t>
       </w:r>
     </w:p>
     <w:p>
@@ -2944,21 +2901,7 @@
         <w:rPr>
           <w:rFonts w:cstheme="minorHAnsi"/>
         </w:rPr>
-        <w:t xml:space="preserve">Arnel has added fields to EMGAATS for tracking Alternatives </w:t>
-      </w:r>
-      <w:proofErr w:type="gramStart"/>
-      <w:r>
-        <w:rPr>
-          <w:rFonts w:cstheme="minorHAnsi"/>
-        </w:rPr>
-        <w:t>info :</w:t>
-      </w:r>
-      <w:proofErr w:type="gramEnd"/>
-      <w:r>
-        <w:rPr>
-          <w:rFonts w:cstheme="minorHAnsi"/>
-        </w:rPr>
-        <w:t xml:space="preserve"> Operation(domain) , Construction Method(domain), nBCR(YN), cost estimates (YN) – what accommodations need to be made in Model Catalog to account for these fields?</w:t>
+        <w:t>Arnel has added fields to EMGAATS for tracking Alternatives info : Operation(domain) , Construction Method(domain), nBCR(YN), cost estimates (YN) – what accommodations need to be made in Model Catalog to account for these fields?</w:t>
       </w:r>
       <w:r>
         <w:rPr>
@@ -3187,15 +3130,7 @@
         </w:sdtContent>
       </w:sdt>
       <w:r>
-        <w:t xml:space="preserve"> in model_catalog (for each item with a model ID) – use modelcatalogdbdataio (ie dbdataio</w:t>
-      </w:r>
-      <w:proofErr w:type="gramStart"/>
-      <w:r>
-        <w:t>).copy</w:t>
-      </w:r>
-      <w:proofErr w:type="gramEnd"/>
-      <w:r>
-        <w:t xml:space="preserve"> to memory with id filter</w:t>
+        <w:t xml:space="preserve"> in model_catalog (for each item with a model ID) – use modelcatalogdbdataio (ie dbdataio).copy to memory with id filter</w:t>
       </w:r>
     </w:p>
     <w:p>
@@ -3285,15 +3220,7 @@
         </w:sdtContent>
       </w:sdt>
       <w:r>
-        <w:t xml:space="preserve"> note – make query table (used in copy to memory with id filter) does not error if ID list is invalid, it completes and just includes the valid ones. This means we need to test that the </w:t>
-      </w:r>
-      <w:proofErr w:type="gramStart"/>
-      <w:r>
-        <w:t>in memory</w:t>
-      </w:r>
-      <w:proofErr w:type="gramEnd"/>
-      <w:r>
-        <w:t xml:space="preserve"> IDs match with the ones from the input list before deleting the records</w:t>
+        <w:t xml:space="preserve"> note – make query table (used in copy to memory with id filter) does not error if ID list is invalid, it completes and just includes the valid ones. This means we need to test that the in memory IDs match with the ones from the input list before deleting the records</w:t>
       </w:r>
     </w:p>
     <w:p>
@@ -3370,16 +3297,7 @@
         </w:numPr>
       </w:pPr>
       <w:r>
-        <w:lastRenderedPageBreak/>
-        <w:t xml:space="preserve">If we set this up (to me) it basically puts the nail in the coffin for the RRAD db. Remaining question – </w:t>
-      </w:r>
-      <w:proofErr w:type="gramStart"/>
-      <w:r>
-        <w:t>do</w:t>
-      </w:r>
-      <w:proofErr w:type="gramEnd"/>
-      <w:r>
-        <w:t xml:space="preserve"> we retain the snapshot data somewhere and where? We obviously use it for mapping/reporting but then what becomes of it?</w:t>
+        <w:t>If we set this up (to me) it basically puts the nail in the coffin for the RRAD db. Remaining question – do we retain the snapshot data somewhere and where? We obviously use it for mapping/reporting but then what becomes of it?</w:t>
       </w:r>
     </w:p>
     <w:p>
@@ -3519,15 +3437,7 @@
         </w:numPr>
       </w:pPr>
       <w:r>
-        <w:t xml:space="preserve">As of right now spooling will not work since the model does not know its sewer basin and vice versa. This means a lot of manual mapping (eventually ~ a half dozen map types per basin with </w:t>
-      </w:r>
-      <w:proofErr w:type="gramStart"/>
-      <w:r>
-        <w:t>lets</w:t>
-      </w:r>
-      <w:proofErr w:type="gramEnd"/>
-      <w:r>
-        <w:t xml:space="preserve"> just say 80 basins (do we merge combined/ sewer basins for those that have both?). This is for just one type (like characterization) so there could be something like 1000 maps in total if these assumptions hold. </w:t>
+        <w:t xml:space="preserve">As of right now spooling will not work since the model does not know its sewer basin and vice versa. This means a lot of manual mapping (eventually ~ a half dozen map types per basin with lets just say 80 basins (do we merge combined/ sewer basins for those that have both?). This is for just one type (like characterization) so there could be something like 1000 maps in total if these assumptions hold. </w:t>
       </w:r>
     </w:p>
     <w:p>
@@ -3748,15 +3658,7 @@
         </w:sdtContent>
       </w:sdt>
       <w:r>
-        <w:t xml:space="preserve"> for DCA testing – get their current version to run vs the 20200214 version for now (this is what Corina is doing) and at some </w:t>
-      </w:r>
-      <w:proofErr w:type="gramStart"/>
-      <w:r>
-        <w:t>point</w:t>
-      </w:r>
-      <w:proofErr w:type="gramEnd"/>
-      <w:r>
-        <w:t xml:space="preserve"> we’ll shift them to the newer load gdb</w:t>
+        <w:t xml:space="preserve"> for DCA testing – get their current version to run vs the 20200214 version for now (this is what Corina is doing) and at some point we’ll shift them to the newer load gdb</w:t>
       </w:r>
     </w:p>
     <w:p>

</xml_diff>

<commit_message>
began work on model_copy methods and piece in Model_Catalog_tools.pyt. Mostly poached from existing Characteriation_Reporting modules. Hitting issue with  db_data_io.create_objects_from_database where it sees "model" as a string not as the object.
</commit_message>
<xml_diff>
--- a/Model Catalog TODO.docx
+++ b/Model Catalog TODO.docx
@@ -2536,25 +2536,15 @@
       <w:pPr>
         <w:pStyle w:val="NoSpacing"/>
       </w:pPr>
-    </w:p>
-    <w:p>
-      <w:pPr>
-        <w:pStyle w:val="NoSpacing"/>
-        <w:rPr>
-          <w:i/>
-          <w:iCs/>
-        </w:rPr>
-      </w:pPr>
-      <w:sdt>
-        <w:sdtPr>
-          <w:id w:val="-320817783"/>
+      <w:sdt>
+        <w:sdtPr>
+          <w:id w:val="560987761"/>
           <w14:checkbox>
             <w14:checked w14:val="0"/>
             <w14:checkedState w14:val="2612" w14:font="MS Gothic"/>
             <w14:uncheckedState w14:val="2610" w14:font="MS Gothic"/>
           </w14:checkbox>
         </w:sdtPr>
-        <w:sdtEndPr/>
         <w:sdtContent>
           <w:r>
             <w:rPr>
@@ -2565,88 +2555,7 @@
         </w:sdtContent>
       </w:sdt>
       <w:r>
-        <w:t xml:space="preserve"> </w:t>
-      </w:r>
-      <w:r>
-        <w:t>Create tool to s</w:t>
-      </w:r>
-      <w:r>
-        <w:t xml:space="preserve">elect which model(s) get sent to the process (the PipXP, Cost Estimator, RUL, BPW, etc process) </w:t>
-      </w:r>
-      <w:r>
-        <w:t xml:space="preserve">[Existing mapping snapshot pyt </w:t>
-      </w:r>
-      <w:r>
-        <w:rPr>
-          <w:i/>
-          <w:iCs/>
-        </w:rPr>
-        <w:t>could</w:t>
-      </w:r>
-      <w:r>
-        <w:t xml:space="preserve"> be modified for this] </w:t>
-      </w:r>
-      <w:r>
-        <w:t xml:space="preserve">– </w:t>
-      </w:r>
-      <w:r>
-        <w:rPr>
-          <w:i/>
-          <w:iCs/>
-        </w:rPr>
-        <w:t>component to select model and associated parts by input ID(s) can be applied to both this tool and the tool to delete selected models</w:t>
-      </w:r>
-      <w:r>
-        <w:rPr>
-          <w:i/>
-          <w:iCs/>
-        </w:rPr>
-        <w:t xml:space="preserve"> – they can share those methods</w:t>
-      </w:r>
-    </w:p>
-    <w:p>
-      <w:pPr>
-        <w:pStyle w:val="NoSpacing"/>
-        <w:rPr>
-          <w:i/>
-          <w:iCs/>
-        </w:rPr>
-      </w:pPr>
-    </w:p>
-    <w:p>
-      <w:pPr>
-        <w:pStyle w:val="NoSpacing"/>
-      </w:pPr>
-      <w:sdt>
-        <w:sdtPr>
-          <w:id w:val="560987761"/>
-          <w14:checkbox>
-            <w14:checked w14:val="0"/>
-            <w14:checkedState w14:val="2612" w14:font="MS Gothic"/>
-            <w14:uncheckedState w14:val="2610" w14:font="MS Gothic"/>
-          </w14:checkbox>
-        </w:sdtPr>
-        <w:sdtEndPr/>
-        <w:sdtContent>
-          <w:r>
-            <w:rPr>
-              <w:rFonts w:ascii="MS Gothic" w:eastAsia="MS Gothic" w:hAnsi="MS Gothic" w:hint="eastAsia"/>
-            </w:rPr>
-            <w:t>☐</w:t>
-          </w:r>
-        </w:sdtContent>
-      </w:sdt>
-      <w:r>
-        <w:t xml:space="preserve"> Finish plumbing through the fields in Model Catalog that are filled based on </w:t>
-      </w:r>
-      <w:r>
-        <w:t>EMGAATS config</w:t>
-      </w:r>
-      <w:r>
-        <w:t xml:space="preserve"> (</w:t>
-      </w:r>
-      <w:r>
-        <w:t>deploy date, run date, extract date)</w:t>
+        <w:t xml:space="preserve"> Finish plumbing through the fields in Model Catalog that are filled based on EMGAATS config (deploy date, run date, extract date)</w:t>
       </w:r>
     </w:p>
     <w:p>
@@ -2685,177 +2594,269 @@
         </w:sdtContent>
       </w:sdt>
       <w:r>
+        <w:t xml:space="preserve"> Added model_data_io.read_root_from_config_file</w:t>
+      </w:r>
+    </w:p>
+    <w:p>
+      <w:pPr>
+        <w:pStyle w:val="NoSpacing"/>
+        <w:ind w:left="360"/>
+      </w:pPr>
+      <w:sdt>
+        <w:sdtPr>
+          <w:id w:val="689654978"/>
+          <w14:checkbox>
+            <w14:checked w14:val="1"/>
+            <w14:checkedState w14:val="2612" w14:font="MS Gothic"/>
+            <w14:uncheckedState w14:val="2610" w14:font="MS Gothic"/>
+          </w14:checkbox>
+        </w:sdtPr>
+        <w:sdtContent>
+          <w:r>
+            <w:rPr>
+              <w:rFonts w:ascii="MS Gothic" w:eastAsia="MS Gothic" w:hAnsi="MS Gothic" w:hint="eastAsia"/>
+            </w:rPr>
+            <w:t>☒</w:t>
+          </w:r>
+        </w:sdtContent>
+      </w:sdt>
+      <w:r>
+        <w:t xml:space="preserve"> Added piece to read extract date</w:t>
+      </w:r>
+    </w:p>
+    <w:p>
+      <w:pPr>
+        <w:pStyle w:val="NoSpacing"/>
+        <w:ind w:left="360"/>
+      </w:pPr>
+      <w:sdt>
+        <w:sdtPr>
+          <w:id w:val="1512878164"/>
+          <w14:checkbox>
+            <w14:checked w14:val="0"/>
+            <w14:checkedState w14:val="2612" w14:font="MS Gothic"/>
+            <w14:uncheckedState w14:val="2610" w14:font="MS Gothic"/>
+          </w14:checkbox>
+        </w:sdtPr>
+        <w:sdtContent>
+          <w:r>
+            <w:rPr>
+              <w:rFonts w:ascii="MS Gothic" w:eastAsia="MS Gothic" w:hAnsi="MS Gothic" w:hint="eastAsia"/>
+            </w:rPr>
+            <w:t>☐</w:t>
+          </w:r>
+        </w:sdtContent>
+      </w:sdt>
+      <w:r>
+        <w:t xml:space="preserve"> Added piece to read deploy date</w:t>
+      </w:r>
+    </w:p>
+    <w:p>
+      <w:pPr>
+        <w:pStyle w:val="NoSpacing"/>
+        <w:ind w:left="360"/>
+      </w:pPr>
+      <w:sdt>
+        <w:sdtPr>
+          <w:id w:val="526922319"/>
+          <w14:checkbox>
+            <w14:checked w14:val="0"/>
+            <w14:checkedState w14:val="2612" w14:font="MS Gothic"/>
+            <w14:uncheckedState w14:val="2610" w14:font="MS Gothic"/>
+          </w14:checkbox>
+        </w:sdtPr>
+        <w:sdtContent>
+          <w:r>
+            <w:rPr>
+              <w:rFonts w:ascii="MS Gothic" w:eastAsia="MS Gothic" w:hAnsi="MS Gothic" w:hint="eastAsia"/>
+            </w:rPr>
+            <w:t>☐</w:t>
+          </w:r>
+        </w:sdtContent>
+      </w:sdt>
+      <w:r>
+        <w:t xml:space="preserve"> Added piece to read run date</w:t>
+      </w:r>
+    </w:p>
+    <w:p>
+      <w:pPr>
+        <w:pStyle w:val="NoSpacing"/>
+        <w:ind w:left="360"/>
+      </w:pPr>
+      <w:sdt>
+        <w:sdtPr>
+          <w:id w:val="1325629746"/>
+          <w14:checkbox>
+            <w14:checked w14:val="1"/>
+            <w14:checkedState w14:val="2612" w14:font="MS Gothic"/>
+            <w14:uncheckedState w14:val="2610" w14:font="MS Gothic"/>
+          </w14:checkbox>
+        </w:sdtPr>
+        <w:sdtContent>
+          <w:r>
+            <w:rPr>
+              <w:rFonts w:ascii="MS Gothic" w:eastAsia="MS Gothic" w:hAnsi="MS Gothic" w:hint="eastAsia"/>
+            </w:rPr>
+            <w:t>☒</w:t>
+          </w:r>
+        </w:sdtContent>
+      </w:sdt>
+      <w:r>
+        <w:t xml:space="preserve"> Added model.set_extract_date which is referenced in pyt</w:t>
+      </w:r>
+    </w:p>
+    <w:p>
+      <w:pPr>
+        <w:pStyle w:val="NoSpacing"/>
+        <w:ind w:left="360"/>
+      </w:pPr>
+      <w:sdt>
+        <w:sdtPr>
+          <w:id w:val="-1918394867"/>
+          <w14:checkbox>
+            <w14:checked w14:val="0"/>
+            <w14:checkedState w14:val="2612" w14:font="MS Gothic"/>
+            <w14:uncheckedState w14:val="2610" w14:font="MS Gothic"/>
+          </w14:checkbox>
+        </w:sdtPr>
+        <w:sdtContent>
+          <w:r>
+            <w:rPr>
+              <w:rFonts w:ascii="MS Gothic" w:eastAsia="MS Gothic" w:hAnsi="MS Gothic" w:hint="eastAsia"/>
+            </w:rPr>
+            <w:t>☐</w:t>
+          </w:r>
+        </w:sdtContent>
+      </w:sdt>
+      <w:r>
+        <w:t xml:space="preserve"> Created tests for these</w:t>
+      </w:r>
+    </w:p>
+    <w:p>
+      <w:pPr>
+        <w:pStyle w:val="NoSpacing"/>
+      </w:pPr>
+    </w:p>
+    <w:p>
+      <w:pPr>
+        <w:pStyle w:val="NoSpacing"/>
+        <w:rPr>
+          <w:i/>
+          <w:iCs/>
+        </w:rPr>
+      </w:pPr>
+      <w:sdt>
+        <w:sdtPr>
+          <w:id w:val="-320817783"/>
+          <w14:checkbox>
+            <w14:checked w14:val="0"/>
+            <w14:checkedState w14:val="2612" w14:font="MS Gothic"/>
+            <w14:uncheckedState w14:val="2610" w14:font="MS Gothic"/>
+          </w14:checkbox>
+        </w:sdtPr>
+        <w:sdtEndPr/>
+        <w:sdtContent>
+          <w:r>
+            <w:rPr>
+              <w:rFonts w:ascii="MS Gothic" w:eastAsia="MS Gothic" w:hAnsi="MS Gothic" w:hint="eastAsia"/>
+            </w:rPr>
+            <w:t>☐</w:t>
+          </w:r>
+        </w:sdtContent>
+      </w:sdt>
+      <w:r>
         <w:t xml:space="preserve"> </w:t>
       </w:r>
       <w:r>
-        <w:t>Added model_data_io.read_root_from_config_fi</w:t>
-      </w:r>
-      <w:r>
-        <w:t>le</w:t>
-      </w:r>
-    </w:p>
-    <w:p>
-      <w:pPr>
-        <w:pStyle w:val="NoSpacing"/>
-        <w:ind w:left="360"/>
-      </w:pPr>
-      <w:sdt>
-        <w:sdtPr>
-          <w:id w:val="689654978"/>
-          <w14:checkbox>
-            <w14:checked w14:val="1"/>
-            <w14:checkedState w14:val="2612" w14:font="MS Gothic"/>
-            <w14:uncheckedState w14:val="2610" w14:font="MS Gothic"/>
-          </w14:checkbox>
-        </w:sdtPr>
-        <w:sdtContent>
-          <w:r>
-            <w:rPr>
-              <w:rFonts w:ascii="MS Gothic" w:eastAsia="MS Gothic" w:hAnsi="MS Gothic" w:hint="eastAsia"/>
-            </w:rPr>
-            <w:t>☒</w:t>
-          </w:r>
-        </w:sdtContent>
-      </w:sdt>
-      <w:r>
-        <w:t xml:space="preserve"> </w:t>
-      </w:r>
-      <w:r>
-        <w:t xml:space="preserve">Added </w:t>
-      </w:r>
-      <w:r>
-        <w:t>piece to read</w:t>
+        <w:t>Create tool to s</w:t>
+      </w:r>
+      <w:r>
+        <w:t xml:space="preserve">elect which model(s) get sent to the process (the PipXP, Cost Estimator, RUL, BPW, etc process) </w:t>
+      </w:r>
+      <w:r>
+        <w:t xml:space="preserve">[Existing mapping snapshot pyt </w:t>
+      </w:r>
+      <w:r>
+        <w:rPr>
+          <w:i/>
+          <w:iCs/>
+        </w:rPr>
+        <w:t>could</w:t>
+      </w:r>
+      <w:r>
+        <w:t xml:space="preserve"> be modified for this] </w:t>
+      </w:r>
+      <w:r>
+        <w:t xml:space="preserve">– </w:t>
+      </w:r>
+      <w:r>
+        <w:rPr>
+          <w:i/>
+          <w:iCs/>
+        </w:rPr>
+        <w:t>component to select model and associated parts by input ID(s) can be applied to both this tool and the tool to delete selected models</w:t>
+      </w:r>
+      <w:r>
+        <w:rPr>
+          <w:i/>
+          <w:iCs/>
+        </w:rPr>
+        <w:t xml:space="preserve"> – they can share those methods</w:t>
+      </w:r>
+    </w:p>
+    <w:p>
+      <w:pPr>
+        <w:pStyle w:val="NoSpacing"/>
+        <w:rPr>
+          <w:i/>
+          <w:iCs/>
+        </w:rPr>
+      </w:pPr>
+    </w:p>
+    <w:p>
+      <w:pPr>
+        <w:pStyle w:val="NoSpacing"/>
+      </w:pPr>
+      <w:sdt>
+        <w:sdtPr>
+          <w:id w:val="1834881379"/>
+          <w14:checkbox>
+            <w14:checked w14:val="0"/>
+            <w14:checkedState w14:val="2612" w14:font="MS Gothic"/>
+            <w14:uncheckedState w14:val="2610" w14:font="MS Gothic"/>
+          </w14:checkbox>
+        </w:sdtPr>
+        <w:sdtContent>
+          <w:r>
+            <w:rPr>
+              <w:rFonts w:ascii="MS Gothic" w:eastAsia="MS Gothic" w:hAnsi="MS Gothic" w:hint="eastAsia"/>
+            </w:rPr>
+            <w:t>☐</w:t>
+          </w:r>
+        </w:sdtContent>
+      </w:sdt>
+      <w:r>
+        <w:t xml:space="preserve"> Add table/module to track models extracted for mapping</w:t>
+      </w:r>
+      <w:r>
+        <w:t xml:space="preserve"> (closely related to the above task)</w:t>
       </w:r>
       <w:bookmarkStart w:id="1" w:name="_GoBack"/>
       <w:bookmarkEnd w:id="1"/>
       <w:r>
-        <w:t xml:space="preserve"> extract date</w:t>
-      </w:r>
-    </w:p>
-    <w:p>
-      <w:pPr>
-        <w:pStyle w:val="NoSpacing"/>
-        <w:ind w:left="360"/>
-      </w:pPr>
-      <w:sdt>
-        <w:sdtPr>
-          <w:id w:val="1512878164"/>
-          <w14:checkbox>
-            <w14:checked w14:val="0"/>
-            <w14:checkedState w14:val="2612" w14:font="MS Gothic"/>
-            <w14:uncheckedState w14:val="2610" w14:font="MS Gothic"/>
-          </w14:checkbox>
-        </w:sdtPr>
-        <w:sdtContent>
-          <w:r>
-            <w:rPr>
-              <w:rFonts w:ascii="MS Gothic" w:eastAsia="MS Gothic" w:hAnsi="MS Gothic" w:hint="eastAsia"/>
-            </w:rPr>
-            <w:t>☐</w:t>
-          </w:r>
-        </w:sdtContent>
-      </w:sdt>
-      <w:r>
-        <w:t xml:space="preserve"> Added piece to read </w:t>
-      </w:r>
-      <w:r>
-        <w:t>deploy</w:t>
-      </w:r>
-      <w:r>
-        <w:t xml:space="preserve"> date</w:t>
-      </w:r>
-    </w:p>
-    <w:p>
-      <w:pPr>
-        <w:pStyle w:val="NoSpacing"/>
-        <w:ind w:left="360"/>
-      </w:pPr>
-      <w:sdt>
-        <w:sdtPr>
-          <w:id w:val="526922319"/>
-          <w14:checkbox>
-            <w14:checked w14:val="0"/>
-            <w14:checkedState w14:val="2612" w14:font="MS Gothic"/>
-            <w14:uncheckedState w14:val="2610" w14:font="MS Gothic"/>
-          </w14:checkbox>
-        </w:sdtPr>
-        <w:sdtContent>
-          <w:r>
-            <w:rPr>
-              <w:rFonts w:ascii="MS Gothic" w:eastAsia="MS Gothic" w:hAnsi="MS Gothic" w:hint="eastAsia"/>
-            </w:rPr>
-            <w:t>☐</w:t>
-          </w:r>
-        </w:sdtContent>
-      </w:sdt>
-      <w:r>
-        <w:t xml:space="preserve"> Added piece to read </w:t>
-      </w:r>
-      <w:r>
-        <w:t>run</w:t>
-      </w:r>
-      <w:r>
-        <w:t xml:space="preserve"> date</w:t>
-      </w:r>
-    </w:p>
-    <w:p>
-      <w:pPr>
-        <w:pStyle w:val="NoSpacing"/>
-        <w:ind w:left="360"/>
-      </w:pPr>
-      <w:sdt>
-        <w:sdtPr>
-          <w:id w:val="1325629746"/>
-          <w14:checkbox>
-            <w14:checked w14:val="1"/>
-            <w14:checkedState w14:val="2612" w14:font="MS Gothic"/>
-            <w14:uncheckedState w14:val="2610" w14:font="MS Gothic"/>
-          </w14:checkbox>
-        </w:sdtPr>
-        <w:sdtContent>
-          <w:r>
-            <w:rPr>
-              <w:rFonts w:ascii="MS Gothic" w:eastAsia="MS Gothic" w:hAnsi="MS Gothic" w:hint="eastAsia"/>
-            </w:rPr>
-            <w:t>☒</w:t>
-          </w:r>
-        </w:sdtContent>
-      </w:sdt>
-      <w:r>
-        <w:t xml:space="preserve"> </w:t>
-      </w:r>
-      <w:r>
-        <w:t>Added model.set_extract_date which is referenced in pyt</w:t>
-      </w:r>
-    </w:p>
-    <w:p>
-      <w:pPr>
-        <w:pStyle w:val="NoSpacing"/>
-        <w:ind w:left="360"/>
-      </w:pPr>
-      <w:sdt>
-        <w:sdtPr>
-          <w:id w:val="-1918394867"/>
-          <w14:checkbox>
-            <w14:checked w14:val="0"/>
-            <w14:checkedState w14:val="2612" w14:font="MS Gothic"/>
-            <w14:uncheckedState w14:val="2610" w14:font="MS Gothic"/>
-          </w14:checkbox>
-        </w:sdtPr>
-        <w:sdtContent>
-          <w:r>
-            <w:rPr>
-              <w:rFonts w:ascii="MS Gothic" w:eastAsia="MS Gothic" w:hAnsi="MS Gothic" w:hint="eastAsia"/>
-            </w:rPr>
-            <w:t>☐</w:t>
-          </w:r>
-        </w:sdtContent>
-      </w:sdt>
-      <w:r>
-        <w:t xml:space="preserve"> </w:t>
-      </w:r>
-      <w:r>
-        <w:t>Created tests for these</w:t>
+        <w:t>. That way we know what has been used out of the MC, when, how many times, etc. This is will be connected to the tool to select model(s) out.</w:t>
+      </w:r>
+    </w:p>
+    <w:p>
+      <w:pPr>
+        <w:pStyle w:val="NoSpacing"/>
+        <w:numPr>
+          <w:ilvl w:val="0"/>
+          <w:numId w:val="2"/>
+        </w:numPr>
+      </w:pPr>
+      <w:r>
+        <w:t>If we set this up (to me) it basically puts the nail in the coffin for the RRAD db. Remaining question – do we retain the snapshot data somewhere and where? We obviously use it for mapping/reporting but then what becomes of it?</w:t>
       </w:r>
     </w:p>
     <w:p>
@@ -3032,10 +3033,14 @@
     <w:p>
       <w:pPr>
         <w:pStyle w:val="NoSpacing"/>
-      </w:pPr>
-      <w:sdt>
-        <w:sdtPr>
-          <w:id w:val="-1980605658"/>
+        <w:rPr>
+          <w:i/>
+          <w:iCs/>
+        </w:rPr>
+      </w:pPr>
+      <w:sdt>
+        <w:sdtPr>
+          <w:id w:val="823242445"/>
           <w14:checkbox>
             <w14:checked w14:val="0"/>
             <w14:checkedState w14:val="2612" w14:font="MS Gothic"/>
@@ -3053,28 +3058,35 @@
         </w:sdtContent>
       </w:sdt>
       <w:r>
-        <w:t xml:space="preserve"> Add tool to allow user to make a copy of an already registered model, rename it, unlock it (make it writeable) and delete registration file</w:t>
-      </w:r>
-      <w:r>
-        <w:t xml:space="preserve"> – to be used on production version</w:t>
-      </w:r>
-    </w:p>
-    <w:p>
-      <w:pPr>
-        <w:pStyle w:val="NoSpacing"/>
-      </w:pPr>
-    </w:p>
-    <w:p>
-      <w:pPr>
-        <w:pStyle w:val="NoSpacing"/>
-        <w:rPr>
-          <w:i/>
-          <w:iCs/>
-        </w:rPr>
-      </w:pPr>
-      <w:sdt>
-        <w:sdtPr>
-          <w:id w:val="823242445"/>
+        <w:t xml:space="preserve"> Add tool to do model level cleanup – remove all related records in all tables (will test – not all tables will have associated model records) for a specified ID/ IDs </w:t>
+      </w:r>
+      <w:r>
+        <w:t xml:space="preserve">– </w:t>
+      </w:r>
+      <w:r>
+        <w:rPr>
+          <w:i/>
+          <w:iCs/>
+        </w:rPr>
+        <w:t>same base functionality as ‘Create tool to select which model(s) get sent to the process’, above</w:t>
+      </w:r>
+    </w:p>
+    <w:p>
+      <w:pPr>
+        <w:pStyle w:val="NoSpacing"/>
+      </w:pPr>
+      <w:r>
+        <w:t>This will basically do what model.add_model does but deletes instead of appends.</w:t>
+      </w:r>
+    </w:p>
+    <w:p>
+      <w:pPr>
+        <w:pStyle w:val="NoSpacing"/>
+        <w:ind w:left="720"/>
+      </w:pPr>
+      <w:sdt>
+        <w:sdtPr>
+          <w:id w:val="-1068340575"/>
           <w14:checkbox>
             <w14:checked w14:val="0"/>
             <w14:checkedState w14:val="2612" w14:font="MS Gothic"/>
@@ -3092,27 +3104,19 @@
         </w:sdtContent>
       </w:sdt>
       <w:r>
-        <w:t xml:space="preserve"> Add tool to do model level cleanup – remove all related records in all tables (will test – not all tables will have associated model records) for a specified ID/ IDs </w:t>
-      </w:r>
-      <w:r>
-        <w:t xml:space="preserve">– </w:t>
-      </w:r>
-      <w:r>
-        <w:rPr>
-          <w:i/>
-          <w:iCs/>
-        </w:rPr>
-        <w:t>same base functionality as ‘Create tool to select which model(s) get sent to the process’, above</w:t>
-      </w:r>
-    </w:p>
-    <w:p>
-      <w:pPr>
-        <w:pStyle w:val="NoSpacing"/>
-        <w:ind w:left="720"/>
-      </w:pPr>
-      <w:sdt>
-        <w:sdtPr>
-          <w:id w:val="-1068340575"/>
+        <w:t xml:space="preserve"> in model_catalog (for each item with a model ID) – use modelcatalogdbdataio (ie dbdataio).copy to memory with id filter</w:t>
+      </w:r>
+    </w:p>
+    <w:p>
+      <w:pPr>
+        <w:pStyle w:val="NoSpacing"/>
+      </w:pPr>
+      <w:r>
+        <w:tab/>
+      </w:r>
+      <w:sdt>
+        <w:sdtPr>
+          <w:id w:val="2014408559"/>
           <w14:checkbox>
             <w14:checked w14:val="0"/>
             <w14:checkedState w14:val="2612" w14:font="MS Gothic"/>
@@ -3130,7 +3134,7 @@
         </w:sdtContent>
       </w:sdt>
       <w:r>
-        <w:t xml:space="preserve"> in model_catalog (for each item with a model ID) – use modelcatalogdbdataio (ie dbdataio).copy to memory with id filter</w:t>
+        <w:t xml:space="preserve"> for simulations – do same as item 1 but then get list of sim IDs (search cursor)</w:t>
       </w:r>
     </w:p>
     <w:p>
@@ -3142,7 +3146,7 @@
       </w:r>
       <w:sdt>
         <w:sdtPr>
-          <w:id w:val="2014408559"/>
+          <w:id w:val="1184173074"/>
           <w14:checkbox>
             <w14:checked w14:val="0"/>
             <w14:checkedState w14:val="2612" w14:font="MS Gothic"/>
@@ -3160,7 +3164,7 @@
         </w:sdtContent>
       </w:sdt>
       <w:r>
-        <w:t xml:space="preserve"> for simulations – do same as item 1 but then get list of sim IDs (search cursor)</w:t>
+        <w:t xml:space="preserve"> use sim ID list as input for same query as item 1 but with simulation related items</w:t>
       </w:r>
     </w:p>
     <w:p>
@@ -3172,7 +3176,7 @@
       </w:r>
       <w:sdt>
         <w:sdtPr>
-          <w:id w:val="1184173074"/>
+          <w:id w:val="-1802066881"/>
           <w14:checkbox>
             <w14:checked w14:val="0"/>
             <w14:checkedState w14:val="2612" w14:font="MS Gothic"/>
@@ -3190,19 +3194,20 @@
         </w:sdtContent>
       </w:sdt>
       <w:r>
-        <w:t xml:space="preserve"> use sim ID list as input for same query as item 1 but with simulation related items</w:t>
-      </w:r>
-    </w:p>
-    <w:p>
-      <w:pPr>
-        <w:pStyle w:val="NoSpacing"/>
-      </w:pPr>
-      <w:r>
+        <w:t xml:space="preserve"> note – make query table (used in copy to memory with id filter) does not error if ID list is invalid, it completes and just includes the valid ones. This means we need to test that the in memory IDs match with the ones from the input list before deleting the records</w:t>
+      </w:r>
+    </w:p>
+    <w:p>
+      <w:pPr>
+        <w:pStyle w:val="NoSpacing"/>
+      </w:pPr>
+      <w:r>
+        <w:lastRenderedPageBreak/>
         <w:tab/>
       </w:r>
       <w:sdt>
         <w:sdtPr>
-          <w:id w:val="-1802066881"/>
+          <w:id w:val="1955977109"/>
           <w14:checkbox>
             <w14:checked w14:val="0"/>
             <w14:checkedState w14:val="2612" w14:font="MS Gothic"/>
@@ -3220,84 +3225,7 @@
         </w:sdtContent>
       </w:sdt>
       <w:r>
-        <w:t xml:space="preserve"> note – make query table (used in copy to memory with id filter) does not error if ID list is invalid, it completes and just includes the valid ones. This means we need to test that the in memory IDs match with the ones from the input list before deleting the records</w:t>
-      </w:r>
-    </w:p>
-    <w:p>
-      <w:pPr>
-        <w:pStyle w:val="NoSpacing"/>
-      </w:pPr>
-      <w:r>
-        <w:tab/>
-      </w:r>
-      <w:sdt>
-        <w:sdtPr>
-          <w:id w:val="1955977109"/>
-          <w14:checkbox>
-            <w14:checked w14:val="0"/>
-            <w14:checkedState w14:val="2612" w14:font="MS Gothic"/>
-            <w14:uncheckedState w14:val="2610" w14:font="MS Gothic"/>
-          </w14:checkbox>
-        </w:sdtPr>
-        <w:sdtEndPr/>
-        <w:sdtContent>
-          <w:r>
-            <w:rPr>
-              <w:rFonts w:ascii="MS Gothic" w:eastAsia="MS Gothic" w:hAnsi="MS Gothic" w:hint="eastAsia"/>
-            </w:rPr>
-            <w:t>☐</w:t>
-          </w:r>
-        </w:sdtContent>
-      </w:sdt>
-      <w:r>
         <w:t xml:space="preserve"> all of this will be driven by a pyt and needs to be done in an edit session – roll back all deletes if any of them fail – we don’t want some records deleted and others remaining</w:t>
-      </w:r>
-    </w:p>
-    <w:p>
-      <w:pPr>
-        <w:pStyle w:val="NoSpacing"/>
-      </w:pPr>
-    </w:p>
-    <w:p>
-      <w:pPr>
-        <w:pStyle w:val="NoSpacing"/>
-      </w:pPr>
-      <w:sdt>
-        <w:sdtPr>
-          <w:id w:val="1834881379"/>
-          <w14:checkbox>
-            <w14:checked w14:val="0"/>
-            <w14:checkedState w14:val="2612" w14:font="MS Gothic"/>
-            <w14:uncheckedState w14:val="2610" w14:font="MS Gothic"/>
-          </w14:checkbox>
-        </w:sdtPr>
-        <w:sdtEndPr/>
-        <w:sdtContent>
-          <w:r>
-            <w:rPr>
-              <w:rFonts w:ascii="MS Gothic" w:eastAsia="MS Gothic" w:hAnsi="MS Gothic" w:hint="eastAsia"/>
-            </w:rPr>
-            <w:t>☐</w:t>
-          </w:r>
-        </w:sdtContent>
-      </w:sdt>
-      <w:r>
-        <w:t xml:space="preserve"> Add table/module to track models extracted for mapping. That way we know what has been used out of the MC, when, how many times, etc. </w:t>
-      </w:r>
-      <w:r>
-        <w:t>This is will be connected to the tool to select model(s) out.</w:t>
-      </w:r>
-    </w:p>
-    <w:p>
-      <w:pPr>
-        <w:pStyle w:val="NoSpacing"/>
-        <w:numPr>
-          <w:ilvl w:val="0"/>
-          <w:numId w:val="2"/>
-        </w:numPr>
-      </w:pPr>
-      <w:r>
-        <w:t>If we set this up (to me) it basically puts the nail in the coffin for the RRAD db. Remaining question – do we retain the snapshot data somewhere and where? We obviously use it for mapping/reporting but then what becomes of it?</w:t>
       </w:r>
     </w:p>
     <w:p>

</xml_diff>

<commit_message>
set up copy registered model to work with a pull down and user can select one model to copy, started working on testing for model_copy and checking/fixing unit tests
</commit_message>
<xml_diff>
--- a/Model Catalog TODO.docx
+++ b/Model Catalog TODO.docx
@@ -35,6 +35,11 @@
       <w:pPr>
         <w:pStyle w:val="NoSpacing"/>
       </w:pPr>
+    </w:p>
+    <w:p>
+      <w:pPr>
+        <w:pStyle w:val="NoSpacing"/>
+      </w:pPr>
       <w:r>
         <w:t>Remember to:</w:t>
       </w:r>
@@ -87,6 +92,19 @@
         <w:t>Only once modification and testing are complete</w:t>
       </w:r>
       <w:r>
+        <w:t xml:space="preserve"> (</w:t>
+      </w:r>
+      <w:r>
+        <w:rPr>
+          <w:i/>
+          <w:iCs/>
+        </w:rPr>
+        <w:t>once in a release state</w:t>
+      </w:r>
+      <w:r>
+        <w:t>)</w:t>
+      </w:r>
+      <w:r>
         <w:t xml:space="preserve">: copy from local to </w:t>
       </w:r>
       <w:proofErr w:type="spellStart"/>
@@ -97,6 +115,8 @@
       <w:r>
         <w:t xml:space="preserve"> for use by others</w:t>
       </w:r>
+      <w:bookmarkStart w:id="0" w:name="_GoBack"/>
+      <w:bookmarkEnd w:id="0"/>
     </w:p>
     <w:p>
       <w:pPr>
@@ -187,12 +207,10 @@
           <w:iCs/>
           <w:color w:val="0D0D0D" w:themeColor="text1" w:themeTint="F2"/>
         </w:rPr>
-        <w:t xml:space="preserve"> Check with BW on Taggart status. If we can keep things static for a while then just save out a copy and map from that if needed.</w:t>
-      </w:r>
-    </w:p>
-    <w:p>
-      <w:pPr>
-        <w:pStyle w:val="NoSpacing"/>
+        <w:t xml:space="preserve"> Check with BW on Taggart status. If we can keep things static for a </w:t>
+      </w:r>
+      <w:proofErr w:type="gramStart"/>
+      <w:r>
         <w:rPr>
           <w:b/>
           <w:bCs/>
@@ -200,7 +218,9 @@
           <w:iCs/>
           <w:color w:val="0D0D0D" w:themeColor="text1" w:themeTint="F2"/>
         </w:rPr>
-      </w:pPr>
+        <w:t>while</w:t>
+      </w:r>
+      <w:proofErr w:type="gramEnd"/>
       <w:r>
         <w:rPr>
           <w:b/>
@@ -209,6 +229,28 @@
           <w:iCs/>
           <w:color w:val="0D0D0D" w:themeColor="text1" w:themeTint="F2"/>
         </w:rPr>
+        <w:t xml:space="preserve"> then just save out a copy and map from that if needed.</w:t>
+      </w:r>
+    </w:p>
+    <w:p>
+      <w:pPr>
+        <w:pStyle w:val="NoSpacing"/>
+        <w:rPr>
+          <w:b/>
+          <w:bCs/>
+          <w:i/>
+          <w:iCs/>
+          <w:color w:val="0D0D0D" w:themeColor="text1" w:themeTint="F2"/>
+        </w:rPr>
+      </w:pPr>
+      <w:r>
+        <w:rPr>
+          <w:b/>
+          <w:bCs/>
+          <w:i/>
+          <w:iCs/>
+          <w:color w:val="0D0D0D" w:themeColor="text1" w:themeTint="F2"/>
+        </w:rPr>
         <w:t>OR – can we go ahead and move what we have currently in TEST to PROD?</w:t>
       </w:r>
     </w:p>
@@ -239,7 +281,15 @@
         </w:sdtContent>
       </w:sdt>
       <w:r>
-        <w:t xml:space="preserve"> If implemented then need to add 3</w:t>
+        <w:t xml:space="preserve"> If </w:t>
+      </w:r>
+      <w:proofErr w:type="gramStart"/>
+      <w:r>
+        <w:t>implemented</w:t>
+      </w:r>
+      <w:proofErr w:type="gramEnd"/>
+      <w:r>
+        <w:t xml:space="preserve"> then need to add 3</w:t>
       </w:r>
       <w:r>
         <w:rPr>
@@ -287,7 +337,7 @@
         <w:pStyle w:val="NoSpacing"/>
       </w:pPr>
     </w:p>
-    <w:bookmarkStart w:id="0" w:name="_Hlk37667421"/>
+    <w:bookmarkStart w:id="1" w:name="_Hlk37667421"/>
     <w:p>
       <w:pPr>
         <w:pStyle w:val="NoSpacing"/>
@@ -314,7 +364,7 @@
       <w:r>
         <w:t xml:space="preserve"> </w:t>
       </w:r>
-      <w:bookmarkEnd w:id="0"/>
+      <w:bookmarkEnd w:id="1"/>
       <w:r>
         <w:t xml:space="preserve">Account for changes to </w:t>
       </w:r>
@@ -498,7 +548,23 @@
           <w:b/>
           <w:bCs/>
         </w:rPr>
-        <w:t xml:space="preserve">Add components to account for Alternative models – right now we probably cannot register them or it would act in a way we don’t want </w:t>
+        <w:t xml:space="preserve">Add components to account for Alternative models – right now we probably cannot register </w:t>
+      </w:r>
+      <w:proofErr w:type="gramStart"/>
+      <w:r>
+        <w:rPr>
+          <w:b/>
+          <w:bCs/>
+        </w:rPr>
+        <w:t>them</w:t>
+      </w:r>
+      <w:proofErr w:type="gramEnd"/>
+      <w:r>
+        <w:rPr>
+          <w:b/>
+          <w:bCs/>
+        </w:rPr>
+        <w:t xml:space="preserve"> or it would act in a way we don’t want </w:t>
       </w:r>
     </w:p>
     <w:p>
@@ -1674,7 +1740,15 @@
         <w:t>M</w:t>
       </w:r>
       <w:r>
-        <w:t>odify code to account for Alternatives mapping – this was possibly stubbed out by Dan/Brent earlier but we did not get very far</w:t>
+        <w:t xml:space="preserve">odify code to account for Alternatives mapping – this was possibly stubbed out by Dan/Brent </w:t>
+      </w:r>
+      <w:proofErr w:type="gramStart"/>
+      <w:r>
+        <w:t>earlier</w:t>
+      </w:r>
+      <w:proofErr w:type="gramEnd"/>
+      <w:r>
+        <w:t xml:space="preserve"> but we did not get very far</w:t>
       </w:r>
     </w:p>
     <w:p>
@@ -1778,8 +1852,13 @@
         <w:t xml:space="preserve"> add </w:t>
       </w:r>
       <w:proofErr w:type="spellStart"/>
-      <w:r>
-        <w:t>model.valid_alternative_simulations</w:t>
+      <w:proofErr w:type="gramStart"/>
+      <w:r>
+        <w:t>model.valid</w:t>
+      </w:r>
+      <w:proofErr w:type="gramEnd"/>
+      <w:r>
+        <w:t>_alternative_simulations</w:t>
       </w:r>
       <w:proofErr w:type="spellEnd"/>
       <w:r>
@@ -1816,6 +1895,7 @@
           <w:i/>
           <w:iCs/>
         </w:rPr>
+        <w:lastRenderedPageBreak/>
         <w:t>We don’t care about this because we don’t enforce model names</w:t>
       </w:r>
       <w:r>
@@ -1844,7 +1924,23 @@
           <w:i/>
           <w:iCs/>
         </w:rPr>
-        <w:t xml:space="preserve">hey point to whatever folder they want and it can be called whatever they want. </w:t>
+        <w:t xml:space="preserve">hey point to whatever folder they </w:t>
+      </w:r>
+      <w:proofErr w:type="gramStart"/>
+      <w:r>
+        <w:rPr>
+          <w:i/>
+          <w:iCs/>
+        </w:rPr>
+        <w:t>want</w:t>
+      </w:r>
+      <w:proofErr w:type="gramEnd"/>
+      <w:r>
+        <w:rPr>
+          <w:i/>
+          <w:iCs/>
+        </w:rPr>
+        <w:t xml:space="preserve"> and it can be called whatever they want. </w:t>
       </w:r>
       <w:proofErr w:type="spellStart"/>
       <w:r>
@@ -2013,7 +2109,15 @@
         <w:t xml:space="preserve">is </w:t>
       </w:r>
       <w:r>
-        <w:t>easy to do something like get a name wrong which breaks things.</w:t>
+        <w:t xml:space="preserve">easy to do something like get a name wrong which breaks </w:t>
+      </w:r>
+      <w:proofErr w:type="gramStart"/>
+      <w:r>
+        <w:t>things</w:t>
+      </w:r>
+      <w:proofErr w:type="gramEnd"/>
+      <w:r>
+        <w:t>.</w:t>
       </w:r>
     </w:p>
     <w:p>
@@ -2025,7 +2129,15 @@
         </w:numPr>
       </w:pPr>
       <w:r>
-        <w:t xml:space="preserve">Input data sources will be based on an </w:t>
+        <w:t xml:space="preserve">Input data sources will be based on </w:t>
+      </w:r>
+      <w:proofErr w:type="gramStart"/>
+      <w:r>
+        <w:t>an</w:t>
+      </w:r>
+      <w:proofErr w:type="gramEnd"/>
+      <w:r>
+        <w:t xml:space="preserve"> </w:t>
       </w:r>
       <w:r>
         <w:t>json</w:t>
@@ -2562,7 +2674,15 @@
         <w:t xml:space="preserve"> </w:t>
       </w:r>
       <w:r>
-        <w:t xml:space="preserve">and appending. Can prob use similar code to that used for geometry.. </w:t>
+        <w:t xml:space="preserve">and appending. Can prob use similar code to that used for </w:t>
+      </w:r>
+      <w:proofErr w:type="gramStart"/>
+      <w:r>
+        <w:t>geometry..</w:t>
+      </w:r>
+      <w:proofErr w:type="gramEnd"/>
+      <w:r>
+        <w:t xml:space="preserve"> </w:t>
       </w:r>
     </w:p>
     <w:p>
@@ -2607,7 +2727,23 @@
           <w:i/>
           <w:iCs/>
         </w:rPr>
-        <w:t>model_data_io.append_storage_table</w:t>
+        <w:t>model_data_</w:t>
+      </w:r>
+      <w:proofErr w:type="gramStart"/>
+      <w:r>
+        <w:rPr>
+          <w:i/>
+          <w:iCs/>
+        </w:rPr>
+        <w:t>io.append</w:t>
+      </w:r>
+      <w:proofErr w:type="gramEnd"/>
+      <w:r>
+        <w:rPr>
+          <w:i/>
+          <w:iCs/>
+        </w:rPr>
+        <w:t>_storage_table</w:t>
       </w:r>
       <w:proofErr w:type="spellEnd"/>
       <w:r>
@@ -2679,7 +2815,23 @@
           <w:i/>
           <w:iCs/>
         </w:rPr>
-        <w:t>) but this was also never tested. I don’t know if there was a reason or if it just never happened but since these were not tested I’m not going to test these new pieces either.</w:t>
+        <w:t xml:space="preserve">) but this was also never tested. I don’t know if there was a reason or if it just never happened but since these were not </w:t>
+      </w:r>
+      <w:proofErr w:type="gramStart"/>
+      <w:r>
+        <w:rPr>
+          <w:i/>
+          <w:iCs/>
+        </w:rPr>
+        <w:t>tested</w:t>
+      </w:r>
+      <w:proofErr w:type="gramEnd"/>
+      <w:r>
+        <w:rPr>
+          <w:i/>
+          <w:iCs/>
+        </w:rPr>
+        <w:t xml:space="preserve"> I’m not going to test these new pieces either.</w:t>
       </w:r>
     </w:p>
     <w:p>
@@ -2961,7 +3113,15 @@
       </w:r>
       <w:proofErr w:type="spellEnd"/>
       <w:r>
-        <w:t xml:space="preserve"> so that Alternatives can be connected up with Characterization models in future versions</w:t>
+        <w:t xml:space="preserve"> so that Alternatives can be </w:t>
+      </w:r>
+      <w:proofErr w:type="gramStart"/>
+      <w:r>
+        <w:t>connected up</w:t>
+      </w:r>
+      <w:proofErr w:type="gramEnd"/>
+      <w:r>
+        <w:t xml:space="preserve"> with Characterization models in future versions</w:t>
       </w:r>
       <w:r>
         <w:t>.</w:t>
@@ -3000,6 +3160,7 @@
             <w14:uncheckedState w14:val="2610" w14:font="MS Gothic"/>
           </w14:checkbox>
         </w:sdtPr>
+        <w:sdtEndPr/>
         <w:sdtContent>
           <w:r>
             <w:rPr>
@@ -3039,6 +3200,7 @@
             <w14:uncheckedState w14:val="2610" w14:font="MS Gothic"/>
           </w14:checkbox>
         </w:sdtPr>
+        <w:sdtEndPr/>
         <w:sdtContent>
           <w:r>
             <w:rPr>
@@ -3053,7 +3215,15 @@
       </w:r>
       <w:proofErr w:type="spellStart"/>
       <w:r>
-        <w:t>model_data_io.read_root_from_config_file</w:t>
+        <w:t>model_data_</w:t>
+      </w:r>
+      <w:proofErr w:type="gramStart"/>
+      <w:r>
+        <w:t>io.read</w:t>
+      </w:r>
+      <w:proofErr w:type="gramEnd"/>
+      <w:r>
+        <w:t>_root_from_config_file</w:t>
       </w:r>
       <w:proofErr w:type="spellEnd"/>
     </w:p>
@@ -3071,6 +3241,7 @@
             <w14:uncheckedState w14:val="2610" w14:font="MS Gothic"/>
           </w14:checkbox>
         </w:sdtPr>
+        <w:sdtEndPr/>
         <w:sdtContent>
           <w:r>
             <w:rPr>
@@ -3098,6 +3269,7 @@
             <w14:uncheckedState w14:val="2610" w14:font="MS Gothic"/>
           </w14:checkbox>
         </w:sdtPr>
+        <w:sdtEndPr/>
         <w:sdtContent>
           <w:r>
             <w:rPr>
@@ -3125,6 +3297,7 @@
             <w14:uncheckedState w14:val="2610" w14:font="MS Gothic"/>
           </w14:checkbox>
         </w:sdtPr>
+        <w:sdtEndPr/>
         <w:sdtContent>
           <w:r>
             <w:rPr>
@@ -3152,6 +3325,7 @@
             <w14:uncheckedState w14:val="2610" w14:font="MS Gothic"/>
           </w14:checkbox>
         </w:sdtPr>
+        <w:sdtEndPr/>
         <w:sdtContent>
           <w:r>
             <w:rPr>
@@ -3192,6 +3366,7 @@
             <w14:uncheckedState w14:val="2610" w14:font="MS Gothic"/>
           </w14:checkbox>
         </w:sdtPr>
+        <w:sdtEndPr/>
         <w:sdtContent>
           <w:r>
             <w:rPr>
@@ -3223,6 +3398,7 @@
             <w14:uncheckedState w14:val="2610" w14:font="MS Gothic"/>
           </w14:checkbox>
         </w:sdtPr>
+        <w:sdtEndPr/>
         <w:sdtContent>
           <w:r>
             <w:rPr>
@@ -3233,10 +3409,7 @@
         </w:sdtContent>
       </w:sdt>
       <w:r>
-        <w:t xml:space="preserve"> </w:t>
-      </w:r>
-      <w:r>
-        <w:t xml:space="preserve">Create tool/ form to make a copy of the model </w:t>
+        <w:t xml:space="preserve"> Create tool/ form to make a copy of the model </w:t>
       </w:r>
       <w:proofErr w:type="spellStart"/>
       <w:r>
@@ -3264,7 +3437,15 @@
         </w:numPr>
       </w:pPr>
       <w:r>
-        <w:t>Read existing models and give user a pull down choice</w:t>
+        <w:t xml:space="preserve">Read existing models and give user a </w:t>
+      </w:r>
+      <w:proofErr w:type="gramStart"/>
+      <w:r>
+        <w:t>pull down</w:t>
+      </w:r>
+      <w:proofErr w:type="gramEnd"/>
+      <w:r>
+        <w:t xml:space="preserve"> choice</w:t>
       </w:r>
     </w:p>
     <w:p>
@@ -3321,9 +3502,14 @@
         </w:numPr>
       </w:pPr>
       <w:r>
-        <w:t>Will be called “same name”_</w:t>
-      </w:r>
-      <w:proofErr w:type="spellStart"/>
+        <w:t xml:space="preserve">Will be called “same </w:t>
+      </w:r>
+      <w:proofErr w:type="gramStart"/>
+      <w:r>
+        <w:t>name”_</w:t>
+      </w:r>
+      <w:proofErr w:type="spellStart"/>
+      <w:proofErr w:type="gramEnd"/>
       <w:r>
         <w:t>copy_YYYYMMDD</w:t>
       </w:r>
@@ -3371,6 +3557,7 @@
             <w14:uncheckedState w14:val="2610" w14:font="MS Gothic"/>
           </w14:checkbox>
         </w:sdtPr>
+        <w:sdtEndPr/>
         <w:sdtContent>
           <w:r>
             <w:rPr>
@@ -3381,33 +3568,121 @@
         </w:sdtContent>
       </w:sdt>
       <w:r>
+        <w:t xml:space="preserve"> Switch all Storages references to “Storage” (singular) in the code to be consistent with other object types.</w:t>
+      </w:r>
+    </w:p>
+    <w:p>
+      <w:pPr>
+        <w:pStyle w:val="NoSpacing"/>
+      </w:pPr>
+    </w:p>
+    <w:p>
+      <w:pPr>
+        <w:pStyle w:val="NoSpacing"/>
+        <w:rPr>
+          <w:i/>
+          <w:iCs/>
+        </w:rPr>
+      </w:pPr>
+      <w:sdt>
+        <w:sdtPr>
+          <w:id w:val="-320817783"/>
+          <w14:checkbox>
+            <w14:checked w14:val="0"/>
+            <w14:checkedState w14:val="2612" w14:font="MS Gothic"/>
+            <w14:uncheckedState w14:val="2610" w14:font="MS Gothic"/>
+          </w14:checkbox>
+        </w:sdtPr>
+        <w:sdtEndPr/>
+        <w:sdtContent>
+          <w:r>
+            <w:rPr>
+              <w:rFonts w:ascii="MS Gothic" w:eastAsia="MS Gothic" w:hAnsi="MS Gothic" w:hint="eastAsia"/>
+            </w:rPr>
+            <w:t>☐</w:t>
+          </w:r>
+        </w:sdtContent>
+      </w:sdt>
+      <w:r>
         <w:t xml:space="preserve"> </w:t>
       </w:r>
       <w:r>
-        <w:t xml:space="preserve">Switch all Storages references to “Storage” (singular) in the code </w:t>
-      </w:r>
-      <w:bookmarkStart w:id="1" w:name="_GoBack"/>
-      <w:bookmarkEnd w:id="1"/>
-      <w:r>
-        <w:t>to be consistent with other object types.</w:t>
-      </w:r>
-    </w:p>
-    <w:p>
-      <w:pPr>
-        <w:pStyle w:val="NoSpacing"/>
-      </w:pPr>
-    </w:p>
-    <w:p>
-      <w:pPr>
-        <w:pStyle w:val="NoSpacing"/>
-        <w:rPr>
-          <w:i/>
-          <w:iCs/>
-        </w:rPr>
-      </w:pPr>
-      <w:sdt>
-        <w:sdtPr>
-          <w:id w:val="-320817783"/>
+        <w:t>Create tool to s</w:t>
+      </w:r>
+      <w:r>
+        <w:t xml:space="preserve">elect which model(s) get sent to the process (the </w:t>
+      </w:r>
+      <w:proofErr w:type="spellStart"/>
+      <w:r>
+        <w:t>PipXP</w:t>
+      </w:r>
+      <w:proofErr w:type="spellEnd"/>
+      <w:r>
+        <w:t xml:space="preserve">, Cost Estimator, RUL, BPW, </w:t>
+      </w:r>
+      <w:proofErr w:type="spellStart"/>
+      <w:r>
+        <w:t>etc</w:t>
+      </w:r>
+      <w:proofErr w:type="spellEnd"/>
+      <w:r>
+        <w:t xml:space="preserve"> process) </w:t>
+      </w:r>
+      <w:r>
+        <w:t xml:space="preserve">[Existing mapping snapshot </w:t>
+      </w:r>
+      <w:proofErr w:type="spellStart"/>
+      <w:r>
+        <w:t>pyt</w:t>
+      </w:r>
+      <w:proofErr w:type="spellEnd"/>
+      <w:r>
+        <w:t xml:space="preserve"> </w:t>
+      </w:r>
+      <w:r>
+        <w:rPr>
+          <w:i/>
+          <w:iCs/>
+        </w:rPr>
+        <w:t>could</w:t>
+      </w:r>
+      <w:r>
+        <w:t xml:space="preserve"> be modified for this] </w:t>
+      </w:r>
+      <w:r>
+        <w:t xml:space="preserve">– </w:t>
+      </w:r>
+      <w:r>
+        <w:rPr>
+          <w:i/>
+          <w:iCs/>
+        </w:rPr>
+        <w:t>component to select model and associated parts by input ID(s) can be applied to both this tool and the tool to delete selected models</w:t>
+      </w:r>
+      <w:r>
+        <w:rPr>
+          <w:i/>
+          <w:iCs/>
+        </w:rPr>
+        <w:t xml:space="preserve"> – they can share those methods</w:t>
+      </w:r>
+    </w:p>
+    <w:p>
+      <w:pPr>
+        <w:pStyle w:val="NoSpacing"/>
+        <w:rPr>
+          <w:i/>
+          <w:iCs/>
+        </w:rPr>
+      </w:pPr>
+    </w:p>
+    <w:p>
+      <w:pPr>
+        <w:pStyle w:val="NoSpacing"/>
+      </w:pPr>
+      <w:sdt>
+        <w:sdtPr>
+          <w:id w:val="1834881379"/>
           <w14:checkbox>
             <w14:checked w14:val="0"/>
             <w14:checkedState w14:val="2612" w14:font="MS Gothic"/>
@@ -3425,108 +3700,7 @@
         </w:sdtContent>
       </w:sdt>
       <w:r>
-        <w:t xml:space="preserve"> </w:t>
-      </w:r>
-      <w:r>
-        <w:t>Create tool to s</w:t>
-      </w:r>
-      <w:r>
-        <w:t xml:space="preserve">elect which model(s) get sent to the process (the </w:t>
-      </w:r>
-      <w:proofErr w:type="spellStart"/>
-      <w:r>
-        <w:t>PipXP</w:t>
-      </w:r>
-      <w:proofErr w:type="spellEnd"/>
-      <w:r>
-        <w:t xml:space="preserve">, Cost Estimator, RUL, BPW, </w:t>
-      </w:r>
-      <w:proofErr w:type="spellStart"/>
-      <w:r>
-        <w:t>etc</w:t>
-      </w:r>
-      <w:proofErr w:type="spellEnd"/>
-      <w:r>
-        <w:t xml:space="preserve"> process) </w:t>
-      </w:r>
-      <w:r>
-        <w:t xml:space="preserve">[Existing mapping snapshot </w:t>
-      </w:r>
-      <w:proofErr w:type="spellStart"/>
-      <w:r>
-        <w:t>pyt</w:t>
-      </w:r>
-      <w:proofErr w:type="spellEnd"/>
-      <w:r>
-        <w:t xml:space="preserve"> </w:t>
-      </w:r>
-      <w:r>
-        <w:rPr>
-          <w:i/>
-          <w:iCs/>
-        </w:rPr>
-        <w:t>could</w:t>
-      </w:r>
-      <w:r>
-        <w:t xml:space="preserve"> be modified for this] </w:t>
-      </w:r>
-      <w:r>
-        <w:t xml:space="preserve">– </w:t>
-      </w:r>
-      <w:r>
-        <w:rPr>
-          <w:i/>
-          <w:iCs/>
-        </w:rPr>
-        <w:t>component to select model and associated parts by input ID(s) can be applied to both this tool and the tool to delete selected models</w:t>
-      </w:r>
-      <w:r>
-        <w:rPr>
-          <w:i/>
-          <w:iCs/>
-        </w:rPr>
-        <w:t xml:space="preserve"> – they can share those methods</w:t>
-      </w:r>
-    </w:p>
-    <w:p>
-      <w:pPr>
-        <w:pStyle w:val="NoSpacing"/>
-        <w:rPr>
-          <w:i/>
-          <w:iCs/>
-        </w:rPr>
-      </w:pPr>
-    </w:p>
-    <w:p>
-      <w:pPr>
-        <w:pStyle w:val="NoSpacing"/>
-      </w:pPr>
-      <w:sdt>
-        <w:sdtPr>
-          <w:id w:val="1834881379"/>
-          <w14:checkbox>
-            <w14:checked w14:val="0"/>
-            <w14:checkedState w14:val="2612" w14:font="MS Gothic"/>
-            <w14:uncheckedState w14:val="2610" w14:font="MS Gothic"/>
-          </w14:checkbox>
-        </w:sdtPr>
-        <w:sdtContent>
-          <w:r>
-            <w:rPr>
-              <w:rFonts w:ascii="MS Gothic" w:eastAsia="MS Gothic" w:hAnsi="MS Gothic" w:hint="eastAsia"/>
-            </w:rPr>
-            <w:t>☐</w:t>
-          </w:r>
-        </w:sdtContent>
-      </w:sdt>
-      <w:r>
-        <w:t xml:space="preserve"> Add table/module to track models extracted for mapping</w:t>
-      </w:r>
-      <w:r>
-        <w:t xml:space="preserve"> (closely related to the above task)</w:t>
-      </w:r>
-      <w:r>
-        <w:t>. That way we know what has been used out of the MC, when, how many times, etc. This is will be connected to the tool to select model(s) out.</w:t>
+        <w:t xml:space="preserve"> Add table/module to track models extracted for mapping (closely related to the above task). That way we know what has been used out of the MC, when, how many times, etc. This is will be connected to the tool to select model(s) out.</w:t>
       </w:r>
     </w:p>
     <w:p>
@@ -3538,7 +3712,15 @@
         </w:numPr>
       </w:pPr>
       <w:r>
-        <w:t>If we set this up (to me) it basically puts the nail in the coffin for the RRAD db. Remaining question – do we retain the snapshot data somewhere and where? We obviously use it for mapping/reporting but then what becomes of it?</w:t>
+        <w:t xml:space="preserve">If we set this up (to me) it basically puts the nail in the coffin for the RRAD db. Remaining question – </w:t>
+      </w:r>
+      <w:proofErr w:type="gramStart"/>
+      <w:r>
+        <w:t>do</w:t>
+      </w:r>
+      <w:proofErr w:type="gramEnd"/>
+      <w:r>
+        <w:t xml:space="preserve"> we retain the snapshot data somewhere and where? We obviously use it for mapping/reporting but then what becomes of it?</w:t>
       </w:r>
     </w:p>
     <w:p>
@@ -3563,6 +3745,7 @@
             <w14:uncheckedState w14:val="2610" w14:font="MS Gothic"/>
           </w14:checkbox>
         </w:sdtPr>
+        <w:sdtEndPr/>
         <w:sdtContent>
           <w:r>
             <w:rPr>
@@ -3584,7 +3767,21 @@
         <w:rPr>
           <w:rFonts w:cstheme="minorHAnsi"/>
         </w:rPr>
-        <w:t xml:space="preserve">Arnel has added fields to EMGAATS for tracking Alternatives info : Operation(domain) , Construction Method(domain), </w:t>
+        <w:t xml:space="preserve">Arnel has added fields to EMGAATS for tracking Alternatives </w:t>
+      </w:r>
+      <w:proofErr w:type="gramStart"/>
+      <w:r>
+        <w:rPr>
+          <w:rFonts w:cstheme="minorHAnsi"/>
+        </w:rPr>
+        <w:t>info :</w:t>
+      </w:r>
+      <w:proofErr w:type="gramEnd"/>
+      <w:r>
+        <w:rPr>
+          <w:rFonts w:cstheme="minorHAnsi"/>
+        </w:rPr>
+        <w:t xml:space="preserve"> Operation(domain) , Construction Method(domain), </w:t>
       </w:r>
       <w:proofErr w:type="spellStart"/>
       <w:r>
@@ -3660,6 +3857,7 @@
             <w14:uncheckedState w14:val="2610" w14:font="MS Gothic"/>
           </w14:checkbox>
         </w:sdtPr>
+        <w:sdtEndPr/>
         <w:sdtContent>
           <w:r>
             <w:rPr>
@@ -3902,8 +4100,13 @@
         <w:t>dbdataio</w:t>
       </w:r>
       <w:proofErr w:type="spellEnd"/>
-      <w:r>
-        <w:t>).copy to memory with id filter</w:t>
+      <w:proofErr w:type="gramStart"/>
+      <w:r>
+        <w:t>).copy</w:t>
+      </w:r>
+      <w:proofErr w:type="gramEnd"/>
+      <w:r>
+        <w:t xml:space="preserve"> to memory with id filter</w:t>
       </w:r>
     </w:p>
     <w:p>
@@ -3993,7 +4196,15 @@
         </w:sdtContent>
       </w:sdt>
       <w:r>
-        <w:t xml:space="preserve"> note – make query table (used in copy to memory with id filter) does not error if ID list is invalid, it completes and just includes the valid ones. This means we need to test that the in memory IDs match with the ones from the input list before deleting the records</w:t>
+        <w:t xml:space="preserve"> note – make query table (used in copy to memory with id filter) does not error if ID list is invalid, it completes and just includes the valid ones. This means we need to test that the </w:t>
+      </w:r>
+      <w:proofErr w:type="gramStart"/>
+      <w:r>
+        <w:t>in memory</w:t>
+      </w:r>
+      <w:proofErr w:type="gramEnd"/>
+      <w:r>
+        <w:t xml:space="preserve"> IDs match with the ones from the input list before deleting the records</w:t>
       </w:r>
     </w:p>
     <w:p>
@@ -4190,10 +4401,12 @@
         <w:t xml:space="preserve">As of right now spooling will not work since the model does not know its sewer basin and vice versa. This means a lot of manual mapping (eventually ~ a half dozen map types per basin with </w:t>
       </w:r>
       <w:proofErr w:type="spellStart"/>
+      <w:proofErr w:type="gramStart"/>
       <w:r>
         <w:t>lets</w:t>
       </w:r>
       <w:proofErr w:type="spellEnd"/>
+      <w:proofErr w:type="gramEnd"/>
       <w:r>
         <w:t xml:space="preserve"> just say 80 basins (do we merge combined/ sewer basins for those that have both?). This is for just one type (like characterization) so there could be something like 1000 maps in total if these assumptions hold. </w:t>
       </w:r>
@@ -4444,7 +4657,15 @@
         </w:sdtContent>
       </w:sdt>
       <w:r>
-        <w:t xml:space="preserve"> for DCA testing – get their current version to run vs the 20200214 version for now (this is what Corina is doing) and at some point we’ll shift them to the newer load </w:t>
+        <w:t xml:space="preserve"> for DCA testing – get their current version to run vs the 20200214 version for now (this is what Corina is doing) and at some </w:t>
+      </w:r>
+      <w:proofErr w:type="gramStart"/>
+      <w:r>
+        <w:t>point</w:t>
+      </w:r>
+      <w:proofErr w:type="gramEnd"/>
+      <w:r>
+        <w:t xml:space="preserve"> we’ll shift them to the newer load </w:t>
       </w:r>
       <w:proofErr w:type="spellStart"/>
       <w:r>

</xml_diff>

<commit_message>
created directors object, added append_director_table to model_data_io, added that to model_catalog_db_data_io.add_model, added Director as Object Type in Current ID table
</commit_message>
<xml_diff>
--- a/Model Catalog TODO.docx
+++ b/Model Catalog TODO.docx
@@ -115,8 +115,6 @@
       <w:r>
         <w:t xml:space="preserve"> for use by others</w:t>
       </w:r>
-      <w:bookmarkStart w:id="0" w:name="_GoBack"/>
-      <w:bookmarkEnd w:id="0"/>
     </w:p>
     <w:p>
       <w:pPr>
@@ -337,7 +335,7 @@
         <w:pStyle w:val="NoSpacing"/>
       </w:pPr>
     </w:p>
-    <w:bookmarkStart w:id="1" w:name="_Hlk37667421"/>
+    <w:bookmarkStart w:id="0" w:name="_Hlk37667421"/>
     <w:p>
       <w:pPr>
         <w:pStyle w:val="NoSpacing"/>
@@ -364,7 +362,7 @@
       <w:r>
         <w:t xml:space="preserve"> </w:t>
       </w:r>
-      <w:bookmarkEnd w:id="1"/>
+      <w:bookmarkEnd w:id="0"/>
       <w:r>
         <w:t xml:space="preserve">Account for changes to </w:t>
       </w:r>
@@ -2109,15 +2107,7 @@
         <w:t xml:space="preserve">is </w:t>
       </w:r>
       <w:r>
-        <w:t xml:space="preserve">easy to do something like get a name wrong which breaks </w:t>
-      </w:r>
-      <w:proofErr w:type="gramStart"/>
-      <w:r>
-        <w:t>things</w:t>
-      </w:r>
-      <w:proofErr w:type="gramEnd"/>
-      <w:r>
-        <w:t>.</w:t>
+        <w:t>easy to do something like get a name wrong which breaks things.</w:t>
       </w:r>
     </w:p>
     <w:p>
@@ -2966,6 +2956,411 @@
     <w:p>
       <w:pPr>
         <w:pStyle w:val="NoSpacing"/>
+        <w:ind w:left="720"/>
+      </w:pPr>
+      <w:sdt>
+        <w:sdtPr>
+          <w:id w:val="1561675405"/>
+          <w14:checkbox>
+            <w14:checked w14:val="1"/>
+            <w14:checkedState w14:val="2612" w14:font="MS Gothic"/>
+            <w14:uncheckedState w14:val="2610" w14:font="MS Gothic"/>
+          </w14:checkbox>
+        </w:sdtPr>
+        <w:sdtEndPr/>
+        <w:sdtContent>
+          <w:r>
+            <w:rPr>
+              <w:rFonts w:ascii="MS Gothic" w:eastAsia="MS Gothic" w:hAnsi="MS Gothic" w:hint="eastAsia"/>
+            </w:rPr>
+            <w:t>☒</w:t>
+          </w:r>
+        </w:sdtContent>
+      </w:sdt>
+      <w:r>
+        <w:t xml:space="preserve"> Switch all Storages references to “Storage” (singular) in the code to be consistent with other</w:t>
+      </w:r>
+      <w:r>
+        <w:tab/>
+        <w:t xml:space="preserve"> object types</w:t>
+      </w:r>
+    </w:p>
+    <w:p>
+      <w:pPr>
+        <w:pStyle w:val="NoSpacing"/>
+      </w:pPr>
+    </w:p>
+    <w:p>
+      <w:pPr>
+        <w:pStyle w:val="NoSpacing"/>
+      </w:pPr>
+      <w:sdt>
+        <w:sdtPr>
+          <w:id w:val="253953939"/>
+          <w14:checkbox>
+            <w14:checked w14:val="1"/>
+            <w14:checkedState w14:val="2612" w14:font="MS Gothic"/>
+            <w14:uncheckedState w14:val="2610" w14:font="MS Gothic"/>
+          </w14:checkbox>
+        </w:sdtPr>
+        <w:sdtEndPr/>
+        <w:sdtContent>
+          <w:r>
+            <w:rPr>
+              <w:rFonts w:ascii="MS Gothic" w:eastAsia="MS Gothic" w:hAnsi="MS Gothic" w:hint="eastAsia"/>
+            </w:rPr>
+            <w:t>☒</w:t>
+          </w:r>
+        </w:sdtContent>
+      </w:sdt>
+      <w:r>
+        <w:t xml:space="preserve"> Add Director to Model Catalog (tables already exist but need to plumb it through – use Storages as a template)</w:t>
+      </w:r>
+    </w:p>
+    <w:p>
+      <w:pPr>
+        <w:pStyle w:val="NoSpacing"/>
+        <w:ind w:firstLine="720"/>
+      </w:pPr>
+      <w:sdt>
+        <w:sdtPr>
+          <w:id w:val="-767234544"/>
+          <w14:checkbox>
+            <w14:checked w14:val="1"/>
+            <w14:checkedState w14:val="2612" w14:font="MS Gothic"/>
+            <w14:uncheckedState w14:val="2610" w14:font="MS Gothic"/>
+          </w14:checkbox>
+        </w:sdtPr>
+        <w:sdtEndPr/>
+        <w:sdtContent>
+          <w:r>
+            <w:rPr>
+              <w:rFonts w:ascii="MS Gothic" w:eastAsia="MS Gothic" w:hAnsi="MS Gothic" w:hint="eastAsia"/>
+            </w:rPr>
+            <w:t>☒</w:t>
+          </w:r>
+        </w:sdtContent>
+      </w:sdt>
+      <w:r>
+        <w:t xml:space="preserve"> Add item in current id table</w:t>
+      </w:r>
+    </w:p>
+    <w:p>
+      <w:pPr>
+        <w:pStyle w:val="NoSpacing"/>
+      </w:pPr>
+      <w:r>
+        <w:tab/>
+      </w:r>
+      <w:sdt>
+        <w:sdtPr>
+          <w:id w:val="1160110192"/>
+          <w14:checkbox>
+            <w14:checked w14:val="1"/>
+            <w14:checkedState w14:val="2612" w14:font="MS Gothic"/>
+            <w14:uncheckedState w14:val="2610" w14:font="MS Gothic"/>
+          </w14:checkbox>
+        </w:sdtPr>
+        <w:sdtEndPr/>
+        <w:sdtContent>
+          <w:r>
+            <w:rPr>
+              <w:rFonts w:ascii="MS Gothic" w:eastAsia="MS Gothic" w:hAnsi="MS Gothic" w:hint="eastAsia"/>
+            </w:rPr>
+            <w:t>☒</w:t>
+          </w:r>
+        </w:sdtContent>
+      </w:sdt>
+      <w:r>
+        <w:t xml:space="preserve"> add new </w:t>
+      </w:r>
+      <w:r>
+        <w:t>director</w:t>
+      </w:r>
+      <w:r>
+        <w:t xml:space="preserve"> class</w:t>
+      </w:r>
+    </w:p>
+    <w:p>
+      <w:pPr>
+        <w:pStyle w:val="NoSpacing"/>
+      </w:pPr>
+      <w:r>
+        <w:tab/>
+      </w:r>
+      <w:sdt>
+        <w:sdtPr>
+          <w:id w:val="-1804999793"/>
+          <w14:checkbox>
+            <w14:checked w14:val="1"/>
+            <w14:checkedState w14:val="2612" w14:font="MS Gothic"/>
+            <w14:uncheckedState w14:val="2610" w14:font="MS Gothic"/>
+          </w14:checkbox>
+        </w:sdtPr>
+        <w:sdtContent>
+          <w:r>
+            <w:rPr>
+              <w:rFonts w:ascii="MS Gothic" w:eastAsia="MS Gothic" w:hAnsi="MS Gothic" w:hint="eastAsia"/>
+            </w:rPr>
+            <w:t>☒</w:t>
+          </w:r>
+        </w:sdtContent>
+      </w:sdt>
+      <w:r>
+        <w:t xml:space="preserve"> </w:t>
+      </w:r>
+      <w:r>
+        <w:t xml:space="preserve">import </w:t>
+      </w:r>
+      <w:r>
+        <w:t>director class</w:t>
+      </w:r>
+      <w:r>
+        <w:t xml:space="preserve"> in model data </w:t>
+      </w:r>
+      <w:proofErr w:type="spellStart"/>
+      <w:r>
+        <w:t>io</w:t>
+      </w:r>
+      <w:proofErr w:type="spellEnd"/>
+    </w:p>
+    <w:p>
+      <w:pPr>
+        <w:pStyle w:val="NoSpacing"/>
+      </w:pPr>
+      <w:r>
+        <w:tab/>
+      </w:r>
+      <w:sdt>
+        <w:sdtPr>
+          <w:id w:val="-1405368477"/>
+          <w14:checkbox>
+            <w14:checked w14:val="1"/>
+            <w14:checkedState w14:val="2612" w14:font="MS Gothic"/>
+            <w14:uncheckedState w14:val="2610" w14:font="MS Gothic"/>
+          </w14:checkbox>
+        </w:sdtPr>
+        <w:sdtContent>
+          <w:r>
+            <w:rPr>
+              <w:rFonts w:ascii="MS Gothic" w:eastAsia="MS Gothic" w:hAnsi="MS Gothic" w:hint="eastAsia"/>
+            </w:rPr>
+            <w:t>☒</w:t>
+          </w:r>
+        </w:sdtContent>
+      </w:sdt>
+      <w:r>
+        <w:t xml:space="preserve"> </w:t>
+      </w:r>
+      <w:r>
+        <w:t xml:space="preserve">create append director table function in model data </w:t>
+      </w:r>
+      <w:proofErr w:type="spellStart"/>
+      <w:r>
+        <w:t>io</w:t>
+      </w:r>
+      <w:proofErr w:type="spellEnd"/>
+    </w:p>
+    <w:p>
+      <w:pPr>
+        <w:pStyle w:val="NoSpacing"/>
+      </w:pPr>
+      <w:r>
+        <w:tab/>
+      </w:r>
+      <w:sdt>
+        <w:sdtPr>
+          <w:id w:val="-826896496"/>
+          <w14:checkbox>
+            <w14:checked w14:val="1"/>
+            <w14:checkedState w14:val="2612" w14:font="MS Gothic"/>
+            <w14:uncheckedState w14:val="2610" w14:font="MS Gothic"/>
+          </w14:checkbox>
+        </w:sdtPr>
+        <w:sdtContent>
+          <w:r>
+            <w:rPr>
+              <w:rFonts w:ascii="MS Gothic" w:eastAsia="MS Gothic" w:hAnsi="MS Gothic" w:hint="eastAsia"/>
+            </w:rPr>
+            <w:t>☒</w:t>
+          </w:r>
+        </w:sdtContent>
+      </w:sdt>
+      <w:r>
+        <w:t xml:space="preserve"> </w:t>
+      </w:r>
+      <w:r>
+        <w:t xml:space="preserve">add this to model catalog </w:t>
+      </w:r>
+      <w:proofErr w:type="spellStart"/>
+      <w:r>
+        <w:t>db</w:t>
+      </w:r>
+      <w:proofErr w:type="spellEnd"/>
+      <w:r>
+        <w:t xml:space="preserve"> data </w:t>
+      </w:r>
+      <w:proofErr w:type="spellStart"/>
+      <w:r>
+        <w:t>io.add</w:t>
+      </w:r>
+      <w:proofErr w:type="spellEnd"/>
+      <w:r>
+        <w:t xml:space="preserve"> model</w:t>
+      </w:r>
+    </w:p>
+    <w:p>
+      <w:pPr>
+        <w:pStyle w:val="NoSpacing"/>
+        <w:rPr>
+          <w:i/>
+          <w:iCs/>
+        </w:rPr>
+      </w:pPr>
+      <w:r>
+        <w:tab/>
+      </w:r>
+      <w:sdt>
+        <w:sdtPr>
+          <w:id w:val="1275750886"/>
+          <w14:checkbox>
+            <w14:checked w14:val="0"/>
+            <w14:checkedState w14:val="2612" w14:font="MS Gothic"/>
+            <w14:uncheckedState w14:val="2610" w14:font="MS Gothic"/>
+          </w14:checkbox>
+        </w:sdtPr>
+        <w:sdtEndPr/>
+        <w:sdtContent>
+          <w:r>
+            <w:rPr>
+              <w:rFonts w:ascii="MS Gothic" w:eastAsia="MS Gothic" w:hAnsi="MS Gothic" w:hint="eastAsia"/>
+            </w:rPr>
+            <w:t>☐</w:t>
+          </w:r>
+        </w:sdtContent>
+      </w:sdt>
+      <w:r>
+        <w:t xml:space="preserve"> add tests for any new code pieces – if possible/ time allows</w:t>
+      </w:r>
+    </w:p>
+    <w:p>
+      <w:pPr>
+        <w:pStyle w:val="NoSpacing"/>
+      </w:pPr>
+      <w:r>
+        <w:tab/>
+      </w:r>
+      <w:sdt>
+        <w:sdtPr>
+          <w:id w:val="57137732"/>
+          <w14:checkbox>
+            <w14:checked w14:val="1"/>
+            <w14:checkedState w14:val="2612" w14:font="MS Gothic"/>
+            <w14:uncheckedState w14:val="2610" w14:font="MS Gothic"/>
+          </w14:checkbox>
+        </w:sdtPr>
+        <w:sdtEndPr/>
+        <w:sdtContent>
+          <w:r>
+            <w:rPr>
+              <w:rFonts w:ascii="MS Gothic" w:eastAsia="MS Gothic" w:hAnsi="MS Gothic" w:hint="eastAsia"/>
+            </w:rPr>
+            <w:t>☒</w:t>
+          </w:r>
+        </w:sdtContent>
+      </w:sdt>
+      <w:r>
+        <w:t xml:space="preserve"> run registration tool – test that Director records are being appended</w:t>
+      </w:r>
+    </w:p>
+    <w:p>
+      <w:pPr>
+        <w:pStyle w:val="NoSpacing"/>
+        <w:numPr>
+          <w:ilvl w:val="1"/>
+          <w:numId w:val="2"/>
+        </w:numPr>
+      </w:pPr>
+      <w:r>
+        <w:t xml:space="preserve">Will have to </w:t>
+      </w:r>
+      <w:proofErr w:type="spellStart"/>
+      <w:r>
+        <w:t>whipe</w:t>
+      </w:r>
+      <w:proofErr w:type="spellEnd"/>
+      <w:r>
+        <w:t xml:space="preserve"> MC (again) since we’re also testing in it, plus Kevin &amp; Karen want to re-register stuff, again</w:t>
+      </w:r>
+    </w:p>
+    <w:p>
+      <w:pPr>
+        <w:pStyle w:val="NoSpacing"/>
+        <w:ind w:left="720"/>
+      </w:pPr>
+      <w:sdt>
+        <w:sdtPr>
+          <w:id w:val="-1629242690"/>
+          <w14:checkbox>
+            <w14:checked w14:val="0"/>
+            <w14:checkedState w14:val="2612" w14:font="MS Gothic"/>
+            <w14:uncheckedState w14:val="2610" w14:font="MS Gothic"/>
+          </w14:checkbox>
+        </w:sdtPr>
+        <w:sdtContent>
+          <w:r>
+            <w:rPr>
+              <w:rFonts w:ascii="MS Gothic" w:eastAsia="MS Gothic" w:hAnsi="MS Gothic" w:hint="eastAsia"/>
+            </w:rPr>
+            <w:t>☐</w:t>
+          </w:r>
+        </w:sdtContent>
+      </w:sdt>
+      <w:r>
+        <w:t xml:space="preserve"> </w:t>
+      </w:r>
+      <w:r>
+        <w:t>copy tool from local clone to CCSP model catalog tool</w:t>
+      </w:r>
+    </w:p>
+    <w:p>
+      <w:pPr>
+        <w:pStyle w:val="NoSpacing"/>
+        <w:ind w:firstLine="720"/>
+      </w:pPr>
+      <w:sdt>
+        <w:sdtPr>
+          <w:id w:val="1563137955"/>
+          <w14:checkbox>
+            <w14:checked w14:val="0"/>
+            <w14:checkedState w14:val="2612" w14:font="MS Gothic"/>
+            <w14:uncheckedState w14:val="2610" w14:font="MS Gothic"/>
+          </w14:checkbox>
+        </w:sdtPr>
+        <w:sdtEndPr/>
+        <w:sdtContent>
+          <w:r>
+            <w:rPr>
+              <w:rFonts w:ascii="MS Gothic" w:eastAsia="MS Gothic" w:hAnsi="MS Gothic" w:hint="eastAsia"/>
+            </w:rPr>
+            <w:t>☐</w:t>
+          </w:r>
+        </w:sdtContent>
+      </w:sdt>
+      <w:r>
+        <w:t xml:space="preserve"> add Directors to ETL loader</w:t>
+      </w:r>
+      <w:bookmarkStart w:id="1" w:name="_GoBack"/>
+      <w:bookmarkEnd w:id="1"/>
+    </w:p>
+    <w:p>
+      <w:pPr>
+        <w:pStyle w:val="NoSpacing"/>
+      </w:pPr>
+    </w:p>
+    <w:p>
+      <w:pPr>
+        <w:pStyle w:val="NoSpacing"/>
       </w:pPr>
     </w:p>
     <w:p>
@@ -3259,6 +3654,63 @@
       <w:pPr>
         <w:pStyle w:val="NoSpacing"/>
         <w:ind w:left="360"/>
+        <w:rPr>
+          <w:rFonts w:cstheme="minorHAnsi"/>
+          <w:i/>
+          <w:iCs/>
+          <w:color w:val="2F5496" w:themeColor="accent1" w:themeShade="BF"/>
+        </w:rPr>
+      </w:pPr>
+      <w:r>
+        <w:rPr>
+          <w:rFonts w:cstheme="minorHAnsi"/>
+          <w:i/>
+          <w:iCs/>
+          <w:color w:val="2F5496" w:themeColor="accent1" w:themeShade="BF"/>
+        </w:rPr>
+        <w:t xml:space="preserve">Arnel has added pieces for sim deploy and extract history in the EMGAATS config file – add piece to read and write to model catalog. </w:t>
+      </w:r>
+    </w:p>
+    <w:p>
+      <w:pPr>
+        <w:pStyle w:val="ListParagraph"/>
+        <w:numPr>
+          <w:ilvl w:val="0"/>
+          <w:numId w:val="3"/>
+        </w:numPr>
+        <w:ind w:left="1080"/>
+        <w:rPr>
+          <w:rFonts w:eastAsia="Times New Roman"/>
+          <w:i/>
+          <w:iCs/>
+        </w:rPr>
+      </w:pPr>
+      <w:hyperlink r:id="rId5" w:history="1">
+        <w:r>
+          <w:rPr>
+            <w:rStyle w:val="Hyperlink"/>
+            <w:rFonts w:eastAsia="Times New Roman"/>
+            <w:i/>
+            <w:iCs/>
+            <w:color w:val="2F5496" w:themeColor="accent1" w:themeShade="BF"/>
+          </w:rPr>
+          <w:t>#747</w:t>
+        </w:r>
+      </w:hyperlink>
+      <w:r>
+        <w:rPr>
+          <w:rFonts w:eastAsia="Times New Roman"/>
+          <w:i/>
+          <w:iCs/>
+          <w:color w:val="2F5496" w:themeColor="accent1" w:themeShade="BF"/>
+        </w:rPr>
+        <w:t>: Add deployment and results extraction date to config files</w:t>
+      </w:r>
+    </w:p>
+    <w:p>
+      <w:pPr>
+        <w:pStyle w:val="NoSpacing"/>
+        <w:ind w:left="360"/>
       </w:pPr>
       <w:sdt>
         <w:sdtPr>
@@ -3547,38 +3999,6 @@
     <w:p>
       <w:pPr>
         <w:pStyle w:val="NoSpacing"/>
-      </w:pPr>
-      <w:sdt>
-        <w:sdtPr>
-          <w:id w:val="1561675405"/>
-          <w14:checkbox>
-            <w14:checked w14:val="0"/>
-            <w14:checkedState w14:val="2612" w14:font="MS Gothic"/>
-            <w14:uncheckedState w14:val="2610" w14:font="MS Gothic"/>
-          </w14:checkbox>
-        </w:sdtPr>
-        <w:sdtEndPr/>
-        <w:sdtContent>
-          <w:r>
-            <w:rPr>
-              <w:rFonts w:ascii="MS Gothic" w:eastAsia="MS Gothic" w:hAnsi="MS Gothic" w:hint="eastAsia"/>
-            </w:rPr>
-            <w:t>☐</w:t>
-          </w:r>
-        </w:sdtContent>
-      </w:sdt>
-      <w:r>
-        <w:t xml:space="preserve"> Switch all Storages references to “Storage” (singular) in the code to be consistent with other object types.</w:t>
-      </w:r>
-    </w:p>
-    <w:p>
-      <w:pPr>
-        <w:pStyle w:val="NoSpacing"/>
-      </w:pPr>
-    </w:p>
-    <w:p>
-      <w:pPr>
-        <w:pStyle w:val="NoSpacing"/>
         <w:rPr>
           <w:i/>
           <w:iCs/>
@@ -3733,6 +4153,8 @@
         <w:pStyle w:val="NoSpacing"/>
         <w:rPr>
           <w:rFonts w:cstheme="minorHAnsi"/>
+          <w:i/>
+          <w:iCs/>
           <w:shd w:val="clear" w:color="auto" w:fill="F4F5F7"/>
         </w:rPr>
       </w:pPr>
@@ -3894,6 +4316,103 @@
           <w:rFonts w:cstheme="minorHAnsi"/>
         </w:rPr>
         <w:t xml:space="preserve"> (and other) to use Views instead of hard coded queries</w:t>
+      </w:r>
+    </w:p>
+    <w:p>
+      <w:pPr>
+        <w:pStyle w:val="NoSpacing"/>
+        <w:rPr>
+          <w:rFonts w:cstheme="minorHAnsi"/>
+        </w:rPr>
+      </w:pPr>
+    </w:p>
+    <w:p>
+      <w:pPr>
+        <w:pStyle w:val="NoSpacing"/>
+        <w:rPr>
+          <w:rFonts w:cstheme="minorHAnsi"/>
+        </w:rPr>
+      </w:pPr>
+      <w:r>
+        <w:rPr>
+          <w:rFonts w:cstheme="minorHAnsi"/>
+        </w:rPr>
+        <w:t>ETL Loader</w:t>
+      </w:r>
+    </w:p>
+    <w:p>
+      <w:pPr>
+        <w:pStyle w:val="NoSpacing"/>
+        <w:rPr>
+          <w:rFonts w:cstheme="minorHAnsi"/>
+        </w:rPr>
+      </w:pPr>
+      <w:sdt>
+        <w:sdtPr>
+          <w:id w:val="1052958781"/>
+          <w14:checkbox>
+            <w14:checked w14:val="0"/>
+            <w14:checkedState w14:val="2612" w14:font="MS Gothic"/>
+            <w14:uncheckedState w14:val="2610" w14:font="MS Gothic"/>
+          </w14:checkbox>
+        </w:sdtPr>
+        <w:sdtEndPr/>
+        <w:sdtContent>
+          <w:r>
+            <w:rPr>
+              <w:rFonts w:ascii="MS Gothic" w:eastAsia="MS Gothic" w:hAnsi="MS Gothic" w:hint="eastAsia"/>
+            </w:rPr>
+            <w:t>☐</w:t>
+          </w:r>
+        </w:sdtContent>
+      </w:sdt>
+      <w:r>
+        <w:rPr>
+          <w:rFonts w:cstheme="minorHAnsi"/>
+          <w:color w:val="172B4D"/>
+          <w:shd w:val="clear" w:color="auto" w:fill="F4F5F7"/>
+        </w:rPr>
+        <w:t xml:space="preserve"> </w:t>
+      </w:r>
+      <w:r>
+        <w:rPr>
+          <w:rFonts w:cstheme="minorHAnsi"/>
+        </w:rPr>
+        <w:t xml:space="preserve">modify so that </w:t>
+      </w:r>
+      <w:r>
+        <w:rPr>
+          <w:rFonts w:cstheme="minorHAnsi"/>
+        </w:rPr>
+        <w:t xml:space="preserve">the process requires all sources from the list be in the </w:t>
+      </w:r>
+      <w:proofErr w:type="spellStart"/>
+      <w:r>
+        <w:rPr>
+          <w:rFonts w:cstheme="minorHAnsi"/>
+        </w:rPr>
+        <w:t>appsettings</w:t>
+      </w:r>
+      <w:proofErr w:type="spellEnd"/>
+      <w:r>
+        <w:rPr>
+          <w:rFonts w:cstheme="minorHAnsi"/>
+        </w:rPr>
+        <w:t xml:space="preserve"> but that any ‘extras’ in the </w:t>
+      </w:r>
+      <w:proofErr w:type="spellStart"/>
+      <w:r>
+        <w:rPr>
+          <w:rFonts w:cstheme="minorHAnsi"/>
+        </w:rPr>
+        <w:t>appsettings</w:t>
+      </w:r>
+      <w:proofErr w:type="spellEnd"/>
+      <w:r>
+        <w:rPr>
+          <w:rFonts w:cstheme="minorHAnsi"/>
+        </w:rPr>
+        <w:t xml:space="preserve"> will pass through without throwing an error</w:t>
       </w:r>
     </w:p>
     <w:p>
@@ -4552,18 +5071,18 @@
         <w:sdtPr>
           <w:id w:val="-573588433"/>
           <w14:checkbox>
-            <w14:checked w14:val="0"/>
-            <w14:checkedState w14:val="2612" w14:font="MS Gothic"/>
-            <w14:uncheckedState w14:val="2610" w14:font="MS Gothic"/>
-          </w14:checkbox>
-        </w:sdtPr>
-        <w:sdtEndPr/>
-        <w:sdtContent>
-          <w:r>
-            <w:rPr>
-              <w:rFonts w:ascii="MS Gothic" w:eastAsia="MS Gothic" w:hAnsi="MS Gothic" w:hint="eastAsia"/>
-            </w:rPr>
-            <w:t>☐</w:t>
+            <w14:checked w14:val="1"/>
+            <w14:checkedState w14:val="2612" w14:font="MS Gothic"/>
+            <w14:uncheckedState w14:val="2610" w14:font="MS Gothic"/>
+          </w14:checkbox>
+        </w:sdtPr>
+        <w:sdtEndPr/>
+        <w:sdtContent>
+          <w:r>
+            <w:rPr>
+              <w:rFonts w:ascii="MS Gothic" w:eastAsia="MS Gothic" w:hAnsi="MS Gothic" w:hint="eastAsia"/>
+            </w:rPr>
+            <w:t>☒</w:t>
           </w:r>
         </w:sdtContent>
       </w:sdt>
@@ -4609,18 +5128,18 @@
         <w:sdtPr>
           <w:id w:val="-197163673"/>
           <w14:checkbox>
-            <w14:checked w14:val="0"/>
-            <w14:checkedState w14:val="2612" w14:font="MS Gothic"/>
-            <w14:uncheckedState w14:val="2610" w14:font="MS Gothic"/>
-          </w14:checkbox>
-        </w:sdtPr>
-        <w:sdtEndPr/>
-        <w:sdtContent>
-          <w:r>
-            <w:rPr>
-              <w:rFonts w:ascii="MS Gothic" w:eastAsia="MS Gothic" w:hAnsi="MS Gothic" w:hint="eastAsia"/>
-            </w:rPr>
-            <w:t>☐</w:t>
+            <w14:checked w14:val="1"/>
+            <w14:checkedState w14:val="2612" w14:font="MS Gothic"/>
+            <w14:uncheckedState w14:val="2610" w14:font="MS Gothic"/>
+          </w14:checkbox>
+        </w:sdtPr>
+        <w:sdtEndPr/>
+        <w:sdtContent>
+          <w:r>
+            <w:rPr>
+              <w:rFonts w:ascii="MS Gothic" w:eastAsia="MS Gothic" w:hAnsi="MS Gothic" w:hint="eastAsia"/>
+            </w:rPr>
+            <w:t>☒</w:t>
           </w:r>
         </w:sdtContent>
       </w:sdt>
@@ -4641,18 +5160,18 @@
         <w:sdtPr>
           <w:id w:val="667905766"/>
           <w14:checkbox>
-            <w14:checked w14:val="0"/>
-            <w14:checkedState w14:val="2612" w14:font="MS Gothic"/>
-            <w14:uncheckedState w14:val="2610" w14:font="MS Gothic"/>
-          </w14:checkbox>
-        </w:sdtPr>
-        <w:sdtEndPr/>
-        <w:sdtContent>
-          <w:r>
-            <w:rPr>
-              <w:rFonts w:ascii="MS Gothic" w:eastAsia="MS Gothic" w:hAnsi="MS Gothic" w:hint="eastAsia"/>
-            </w:rPr>
-            <w:t>☐</w:t>
+            <w14:checked w14:val="1"/>
+            <w14:checkedState w14:val="2612" w14:font="MS Gothic"/>
+            <w14:uncheckedState w14:val="2610" w14:font="MS Gothic"/>
+          </w14:checkbox>
+        </w:sdtPr>
+        <w:sdtEndPr/>
+        <w:sdtContent>
+          <w:r>
+            <w:rPr>
+              <w:rFonts w:ascii="MS Gothic" w:eastAsia="MS Gothic" w:hAnsi="MS Gothic" w:hint="eastAsia"/>
+            </w:rPr>
+            <w:t>☒</w:t>
           </w:r>
         </w:sdtContent>
       </w:sdt>
@@ -4686,18 +5205,18 @@
         <w:sdtPr>
           <w:id w:val="-1512522753"/>
           <w14:checkbox>
-            <w14:checked w14:val="0"/>
-            <w14:checkedState w14:val="2612" w14:font="MS Gothic"/>
-            <w14:uncheckedState w14:val="2610" w14:font="MS Gothic"/>
-          </w14:checkbox>
-        </w:sdtPr>
-        <w:sdtEndPr/>
-        <w:sdtContent>
-          <w:r>
-            <w:rPr>
-              <w:rFonts w:ascii="MS Gothic" w:eastAsia="MS Gothic" w:hAnsi="MS Gothic" w:hint="eastAsia"/>
-            </w:rPr>
-            <w:t>☐</w:t>
+            <w14:checked w14:val="1"/>
+            <w14:checkedState w14:val="2612" w14:font="MS Gothic"/>
+            <w14:uncheckedState w14:val="2610" w14:font="MS Gothic"/>
+          </w14:checkbox>
+        </w:sdtPr>
+        <w:sdtEndPr/>
+        <w:sdtContent>
+          <w:r>
+            <w:rPr>
+              <w:rFonts w:ascii="MS Gothic" w:eastAsia="MS Gothic" w:hAnsi="MS Gothic" w:hint="eastAsia"/>
+            </w:rPr>
+            <w:t>☒</w:t>
           </w:r>
         </w:sdtContent>
       </w:sdt>
@@ -4958,11 +5477,126 @@
       </w:rPr>
     </w:lvl>
   </w:abstractNum>
+  <w:abstractNum w:abstractNumId="2" w15:restartNumberingAfterBreak="0">
+    <w:nsid w:val="7B303461"/>
+    <w:multiLevelType w:val="hybridMultilevel"/>
+    <w:tmpl w:val="6874867C"/>
+    <w:lvl w:ilvl="0" w:tplc="D4E4E428">
+      <w:numFmt w:val="bullet"/>
+      <w:lvlText w:val=""/>
+      <w:lvlJc w:val="left"/>
+      <w:pPr>
+        <w:ind w:left="720" w:hanging="360"/>
+      </w:pPr>
+      <w:rPr>
+        <w:rFonts w:ascii="Symbol" w:eastAsia="Calibri" w:hAnsi="Symbol" w:cs="Times New Roman" w:hint="default"/>
+      </w:rPr>
+    </w:lvl>
+    <w:lvl w:ilvl="1" w:tplc="04090003">
+      <w:start w:val="1"/>
+      <w:numFmt w:val="bullet"/>
+      <w:lvlText w:val="o"/>
+      <w:lvlJc w:val="left"/>
+      <w:pPr>
+        <w:ind w:left="1440" w:hanging="360"/>
+      </w:pPr>
+      <w:rPr>
+        <w:rFonts w:ascii="Courier New" w:hAnsi="Courier New" w:cs="Courier New" w:hint="default"/>
+      </w:rPr>
+    </w:lvl>
+    <w:lvl w:ilvl="2" w:tplc="04090005">
+      <w:start w:val="1"/>
+      <w:numFmt w:val="bullet"/>
+      <w:lvlText w:val=""/>
+      <w:lvlJc w:val="left"/>
+      <w:pPr>
+        <w:ind w:left="2160" w:hanging="360"/>
+      </w:pPr>
+      <w:rPr>
+        <w:rFonts w:ascii="Wingdings" w:hAnsi="Wingdings" w:hint="default"/>
+      </w:rPr>
+    </w:lvl>
+    <w:lvl w:ilvl="3" w:tplc="04090001">
+      <w:start w:val="1"/>
+      <w:numFmt w:val="bullet"/>
+      <w:lvlText w:val=""/>
+      <w:lvlJc w:val="left"/>
+      <w:pPr>
+        <w:ind w:left="2880" w:hanging="360"/>
+      </w:pPr>
+      <w:rPr>
+        <w:rFonts w:ascii="Symbol" w:hAnsi="Symbol" w:hint="default"/>
+      </w:rPr>
+    </w:lvl>
+    <w:lvl w:ilvl="4" w:tplc="04090003">
+      <w:start w:val="1"/>
+      <w:numFmt w:val="bullet"/>
+      <w:lvlText w:val="o"/>
+      <w:lvlJc w:val="left"/>
+      <w:pPr>
+        <w:ind w:left="3600" w:hanging="360"/>
+      </w:pPr>
+      <w:rPr>
+        <w:rFonts w:ascii="Courier New" w:hAnsi="Courier New" w:cs="Courier New" w:hint="default"/>
+      </w:rPr>
+    </w:lvl>
+    <w:lvl w:ilvl="5" w:tplc="04090005">
+      <w:start w:val="1"/>
+      <w:numFmt w:val="bullet"/>
+      <w:lvlText w:val=""/>
+      <w:lvlJc w:val="left"/>
+      <w:pPr>
+        <w:ind w:left="4320" w:hanging="360"/>
+      </w:pPr>
+      <w:rPr>
+        <w:rFonts w:ascii="Wingdings" w:hAnsi="Wingdings" w:hint="default"/>
+      </w:rPr>
+    </w:lvl>
+    <w:lvl w:ilvl="6" w:tplc="04090001">
+      <w:start w:val="1"/>
+      <w:numFmt w:val="bullet"/>
+      <w:lvlText w:val=""/>
+      <w:lvlJc w:val="left"/>
+      <w:pPr>
+        <w:ind w:left="5040" w:hanging="360"/>
+      </w:pPr>
+      <w:rPr>
+        <w:rFonts w:ascii="Symbol" w:hAnsi="Symbol" w:hint="default"/>
+      </w:rPr>
+    </w:lvl>
+    <w:lvl w:ilvl="7" w:tplc="04090003">
+      <w:start w:val="1"/>
+      <w:numFmt w:val="bullet"/>
+      <w:lvlText w:val="o"/>
+      <w:lvlJc w:val="left"/>
+      <w:pPr>
+        <w:ind w:left="5760" w:hanging="360"/>
+      </w:pPr>
+      <w:rPr>
+        <w:rFonts w:ascii="Courier New" w:hAnsi="Courier New" w:cs="Courier New" w:hint="default"/>
+      </w:rPr>
+    </w:lvl>
+    <w:lvl w:ilvl="8" w:tplc="04090005">
+      <w:start w:val="1"/>
+      <w:numFmt w:val="bullet"/>
+      <w:lvlText w:val=""/>
+      <w:lvlJc w:val="left"/>
+      <w:pPr>
+        <w:ind w:left="6480" w:hanging="360"/>
+      </w:pPr>
+      <w:rPr>
+        <w:rFonts w:ascii="Wingdings" w:hAnsi="Wingdings" w:hint="default"/>
+      </w:rPr>
+    </w:lvl>
+  </w:abstractNum>
   <w:num w:numId="1">
     <w:abstractNumId w:val="1"/>
   </w:num>
   <w:num w:numId="2">
     <w:abstractNumId w:val="0"/>
+  </w:num>
+  <w:num w:numId="3">
+    <w:abstractNumId w:val="2"/>
   </w:num>
 </w:numbering>
 </file>
@@ -4984,7 +5618,7 @@
       </w:pPr>
     </w:pPrDefault>
   </w:docDefaults>
-  <w:latentStyles w:defLockedState="0" w:defUIPriority="99" w:defSemiHidden="0" w:defUnhideWhenUsed="0" w:defQFormat="0" w:count="377">
+  <w:latentStyles w:defLockedState="0" w:defUIPriority="99" w:defSemiHidden="0" w:defUnhideWhenUsed="0" w:defQFormat="0" w:count="376">
     <w:lsdException w:name="Normal" w:uiPriority="0" w:qFormat="1"/>
     <w:lsdException w:name="heading 1" w:uiPriority="9" w:qFormat="1"/>
     <w:lsdException w:name="heading 2" w:semiHidden="1" w:uiPriority="9" w:unhideWhenUsed="1" w:qFormat="1"/>
@@ -5361,7 +5995,6 @@
     <w:lsdException w:name="Hashtag" w:semiHidden="1" w:unhideWhenUsed="1"/>
     <w:lsdException w:name="Unresolved Mention" w:semiHidden="1" w:unhideWhenUsed="1"/>
     <w:lsdException w:name="Smart Link" w:semiHidden="1" w:unhideWhenUsed="1"/>
-    <w:lsdException w:name="Smart Link Error" w:semiHidden="1" w:unhideWhenUsed="1"/>
   </w:latentStyles>
   <w:style w:type="paragraph" w:default="1" w:styleId="Normal">
     <w:name w:val="Normal"/>
@@ -5402,6 +6035,32 @@
     <w:pPr>
       <w:spacing w:after="0" w:line="240" w:lineRule="auto"/>
     </w:pPr>
+  </w:style>
+  <w:style w:type="character" w:styleId="Hyperlink">
+    <w:name w:val="Hyperlink"/>
+    <w:basedOn w:val="DefaultParagraphFont"/>
+    <w:uiPriority w:val="99"/>
+    <w:semiHidden/>
+    <w:unhideWhenUsed/>
+    <w:rsid w:val="00466201"/>
+    <w:rPr>
+      <w:color w:val="0563C1"/>
+      <w:u w:val="single"/>
+    </w:rPr>
+  </w:style>
+  <w:style w:type="paragraph" w:styleId="ListParagraph">
+    <w:name w:val="List Paragraph"/>
+    <w:basedOn w:val="Normal"/>
+    <w:uiPriority w:val="34"/>
+    <w:qFormat/>
+    <w:rsid w:val="00466201"/>
+    <w:pPr>
+      <w:spacing w:after="0" w:line="240" w:lineRule="auto"/>
+      <w:ind w:left="720"/>
+    </w:pPr>
+    <w:rPr>
+      <w:rFonts w:ascii="Calibri" w:hAnsi="Calibri" w:cs="Calibri"/>
+    </w:rPr>
   </w:style>
 </w:styles>
 </file>

</xml_diff>

<commit_message>
updated TODO - this list is about tapped out, prob want to start a new one
</commit_message>
<xml_diff>
--- a/Model Catalog TODO.docx
+++ b/Model Catalog TODO.docx
@@ -2059,18 +2059,18 @@
         <w:sdtPr>
           <w:id w:val="744380818"/>
           <w14:checkbox>
-            <w14:checked w14:val="0"/>
-            <w14:checkedState w14:val="2612" w14:font="MS Gothic"/>
-            <w14:uncheckedState w14:val="2610" w14:font="MS Gothic"/>
-          </w14:checkbox>
-        </w:sdtPr>
-        <w:sdtEndPr/>
-        <w:sdtContent>
-          <w:r>
-            <w:rPr>
-              <w:rFonts w:ascii="MS Gothic" w:eastAsia="MS Gothic" w:hAnsi="MS Gothic" w:hint="eastAsia"/>
-            </w:rPr>
-            <w:t>☐</w:t>
+            <w14:checked w14:val="1"/>
+            <w14:checkedState w14:val="2612" w14:font="MS Gothic"/>
+            <w14:uncheckedState w14:val="2610" w14:font="MS Gothic"/>
+          </w14:checkbox>
+        </w:sdtPr>
+        <w:sdtEndPr/>
+        <w:sdtContent>
+          <w:r>
+            <w:rPr>
+              <w:rFonts w:ascii="MS Gothic" w:eastAsia="MS Gothic" w:hAnsi="MS Gothic" w:hint="eastAsia"/>
+            </w:rPr>
+            <w:t>☒</w:t>
           </w:r>
         </w:sdtContent>
       </w:sdt>
@@ -2355,6 +2355,79 @@
       <w:proofErr w:type="spellEnd"/>
       <w:r>
         <w:t xml:space="preserve"> json</w:t>
+      </w:r>
+    </w:p>
+    <w:p>
+      <w:pPr>
+        <w:pStyle w:val="NoSpacing"/>
+        <w:tabs>
+          <w:tab w:val="left" w:pos="1128"/>
+        </w:tabs>
+        <w:ind w:left="360"/>
+      </w:pPr>
+      <w:sdt>
+        <w:sdtPr>
+          <w:id w:val="441883005"/>
+          <w14:checkbox>
+            <w14:checked w14:val="1"/>
+            <w14:checkedState w14:val="2612" w14:font="MS Gothic"/>
+            <w14:uncheckedState w14:val="2610" w14:font="MS Gothic"/>
+          </w14:checkbox>
+        </w:sdtPr>
+        <w:sdtContent>
+          <w:r>
+            <w:rPr>
+              <w:rFonts w:ascii="MS Gothic" w:eastAsia="MS Gothic" w:hAnsi="MS Gothic" w:hint="eastAsia"/>
+            </w:rPr>
+            <w:t>☒</w:t>
+          </w:r>
+        </w:sdtContent>
+      </w:sdt>
+      <w:r>
+        <w:t>move process to besapp4 (“the app server”)</w:t>
+      </w:r>
+    </w:p>
+    <w:p>
+      <w:pPr>
+        <w:pStyle w:val="NoSpacing"/>
+        <w:ind w:left="360"/>
+      </w:pPr>
+      <w:sdt>
+        <w:sdtPr>
+          <w:id w:val="-476994241"/>
+          <w14:checkbox>
+            <w14:checked w14:val="0"/>
+            <w14:checkedState w14:val="2612" w14:font="MS Gothic"/>
+            <w14:uncheckedState w14:val="2610" w14:font="MS Gothic"/>
+          </w14:checkbox>
+        </w:sdtPr>
+        <w:sdtContent>
+          <w:r>
+            <w:rPr>
+              <w:rFonts w:ascii="MS Gothic" w:eastAsia="MS Gothic" w:hAnsi="MS Gothic" w:hint="eastAsia"/>
+            </w:rPr>
+            <w:t>☐</w:t>
+          </w:r>
+        </w:sdtContent>
+      </w:sdt>
+      <w:r>
+        <w:t xml:space="preserve">per Sam (he has migrated methods to his own service which will be incorporated by </w:t>
+      </w:r>
+      <w:proofErr w:type="spellStart"/>
+      <w:r>
+        <w:t>sitka</w:t>
+      </w:r>
+      <w:proofErr w:type="spellEnd"/>
+      <w:r>
+        <w:t xml:space="preserve">) remove the DME </w:t>
+      </w:r>
+      <w:proofErr w:type="spellStart"/>
+      <w:r>
+        <w:t>mst</w:t>
+      </w:r>
+      <w:proofErr w:type="spellEnd"/>
+      <w:r>
+        <w:t xml:space="preserve"> hybrid portion of data load</w:t>
       </w:r>
     </w:p>
     <w:p>
@@ -3097,26 +3170,18 @@
             <w14:uncheckedState w14:val="2610" w14:font="MS Gothic"/>
           </w14:checkbox>
         </w:sdtPr>
-        <w:sdtContent>
-          <w:r>
-            <w:rPr>
-              <w:rFonts w:ascii="MS Gothic" w:eastAsia="MS Gothic" w:hAnsi="MS Gothic" w:hint="eastAsia"/>
-            </w:rPr>
-            <w:t>☒</w:t>
-          </w:r>
-        </w:sdtContent>
-      </w:sdt>
-      <w:r>
-        <w:t xml:space="preserve"> </w:t>
-      </w:r>
-      <w:r>
-        <w:t xml:space="preserve">import </w:t>
-      </w:r>
-      <w:r>
-        <w:t>director class</w:t>
-      </w:r>
-      <w:r>
-        <w:t xml:space="preserve"> in model data </w:t>
+        <w:sdtEndPr/>
+        <w:sdtContent>
+          <w:r>
+            <w:rPr>
+              <w:rFonts w:ascii="MS Gothic" w:eastAsia="MS Gothic" w:hAnsi="MS Gothic" w:hint="eastAsia"/>
+            </w:rPr>
+            <w:t>☒</w:t>
+          </w:r>
+        </w:sdtContent>
+      </w:sdt>
+      <w:r>
+        <w:t xml:space="preserve"> import director class in model data </w:t>
       </w:r>
       <w:proofErr w:type="spellStart"/>
       <w:r>
@@ -3140,20 +3205,18 @@
             <w14:uncheckedState w14:val="2610" w14:font="MS Gothic"/>
           </w14:checkbox>
         </w:sdtPr>
-        <w:sdtContent>
-          <w:r>
-            <w:rPr>
-              <w:rFonts w:ascii="MS Gothic" w:eastAsia="MS Gothic" w:hAnsi="MS Gothic" w:hint="eastAsia"/>
-            </w:rPr>
-            <w:t>☒</w:t>
-          </w:r>
-        </w:sdtContent>
-      </w:sdt>
-      <w:r>
-        <w:t xml:space="preserve"> </w:t>
-      </w:r>
-      <w:r>
-        <w:t xml:space="preserve">create append director table function in model data </w:t>
+        <w:sdtEndPr/>
+        <w:sdtContent>
+          <w:r>
+            <w:rPr>
+              <w:rFonts w:ascii="MS Gothic" w:eastAsia="MS Gothic" w:hAnsi="MS Gothic" w:hint="eastAsia"/>
+            </w:rPr>
+            <w:t>☒</w:t>
+          </w:r>
+        </w:sdtContent>
+      </w:sdt>
+      <w:r>
+        <w:t xml:space="preserve"> create append director table function in model data </w:t>
       </w:r>
       <w:proofErr w:type="spellStart"/>
       <w:r>
@@ -3177,20 +3240,18 @@
             <w14:uncheckedState w14:val="2610" w14:font="MS Gothic"/>
           </w14:checkbox>
         </w:sdtPr>
-        <w:sdtContent>
-          <w:r>
-            <w:rPr>
-              <w:rFonts w:ascii="MS Gothic" w:eastAsia="MS Gothic" w:hAnsi="MS Gothic" w:hint="eastAsia"/>
-            </w:rPr>
-            <w:t>☒</w:t>
-          </w:r>
-        </w:sdtContent>
-      </w:sdt>
-      <w:r>
-        <w:t xml:space="preserve"> </w:t>
-      </w:r>
-      <w:r>
-        <w:t xml:space="preserve">add this to model catalog </w:t>
+        <w:sdtEndPr/>
+        <w:sdtContent>
+          <w:r>
+            <w:rPr>
+              <w:rFonts w:ascii="MS Gothic" w:eastAsia="MS Gothic" w:hAnsi="MS Gothic" w:hint="eastAsia"/>
+            </w:rPr>
+            <w:t>☒</w:t>
+          </w:r>
+        </w:sdtContent>
+      </w:sdt>
+      <w:r>
+        <w:t xml:space="preserve"> add this to model catalog </w:t>
       </w:r>
       <w:proofErr w:type="spellStart"/>
       <w:r>
@@ -3302,25 +3363,23 @@
         <w:sdtPr>
           <w:id w:val="-1629242690"/>
           <w14:checkbox>
-            <w14:checked w14:val="0"/>
-            <w14:checkedState w14:val="2612" w14:font="MS Gothic"/>
-            <w14:uncheckedState w14:val="2610" w14:font="MS Gothic"/>
-          </w14:checkbox>
-        </w:sdtPr>
-        <w:sdtContent>
-          <w:r>
-            <w:rPr>
-              <w:rFonts w:ascii="MS Gothic" w:eastAsia="MS Gothic" w:hAnsi="MS Gothic" w:hint="eastAsia"/>
-            </w:rPr>
-            <w:t>☐</w:t>
-          </w:r>
-        </w:sdtContent>
-      </w:sdt>
-      <w:r>
-        <w:t xml:space="preserve"> </w:t>
-      </w:r>
-      <w:r>
-        <w:t>copy tool from local clone to CCSP model catalog tool</w:t>
+            <w14:checked w14:val="1"/>
+            <w14:checkedState w14:val="2612" w14:font="MS Gothic"/>
+            <w14:uncheckedState w14:val="2610" w14:font="MS Gothic"/>
+          </w14:checkbox>
+        </w:sdtPr>
+        <w:sdtEndPr/>
+        <w:sdtContent>
+          <w:r>
+            <w:rPr>
+              <w:rFonts w:ascii="MS Gothic" w:eastAsia="MS Gothic" w:hAnsi="MS Gothic" w:hint="eastAsia"/>
+            </w:rPr>
+            <w:t>☒</w:t>
+          </w:r>
+        </w:sdtContent>
+      </w:sdt>
+      <w:r>
+        <w:t xml:space="preserve"> copy tool from local clone to CCSP model catalog tool</w:t>
       </w:r>
     </w:p>
     <w:p>
@@ -3332,26 +3391,24 @@
         <w:sdtPr>
           <w:id w:val="1563137955"/>
           <w14:checkbox>
-            <w14:checked w14:val="0"/>
-            <w14:checkedState w14:val="2612" w14:font="MS Gothic"/>
-            <w14:uncheckedState w14:val="2610" w14:font="MS Gothic"/>
-          </w14:checkbox>
-        </w:sdtPr>
-        <w:sdtEndPr/>
-        <w:sdtContent>
-          <w:r>
-            <w:rPr>
-              <w:rFonts w:ascii="MS Gothic" w:eastAsia="MS Gothic" w:hAnsi="MS Gothic" w:hint="eastAsia"/>
-            </w:rPr>
-            <w:t>☐</w:t>
+            <w14:checked w14:val="1"/>
+            <w14:checkedState w14:val="2612" w14:font="MS Gothic"/>
+            <w14:uncheckedState w14:val="2610" w14:font="MS Gothic"/>
+          </w14:checkbox>
+        </w:sdtPr>
+        <w:sdtEndPr/>
+        <w:sdtContent>
+          <w:r>
+            <w:rPr>
+              <w:rFonts w:ascii="MS Gothic" w:eastAsia="MS Gothic" w:hAnsi="MS Gothic" w:hint="eastAsia"/>
+            </w:rPr>
+            <w:t>☒</w:t>
           </w:r>
         </w:sdtContent>
       </w:sdt>
       <w:r>
         <w:t xml:space="preserve"> add Directors to ETL loader</w:t>
       </w:r>
-      <w:bookmarkStart w:id="1" w:name="_GoBack"/>
-      <w:bookmarkEnd w:id="1"/>
     </w:p>
     <w:p>
       <w:pPr>
@@ -3988,6 +4045,7 @@
         </w:numPr>
       </w:pPr>
       <w:r>
+        <w:lastRenderedPageBreak/>
         <w:t>Delete registration file of copy</w:t>
       </w:r>
     </w:p>
@@ -4008,18 +4066,18 @@
         <w:sdtPr>
           <w:id w:val="-320817783"/>
           <w14:checkbox>
-            <w14:checked w14:val="0"/>
-            <w14:checkedState w14:val="2612" w14:font="MS Gothic"/>
-            <w14:uncheckedState w14:val="2610" w14:font="MS Gothic"/>
-          </w14:checkbox>
-        </w:sdtPr>
-        <w:sdtEndPr/>
-        <w:sdtContent>
-          <w:r>
-            <w:rPr>
-              <w:rFonts w:ascii="MS Gothic" w:eastAsia="MS Gothic" w:hAnsi="MS Gothic" w:hint="eastAsia"/>
-            </w:rPr>
-            <w:t>☐</w:t>
+            <w14:checked w14:val="1"/>
+            <w14:checkedState w14:val="2612" w14:font="MS Gothic"/>
+            <w14:uncheckedState w14:val="2610" w14:font="MS Gothic"/>
+          </w14:checkbox>
+        </w:sdtPr>
+        <w:sdtEndPr/>
+        <w:sdtContent>
+          <w:r>
+            <w:rPr>
+              <w:rFonts w:ascii="MS Gothic" w:eastAsia="MS Gothic" w:hAnsi="MS Gothic" w:hint="eastAsia"/>
+            </w:rPr>
+            <w:t>☒</w:t>
           </w:r>
         </w:sdtContent>
       </w:sdt>
@@ -4085,42 +4143,6 @@
           <w:iCs/>
         </w:rPr>
         <w:t xml:space="preserve"> – they can share those methods</w:t>
-      </w:r>
-    </w:p>
-    <w:p>
-      <w:pPr>
-        <w:pStyle w:val="NoSpacing"/>
-        <w:rPr>
-          <w:i/>
-          <w:iCs/>
-        </w:rPr>
-      </w:pPr>
-    </w:p>
-    <w:p>
-      <w:pPr>
-        <w:pStyle w:val="NoSpacing"/>
-      </w:pPr>
-      <w:sdt>
-        <w:sdtPr>
-          <w:id w:val="1834881379"/>
-          <w14:checkbox>
-            <w14:checked w14:val="0"/>
-            <w14:checkedState w14:val="2612" w14:font="MS Gothic"/>
-            <w14:uncheckedState w14:val="2610" w14:font="MS Gothic"/>
-          </w14:checkbox>
-        </w:sdtPr>
-        <w:sdtEndPr/>
-        <w:sdtContent>
-          <w:r>
-            <w:rPr>
-              <w:rFonts w:ascii="MS Gothic" w:eastAsia="MS Gothic" w:hAnsi="MS Gothic" w:hint="eastAsia"/>
-            </w:rPr>
-            <w:t>☐</w:t>
-          </w:r>
-        </w:sdtContent>
-      </w:sdt>
-      <w:r>
-        <w:t xml:space="preserve"> Add table/module to track models extracted for mapping (closely related to the above task). That way we know what has been used out of the MC, when, how many times, etc. This is will be connected to the tool to select model(s) out.</w:t>
       </w:r>
     </w:p>
     <w:p>
@@ -4132,6 +4154,106 @@
         </w:numPr>
       </w:pPr>
       <w:r>
+        <w:t xml:space="preserve">This has been created as a </w:t>
+      </w:r>
+      <w:proofErr w:type="spellStart"/>
+      <w:r>
+        <w:t>pyt</w:t>
+      </w:r>
+      <w:proofErr w:type="spellEnd"/>
+      <w:r>
+        <w:t xml:space="preserve">/ </w:t>
+      </w:r>
+      <w:proofErr w:type="spellStart"/>
+      <w:r>
+        <w:t>arctoolbox</w:t>
+      </w:r>
+      <w:proofErr w:type="spellEnd"/>
+      <w:r>
+        <w:t xml:space="preserve"> tool</w:t>
+      </w:r>
+    </w:p>
+    <w:p>
+      <w:pPr>
+        <w:pStyle w:val="NoSpacing"/>
+        <w:numPr>
+          <w:ilvl w:val="0"/>
+          <w:numId w:val="2"/>
+        </w:numPr>
+      </w:pPr>
+      <w:r>
+        <w:t xml:space="preserve">Outputs both a </w:t>
+      </w:r>
+      <w:proofErr w:type="spellStart"/>
+      <w:r>
+        <w:t>gdb</w:t>
+      </w:r>
+      <w:proofErr w:type="spellEnd"/>
+      <w:r>
+        <w:t xml:space="preserve"> and zipped version of same </w:t>
+      </w:r>
+      <w:proofErr w:type="spellStart"/>
+      <w:r>
+        <w:t>gdb</w:t>
+      </w:r>
+      <w:proofErr w:type="spellEnd"/>
+      <w:r>
+        <w:t xml:space="preserve"> (zipped version required for </w:t>
+      </w:r>
+      <w:proofErr w:type="spellStart"/>
+      <w:r>
+        <w:t>sitka</w:t>
+      </w:r>
+      <w:proofErr w:type="spellEnd"/>
+      <w:r>
+        <w:t xml:space="preserve"> input)</w:t>
+      </w:r>
+    </w:p>
+    <w:p>
+      <w:pPr>
+        <w:pStyle w:val="NoSpacing"/>
+        <w:rPr>
+          <w:i/>
+          <w:iCs/>
+        </w:rPr>
+      </w:pPr>
+    </w:p>
+    <w:p>
+      <w:pPr>
+        <w:pStyle w:val="NoSpacing"/>
+      </w:pPr>
+      <w:sdt>
+        <w:sdtPr>
+          <w:id w:val="1834881379"/>
+          <w14:checkbox>
+            <w14:checked w14:val="0"/>
+            <w14:checkedState w14:val="2612" w14:font="MS Gothic"/>
+            <w14:uncheckedState w14:val="2610" w14:font="MS Gothic"/>
+          </w14:checkbox>
+        </w:sdtPr>
+        <w:sdtEndPr/>
+        <w:sdtContent>
+          <w:r>
+            <w:rPr>
+              <w:rFonts w:ascii="MS Gothic" w:eastAsia="MS Gothic" w:hAnsi="MS Gothic" w:hint="eastAsia"/>
+            </w:rPr>
+            <w:t>☐</w:t>
+          </w:r>
+        </w:sdtContent>
+      </w:sdt>
+      <w:r>
+        <w:t xml:space="preserve"> Add table/module to track models extracted for mapping (closely related to the above task). That way we know what has been used out of the MC, when, how many times, etc. This is will be connected to the tool to select model(s) out.</w:t>
+      </w:r>
+    </w:p>
+    <w:p>
+      <w:pPr>
+        <w:pStyle w:val="NoSpacing"/>
+        <w:numPr>
+          <w:ilvl w:val="0"/>
+          <w:numId w:val="2"/>
+        </w:numPr>
+      </w:pPr>
+      <w:r>
         <w:t xml:space="preserve">If we set this up (to me) it basically puts the nail in the coffin for the RRAD db. Remaining question – </w:t>
       </w:r>
       <w:proofErr w:type="gramStart"/>
@@ -4274,18 +4396,18 @@
         <w:sdtPr>
           <w:id w:val="1866095649"/>
           <w14:checkbox>
-            <w14:checked w14:val="0"/>
-            <w14:checkedState w14:val="2612" w14:font="MS Gothic"/>
-            <w14:uncheckedState w14:val="2610" w14:font="MS Gothic"/>
-          </w14:checkbox>
-        </w:sdtPr>
-        <w:sdtEndPr/>
-        <w:sdtContent>
-          <w:r>
-            <w:rPr>
-              <w:rFonts w:ascii="MS Gothic" w:eastAsia="MS Gothic" w:hAnsi="MS Gothic" w:hint="eastAsia"/>
-            </w:rPr>
-            <w:t>☐</w:t>
+            <w14:checked w14:val="1"/>
+            <w14:checkedState w14:val="2612" w14:font="MS Gothic"/>
+            <w14:uncheckedState w14:val="2610" w14:font="MS Gothic"/>
+          </w14:checkbox>
+        </w:sdtPr>
+        <w:sdtEndPr/>
+        <w:sdtContent>
+          <w:r>
+            <w:rPr>
+              <w:rFonts w:ascii="MS Gothic" w:eastAsia="MS Gothic" w:hAnsi="MS Gothic" w:hint="eastAsia"/>
+            </w:rPr>
+            <w:t>☒</w:t>
           </w:r>
         </w:sdtContent>
       </w:sdt>
@@ -4321,21 +4443,53 @@
     <w:p>
       <w:pPr>
         <w:pStyle w:val="NoSpacing"/>
+        <w:numPr>
+          <w:ilvl w:val="0"/>
+          <w:numId w:val="2"/>
+        </w:numPr>
         <w:rPr>
           <w:rFonts w:cstheme="minorHAnsi"/>
-        </w:rPr>
-      </w:pPr>
-    </w:p>
-    <w:p>
-      <w:pPr>
-        <w:pStyle w:val="NoSpacing"/>
+          <w:i/>
+          <w:iCs/>
+        </w:rPr>
+      </w:pPr>
+      <w:r>
         <w:rPr>
           <w:rFonts w:cstheme="minorHAnsi"/>
-        </w:rPr>
-      </w:pPr>
+          <w:i/>
+          <w:iCs/>
+        </w:rPr>
+        <w:t xml:space="preserve">This has become irrelevant – DME master hybrid (both “ways” – with DME as base or with master data as the base) is now a service created by Sam, to be used by </w:t>
+      </w:r>
+      <w:proofErr w:type="spellStart"/>
       <w:r>
         <w:rPr>
           <w:rFonts w:cstheme="minorHAnsi"/>
+          <w:i/>
+          <w:iCs/>
+        </w:rPr>
+        <w:t>sitka</w:t>
+      </w:r>
+      <w:proofErr w:type="spellEnd"/>
+    </w:p>
+    <w:p>
+      <w:pPr>
+        <w:pStyle w:val="NoSpacing"/>
+        <w:rPr>
+          <w:rFonts w:cstheme="minorHAnsi"/>
+        </w:rPr>
+      </w:pPr>
+    </w:p>
+    <w:p>
+      <w:pPr>
+        <w:pStyle w:val="NoSpacing"/>
+        <w:rPr>
+          <w:rFonts w:cstheme="minorHAnsi"/>
+        </w:rPr>
+      </w:pPr>
+      <w:r>
+        <w:rPr>
+          <w:rFonts w:cstheme="minorHAnsi"/>
         </w:rPr>
         <w:t>ETL Loader</w:t>
       </w:r>
@@ -4351,18 +4505,18 @@
         <w:sdtPr>
           <w:id w:val="1052958781"/>
           <w14:checkbox>
-            <w14:checked w14:val="0"/>
-            <w14:checkedState w14:val="2612" w14:font="MS Gothic"/>
-            <w14:uncheckedState w14:val="2610" w14:font="MS Gothic"/>
-          </w14:checkbox>
-        </w:sdtPr>
-        <w:sdtEndPr/>
-        <w:sdtContent>
-          <w:r>
-            <w:rPr>
-              <w:rFonts w:ascii="MS Gothic" w:eastAsia="MS Gothic" w:hAnsi="MS Gothic" w:hint="eastAsia"/>
-            </w:rPr>
-            <w:t>☐</w:t>
+            <w14:checked w14:val="1"/>
+            <w14:checkedState w14:val="2612" w14:font="MS Gothic"/>
+            <w14:uncheckedState w14:val="2610" w14:font="MS Gothic"/>
+          </w14:checkbox>
+        </w:sdtPr>
+        <w:sdtEndPr/>
+        <w:sdtContent>
+          <w:r>
+            <w:rPr>
+              <w:rFonts w:ascii="MS Gothic" w:eastAsia="MS Gothic" w:hAnsi="MS Gothic" w:hint="eastAsia"/>
+            </w:rPr>
+            <w:t>☒</w:t>
           </w:r>
         </w:sdtContent>
       </w:sdt>
@@ -4413,6 +4567,26 @@
           <w:rFonts w:cstheme="minorHAnsi"/>
         </w:rPr>
         <w:t xml:space="preserve"> will pass through without throwing an error</w:t>
+      </w:r>
+    </w:p>
+    <w:p>
+      <w:pPr>
+        <w:pStyle w:val="NoSpacing"/>
+        <w:numPr>
+          <w:ilvl w:val="0"/>
+          <w:numId w:val="2"/>
+        </w:numPr>
+        <w:rPr>
+          <w:rFonts w:cstheme="minorHAnsi"/>
+        </w:rPr>
+      </w:pPr>
+      <w:r>
+        <w:rPr>
+          <w:rFonts w:cstheme="minorHAnsi"/>
+          <w:i/>
+          <w:iCs/>
+        </w:rPr>
+        <w:t>Loader process is now established on besapp4</w:t>
       </w:r>
     </w:p>
     <w:p>
@@ -4550,16 +4724,32 @@
     <w:p>
       <w:pPr>
         <w:pStyle w:val="NoSpacing"/>
-      </w:pPr>
-      <w:r>
+        <w:rPr>
+          <w:b/>
+          <w:bCs/>
+        </w:rPr>
+      </w:pPr>
+      <w:r>
+        <w:rPr>
+          <w:b/>
+          <w:bCs/>
+        </w:rPr>
         <w:t xml:space="preserve">This will basically do what </w:t>
       </w:r>
       <w:proofErr w:type="spellStart"/>
       <w:r>
+        <w:rPr>
+          <w:b/>
+          <w:bCs/>
+        </w:rPr>
         <w:t>model.add_model</w:t>
       </w:r>
       <w:proofErr w:type="spellEnd"/>
       <w:r>
+        <w:rPr>
+          <w:b/>
+          <w:bCs/>
+        </w:rPr>
         <w:t xml:space="preserve"> does but deletes instead of appends.</w:t>
       </w:r>
     </w:p>
@@ -4731,6 +4921,7 @@
         <w:pStyle w:val="NoSpacing"/>
       </w:pPr>
       <w:r>
+        <w:lastRenderedPageBreak/>
         <w:tab/>
       </w:r>
       <w:sdt>
@@ -4768,41 +4959,6 @@
       <w:pPr>
         <w:pStyle w:val="NoSpacing"/>
       </w:pPr>
-    </w:p>
-    <w:p>
-      <w:pPr>
-        <w:pStyle w:val="NoSpacing"/>
-      </w:pPr>
-      <w:sdt>
-        <w:sdtPr>
-          <w:id w:val="-731003288"/>
-          <w14:checkbox>
-            <w14:checked w14:val="0"/>
-            <w14:checkedState w14:val="2612" w14:font="MS Gothic"/>
-            <w14:uncheckedState w14:val="2610" w14:font="MS Gothic"/>
-          </w14:checkbox>
-        </w:sdtPr>
-        <w:sdtEndPr/>
-        <w:sdtContent>
-          <w:r>
-            <w:rPr>
-              <w:rFonts w:ascii="MS Gothic" w:eastAsia="MS Gothic" w:hAnsi="MS Gothic" w:hint="eastAsia"/>
-            </w:rPr>
-            <w:t>☐</w:t>
-          </w:r>
-        </w:sdtContent>
-      </w:sdt>
-      <w:r>
-        <w:t xml:space="preserve"> Revise </w:t>
-      </w:r>
-      <w:proofErr w:type="spellStart"/>
-      <w:r>
-        <w:t>master_DME_hybrid</w:t>
-      </w:r>
-      <w:proofErr w:type="spellEnd"/>
-      <w:r>
-        <w:t xml:space="preserve"> to use SQL queries and make query layer methods instead of hard coded queries</w:t>
-      </w:r>
     </w:p>
     <w:p>
       <w:pPr>
@@ -4927,7 +5083,13 @@
       <w:proofErr w:type="spellEnd"/>
       <w:proofErr w:type="gramEnd"/>
       <w:r>
-        <w:t xml:space="preserve"> just say 80 basins (do we merge combined/ sewer basins for those that have both?). This is for just one type (like characterization) so there could be something like 1000 maps in total if these assumptions hold. </w:t>
+        <w:t xml:space="preserve"> just say 80 basins (</w:t>
+      </w:r>
+      <w:r>
+        <w:t>we can largely ignore sanitary only parts of basins</w:t>
+      </w:r>
+      <w:r>
+        <w:t>). This is for just one type (like characterization) so there could be something like 1000 maps in total if these assumptions hold.</w:t>
       </w:r>
     </w:p>
     <w:p>
@@ -4939,15 +5101,28 @@
         </w:numPr>
       </w:pPr>
       <w:r>
-        <w:t xml:space="preserve">I’m talking with BW and SR about web maps in general and for TMSs and doing some exploration. I’ve had some </w:t>
-      </w:r>
-      <w:proofErr w:type="spellStart"/>
-      <w:r>
-        <w:t>hangups</w:t>
-      </w:r>
-      <w:proofErr w:type="spellEnd"/>
-      <w:r>
-        <w:t xml:space="preserve"> with publishing services which hopefully can be resolved by Andrew/CGIS. </w:t>
+        <w:rPr>
+          <w:i/>
+          <w:iCs/>
+        </w:rPr>
+        <w:t>Update for spooling</w:t>
+      </w:r>
+      <w:r>
+        <w:t xml:space="preserve"> (1/6/2021) – </w:t>
+      </w:r>
+      <w:r>
+        <w:t>it</w:t>
+      </w:r>
+      <w:r>
+        <w:t xml:space="preserve"> is working to spool through basins and use a dynamic </w:t>
+      </w:r>
+      <w:proofErr w:type="gramStart"/>
+      <w:r>
+        <w:t>mask</w:t>
+      </w:r>
+      <w:proofErr w:type="gramEnd"/>
+      <w:r>
+        <w:t xml:space="preserve"> but it is not perfect. Basin boundaries don’t necessarily match with model results some other basin results can “poke out” from under the mask.</w:t>
       </w:r>
     </w:p>
     <w:p>
@@ -4959,7 +5134,35 @@
         </w:numPr>
       </w:pPr>
       <w:r>
-        <w:t>Received tentative go ahead for web mapping from Shannon</w:t>
+        <w:t xml:space="preserve">an alternate (per Sam) would be to spool using the Model Tracking dissolved lines for each model registration, spooling on model ID and turning off the features that &lt;&gt; the current ID  </w:t>
+      </w:r>
+      <w:r>
+        <w:t xml:space="preserve"> </w:t>
+      </w:r>
+    </w:p>
+    <w:p>
+      <w:pPr>
+        <w:pStyle w:val="NoSpacing"/>
+        <w:numPr>
+          <w:ilvl w:val="0"/>
+          <w:numId w:val="2"/>
+        </w:numPr>
+      </w:pPr>
+      <w:r>
+        <w:t xml:space="preserve">I’m talking with BW and SR about web maps in general and for TMSs and doing some </w:t>
+      </w:r>
+      <w:bookmarkStart w:id="1" w:name="_GoBack"/>
+      <w:bookmarkEnd w:id="1"/>
+      <w:r>
+        <w:t xml:space="preserve">exploration. I’ve had some </w:t>
+      </w:r>
+      <w:proofErr w:type="spellStart"/>
+      <w:r>
+        <w:t>hangups</w:t>
+      </w:r>
+      <w:proofErr w:type="spellEnd"/>
+      <w:r>
+        <w:t xml:space="preserve"> with publishing services which hopefully can be resolved by Andrew/CGIS. </w:t>
       </w:r>
     </w:p>
     <w:p>
@@ -4971,6 +5174,18 @@
         </w:numPr>
       </w:pPr>
       <w:r>
+        <w:t>Received tentative go ahead for web mapping from Shannon</w:t>
+      </w:r>
+    </w:p>
+    <w:p>
+      <w:pPr>
+        <w:pStyle w:val="NoSpacing"/>
+        <w:numPr>
+          <w:ilvl w:val="1"/>
+          <w:numId w:val="2"/>
+        </w:numPr>
+      </w:pPr>
+      <w:r>
         <w:t>Check back with CGIS on publishing status so I can move forward with testing</w:t>
       </w:r>
     </w:p>
@@ -5022,14 +5237,8 @@
           <w:i/>
           <w:iCs/>
         </w:rPr>
-        <w:t>: cannot enforce feature level drawing so the “nested” nature of BSBR is problematic unless we flatten that result, cannot use graduated colors with polygons (nodes, links ok).</w:t>
-      </w:r>
-    </w:p>
-    <w:p>
-      <w:pPr>
-        <w:pStyle w:val="NoSpacing"/>
-        <w:ind w:left="360"/>
-      </w:pPr>
+        <w:t xml:space="preserve">: cannot enforce feature level drawing so the “nested” nature of BSBR is problematic unless we flatten that result, cannot use graduated colors with polygons (nodes, links </w:t>
+      </w:r>
       <w:r>
         <w:rPr>
           <w:b/>
@@ -5037,6 +5246,48 @@
           <w:i/>
           <w:iCs/>
         </w:rPr>
+        <w:t xml:space="preserve">seem to work </w:t>
+      </w:r>
+      <w:r>
+        <w:rPr>
+          <w:b/>
+          <w:bCs/>
+          <w:i/>
+          <w:iCs/>
+        </w:rPr>
+        <w:t>ok</w:t>
+      </w:r>
+      <w:r>
+        <w:rPr>
+          <w:b/>
+          <w:bCs/>
+          <w:i/>
+          <w:iCs/>
+        </w:rPr>
+        <w:t xml:space="preserve"> with this though</w:t>
+      </w:r>
+      <w:r>
+        <w:rPr>
+          <w:b/>
+          <w:bCs/>
+          <w:i/>
+          <w:iCs/>
+        </w:rPr>
+        <w:t>).</w:t>
+      </w:r>
+    </w:p>
+    <w:p>
+      <w:pPr>
+        <w:pStyle w:val="NoSpacing"/>
+        <w:ind w:left="360"/>
+      </w:pPr>
+      <w:r>
+        <w:rPr>
+          <w:b/>
+          <w:bCs/>
+          <w:i/>
+          <w:iCs/>
+        </w:rPr>
         <w:t xml:space="preserve"> </w:t>
       </w:r>
       <w:sdt>
@@ -5088,6 +5339,63 @@
       </w:sdt>
       <w:r>
         <w:t xml:space="preserve"> Set up demo web app to show BW and Shannon what this can look like (multiple maps – may need a CCSP group created which I’ve asked for)</w:t>
+      </w:r>
+    </w:p>
+    <w:p>
+      <w:pPr>
+        <w:pStyle w:val="NoSpacing"/>
+        <w:ind w:left="360"/>
+      </w:pPr>
+      <w:sdt>
+        <w:sdtPr>
+          <w:id w:val="797114697"/>
+          <w14:checkbox>
+            <w14:checked w14:val="0"/>
+            <w14:checkedState w14:val="2612" w14:font="MS Gothic"/>
+            <w14:uncheckedState w14:val="2610" w14:font="MS Gothic"/>
+          </w14:checkbox>
+        </w:sdtPr>
+        <w:sdtContent>
+          <w:r>
+            <w:rPr>
+              <w:rFonts w:ascii="MS Gothic" w:eastAsia="MS Gothic" w:hAnsi="MS Gothic" w:hint="eastAsia"/>
+            </w:rPr>
+            <w:t>☐</w:t>
+          </w:r>
+        </w:sdtContent>
+      </w:sdt>
+      <w:r>
+        <w:t xml:space="preserve"> redo web maps once symbology is settled – work with Brent to pilot these</w:t>
+      </w:r>
+    </w:p>
+    <w:p>
+      <w:pPr>
+        <w:pStyle w:val="NoSpacing"/>
+        <w:ind w:left="360"/>
+      </w:pPr>
+      <w:r>
+        <w:tab/>
+      </w:r>
+      <w:sdt>
+        <w:sdtPr>
+          <w:id w:val="-395978961"/>
+          <w14:checkbox>
+            <w14:checked w14:val="0"/>
+            <w14:checkedState w14:val="2612" w14:font="MS Gothic"/>
+            <w14:uncheckedState w14:val="2610" w14:font="MS Gothic"/>
+          </w14:checkbox>
+        </w:sdtPr>
+        <w:sdtContent>
+          <w:r>
+            <w:rPr>
+              <w:rFonts w:ascii="MS Gothic" w:eastAsia="MS Gothic" w:hAnsi="MS Gothic" w:hint="eastAsia"/>
+            </w:rPr>
+            <w:t>☐</w:t>
+          </w:r>
+        </w:sdtContent>
+      </w:sdt>
+      <w:r>
+        <w:t xml:space="preserve"> then get setup with Andrew in “production” method (need to sync with network server data, not just create static snapshot services)</w:t>
       </w:r>
     </w:p>
     <w:p>

</xml_diff>

<commit_message>
updated backlog - prob need to retire this one and start fresh
</commit_message>
<xml_diff>
--- a/Model Catalog TODO.docx
+++ b/Model Catalog TODO.docx
@@ -105,15 +105,7 @@
         <w:t>)</w:t>
       </w:r>
       <w:r>
-        <w:t xml:space="preserve">: copy from local to </w:t>
-      </w:r>
-      <w:proofErr w:type="spellStart"/>
-      <w:r>
-        <w:t>ccsp</w:t>
-      </w:r>
-      <w:proofErr w:type="spellEnd"/>
-      <w:r>
-        <w:t xml:space="preserve"> for use by others</w:t>
+        <w:t>: copy from local to ccsp for use by others</w:t>
       </w:r>
     </w:p>
     <w:p>
@@ -152,15 +144,7 @@
         </w:sdtContent>
       </w:sdt>
       <w:r>
-        <w:t xml:space="preserve"> Get Andrew to create a new TEST.MC </w:t>
-      </w:r>
-      <w:proofErr w:type="spellStart"/>
-      <w:r>
-        <w:t>db</w:t>
-      </w:r>
-      <w:proofErr w:type="spellEnd"/>
-      <w:r>
-        <w:t xml:space="preserve"> to keep developing on. We want to be able to map from what we currently have on test but need to keep developing as well.</w:t>
+        <w:t xml:space="preserve"> Get Andrew to create a new TEST.MC db to keep developing on. We want to be able to map from what we currently have on test but need to keep developing as well.</w:t>
       </w:r>
       <w:r>
         <w:t xml:space="preserve"> – </w:t>
@@ -173,9 +157,8 @@
           <w:iCs/>
           <w:color w:val="0D0D0D" w:themeColor="text1" w:themeTint="F2"/>
         </w:rPr>
-        <w:t xml:space="preserve">checking into option to just save out static copy to </w:t>
-      </w:r>
-      <w:proofErr w:type="spellStart"/>
+        <w:t>checking into option to just save out static copy to gdb for our current mapping.</w:t>
+      </w:r>
       <w:r>
         <w:rPr>
           <w:b/>
@@ -184,10 +167,12 @@
           <w:iCs/>
           <w:color w:val="0D0D0D" w:themeColor="text1" w:themeTint="F2"/>
         </w:rPr>
-        <w:t>gdb</w:t>
-      </w:r>
-      <w:proofErr w:type="spellEnd"/>
-      <w:r>
+        <w:t xml:space="preserve"> Check with BW on Taggart status. If we can keep things static for a while then just save out a copy and map from that if needed.</w:t>
+      </w:r>
+    </w:p>
+    <w:p>
+      <w:pPr>
+        <w:pStyle w:val="NoSpacing"/>
         <w:rPr>
           <w:b/>
           <w:bCs/>
@@ -195,8 +180,7 @@
           <w:iCs/>
           <w:color w:val="0D0D0D" w:themeColor="text1" w:themeTint="F2"/>
         </w:rPr>
-        <w:t xml:space="preserve"> for our current mapping.</w:t>
-      </w:r>
+      </w:pPr>
       <w:r>
         <w:rPr>
           <w:b/>
@@ -205,50 +189,6 @@
           <w:iCs/>
           <w:color w:val="0D0D0D" w:themeColor="text1" w:themeTint="F2"/>
         </w:rPr>
-        <w:t xml:space="preserve"> Check with BW on Taggart status. If we can keep things static for a </w:t>
-      </w:r>
-      <w:proofErr w:type="gramStart"/>
-      <w:r>
-        <w:rPr>
-          <w:b/>
-          <w:bCs/>
-          <w:i/>
-          <w:iCs/>
-          <w:color w:val="0D0D0D" w:themeColor="text1" w:themeTint="F2"/>
-        </w:rPr>
-        <w:t>while</w:t>
-      </w:r>
-      <w:proofErr w:type="gramEnd"/>
-      <w:r>
-        <w:rPr>
-          <w:b/>
-          <w:bCs/>
-          <w:i/>
-          <w:iCs/>
-          <w:color w:val="0D0D0D" w:themeColor="text1" w:themeTint="F2"/>
-        </w:rPr>
-        <w:t xml:space="preserve"> then just save out a copy and map from that if needed.</w:t>
-      </w:r>
-    </w:p>
-    <w:p>
-      <w:pPr>
-        <w:pStyle w:val="NoSpacing"/>
-        <w:rPr>
-          <w:b/>
-          <w:bCs/>
-          <w:i/>
-          <w:iCs/>
-          <w:color w:val="0D0D0D" w:themeColor="text1" w:themeTint="F2"/>
-        </w:rPr>
-      </w:pPr>
-      <w:r>
-        <w:rPr>
-          <w:b/>
-          <w:bCs/>
-          <w:i/>
-          <w:iCs/>
-          <w:color w:val="0D0D0D" w:themeColor="text1" w:themeTint="F2"/>
-        </w:rPr>
         <w:t>OR – can we go ahead and move what we have currently in TEST to PROD?</w:t>
       </w:r>
     </w:p>
@@ -279,15 +219,7 @@
         </w:sdtContent>
       </w:sdt>
       <w:r>
-        <w:t xml:space="preserve"> If </w:t>
-      </w:r>
-      <w:proofErr w:type="gramStart"/>
-      <w:r>
-        <w:t>implemented</w:t>
-      </w:r>
-      <w:proofErr w:type="gramEnd"/>
-      <w:r>
-        <w:t xml:space="preserve"> then need to add 3</w:t>
+        <w:t xml:space="preserve"> If implemented then need to add 3</w:t>
       </w:r>
       <w:r>
         <w:rPr>
@@ -299,15 +231,7 @@
         <w:t xml:space="preserve"> option for append output location: in addition to existing TEST/PROD we’d need like a TEST2</w:t>
       </w:r>
       <w:r>
-        <w:t xml:space="preserve"> – can’t remember if this is in </w:t>
-      </w:r>
-      <w:proofErr w:type="spellStart"/>
-      <w:r>
-        <w:t>pyt</w:t>
-      </w:r>
-      <w:proofErr w:type="spellEnd"/>
-      <w:r>
-        <w:t xml:space="preserve"> or config</w:t>
+        <w:t xml:space="preserve"> – can’t remember if this is in pyt or config</w:t>
       </w:r>
     </w:p>
     <w:p>
@@ -364,15 +288,7 @@
       </w:r>
       <w:bookmarkEnd w:id="0"/>
       <w:r>
-        <w:t xml:space="preserve">Account for changes to </w:t>
-      </w:r>
-      <w:proofErr w:type="spellStart"/>
-      <w:r>
-        <w:t>results.gdb</w:t>
-      </w:r>
-      <w:proofErr w:type="spellEnd"/>
-      <w:r>
-        <w:t xml:space="preserve"> that were made</w:t>
+        <w:t>Account for changes to results.gdb that were made</w:t>
       </w:r>
       <w:r>
         <w:t>. Add required fields in MC table(s) and pipe it through the process</w:t>
@@ -380,7 +296,6 @@
       <w:r>
         <w:t xml:space="preserve"> – we know of </w:t>
       </w:r>
-      <w:proofErr w:type="spellStart"/>
       <w:r>
         <w:t>LinkResults.</w:t>
       </w:r>
@@ -391,19 +306,7 @@
         <w:t>UpstreamF</w:t>
       </w:r>
       <w:r>
-        <w:t>t</w:t>
-      </w:r>
-      <w:proofErr w:type="spellEnd"/>
-      <w:r>
-        <w:t>, anything else to include and pipe to the product? When we do include still need to account for 31 char issue (</w:t>
-      </w:r>
-      <w:proofErr w:type="spellStart"/>
-      <w:r>
-        <w:t>sde</w:t>
-      </w:r>
-      <w:proofErr w:type="spellEnd"/>
-      <w:r>
-        <w:t xml:space="preserve"> restriction) by truncating field(s). Watch out for situations where </w:t>
+        <w:t xml:space="preserve">t, anything else to include and pipe to the product? When we do include still need to account for 31 char issue (sde restriction) by truncating field(s). Watch out for situations where </w:t>
       </w:r>
       <w:r>
         <w:t>truncation</w:t>
@@ -427,7 +330,6 @@
         </w:rPr>
         <w:t xml:space="preserve">Added </w:t>
       </w:r>
-      <w:proofErr w:type="spellStart"/>
       <w:r>
         <w:rPr>
           <w:i/>
@@ -445,77 +347,12 @@
         </w:rPr>
         <w:t>MaxSurchargeUpstreamFt</w:t>
       </w:r>
-      <w:proofErr w:type="spellEnd"/>
-      <w:r>
-        <w:rPr>
-          <w:i/>
-          <w:iCs/>
-        </w:rPr>
-        <w:t xml:space="preserve"> and added </w:t>
-      </w:r>
-      <w:proofErr w:type="spellStart"/>
-      <w:r>
-        <w:rPr>
-          <w:i/>
-          <w:iCs/>
-        </w:rPr>
-        <w:t>Node_Flooding_Results.operation</w:t>
-      </w:r>
-      <w:proofErr w:type="spellEnd"/>
-      <w:r>
-        <w:rPr>
-          <w:i/>
-          <w:iCs/>
-        </w:rPr>
-        <w:t xml:space="preserve">, </w:t>
-      </w:r>
-      <w:proofErr w:type="spellStart"/>
-      <w:r>
-        <w:rPr>
-          <w:i/>
-          <w:iCs/>
-        </w:rPr>
-        <w:t>construct_method</w:t>
-      </w:r>
-      <w:proofErr w:type="spellEnd"/>
-      <w:r>
-        <w:rPr>
-          <w:i/>
-          <w:iCs/>
-        </w:rPr>
-        <w:t xml:space="preserve">, </w:t>
-      </w:r>
-      <w:proofErr w:type="spellStart"/>
-      <w:r>
-        <w:rPr>
-          <w:i/>
-          <w:iCs/>
-        </w:rPr>
-        <w:t>include_in_cost</w:t>
-      </w:r>
-      <w:proofErr w:type="spellEnd"/>
-      <w:r>
-        <w:rPr>
-          <w:i/>
-          <w:iCs/>
-        </w:rPr>
-        <w:t xml:space="preserve"> and </w:t>
-      </w:r>
-      <w:proofErr w:type="spellStart"/>
-      <w:r>
-        <w:rPr>
-          <w:i/>
-          <w:iCs/>
-        </w:rPr>
-        <w:t>include_in_nbcr</w:t>
-      </w:r>
-      <w:proofErr w:type="spellEnd"/>
-      <w:r>
-        <w:rPr>
-          <w:i/>
-          <w:iCs/>
-        </w:rPr>
-        <w:t>. Don</w:t>
+      <w:r>
+        <w:rPr>
+          <w:i/>
+          <w:iCs/>
+        </w:rPr>
+        <w:t xml:space="preserve"> and added Node_Flooding_Results.operation, construct_method, include_in_cost and include_in_nbcr. Don</w:t>
       </w:r>
       <w:r>
         <w:t>’</w:t>
@@ -546,23 +383,7 @@
           <w:b/>
           <w:bCs/>
         </w:rPr>
-        <w:t xml:space="preserve">Add components to account for Alternative models – right now we probably cannot register </w:t>
-      </w:r>
-      <w:proofErr w:type="gramStart"/>
-      <w:r>
-        <w:rPr>
-          <w:b/>
-          <w:bCs/>
-        </w:rPr>
-        <w:t>them</w:t>
-      </w:r>
-      <w:proofErr w:type="gramEnd"/>
-      <w:r>
-        <w:rPr>
-          <w:b/>
-          <w:bCs/>
-        </w:rPr>
-        <w:t xml:space="preserve"> or it would act in a way we don’t want </w:t>
+        <w:t xml:space="preserve">Add components to account for Alternative models – right now we probably cannot register them or it would act in a way we don’t want </w:t>
       </w:r>
     </w:p>
     <w:p>
@@ -1042,13 +863,8 @@
         <w:ind w:firstLine="360"/>
       </w:pPr>
       <w:r>
-        <w:t xml:space="preserve">-      </w:t>
-      </w:r>
-      <w:proofErr w:type="spellStart"/>
-      <w:r>
-        <w:t>mapping_area_data_io</w:t>
-      </w:r>
-      <w:proofErr w:type="spellEnd"/>
+        <w:t>-      mapping_area_data_io</w:t>
+      </w:r>
       <w:r>
         <w:t xml:space="preserve"> -- done</w:t>
       </w:r>
@@ -1059,13 +875,8 @@
         <w:ind w:firstLine="360"/>
       </w:pPr>
       <w:r>
-        <w:t xml:space="preserve">-      </w:t>
-      </w:r>
-      <w:proofErr w:type="spellStart"/>
-      <w:r>
-        <w:t>mapping_link_data_io</w:t>
-      </w:r>
-      <w:proofErr w:type="spellEnd"/>
+        <w:t>-      mapping_link_data_io</w:t>
+      </w:r>
       <w:r>
         <w:t xml:space="preserve"> -- done</w:t>
       </w:r>
@@ -1076,13 +887,8 @@
         <w:ind w:firstLine="360"/>
       </w:pPr>
       <w:r>
-        <w:t xml:space="preserve">-      </w:t>
-      </w:r>
-      <w:proofErr w:type="spellStart"/>
-      <w:r>
-        <w:t>mapping_node_data_io</w:t>
-      </w:r>
-      <w:proofErr w:type="spellEnd"/>
+        <w:t>-      mapping_node_data_io</w:t>
+      </w:r>
       <w:r>
         <w:t xml:space="preserve"> --</w:t>
       </w:r>
@@ -1105,13 +911,8 @@
         <w:ind w:firstLine="360"/>
       </w:pPr>
       <w:r>
-        <w:t xml:space="preserve">-      </w:t>
-      </w:r>
-      <w:proofErr w:type="spellStart"/>
-      <w:r>
-        <w:t>mapping_link</w:t>
-      </w:r>
-      <w:proofErr w:type="spellEnd"/>
+        <w:t>-      mapping_link</w:t>
+      </w:r>
       <w:r>
         <w:t xml:space="preserve"> --</w:t>
       </w:r>
@@ -1128,13 +929,8 @@
         <w:ind w:firstLine="360"/>
       </w:pPr>
       <w:r>
-        <w:t xml:space="preserve">-     </w:t>
-      </w:r>
-      <w:proofErr w:type="spellStart"/>
-      <w:r>
-        <w:t>test_mapping_link</w:t>
-      </w:r>
-      <w:proofErr w:type="spellEnd"/>
+        <w:t>-     test_mapping_link</w:t>
+      </w:r>
       <w:r>
         <w:t xml:space="preserve"> --</w:t>
       </w:r>
@@ -1148,13 +944,8 @@
         <w:ind w:firstLine="360"/>
       </w:pPr>
       <w:r>
-        <w:t xml:space="preserve">-     </w:t>
-      </w:r>
-      <w:proofErr w:type="spellStart"/>
-      <w:r>
-        <w:t>mapping_node</w:t>
-      </w:r>
-      <w:proofErr w:type="spellEnd"/>
+        <w:t>-     mapping_node</w:t>
+      </w:r>
       <w:r>
         <w:t xml:space="preserve"> --</w:t>
       </w:r>
@@ -1171,13 +962,8 @@
         <w:ind w:firstLine="360"/>
       </w:pPr>
       <w:r>
-        <w:t xml:space="preserve">-     </w:t>
-      </w:r>
-      <w:proofErr w:type="spellStart"/>
-      <w:r>
-        <w:t>mapping_area</w:t>
-      </w:r>
-      <w:proofErr w:type="spellEnd"/>
+        <w:t>-     mapping_area</w:t>
+      </w:r>
       <w:r>
         <w:t xml:space="preserve"> –</w:t>
       </w:r>
@@ -1194,15 +980,7 @@
         <w:ind w:firstLine="360"/>
       </w:pPr>
       <w:r>
-        <w:t xml:space="preserve">-     </w:t>
-      </w:r>
-      <w:proofErr w:type="spellStart"/>
-      <w:r>
-        <w:t>test_rrad_mapping</w:t>
-      </w:r>
-      <w:proofErr w:type="spellEnd"/>
-      <w:r>
-        <w:t xml:space="preserve"> –</w:t>
+        <w:t>-     test_rrad_mapping –</w:t>
       </w:r>
       <w:r>
         <w:t xml:space="preserve"> </w:t>
@@ -1217,13 +995,8 @@
         <w:ind w:firstLine="360"/>
       </w:pPr>
       <w:r>
-        <w:t xml:space="preserve">-     </w:t>
-      </w:r>
-      <w:proofErr w:type="spellStart"/>
-      <w:r>
-        <w:t>test_area</w:t>
-      </w:r>
-      <w:proofErr w:type="spellEnd"/>
+        <w:t>-     test_area</w:t>
+      </w:r>
       <w:r>
         <w:t>—</w:t>
       </w:r>
@@ -1240,15 +1013,7 @@
         <w:ind w:firstLine="360"/>
       </w:pPr>
       <w:r>
-        <w:t xml:space="preserve">-     </w:t>
-      </w:r>
-      <w:proofErr w:type="spellStart"/>
-      <w:r>
-        <w:t>rehab_data_io</w:t>
-      </w:r>
-      <w:proofErr w:type="spellEnd"/>
-      <w:r>
-        <w:t xml:space="preserve"> --</w:t>
+        <w:t>-     rehab_data_io --</w:t>
       </w:r>
       <w:r>
         <w:t xml:space="preserve"> </w:t>
@@ -1401,15 +1166,7 @@
         <w:t>Config – all references to RRAD and Rehab</w:t>
       </w:r>
       <w:r>
-        <w:t xml:space="preserve"> and </w:t>
-      </w:r>
-      <w:proofErr w:type="spellStart"/>
-      <w:r>
-        <w:t>rrad</w:t>
-      </w:r>
-      <w:proofErr w:type="spellEnd"/>
-      <w:r>
-        <w:t xml:space="preserve"> mapping snapshot</w:t>
+        <w:t xml:space="preserve"> and rrad mapping snapshot</w:t>
       </w:r>
     </w:p>
     <w:p>
@@ -1508,15 +1265,7 @@
         <w:t>: Test_RRAD_capacity_results_integration_tests.py</w:t>
       </w:r>
       <w:r>
-        <w:t xml:space="preserve"> (to </w:t>
-      </w:r>
-      <w:proofErr w:type="spellStart"/>
-      <w:r>
-        <w:t>ModelCatalog</w:t>
-      </w:r>
-      <w:proofErr w:type="spellEnd"/>
-      <w:r>
-        <w:t xml:space="preserve"> instead of RRAD)</w:t>
+        <w:t xml:space="preserve"> (to ModelCatalog instead of RRAD)</w:t>
       </w:r>
     </w:p>
     <w:p>
@@ -1617,11 +1366,9 @@
       <w:r>
         <w:t xml:space="preserve"> </w:t>
       </w:r>
-      <w:proofErr w:type="spellStart"/>
       <w:r>
         <w:t>Test_characterization_reporting_integration_tests</w:t>
       </w:r>
-      <w:proofErr w:type="spellEnd"/>
     </w:p>
     <w:p>
       <w:pPr>
@@ -1653,84 +1400,68 @@
         </w:sdtContent>
       </w:sdt>
       <w:r>
+        <w:t xml:space="preserve"> test_simulation and test_model_data_io still have failing tests related to storm names with a D – not sure how to fix test for these</w:t>
+      </w:r>
+    </w:p>
+    <w:p>
+      <w:pPr>
+        <w:pStyle w:val="NoSpacing"/>
+        <w:ind w:left="360"/>
+      </w:pPr>
+      <w:sdt>
+        <w:sdtPr>
+          <w:id w:val="1482812028"/>
+          <w14:checkbox>
+            <w14:checked w14:val="1"/>
+            <w14:checkedState w14:val="2612" w14:font="MS Gothic"/>
+            <w14:uncheckedState w14:val="2610" w14:font="MS Gothic"/>
+          </w14:checkbox>
+        </w:sdtPr>
+        <w:sdtEndPr/>
+        <w:sdtContent>
+          <w:r>
+            <w:rPr>
+              <w:rFonts w:ascii="MS Gothic" w:eastAsia="MS Gothic" w:hAnsi="MS Gothic" w:hint="eastAsia"/>
+            </w:rPr>
+            <w:t>☒</w:t>
+          </w:r>
+        </w:sdtContent>
+      </w:sdt>
+      <w:r>
+        <w:t xml:space="preserve"> run a model through (Char fine) to make sure removing all of these has not broken any core functionality</w:t>
+      </w:r>
+    </w:p>
+    <w:p>
+      <w:pPr>
+        <w:pStyle w:val="NoSpacing"/>
+      </w:pPr>
+    </w:p>
+    <w:p>
+      <w:pPr>
+        <w:pStyle w:val="NoSpacing"/>
+      </w:pPr>
+      <w:sdt>
+        <w:sdtPr>
+          <w:id w:val="-1783799946"/>
+          <w14:checkbox>
+            <w14:checked w14:val="1"/>
+            <w14:checkedState w14:val="2612" w14:font="MS Gothic"/>
+            <w14:uncheckedState w14:val="2610" w14:font="MS Gothic"/>
+          </w14:checkbox>
+        </w:sdtPr>
+        <w:sdtEndPr/>
+        <w:sdtContent>
+          <w:r>
+            <w:rPr>
+              <w:rFonts w:ascii="MS Gothic" w:eastAsia="MS Gothic" w:hAnsi="MS Gothic" w:hint="eastAsia"/>
+            </w:rPr>
+            <w:t>☒</w:t>
+          </w:r>
+        </w:sdtContent>
+      </w:sdt>
+      <w:r>
         <w:t xml:space="preserve"> </w:t>
       </w:r>
-      <w:proofErr w:type="spellStart"/>
-      <w:r>
-        <w:t>test_simulation</w:t>
-      </w:r>
-      <w:proofErr w:type="spellEnd"/>
-      <w:r>
-        <w:t xml:space="preserve"> and </w:t>
-      </w:r>
-      <w:proofErr w:type="spellStart"/>
-      <w:r>
-        <w:t>test_model_data_io</w:t>
-      </w:r>
-      <w:proofErr w:type="spellEnd"/>
-      <w:r>
-        <w:t xml:space="preserve"> still have failing tests related to storm names with a D – not sure how to fix test for these</w:t>
-      </w:r>
-    </w:p>
-    <w:p>
-      <w:pPr>
-        <w:pStyle w:val="NoSpacing"/>
-        <w:ind w:left="360"/>
-      </w:pPr>
-      <w:sdt>
-        <w:sdtPr>
-          <w:id w:val="1482812028"/>
-          <w14:checkbox>
-            <w14:checked w14:val="1"/>
-            <w14:checkedState w14:val="2612" w14:font="MS Gothic"/>
-            <w14:uncheckedState w14:val="2610" w14:font="MS Gothic"/>
-          </w14:checkbox>
-        </w:sdtPr>
-        <w:sdtEndPr/>
-        <w:sdtContent>
-          <w:r>
-            <w:rPr>
-              <w:rFonts w:ascii="MS Gothic" w:eastAsia="MS Gothic" w:hAnsi="MS Gothic" w:hint="eastAsia"/>
-            </w:rPr>
-            <w:t>☒</w:t>
-          </w:r>
-        </w:sdtContent>
-      </w:sdt>
-      <w:r>
-        <w:t xml:space="preserve"> run a model through (Char fine) to make sure removing all of these has not broken any core functionality</w:t>
-      </w:r>
-    </w:p>
-    <w:p>
-      <w:pPr>
-        <w:pStyle w:val="NoSpacing"/>
-      </w:pPr>
-    </w:p>
-    <w:p>
-      <w:pPr>
-        <w:pStyle w:val="NoSpacing"/>
-      </w:pPr>
-      <w:sdt>
-        <w:sdtPr>
-          <w:id w:val="-1783799946"/>
-          <w14:checkbox>
-            <w14:checked w14:val="1"/>
-            <w14:checkedState w14:val="2612" w14:font="MS Gothic"/>
-            <w14:uncheckedState w14:val="2610" w14:font="MS Gothic"/>
-          </w14:checkbox>
-        </w:sdtPr>
-        <w:sdtEndPr/>
-        <w:sdtContent>
-          <w:r>
-            <w:rPr>
-              <w:rFonts w:ascii="MS Gothic" w:eastAsia="MS Gothic" w:hAnsi="MS Gothic" w:hint="eastAsia"/>
-            </w:rPr>
-            <w:t>☒</w:t>
-          </w:r>
-        </w:sdtContent>
-      </w:sdt>
-      <w:r>
-        <w:t xml:space="preserve"> </w:t>
-      </w:r>
       <w:r>
         <w:t>***</w:t>
       </w:r>
@@ -1738,15 +1469,7 @@
         <w:t>M</w:t>
       </w:r>
       <w:r>
-        <w:t xml:space="preserve">odify code to account for Alternatives mapping – this was possibly stubbed out by Dan/Brent </w:t>
-      </w:r>
-      <w:proofErr w:type="gramStart"/>
-      <w:r>
-        <w:t>earlier</w:t>
-      </w:r>
-      <w:proofErr w:type="gramEnd"/>
-      <w:r>
-        <w:t xml:space="preserve"> but we did not get very far</w:t>
+        <w:t>odify code to account for Alternatives mapping – this was possibly stubbed out by Dan/Brent earlier but we did not get very far</w:t>
       </w:r>
     </w:p>
     <w:p>
@@ -1847,34 +1570,8 @@
         </w:sdtContent>
       </w:sdt>
       <w:r>
-        <w:t xml:space="preserve"> add </w:t>
-      </w:r>
-      <w:proofErr w:type="spellStart"/>
-      <w:proofErr w:type="gramStart"/>
-      <w:r>
-        <w:t>model.valid</w:t>
-      </w:r>
-      <w:proofErr w:type="gramEnd"/>
-      <w:r>
-        <w:t>_alternative_simulations</w:t>
-      </w:r>
-      <w:proofErr w:type="spellEnd"/>
-      <w:r>
-        <w:t xml:space="preserve"> (very similar to </w:t>
-      </w:r>
-      <w:proofErr w:type="spellStart"/>
-      <w:r>
-        <w:t>valid_calibration_simulations</w:t>
-      </w:r>
-      <w:proofErr w:type="spellEnd"/>
-      <w:r>
-        <w:t xml:space="preserve">) and piece in </w:t>
-      </w:r>
-      <w:proofErr w:type="spellStart"/>
-      <w:r>
-        <w:t>model.valid</w:t>
-      </w:r>
-      <w:proofErr w:type="spellEnd"/>
+        <w:t xml:space="preserve"> add model.valid_alternative_simulations (very similar to valid_calibration_simulations) and piece in model.valid</w:t>
+      </w:r>
     </w:p>
     <w:p>
       <w:pPr>
@@ -1922,39 +1619,7 @@
           <w:i/>
           <w:iCs/>
         </w:rPr>
-        <w:t xml:space="preserve">hey point to whatever folder they </w:t>
-      </w:r>
-      <w:proofErr w:type="gramStart"/>
-      <w:r>
-        <w:rPr>
-          <w:i/>
-          <w:iCs/>
-        </w:rPr>
-        <w:t>want</w:t>
-      </w:r>
-      <w:proofErr w:type="gramEnd"/>
-      <w:r>
-        <w:rPr>
-          <w:i/>
-          <w:iCs/>
-        </w:rPr>
-        <w:t xml:space="preserve"> and it can be called whatever they want. </w:t>
-      </w:r>
-      <w:proofErr w:type="spellStart"/>
-      <w:r>
-        <w:rPr>
-          <w:i/>
-          <w:iCs/>
-        </w:rPr>
-        <w:t>Its</w:t>
-      </w:r>
-      <w:proofErr w:type="spellEnd"/>
-      <w:r>
-        <w:rPr>
-          <w:i/>
-          <w:iCs/>
-        </w:rPr>
-        <w:t xml:space="preserve"> up to them to enforce</w:t>
+        <w:t>hey point to whatever folder they want and it can be called whatever they want. Its up to them to enforce</w:t>
       </w:r>
     </w:p>
     <w:p>
@@ -2081,15 +1746,7 @@
         <w:t>**</w:t>
       </w:r>
       <w:r>
-        <w:t xml:space="preserve">Create script/ module to automate copy of data for the Sitka data load. </w:t>
-      </w:r>
-      <w:proofErr w:type="spellStart"/>
-      <w:r>
-        <w:t>Its</w:t>
-      </w:r>
-      <w:proofErr w:type="spellEnd"/>
-      <w:r>
-        <w:t xml:space="preserve"> an easy process </w:t>
+        <w:t xml:space="preserve">Create script/ module to automate copy of data for the Sitka data load. Its an easy process </w:t>
       </w:r>
       <w:r>
         <w:t xml:space="preserve">to do manually </w:t>
@@ -2119,15 +1776,7 @@
         </w:numPr>
       </w:pPr>
       <w:r>
-        <w:t xml:space="preserve">Input data sources will be based on </w:t>
-      </w:r>
-      <w:proofErr w:type="gramStart"/>
-      <w:r>
-        <w:t>an</w:t>
-      </w:r>
-      <w:proofErr w:type="gramEnd"/>
-      <w:r>
-        <w:t xml:space="preserve"> </w:t>
+        <w:t xml:space="preserve">Input data sources will be based on an </w:t>
       </w:r>
       <w:r>
         <w:t>json</w:t>
@@ -2282,31 +1931,7 @@
         </w:sdtContent>
       </w:sdt>
       <w:r>
-        <w:t xml:space="preserve"> rework input so that it is also json (</w:t>
-      </w:r>
-      <w:proofErr w:type="spellStart"/>
-      <w:r>
-        <w:t>dict</w:t>
-      </w:r>
-      <w:proofErr w:type="spellEnd"/>
-      <w:r>
-        <w:t xml:space="preserve"> input instead of converting </w:t>
-      </w:r>
-      <w:proofErr w:type="spellStart"/>
-      <w:r>
-        <w:t>xls</w:t>
-      </w:r>
-      <w:proofErr w:type="spellEnd"/>
-      <w:r>
-        <w:t xml:space="preserve"> to </w:t>
-      </w:r>
-      <w:proofErr w:type="spellStart"/>
-      <w:r>
-        <w:t>dict</w:t>
-      </w:r>
-      <w:proofErr w:type="spellEnd"/>
-      <w:r>
-        <w:t>)</w:t>
+        <w:t xml:space="preserve"> rework input so that it is also json (dict input instead of converting xls to dict)</w:t>
       </w:r>
     </w:p>
     <w:p>
@@ -2346,15 +1971,7 @@
         <w:t>against names in</w:t>
       </w:r>
       <w:r>
-        <w:t xml:space="preserve"> </w:t>
-      </w:r>
-      <w:proofErr w:type="spellStart"/>
-      <w:r>
-        <w:t>appsettings</w:t>
-      </w:r>
-      <w:proofErr w:type="spellEnd"/>
-      <w:r>
-        <w:t xml:space="preserve"> json</w:t>
+        <w:t xml:space="preserve"> appsettings json</w:t>
       </w:r>
     </w:p>
     <w:p>
@@ -2411,23 +2028,7 @@
         </w:sdtContent>
       </w:sdt>
       <w:r>
-        <w:t xml:space="preserve">per Sam (he has migrated methods to his own service which will be incorporated by </w:t>
-      </w:r>
-      <w:proofErr w:type="spellStart"/>
-      <w:r>
-        <w:t>sitka</w:t>
-      </w:r>
-      <w:proofErr w:type="spellEnd"/>
-      <w:r>
-        <w:t xml:space="preserve">) remove the DME </w:t>
-      </w:r>
-      <w:proofErr w:type="spellStart"/>
-      <w:r>
-        <w:t>mst</w:t>
-      </w:r>
-      <w:proofErr w:type="spellEnd"/>
-      <w:r>
-        <w:t xml:space="preserve"> hybrid portion of data load</w:t>
+        <w:t>per Sam (he has migrated methods to his own service which will be incorporated by sitka) remove the DME mst hybrid portion of data load</w:t>
       </w:r>
     </w:p>
     <w:p>
@@ -2489,13 +2090,8 @@
         </w:sdtContent>
       </w:sdt>
       <w:r>
-        <w:t xml:space="preserve"> Add table in model catalog – include model id, node id and </w:t>
-      </w:r>
-      <w:proofErr w:type="spellStart"/>
-      <w:r>
-        <w:t>area_sqft</w:t>
-      </w:r>
-      <w:proofErr w:type="spellEnd"/>
+        <w:t xml:space="preserve"> Add table in model catalog – include model id, node id and area_sqft</w:t>
+      </w:r>
     </w:p>
     <w:p>
       <w:pPr>
@@ -2596,23 +2192,7 @@
           <w:i/>
           <w:iCs/>
         </w:rPr>
-        <w:t>Choose the User/Role. In this case it’s “</w:t>
-      </w:r>
-      <w:proofErr w:type="spellStart"/>
-      <w:r>
-        <w:rPr>
-          <w:i/>
-          <w:iCs/>
-        </w:rPr>
-        <w:t>Catalog_Editor</w:t>
-      </w:r>
-      <w:proofErr w:type="spellEnd"/>
-      <w:r>
-        <w:rPr>
-          <w:i/>
-          <w:iCs/>
-        </w:rPr>
-        <w:t>”.</w:t>
+        <w:t>Choose the User/Role. In this case it’s “Catalog_Editor”.</w:t>
       </w:r>
     </w:p>
     <w:p>
@@ -2737,15 +2317,7 @@
         <w:t xml:space="preserve"> </w:t>
       </w:r>
       <w:r>
-        <w:t xml:space="preserve">and appending. Can prob use similar code to that used for </w:t>
-      </w:r>
-      <w:proofErr w:type="gramStart"/>
-      <w:r>
-        <w:t>geometry..</w:t>
-      </w:r>
-      <w:proofErr w:type="gramEnd"/>
-      <w:r>
-        <w:t xml:space="preserve"> </w:t>
+        <w:t xml:space="preserve">and appending. Can prob use similar code to that used for geometry.. </w:t>
       </w:r>
     </w:p>
     <w:p>
@@ -2784,117 +2356,12 @@
       <w:r>
         <w:t xml:space="preserve"> – </w:t>
       </w:r>
-      <w:proofErr w:type="spellStart"/>
-      <w:r>
-        <w:rPr>
-          <w:i/>
-          <w:iCs/>
-        </w:rPr>
-        <w:t>model_data_</w:t>
-      </w:r>
-      <w:proofErr w:type="gramStart"/>
-      <w:r>
-        <w:rPr>
-          <w:i/>
-          <w:iCs/>
-        </w:rPr>
-        <w:t>io.append</w:t>
-      </w:r>
-      <w:proofErr w:type="gramEnd"/>
-      <w:r>
-        <w:rPr>
-          <w:i/>
-          <w:iCs/>
-        </w:rPr>
-        <w:t>_storage_table</w:t>
-      </w:r>
-      <w:proofErr w:type="spellEnd"/>
-      <w:r>
-        <w:rPr>
-          <w:i/>
-          <w:iCs/>
-        </w:rPr>
-        <w:t xml:space="preserve"> is based on similar pieces in </w:t>
-      </w:r>
-      <w:proofErr w:type="spellStart"/>
-      <w:r>
-        <w:rPr>
-          <w:i/>
-          <w:iCs/>
-        </w:rPr>
-        <w:t>model_data_io.append_model_network</w:t>
-      </w:r>
-      <w:proofErr w:type="spellEnd"/>
-      <w:r>
-        <w:rPr>
-          <w:i/>
-          <w:iCs/>
-        </w:rPr>
-        <w:t xml:space="preserve"> (for nodes, links, areas) which were not tested. Similarly, </w:t>
-      </w:r>
-      <w:proofErr w:type="spellStart"/>
-      <w:r>
-        <w:rPr>
-          <w:i/>
-          <w:iCs/>
-        </w:rPr>
-        <w:t>model_catalog_db_data_io.add_model</w:t>
-      </w:r>
-      <w:proofErr w:type="spellEnd"/>
-      <w:r>
-        <w:rPr>
-          <w:i/>
-          <w:iCs/>
-        </w:rPr>
-        <w:t xml:space="preserve"> calls </w:t>
-      </w:r>
-      <w:proofErr w:type="spellStart"/>
-      <w:r>
-        <w:rPr>
-          <w:i/>
-          <w:iCs/>
-        </w:rPr>
-        <w:t>append_model_network</w:t>
-      </w:r>
-      <w:proofErr w:type="spellEnd"/>
-      <w:r>
-        <w:rPr>
-          <w:i/>
-          <w:iCs/>
-        </w:rPr>
-        <w:t xml:space="preserve"> (and now calls </w:t>
-      </w:r>
-      <w:proofErr w:type="spellStart"/>
-      <w:r>
-        <w:rPr>
-          <w:i/>
-          <w:iCs/>
-        </w:rPr>
-        <w:t>append_storage_table</w:t>
-      </w:r>
-      <w:proofErr w:type="spellEnd"/>
-      <w:r>
-        <w:rPr>
-          <w:i/>
-          <w:iCs/>
-        </w:rPr>
-        <w:t xml:space="preserve">) but this was also never tested. I don’t know if there was a reason or if it just never happened but since these were not </w:t>
-      </w:r>
-      <w:proofErr w:type="gramStart"/>
-      <w:r>
-        <w:rPr>
-          <w:i/>
-          <w:iCs/>
-        </w:rPr>
-        <w:t>tested</w:t>
-      </w:r>
-      <w:proofErr w:type="gramEnd"/>
-      <w:r>
-        <w:rPr>
-          <w:i/>
-          <w:iCs/>
-        </w:rPr>
-        <w:t xml:space="preserve"> I’m not going to test these new pieces either.</w:t>
+      <w:r>
+        <w:rPr>
+          <w:i/>
+          <w:iCs/>
+        </w:rPr>
+        <w:t>model_data_io.append_storage_table is based on similar pieces in model_data_io.append_model_network (for nodes, links, areas) which were not tested. Similarly, model_catalog_db_data_io.add_model calls append_model_network (and now calls append_storage_table) but this was also never tested. I don’t know if there was a reason or if it just never happened but since these were not tested I’m not going to test these new pieces either.</w:t>
       </w:r>
     </w:p>
     <w:p>
@@ -2952,15 +2419,7 @@
         </w:sdtContent>
       </w:sdt>
       <w:r>
-        <w:t xml:space="preserve"> A few registrations failed but it does not seem like the </w:t>
-      </w:r>
-      <w:proofErr w:type="spellStart"/>
-      <w:r>
-        <w:t>ModelTracking</w:t>
-      </w:r>
-      <w:proofErr w:type="spellEnd"/>
-      <w:r>
-        <w:t xml:space="preserve"> records rolled back – </w:t>
+        <w:t xml:space="preserve"> A few registrations failed but it does not seem like the ModelTracking records rolled back – </w:t>
       </w:r>
       <w:r>
         <w:rPr>
@@ -3181,13 +2640,8 @@
         </w:sdtContent>
       </w:sdt>
       <w:r>
-        <w:t xml:space="preserve"> import director class in model data </w:t>
-      </w:r>
-      <w:proofErr w:type="spellStart"/>
-      <w:r>
-        <w:t>io</w:t>
-      </w:r>
-      <w:proofErr w:type="spellEnd"/>
+        <w:t xml:space="preserve"> import director class in model data io</w:t>
+      </w:r>
     </w:p>
     <w:p>
       <w:pPr>
@@ -3216,13 +2670,8 @@
         </w:sdtContent>
       </w:sdt>
       <w:r>
-        <w:t xml:space="preserve"> create append director table function in model data </w:t>
-      </w:r>
-      <w:proofErr w:type="spellStart"/>
-      <w:r>
-        <w:t>io</w:t>
-      </w:r>
-      <w:proofErr w:type="spellEnd"/>
+        <w:t xml:space="preserve"> create append director table function in model data io</w:t>
+      </w:r>
     </w:p>
     <w:p>
       <w:pPr>
@@ -3251,23 +2700,7 @@
         </w:sdtContent>
       </w:sdt>
       <w:r>
-        <w:t xml:space="preserve"> add this to model catalog </w:t>
-      </w:r>
-      <w:proofErr w:type="spellStart"/>
-      <w:r>
-        <w:t>db</w:t>
-      </w:r>
-      <w:proofErr w:type="spellEnd"/>
-      <w:r>
-        <w:t xml:space="preserve"> data </w:t>
-      </w:r>
-      <w:proofErr w:type="spellStart"/>
-      <w:r>
-        <w:t>io.add</w:t>
-      </w:r>
-      <w:proofErr w:type="spellEnd"/>
-      <w:r>
-        <w:t xml:space="preserve"> model</w:t>
+        <w:t xml:space="preserve"> add this to model catalog db data io.add model</w:t>
       </w:r>
     </w:p>
     <w:p>
@@ -3343,15 +2776,7 @@
         </w:numPr>
       </w:pPr>
       <w:r>
-        <w:t xml:space="preserve">Will have to </w:t>
-      </w:r>
-      <w:proofErr w:type="spellStart"/>
-      <w:r>
-        <w:t>whipe</w:t>
-      </w:r>
-      <w:proofErr w:type="spellEnd"/>
-      <w:r>
-        <w:t xml:space="preserve"> MC (again) since we’re also testing in it, plus Kevin &amp; Karen want to re-register stuff, again</w:t>
+        <w:t>Will have to whipe MC (again) since we’re also testing in it, plus Kevin &amp; Karen want to re-register stuff, again</w:t>
       </w:r>
     </w:p>
     <w:p>
@@ -3446,29 +2871,8 @@
       <w:r>
         <w:t xml:space="preserve"> </w:t>
       </w:r>
-      <w:proofErr w:type="spellStart"/>
-      <w:r>
-        <w:t>OutVolumeCuFt</w:t>
-      </w:r>
-      <w:proofErr w:type="spellEnd"/>
-      <w:r>
-        <w:t xml:space="preserve"> added </w:t>
-      </w:r>
-      <w:proofErr w:type="spellStart"/>
-      <w:r>
-        <w:t>NodeResults</w:t>
-      </w:r>
-      <w:proofErr w:type="spellEnd"/>
-      <w:r>
-        <w:t xml:space="preserve"> in </w:t>
-      </w:r>
-      <w:proofErr w:type="spellStart"/>
-      <w:r>
-        <w:t>Results.gdb</w:t>
-      </w:r>
-      <w:proofErr w:type="spellEnd"/>
-      <w:r>
-        <w:t xml:space="preserve"> (Arnel) </w:t>
+      <w:r>
+        <w:t xml:space="preserve">OutVolumeCuFt added NodeResults in Results.gdb (Arnel) </w:t>
       </w:r>
     </w:p>
     <w:p>
@@ -3499,81 +2903,49 @@
         <w:t xml:space="preserve"> </w:t>
       </w:r>
       <w:r>
-        <w:t xml:space="preserve">add same field to </w:t>
-      </w:r>
-      <w:proofErr w:type="spellStart"/>
-      <w:r>
-        <w:t>ModelCatalog</w:t>
-      </w:r>
-      <w:proofErr w:type="spellEnd"/>
+        <w:t>add same field to ModelCatalog NodeResults so that value caries over</w:t>
+      </w:r>
+      <w:r>
+        <w:t>. Field is a double, precision – 0, scale – 0.</w:t>
+      </w:r>
+    </w:p>
+    <w:p>
+      <w:pPr>
+        <w:pStyle w:val="NoSpacing"/>
+        <w:ind w:firstLine="720"/>
+      </w:pPr>
+    </w:p>
+    <w:p>
+      <w:pPr>
+        <w:pStyle w:val="NoSpacing"/>
+      </w:pPr>
+      <w:sdt>
+        <w:sdtPr>
+          <w:id w:val="-596561237"/>
+          <w14:checkbox>
+            <w14:checked w14:val="1"/>
+            <w14:checkedState w14:val="2612" w14:font="MS Gothic"/>
+            <w14:uncheckedState w14:val="2610" w14:font="MS Gothic"/>
+          </w14:checkbox>
+        </w:sdtPr>
+        <w:sdtEndPr/>
+        <w:sdtContent>
+          <w:r>
+            <w:rPr>
+              <w:rFonts w:ascii="MS Gothic" w:eastAsia="MS Gothic" w:hAnsi="MS Gothic" w:hint="eastAsia"/>
+            </w:rPr>
+            <w:t>☒</w:t>
+          </w:r>
+        </w:sdtContent>
+      </w:sdt>
       <w:r>
         <w:t xml:space="preserve"> </w:t>
       </w:r>
-      <w:proofErr w:type="spellStart"/>
-      <w:r>
-        <w:t>NodeResults</w:t>
-      </w:r>
-      <w:proofErr w:type="spellEnd"/>
-      <w:r>
-        <w:t xml:space="preserve"> so that value caries over</w:t>
-      </w:r>
-      <w:r>
-        <w:t>. Field is a double, precision – 0, scale – 0.</w:t>
-      </w:r>
-    </w:p>
-    <w:p>
-      <w:pPr>
-        <w:pStyle w:val="NoSpacing"/>
-        <w:ind w:firstLine="720"/>
-      </w:pPr>
-    </w:p>
-    <w:p>
-      <w:pPr>
-        <w:pStyle w:val="NoSpacing"/>
-      </w:pPr>
-      <w:sdt>
-        <w:sdtPr>
-          <w:id w:val="-596561237"/>
-          <w14:checkbox>
-            <w14:checked w14:val="1"/>
-            <w14:checkedState w14:val="2612" w14:font="MS Gothic"/>
-            <w14:uncheckedState w14:val="2610" w14:font="MS Gothic"/>
-          </w14:checkbox>
-        </w:sdtPr>
-        <w:sdtEndPr/>
-        <w:sdtContent>
-          <w:r>
-            <w:rPr>
-              <w:rFonts w:ascii="MS Gothic" w:eastAsia="MS Gothic" w:hAnsi="MS Gothic" w:hint="eastAsia"/>
-            </w:rPr>
-            <w:t>☒</w:t>
-          </w:r>
-        </w:sdtContent>
-      </w:sdt>
-      <w:r>
-        <w:t xml:space="preserve"> </w:t>
-      </w:r>
       <w:r>
         <w:t>N</w:t>
       </w:r>
       <w:r>
-        <w:t xml:space="preserve">eed to include Model Tracking table (from MC) in load </w:t>
-      </w:r>
-      <w:proofErr w:type="spellStart"/>
-      <w:r>
-        <w:t>gdb</w:t>
-      </w:r>
-      <w:proofErr w:type="spellEnd"/>
-      <w:r>
-        <w:t xml:space="preserve"> so that Alternatives can be </w:t>
-      </w:r>
-      <w:proofErr w:type="gramStart"/>
-      <w:r>
-        <w:t>connected up</w:t>
-      </w:r>
-      <w:proofErr w:type="gramEnd"/>
-      <w:r>
-        <w:t xml:space="preserve"> with Characterization models in future versions</w:t>
+        <w:t>eed to include Model Tracking table (from MC) in load gdb so that Alternatives can be connected up with Characterization models in future versions</w:t>
       </w:r>
       <w:r>
         <w:t>.</w:t>
@@ -3582,15 +2954,7 @@
         <w:t xml:space="preserve"> (DCA – need a bit more clarity on how this is used</w:t>
       </w:r>
       <w:r>
-        <w:t xml:space="preserve"> but can just put it in load </w:t>
-      </w:r>
-      <w:proofErr w:type="spellStart"/>
-      <w:r>
-        <w:t>gdb</w:t>
-      </w:r>
-      <w:proofErr w:type="spellEnd"/>
-      <w:r>
-        <w:t xml:space="preserve"> for now</w:t>
+        <w:t xml:space="preserve"> but can just put it in load gdb for now</w:t>
       </w:r>
       <w:r>
         <w:t>)</w:t>
@@ -3663,21 +3027,8 @@
         </w:sdtContent>
       </w:sdt>
       <w:r>
-        <w:t xml:space="preserve"> Added </w:t>
-      </w:r>
-      <w:proofErr w:type="spellStart"/>
-      <w:r>
-        <w:t>model_data_</w:t>
-      </w:r>
-      <w:proofErr w:type="gramStart"/>
-      <w:r>
-        <w:t>io.read</w:t>
-      </w:r>
-      <w:proofErr w:type="gramEnd"/>
-      <w:r>
-        <w:t>_root_from_config_file</w:t>
-      </w:r>
-      <w:proofErr w:type="spellEnd"/>
+        <w:t xml:space="preserve"> Added model_data_io.read_root_from_config_file</w:t>
+      </w:r>
     </w:p>
     <w:p>
       <w:pPr>
@@ -3845,21 +3196,8 @@
         </w:sdtContent>
       </w:sdt>
       <w:r>
-        <w:t xml:space="preserve"> Added </w:t>
-      </w:r>
-      <w:proofErr w:type="spellStart"/>
-      <w:r>
-        <w:t>model.set_extract_date</w:t>
-      </w:r>
-      <w:proofErr w:type="spellEnd"/>
-      <w:r>
-        <w:t xml:space="preserve"> which is referenced in </w:t>
-      </w:r>
-      <w:proofErr w:type="spellStart"/>
-      <w:r>
-        <w:t>pyt</w:t>
-      </w:r>
-      <w:proofErr w:type="spellEnd"/>
+        <w:t xml:space="preserve"> Added model.set_extract_date which is referenced in pyt</w:t>
+      </w:r>
     </w:p>
     <w:p>
       <w:pPr>
@@ -3918,23 +3256,7 @@
         </w:sdtContent>
       </w:sdt>
       <w:r>
-        <w:t xml:space="preserve"> Create tool/ form to make a copy of the model </w:t>
-      </w:r>
-      <w:proofErr w:type="spellStart"/>
-      <w:r>
-        <w:t>dir</w:t>
-      </w:r>
-      <w:proofErr w:type="spellEnd"/>
-      <w:r>
-        <w:t xml:space="preserve"> for a specified model, delete registration file and make set </w:t>
-      </w:r>
-      <w:proofErr w:type="spellStart"/>
-      <w:r>
-        <w:t>dir</w:t>
-      </w:r>
-      <w:proofErr w:type="spellEnd"/>
-      <w:r>
-        <w:t xml:space="preserve"> to have read/write permissions</w:t>
+        <w:t xml:space="preserve"> Create tool/ form to make a copy of the model dir for a specified model, delete registration file and make set dir to have read/write permissions</w:t>
       </w:r>
     </w:p>
     <w:p>
@@ -3946,15 +3268,7 @@
         </w:numPr>
       </w:pPr>
       <w:r>
-        <w:t xml:space="preserve">Read existing models and give user a </w:t>
-      </w:r>
-      <w:proofErr w:type="gramStart"/>
-      <w:r>
-        <w:t>pull down</w:t>
-      </w:r>
-      <w:proofErr w:type="gramEnd"/>
-      <w:r>
-        <w:t xml:space="preserve"> choice</w:t>
+        <w:t>Read existing models and give user a pull down choice</w:t>
       </w:r>
     </w:p>
     <w:p>
@@ -3966,15 +3280,7 @@
         </w:numPr>
       </w:pPr>
       <w:r>
-        <w:t xml:space="preserve">Get (from model) the model </w:t>
-      </w:r>
-      <w:proofErr w:type="spellStart"/>
-      <w:r>
-        <w:t>dir</w:t>
-      </w:r>
-      <w:proofErr w:type="spellEnd"/>
-      <w:r>
-        <w:t xml:space="preserve"> of specified model</w:t>
+        <w:t>Get (from model) the model dir of specified model</w:t>
       </w:r>
     </w:p>
     <w:p>
@@ -3986,21 +3292,8 @@
         </w:numPr>
       </w:pPr>
       <w:r>
-        <w:t xml:space="preserve">Copy </w:t>
-      </w:r>
-      <w:proofErr w:type="spellStart"/>
-      <w:r>
-        <w:t>dir</w:t>
-      </w:r>
-      <w:proofErr w:type="spellEnd"/>
-      <w:r>
-        <w:t xml:space="preserve"> into same location (one folder up) of existing model </w:t>
-      </w:r>
-      <w:proofErr w:type="spellStart"/>
-      <w:r>
-        <w:t>dir</w:t>
-      </w:r>
-      <w:proofErr w:type="spellEnd"/>
+        <w:t>Copy dir into same location (one folder up) of existing model dir</w:t>
+      </w:r>
     </w:p>
     <w:p>
       <w:pPr>
@@ -4011,18 +3304,8 @@
         </w:numPr>
       </w:pPr>
       <w:r>
-        <w:t xml:space="preserve">Will be called “same </w:t>
-      </w:r>
-      <w:proofErr w:type="gramStart"/>
-      <w:r>
-        <w:t>name”_</w:t>
-      </w:r>
-      <w:proofErr w:type="spellStart"/>
-      <w:proofErr w:type="gramEnd"/>
-      <w:r>
-        <w:t>copy_YYYYMMDD</w:t>
-      </w:r>
-      <w:proofErr w:type="spellEnd"/>
+        <w:t>Will be called “same name”_copy_YYYYMMDD</w:t>
+      </w:r>
     </w:p>
     <w:p>
       <w:pPr>
@@ -4088,34 +3371,10 @@
         <w:t>Create tool to s</w:t>
       </w:r>
       <w:r>
-        <w:t xml:space="preserve">elect which model(s) get sent to the process (the </w:t>
-      </w:r>
-      <w:proofErr w:type="spellStart"/>
-      <w:r>
-        <w:t>PipXP</w:t>
-      </w:r>
-      <w:proofErr w:type="spellEnd"/>
-      <w:r>
-        <w:t xml:space="preserve">, Cost Estimator, RUL, BPW, </w:t>
-      </w:r>
-      <w:proofErr w:type="spellStart"/>
-      <w:r>
-        <w:t>etc</w:t>
-      </w:r>
-      <w:proofErr w:type="spellEnd"/>
-      <w:r>
-        <w:t xml:space="preserve"> process) </w:t>
-      </w:r>
-      <w:r>
-        <w:t xml:space="preserve">[Existing mapping snapshot </w:t>
-      </w:r>
-      <w:proofErr w:type="spellStart"/>
-      <w:r>
-        <w:t>pyt</w:t>
-      </w:r>
-      <w:proofErr w:type="spellEnd"/>
-      <w:r>
-        <w:t xml:space="preserve"> </w:t>
+        <w:t xml:space="preserve">elect which model(s) get sent to the process (the PipXP, Cost Estimator, RUL, BPW, etc process) </w:t>
+      </w:r>
+      <w:r>
+        <w:t xml:space="preserve">[Existing mapping snapshot pyt </w:t>
       </w:r>
       <w:r>
         <w:rPr>
@@ -4154,23 +3413,7 @@
         </w:numPr>
       </w:pPr>
       <w:r>
-        <w:t xml:space="preserve">This has been created as a </w:t>
-      </w:r>
-      <w:proofErr w:type="spellStart"/>
-      <w:r>
-        <w:t>pyt</w:t>
-      </w:r>
-      <w:proofErr w:type="spellEnd"/>
-      <w:r>
-        <w:t xml:space="preserve">/ </w:t>
-      </w:r>
-      <w:proofErr w:type="spellStart"/>
-      <w:r>
-        <w:t>arctoolbox</w:t>
-      </w:r>
-      <w:proofErr w:type="spellEnd"/>
-      <w:r>
-        <w:t xml:space="preserve"> tool</w:t>
+        <w:t>This has been created as a pyt/ arctoolbox tool</w:t>
       </w:r>
     </w:p>
     <w:p>
@@ -4182,31 +3425,7 @@
         </w:numPr>
       </w:pPr>
       <w:r>
-        <w:t xml:space="preserve">Outputs both a </w:t>
-      </w:r>
-      <w:proofErr w:type="spellStart"/>
-      <w:r>
-        <w:t>gdb</w:t>
-      </w:r>
-      <w:proofErr w:type="spellEnd"/>
-      <w:r>
-        <w:t xml:space="preserve"> and zipped version of same </w:t>
-      </w:r>
-      <w:proofErr w:type="spellStart"/>
-      <w:r>
-        <w:t>gdb</w:t>
-      </w:r>
-      <w:proofErr w:type="spellEnd"/>
-      <w:r>
-        <w:t xml:space="preserve"> (zipped version required for </w:t>
-      </w:r>
-      <w:proofErr w:type="spellStart"/>
-      <w:r>
-        <w:t>sitka</w:t>
-      </w:r>
-      <w:proofErr w:type="spellEnd"/>
-      <w:r>
-        <w:t xml:space="preserve"> input)</w:t>
+        <w:t>Outputs both a gdb and zipped version of same gdb (zipped version required for sitka input)</w:t>
       </w:r>
     </w:p>
     <w:p>
@@ -4254,15 +3473,7 @@
         </w:numPr>
       </w:pPr>
       <w:r>
-        <w:t xml:space="preserve">If we set this up (to me) it basically puts the nail in the coffin for the RRAD db. Remaining question – </w:t>
-      </w:r>
-      <w:proofErr w:type="gramStart"/>
-      <w:r>
-        <w:t>do</w:t>
-      </w:r>
-      <w:proofErr w:type="gramEnd"/>
-      <w:r>
-        <w:t xml:space="preserve"> we retain the snapshot data somewhere and where? We obviously use it for mapping/reporting but then what becomes of it?</w:t>
+        <w:t>If we set this up (to me) it basically puts the nail in the coffin for the RRAD db. Remaining question – do we retain the snapshot data somewhere and where? We obviously use it for mapping/reporting but then what becomes of it?</w:t>
       </w:r>
     </w:p>
     <w:p>
@@ -4311,35 +3522,7 @@
         <w:rPr>
           <w:rFonts w:cstheme="minorHAnsi"/>
         </w:rPr>
-        <w:t xml:space="preserve">Arnel has added fields to EMGAATS for tracking Alternatives </w:t>
-      </w:r>
-      <w:proofErr w:type="gramStart"/>
-      <w:r>
-        <w:rPr>
-          <w:rFonts w:cstheme="minorHAnsi"/>
-        </w:rPr>
-        <w:t>info :</w:t>
-      </w:r>
-      <w:proofErr w:type="gramEnd"/>
-      <w:r>
-        <w:rPr>
-          <w:rFonts w:cstheme="minorHAnsi"/>
-        </w:rPr>
-        <w:t xml:space="preserve"> Operation(domain) , Construction Method(domain), </w:t>
-      </w:r>
-      <w:proofErr w:type="spellStart"/>
-      <w:r>
-        <w:rPr>
-          <w:rFonts w:cstheme="minorHAnsi"/>
-        </w:rPr>
-        <w:t>nBCR</w:t>
-      </w:r>
-      <w:proofErr w:type="spellEnd"/>
-      <w:r>
-        <w:rPr>
-          <w:rFonts w:cstheme="minorHAnsi"/>
-        </w:rPr>
-        <w:t>(YN), cost estimates (YN) – what accommodations need to be made in Model Catalog to account for these fields?</w:t>
+        <w:t>Arnel has added fields to EMGAATS for tracking Alternatives info : Operation(domain) , Construction Method(domain), nBCR(YN), cost estimates (YN) – what accommodations need to be made in Model Catalog to account for these fields?</w:t>
       </w:r>
       <w:r>
         <w:rPr>
@@ -4423,21 +3606,7 @@
         <w:rPr>
           <w:rFonts w:cstheme="minorHAnsi"/>
         </w:rPr>
-        <w:t xml:space="preserve">Cleanup </w:t>
-      </w:r>
-      <w:proofErr w:type="spellStart"/>
-      <w:r>
-        <w:rPr>
-          <w:rFonts w:cstheme="minorHAnsi"/>
-        </w:rPr>
-        <w:t>master_DME_hybrid</w:t>
-      </w:r>
-      <w:proofErr w:type="spellEnd"/>
-      <w:r>
-        <w:rPr>
-          <w:rFonts w:cstheme="minorHAnsi"/>
-        </w:rPr>
-        <w:t xml:space="preserve"> (and other) to use Views instead of hard coded queries</w:t>
+        <w:t>Cleanup master_DME_hybrid (and other) to use Views instead of hard coded queries</w:t>
       </w:r>
     </w:p>
     <w:p>
@@ -4459,18 +3628,8 @@
           <w:i/>
           <w:iCs/>
         </w:rPr>
-        <w:t xml:space="preserve">This has become irrelevant – DME master hybrid (both “ways” – with DME as base or with master data as the base) is now a service created by Sam, to be used by </w:t>
-      </w:r>
-      <w:proofErr w:type="spellStart"/>
-      <w:r>
-        <w:rPr>
-          <w:rFonts w:cstheme="minorHAnsi"/>
-          <w:i/>
-          <w:iCs/>
-        </w:rPr>
-        <w:t>sitka</w:t>
-      </w:r>
-      <w:proofErr w:type="spellEnd"/>
+        <w:t>This has become irrelevant – DME master hybrid (both “ways” – with DME as base or with master data as the base) is now a service created by Sam, to be used by sitka</w:t>
+      </w:r>
     </w:p>
     <w:p>
       <w:pPr>
@@ -4538,35 +3697,7 @@
         <w:rPr>
           <w:rFonts w:cstheme="minorHAnsi"/>
         </w:rPr>
-        <w:t xml:space="preserve">the process requires all sources from the list be in the </w:t>
-      </w:r>
-      <w:proofErr w:type="spellStart"/>
-      <w:r>
-        <w:rPr>
-          <w:rFonts w:cstheme="minorHAnsi"/>
-        </w:rPr>
-        <w:t>appsettings</w:t>
-      </w:r>
-      <w:proofErr w:type="spellEnd"/>
-      <w:r>
-        <w:rPr>
-          <w:rFonts w:cstheme="minorHAnsi"/>
-        </w:rPr>
-        <w:t xml:space="preserve"> but that any ‘extras’ in the </w:t>
-      </w:r>
-      <w:proofErr w:type="spellStart"/>
-      <w:r>
-        <w:rPr>
-          <w:rFonts w:cstheme="minorHAnsi"/>
-        </w:rPr>
-        <w:t>appsettings</w:t>
-      </w:r>
-      <w:proofErr w:type="spellEnd"/>
-      <w:r>
-        <w:rPr>
-          <w:rFonts w:cstheme="minorHAnsi"/>
-        </w:rPr>
-        <w:t xml:space="preserve"> will pass through without throwing an error</w:t>
+        <w:t>the process requires all sources from the list be in the appsettings but that any ‘extras’ in the appsettings will pass through without throwing an error</w:t>
       </w:r>
     </w:p>
     <w:p>
@@ -4650,23 +3781,7 @@
         </w:sdtContent>
       </w:sdt>
       <w:r>
-        <w:t xml:space="preserve"> Remove RRAD from general CCSP process diagram for BW as its function is ill defined at this point. Current vision is that full risk process gets re-run for each </w:t>
-      </w:r>
-      <w:proofErr w:type="spellStart"/>
-      <w:r>
-        <w:t>snaphot</w:t>
-      </w:r>
-      <w:proofErr w:type="spellEnd"/>
-      <w:r>
-        <w:t xml:space="preserve">. A snapshot is basically a package of capacity (models/sims) and structural (Hansen, </w:t>
-      </w:r>
-      <w:proofErr w:type="spellStart"/>
-      <w:r>
-        <w:t>etc</w:t>
-      </w:r>
-      <w:proofErr w:type="spellEnd"/>
-      <w:r>
-        <w:t xml:space="preserve">) paired with process/criteria assumptions about risk. We basically cannot compare back across previous snapshots because data/criteria will change. </w:t>
+        <w:t xml:space="preserve"> Remove RRAD from general CCSP process diagram for BW as its function is ill defined at this point. Current vision is that full risk process gets re-run for each snaphot. A snapshot is basically a package of capacity (models/sims) and structural (Hansen, etc) paired with process/criteria assumptions about risk. We basically cannot compare back across previous snapshots because data/criteria will change. </w:t>
       </w:r>
     </w:p>
     <w:p>
@@ -4734,23 +3849,7 @@
           <w:b/>
           <w:bCs/>
         </w:rPr>
-        <w:t xml:space="preserve">This will basically do what </w:t>
-      </w:r>
-      <w:proofErr w:type="spellStart"/>
-      <w:r>
-        <w:rPr>
-          <w:b/>
-          <w:bCs/>
-        </w:rPr>
-        <w:t>model.add_model</w:t>
-      </w:r>
-      <w:proofErr w:type="spellEnd"/>
-      <w:r>
-        <w:rPr>
-          <w:b/>
-          <w:bCs/>
-        </w:rPr>
-        <w:t xml:space="preserve"> does but deletes instead of appends.</w:t>
+        <w:t>This will basically do what model.add_model does but deletes instead of appends.</w:t>
       </w:r>
     </w:p>
     <w:p>
@@ -4778,142 +3877,102 @@
         </w:sdtContent>
       </w:sdt>
       <w:r>
-        <w:t xml:space="preserve"> in </w:t>
-      </w:r>
-      <w:proofErr w:type="spellStart"/>
-      <w:r>
-        <w:t>model_catalog</w:t>
-      </w:r>
-      <w:proofErr w:type="spellEnd"/>
-      <w:r>
-        <w:t xml:space="preserve"> (for each item with a model ID) – use </w:t>
-      </w:r>
-      <w:proofErr w:type="spellStart"/>
-      <w:r>
-        <w:t>modelcatalogdbdataio</w:t>
-      </w:r>
-      <w:proofErr w:type="spellEnd"/>
-      <w:r>
-        <w:t xml:space="preserve"> (</w:t>
-      </w:r>
-      <w:proofErr w:type="spellStart"/>
-      <w:r>
-        <w:t>ie</w:t>
-      </w:r>
-      <w:proofErr w:type="spellEnd"/>
+        <w:t xml:space="preserve"> in model_catalog (for each item with a model ID) – use modelcatalogdbdataio (ie dbdataio).copy to memory with id filter</w:t>
+      </w:r>
+    </w:p>
+    <w:p>
+      <w:pPr>
+        <w:pStyle w:val="NoSpacing"/>
+      </w:pPr>
+      <w:r>
+        <w:tab/>
+      </w:r>
+      <w:sdt>
+        <w:sdtPr>
+          <w:id w:val="2014408559"/>
+          <w14:checkbox>
+            <w14:checked w14:val="0"/>
+            <w14:checkedState w14:val="2612" w14:font="MS Gothic"/>
+            <w14:uncheckedState w14:val="2610" w14:font="MS Gothic"/>
+          </w14:checkbox>
+        </w:sdtPr>
+        <w:sdtEndPr/>
+        <w:sdtContent>
+          <w:r>
+            <w:rPr>
+              <w:rFonts w:ascii="MS Gothic" w:eastAsia="MS Gothic" w:hAnsi="MS Gothic" w:hint="eastAsia"/>
+            </w:rPr>
+            <w:t>☐</w:t>
+          </w:r>
+        </w:sdtContent>
+      </w:sdt>
+      <w:r>
+        <w:t xml:space="preserve"> for simulations – do same as item 1 but then get list of sim IDs (search cursor)</w:t>
+      </w:r>
+    </w:p>
+    <w:p>
+      <w:pPr>
+        <w:pStyle w:val="NoSpacing"/>
+      </w:pPr>
+      <w:r>
+        <w:tab/>
+      </w:r>
+      <w:sdt>
+        <w:sdtPr>
+          <w:id w:val="1184173074"/>
+          <w14:checkbox>
+            <w14:checked w14:val="0"/>
+            <w14:checkedState w14:val="2612" w14:font="MS Gothic"/>
+            <w14:uncheckedState w14:val="2610" w14:font="MS Gothic"/>
+          </w14:checkbox>
+        </w:sdtPr>
+        <w:sdtEndPr/>
+        <w:sdtContent>
+          <w:r>
+            <w:rPr>
+              <w:rFonts w:ascii="MS Gothic" w:eastAsia="MS Gothic" w:hAnsi="MS Gothic" w:hint="eastAsia"/>
+            </w:rPr>
+            <w:t>☐</w:t>
+          </w:r>
+        </w:sdtContent>
+      </w:sdt>
+      <w:r>
+        <w:t xml:space="preserve"> use sim ID list as input for same query as item 1 but with simulation related items</w:t>
+      </w:r>
+    </w:p>
+    <w:p>
+      <w:pPr>
+        <w:pStyle w:val="NoSpacing"/>
+        <w:ind w:firstLine="720"/>
+      </w:pPr>
+      <w:sdt>
+        <w:sdtPr>
+          <w:id w:val="337203631"/>
+          <w14:checkbox>
+            <w14:checked w14:val="0"/>
+            <w14:checkedState w14:val="2612" w14:font="MS Gothic"/>
+            <w14:uncheckedState w14:val="2610" w14:font="MS Gothic"/>
+          </w14:checkbox>
+        </w:sdtPr>
+        <w:sdtContent>
+          <w:r>
+            <w:rPr>
+              <w:rFonts w:ascii="MS Gothic" w:eastAsia="MS Gothic" w:hAnsi="MS Gothic" w:hint="eastAsia"/>
+            </w:rPr>
+            <w:t>☐</w:t>
+          </w:r>
+        </w:sdtContent>
+      </w:sdt>
       <w:r>
         <w:t xml:space="preserve"> </w:t>
       </w:r>
-      <w:proofErr w:type="spellStart"/>
-      <w:r>
-        <w:t>dbdataio</w:t>
-      </w:r>
-      <w:proofErr w:type="spellEnd"/>
-      <w:proofErr w:type="gramStart"/>
-      <w:r>
-        <w:t>).copy</w:t>
-      </w:r>
-      <w:proofErr w:type="gramEnd"/>
-      <w:r>
-        <w:t xml:space="preserve"> to memory with id filter</w:t>
-      </w:r>
-    </w:p>
-    <w:p>
-      <w:pPr>
-        <w:pStyle w:val="NoSpacing"/>
-      </w:pPr>
-      <w:r>
-        <w:tab/>
-      </w:r>
-      <w:sdt>
-        <w:sdtPr>
-          <w:id w:val="2014408559"/>
-          <w14:checkbox>
-            <w14:checked w14:val="0"/>
-            <w14:checkedState w14:val="2612" w14:font="MS Gothic"/>
-            <w14:uncheckedState w14:val="2610" w14:font="MS Gothic"/>
-          </w14:checkbox>
-        </w:sdtPr>
-        <w:sdtEndPr/>
-        <w:sdtContent>
-          <w:r>
-            <w:rPr>
-              <w:rFonts w:ascii="MS Gothic" w:eastAsia="MS Gothic" w:hAnsi="MS Gothic" w:hint="eastAsia"/>
-            </w:rPr>
-            <w:t>☐</w:t>
-          </w:r>
-        </w:sdtContent>
-      </w:sdt>
-      <w:r>
-        <w:t xml:space="preserve"> for simulations – do same as item 1 but then get list of sim IDs (search cursor)</w:t>
-      </w:r>
-    </w:p>
-    <w:p>
-      <w:pPr>
-        <w:pStyle w:val="NoSpacing"/>
-      </w:pPr>
-      <w:r>
-        <w:tab/>
-      </w:r>
-      <w:sdt>
-        <w:sdtPr>
-          <w:id w:val="1184173074"/>
-          <w14:checkbox>
-            <w14:checked w14:val="0"/>
-            <w14:checkedState w14:val="2612" w14:font="MS Gothic"/>
-            <w14:uncheckedState w14:val="2610" w14:font="MS Gothic"/>
-          </w14:checkbox>
-        </w:sdtPr>
-        <w:sdtEndPr/>
-        <w:sdtContent>
-          <w:r>
-            <w:rPr>
-              <w:rFonts w:ascii="MS Gothic" w:eastAsia="MS Gothic" w:hAnsi="MS Gothic" w:hint="eastAsia"/>
-            </w:rPr>
-            <w:t>☐</w:t>
-          </w:r>
-        </w:sdtContent>
-      </w:sdt>
-      <w:r>
-        <w:t xml:space="preserve"> use sim ID list as input for same query as item 1 but with simulation related items</w:t>
-      </w:r>
-    </w:p>
-    <w:p>
-      <w:pPr>
-        <w:pStyle w:val="NoSpacing"/>
-      </w:pPr>
-      <w:r>
-        <w:tab/>
-      </w:r>
-      <w:sdt>
-        <w:sdtPr>
-          <w:id w:val="-1802066881"/>
-          <w14:checkbox>
-            <w14:checked w14:val="0"/>
-            <w14:checkedState w14:val="2612" w14:font="MS Gothic"/>
-            <w14:uncheckedState w14:val="2610" w14:font="MS Gothic"/>
-          </w14:checkbox>
-        </w:sdtPr>
-        <w:sdtEndPr/>
-        <w:sdtContent>
-          <w:r>
-            <w:rPr>
-              <w:rFonts w:ascii="MS Gothic" w:eastAsia="MS Gothic" w:hAnsi="MS Gothic" w:hint="eastAsia"/>
-            </w:rPr>
-            <w:t>☐</w:t>
-          </w:r>
-        </w:sdtContent>
-      </w:sdt>
-      <w:r>
-        <w:t xml:space="preserve"> note – make query table (used in copy to memory with id filter) does not error if ID list is invalid, it completes and just includes the valid ones. This means we need to test that the </w:t>
-      </w:r>
-      <w:proofErr w:type="gramStart"/>
-      <w:r>
-        <w:t>in memory</w:t>
-      </w:r>
-      <w:proofErr w:type="gramEnd"/>
-      <w:r>
-        <w:t xml:space="preserve"> IDs match with the ones from the input list before deleting the records</w:t>
+      <w:r>
+        <w:t>include logic to delete associate downstream models as well (avoid orphaned records) – for example: if a calibration model is to be deleted then any associated characterization, alternatives, etc should also be deleted.</w:t>
+      </w:r>
+      <w:bookmarkStart w:id="1" w:name="_GoBack"/>
+      <w:bookmarkEnd w:id="1"/>
+      <w:r>
+        <w:t xml:space="preserve">  </w:t>
       </w:r>
     </w:p>
     <w:p>
@@ -4926,6 +3985,36 @@
       </w:r>
       <w:sdt>
         <w:sdtPr>
+          <w:id w:val="-1802066881"/>
+          <w14:checkbox>
+            <w14:checked w14:val="0"/>
+            <w14:checkedState w14:val="2612" w14:font="MS Gothic"/>
+            <w14:uncheckedState w14:val="2610" w14:font="MS Gothic"/>
+          </w14:checkbox>
+        </w:sdtPr>
+        <w:sdtEndPr/>
+        <w:sdtContent>
+          <w:r>
+            <w:rPr>
+              <w:rFonts w:ascii="MS Gothic" w:eastAsia="MS Gothic" w:hAnsi="MS Gothic" w:hint="eastAsia"/>
+            </w:rPr>
+            <w:t>☐</w:t>
+          </w:r>
+        </w:sdtContent>
+      </w:sdt>
+      <w:r>
+        <w:t xml:space="preserve"> note – make query table (used in copy to memory with id filter) does not error if ID list is invalid, it completes and just includes the valid ones. This means we need to test that the in memory IDs match with the ones from the input list before deleting the records</w:t>
+      </w:r>
+    </w:p>
+    <w:p>
+      <w:pPr>
+        <w:pStyle w:val="NoSpacing"/>
+      </w:pPr>
+      <w:r>
+        <w:tab/>
+      </w:r>
+      <w:sdt>
+        <w:sdtPr>
           <w:id w:val="1955977109"/>
           <w14:checkbox>
             <w14:checked w14:val="0"/>
@@ -4944,15 +4033,17 @@
         </w:sdtContent>
       </w:sdt>
       <w:r>
-        <w:t xml:space="preserve"> all of this will be driven by a </w:t>
-      </w:r>
-      <w:proofErr w:type="spellStart"/>
-      <w:r>
-        <w:t>pyt</w:t>
-      </w:r>
-      <w:proofErr w:type="spellEnd"/>
-      <w:r>
-        <w:t xml:space="preserve"> and needs to be done in an edit session – roll back all deletes if any of them fail – we don’t want some records deleted and others remaining</w:t>
+        <w:t xml:space="preserve"> all of this will be driven by a pyt and </w:t>
+      </w:r>
+      <w:r>
+        <w:rPr>
+          <w:i/>
+          <w:iCs/>
+        </w:rPr>
+        <w:t>needs to be done in an edit session</w:t>
+      </w:r>
+      <w:r>
+        <w:t xml:space="preserve"> – roll back all deletes if any of them fail – we don’t want some records deleted and others remaining</w:t>
       </w:r>
     </w:p>
     <w:p>
@@ -5021,15 +4112,7 @@
         </w:sdtContent>
       </w:sdt>
       <w:r>
-        <w:t xml:space="preserve"> Figure out </w:t>
-      </w:r>
-      <w:proofErr w:type="spellStart"/>
-      <w:r>
-        <w:t>ArcPro</w:t>
-      </w:r>
-      <w:proofErr w:type="spellEnd"/>
-      <w:r>
-        <w:t xml:space="preserve"> project mapping file structure</w:t>
+        <w:t xml:space="preserve"> Figure out ArcPro project mapping file structure</w:t>
       </w:r>
     </w:p>
     <w:p>
@@ -5073,17 +4156,7 @@
         </w:numPr>
       </w:pPr>
       <w:r>
-        <w:t xml:space="preserve">As of right now spooling will not work since the model does not know its sewer basin and vice versa. This means a lot of manual mapping (eventually ~ a half dozen map types per basin with </w:t>
-      </w:r>
-      <w:proofErr w:type="spellStart"/>
-      <w:proofErr w:type="gramStart"/>
-      <w:r>
-        <w:t>lets</w:t>
-      </w:r>
-      <w:proofErr w:type="spellEnd"/>
-      <w:proofErr w:type="gramEnd"/>
-      <w:r>
-        <w:t xml:space="preserve"> just say 80 basins (</w:t>
+        <w:t>As of right now spooling will not work since the model does not know its sewer basin and vice versa. This means a lot of manual mapping (eventually ~ a half dozen map types per basin with lets just say 80 basins (</w:t>
       </w:r>
       <w:r>
         <w:t>we can largely ignore sanitary only parts of basins</w:t>
@@ -5114,15 +4187,7 @@
         <w:t>it</w:t>
       </w:r>
       <w:r>
-        <w:t xml:space="preserve"> is working to spool through basins and use a dynamic </w:t>
-      </w:r>
-      <w:proofErr w:type="gramStart"/>
-      <w:r>
-        <w:t>mask</w:t>
-      </w:r>
-      <w:proofErr w:type="gramEnd"/>
-      <w:r>
-        <w:t xml:space="preserve"> but it is not perfect. Basin boundaries don’t necessarily match with model results some other basin results can “poke out” from under the mask.</w:t>
+        <w:t xml:space="preserve"> is working to spool through basins and use a dynamic mask but it is not perfect. Basin boundaries don’t necessarily match with model results some other basin results can “poke out” from under the mask.</w:t>
       </w:r>
     </w:p>
     <w:p>
@@ -5149,20 +4214,7 @@
         </w:numPr>
       </w:pPr>
       <w:r>
-        <w:t xml:space="preserve">I’m talking with BW and SR about web maps in general and for TMSs and doing some </w:t>
-      </w:r>
-      <w:bookmarkStart w:id="1" w:name="_GoBack"/>
-      <w:bookmarkEnd w:id="1"/>
-      <w:r>
-        <w:t xml:space="preserve">exploration. I’ve had some </w:t>
-      </w:r>
-      <w:proofErr w:type="spellStart"/>
-      <w:r>
-        <w:t>hangups</w:t>
-      </w:r>
-      <w:proofErr w:type="spellEnd"/>
-      <w:r>
-        <w:t xml:space="preserve"> with publishing services which hopefully can be resolved by Andrew/CGIS. </w:t>
+        <w:t xml:space="preserve">I’m talking with BW and SR about web maps in general and for TMSs and doing some exploration. I’ve had some hangups with publishing services which hopefully can be resolved by Andrew/CGIS. </w:t>
       </w:r>
     </w:p>
     <w:p>
@@ -5217,27 +4269,7 @@
           <w:i/>
           <w:iCs/>
         </w:rPr>
-        <w:t xml:space="preserve">Some </w:t>
-      </w:r>
-      <w:proofErr w:type="spellStart"/>
-      <w:r>
-        <w:rPr>
-          <w:b/>
-          <w:bCs/>
-          <w:i/>
-          <w:iCs/>
-        </w:rPr>
-        <w:t>hangups</w:t>
-      </w:r>
-      <w:proofErr w:type="spellEnd"/>
-      <w:r>
-        <w:rPr>
-          <w:b/>
-          <w:bCs/>
-          <w:i/>
-          <w:iCs/>
-        </w:rPr>
-        <w:t xml:space="preserve">: cannot enforce feature level drawing so the “nested” nature of BSBR is problematic unless we flatten that result, cannot use graduated colors with polygons (nodes, links </w:t>
+        <w:t xml:space="preserve">Some hangups: cannot enforce feature level drawing so the “nested” nature of BSBR is problematic unless we flatten that result, cannot use graduated colors with polygons (nodes, links </w:t>
       </w:r>
       <w:r>
         <w:rPr>
@@ -5484,21 +4516,8 @@
         </w:sdtContent>
       </w:sdt>
       <w:r>
-        <w:t xml:space="preserve"> for DCA testing – get their current version to run vs the 20200214 version for now (this is what Corina is doing) and at some </w:t>
-      </w:r>
-      <w:proofErr w:type="gramStart"/>
-      <w:r>
-        <w:t>point</w:t>
-      </w:r>
-      <w:proofErr w:type="gramEnd"/>
-      <w:r>
-        <w:t xml:space="preserve"> we’ll shift them to the newer load </w:t>
-      </w:r>
-      <w:proofErr w:type="spellStart"/>
-      <w:r>
-        <w:t>gdb</w:t>
-      </w:r>
-      <w:proofErr w:type="spellEnd"/>
+        <w:t xml:space="preserve"> for DCA testing – get their current version to run vs the 20200214 version for now (this is what Corina is doing) and at some point we’ll shift them to the newer load gdb</w:t>
+      </w:r>
     </w:p>
     <w:p>
       <w:pPr>
@@ -5529,15 +4548,7 @@
         </w:sdtContent>
       </w:sdt>
       <w:r>
-        <w:t xml:space="preserve"> get instructions from Sam for running Sitka modules and required installs – install in VM and run batch file in VM to launch </w:t>
-      </w:r>
-      <w:proofErr w:type="spellStart"/>
-      <w:r>
-        <w:t>pycharm</w:t>
-      </w:r>
-      <w:proofErr w:type="spellEnd"/>
-      <w:r>
-        <w:t xml:space="preserve"> </w:t>
+        <w:t xml:space="preserve"> get instructions from Sam for running Sitka modules and required installs – install in VM and run batch file in VM to launch pycharm </w:t>
       </w:r>
       <w:r>
         <w:t>– want to get set up end of week 4/10.</w:t>

</xml_diff>

<commit_message>
mods for 'Characterization without Calibration' model purpose
</commit_message>
<xml_diff>
--- a/Model Catalog TODO.docx
+++ b/Model Catalog TODO.docx
@@ -105,7 +105,15 @@
         <w:t>)</w:t>
       </w:r>
       <w:r>
-        <w:t>: copy from local to ccsp for use by others</w:t>
+        <w:t xml:space="preserve">: copy from local to </w:t>
+      </w:r>
+      <w:proofErr w:type="spellStart"/>
+      <w:r>
+        <w:t>ccsp</w:t>
+      </w:r>
+      <w:proofErr w:type="spellEnd"/>
+      <w:r>
+        <w:t xml:space="preserve"> for use by others</w:t>
       </w:r>
     </w:p>
     <w:p>
@@ -144,7 +152,15 @@
         </w:sdtContent>
       </w:sdt>
       <w:r>
-        <w:t xml:space="preserve"> Get Andrew to create a new TEST.MC db to keep developing on. We want to be able to map from what we currently have on test but need to keep developing as well.</w:t>
+        <w:t xml:space="preserve"> Get Andrew to create a new TEST.MC </w:t>
+      </w:r>
+      <w:proofErr w:type="spellStart"/>
+      <w:r>
+        <w:t>db</w:t>
+      </w:r>
+      <w:proofErr w:type="spellEnd"/>
+      <w:r>
+        <w:t xml:space="preserve"> to keep developing on. We want to be able to map from what we currently have on test but need to keep developing as well.</w:t>
       </w:r>
       <w:r>
         <w:t xml:space="preserve"> – </w:t>
@@ -157,8 +173,9 @@
           <w:iCs/>
           <w:color w:val="0D0D0D" w:themeColor="text1" w:themeTint="F2"/>
         </w:rPr>
-        <w:t>checking into option to just save out static copy to gdb for our current mapping.</w:t>
-      </w:r>
+        <w:t xml:space="preserve">checking into option to just save out static copy to </w:t>
+      </w:r>
+      <w:proofErr w:type="spellStart"/>
       <w:r>
         <w:rPr>
           <w:b/>
@@ -167,12 +184,10 @@
           <w:iCs/>
           <w:color w:val="0D0D0D" w:themeColor="text1" w:themeTint="F2"/>
         </w:rPr>
-        <w:t xml:space="preserve"> Check with BW on Taggart status. If we can keep things static for a while then just save out a copy and map from that if needed.</w:t>
-      </w:r>
-    </w:p>
-    <w:p>
-      <w:pPr>
-        <w:pStyle w:val="NoSpacing"/>
+        <w:t>gdb</w:t>
+      </w:r>
+      <w:proofErr w:type="spellEnd"/>
+      <w:r>
         <w:rPr>
           <w:b/>
           <w:bCs/>
@@ -180,7 +195,8 @@
           <w:iCs/>
           <w:color w:val="0D0D0D" w:themeColor="text1" w:themeTint="F2"/>
         </w:rPr>
-      </w:pPr>
+        <w:t xml:space="preserve"> for our current mapping.</w:t>
+      </w:r>
       <w:r>
         <w:rPr>
           <w:b/>
@@ -189,6 +205,50 @@
           <w:iCs/>
           <w:color w:val="0D0D0D" w:themeColor="text1" w:themeTint="F2"/>
         </w:rPr>
+        <w:t xml:space="preserve"> Check with BW on Taggart status. If we can keep things static for a </w:t>
+      </w:r>
+      <w:proofErr w:type="gramStart"/>
+      <w:r>
+        <w:rPr>
+          <w:b/>
+          <w:bCs/>
+          <w:i/>
+          <w:iCs/>
+          <w:color w:val="0D0D0D" w:themeColor="text1" w:themeTint="F2"/>
+        </w:rPr>
+        <w:t>while</w:t>
+      </w:r>
+      <w:proofErr w:type="gramEnd"/>
+      <w:r>
+        <w:rPr>
+          <w:b/>
+          <w:bCs/>
+          <w:i/>
+          <w:iCs/>
+          <w:color w:val="0D0D0D" w:themeColor="text1" w:themeTint="F2"/>
+        </w:rPr>
+        <w:t xml:space="preserve"> then just save out a copy and map from that if needed.</w:t>
+      </w:r>
+    </w:p>
+    <w:p>
+      <w:pPr>
+        <w:pStyle w:val="NoSpacing"/>
+        <w:rPr>
+          <w:b/>
+          <w:bCs/>
+          <w:i/>
+          <w:iCs/>
+          <w:color w:val="0D0D0D" w:themeColor="text1" w:themeTint="F2"/>
+        </w:rPr>
+      </w:pPr>
+      <w:r>
+        <w:rPr>
+          <w:b/>
+          <w:bCs/>
+          <w:i/>
+          <w:iCs/>
+          <w:color w:val="0D0D0D" w:themeColor="text1" w:themeTint="F2"/>
+        </w:rPr>
         <w:t>OR – can we go ahead and move what we have currently in TEST to PROD?</w:t>
       </w:r>
     </w:p>
@@ -219,7 +279,15 @@
         </w:sdtContent>
       </w:sdt>
       <w:r>
-        <w:t xml:space="preserve"> If implemented then need to add 3</w:t>
+        <w:t xml:space="preserve"> If </w:t>
+      </w:r>
+      <w:proofErr w:type="gramStart"/>
+      <w:r>
+        <w:t>implemented</w:t>
+      </w:r>
+      <w:proofErr w:type="gramEnd"/>
+      <w:r>
+        <w:t xml:space="preserve"> then need to add 3</w:t>
       </w:r>
       <w:r>
         <w:rPr>
@@ -231,7 +299,15 @@
         <w:t xml:space="preserve"> option for append output location: in addition to existing TEST/PROD we’d need like a TEST2</w:t>
       </w:r>
       <w:r>
-        <w:t xml:space="preserve"> – can’t remember if this is in pyt or config</w:t>
+        <w:t xml:space="preserve"> – can’t remember if this is in </w:t>
+      </w:r>
+      <w:proofErr w:type="spellStart"/>
+      <w:r>
+        <w:t>pyt</w:t>
+      </w:r>
+      <w:proofErr w:type="spellEnd"/>
+      <w:r>
+        <w:t xml:space="preserve"> or config</w:t>
       </w:r>
     </w:p>
     <w:p>
@@ -288,7 +364,15 @@
       </w:r>
       <w:bookmarkEnd w:id="0"/>
       <w:r>
-        <w:t>Account for changes to results.gdb that were made</w:t>
+        <w:t xml:space="preserve">Account for changes to </w:t>
+      </w:r>
+      <w:proofErr w:type="spellStart"/>
+      <w:r>
+        <w:t>results.gdb</w:t>
+      </w:r>
+      <w:proofErr w:type="spellEnd"/>
+      <w:r>
+        <w:t xml:space="preserve"> that were made</w:t>
       </w:r>
       <w:r>
         <w:t>. Add required fields in MC table(s) and pipe it through the process</w:t>
@@ -296,6 +380,7 @@
       <w:r>
         <w:t xml:space="preserve"> – we know of </w:t>
       </w:r>
+      <w:proofErr w:type="spellStart"/>
       <w:r>
         <w:t>LinkResults.</w:t>
       </w:r>
@@ -306,7 +391,19 @@
         <w:t>UpstreamF</w:t>
       </w:r>
       <w:r>
-        <w:t xml:space="preserve">t, anything else to include and pipe to the product? When we do include still need to account for 31 char issue (sde restriction) by truncating field(s). Watch out for situations where </w:t>
+        <w:t>t</w:t>
+      </w:r>
+      <w:proofErr w:type="spellEnd"/>
+      <w:r>
+        <w:t>, anything else to include and pipe to the product? When we do include still need to account for 31 char issue (</w:t>
+      </w:r>
+      <w:proofErr w:type="spellStart"/>
+      <w:r>
+        <w:t>sde</w:t>
+      </w:r>
+      <w:proofErr w:type="spellEnd"/>
+      <w:r>
+        <w:t xml:space="preserve"> restriction) by truncating field(s). Watch out for situations where </w:t>
       </w:r>
       <w:r>
         <w:t>truncation</w:t>
@@ -330,6 +427,7 @@
         </w:rPr>
         <w:t xml:space="preserve">Added </w:t>
       </w:r>
+      <w:proofErr w:type="spellStart"/>
       <w:r>
         <w:rPr>
           <w:i/>
@@ -347,12 +445,77 @@
         </w:rPr>
         <w:t>MaxSurchargeUpstreamFt</w:t>
       </w:r>
-      <w:r>
-        <w:rPr>
-          <w:i/>
-          <w:iCs/>
-        </w:rPr>
-        <w:t xml:space="preserve"> and added Node_Flooding_Results.operation, construct_method, include_in_cost and include_in_nbcr. Don</w:t>
+      <w:proofErr w:type="spellEnd"/>
+      <w:r>
+        <w:rPr>
+          <w:i/>
+          <w:iCs/>
+        </w:rPr>
+        <w:t xml:space="preserve"> and added </w:t>
+      </w:r>
+      <w:proofErr w:type="spellStart"/>
+      <w:r>
+        <w:rPr>
+          <w:i/>
+          <w:iCs/>
+        </w:rPr>
+        <w:t>Node_Flooding_Results.operation</w:t>
+      </w:r>
+      <w:proofErr w:type="spellEnd"/>
+      <w:r>
+        <w:rPr>
+          <w:i/>
+          <w:iCs/>
+        </w:rPr>
+        <w:t xml:space="preserve">, </w:t>
+      </w:r>
+      <w:proofErr w:type="spellStart"/>
+      <w:r>
+        <w:rPr>
+          <w:i/>
+          <w:iCs/>
+        </w:rPr>
+        <w:t>construct_method</w:t>
+      </w:r>
+      <w:proofErr w:type="spellEnd"/>
+      <w:r>
+        <w:rPr>
+          <w:i/>
+          <w:iCs/>
+        </w:rPr>
+        <w:t xml:space="preserve">, </w:t>
+      </w:r>
+      <w:proofErr w:type="spellStart"/>
+      <w:r>
+        <w:rPr>
+          <w:i/>
+          <w:iCs/>
+        </w:rPr>
+        <w:t>include_in_cost</w:t>
+      </w:r>
+      <w:proofErr w:type="spellEnd"/>
+      <w:r>
+        <w:rPr>
+          <w:i/>
+          <w:iCs/>
+        </w:rPr>
+        <w:t xml:space="preserve"> and </w:t>
+      </w:r>
+      <w:proofErr w:type="spellStart"/>
+      <w:r>
+        <w:rPr>
+          <w:i/>
+          <w:iCs/>
+        </w:rPr>
+        <w:t>include_in_nbcr</w:t>
+      </w:r>
+      <w:proofErr w:type="spellEnd"/>
+      <w:r>
+        <w:rPr>
+          <w:i/>
+          <w:iCs/>
+        </w:rPr>
+        <w:t>. Don</w:t>
       </w:r>
       <w:r>
         <w:t>’</w:t>
@@ -383,7 +546,23 @@
           <w:b/>
           <w:bCs/>
         </w:rPr>
-        <w:t xml:space="preserve">Add components to account for Alternative models – right now we probably cannot register them or it would act in a way we don’t want </w:t>
+        <w:t xml:space="preserve">Add components to account for Alternative models – right now we probably cannot register </w:t>
+      </w:r>
+      <w:proofErr w:type="gramStart"/>
+      <w:r>
+        <w:rPr>
+          <w:b/>
+          <w:bCs/>
+        </w:rPr>
+        <w:t>them</w:t>
+      </w:r>
+      <w:proofErr w:type="gramEnd"/>
+      <w:r>
+        <w:rPr>
+          <w:b/>
+          <w:bCs/>
+        </w:rPr>
+        <w:t xml:space="preserve"> or it would act in a way we don’t want </w:t>
       </w:r>
     </w:p>
     <w:p>
@@ -863,8 +1042,13 @@
         <w:ind w:firstLine="360"/>
       </w:pPr>
       <w:r>
-        <w:t>-      mapping_area_data_io</w:t>
-      </w:r>
+        <w:t xml:space="preserve">-      </w:t>
+      </w:r>
+      <w:proofErr w:type="spellStart"/>
+      <w:r>
+        <w:t>mapping_area_data_io</w:t>
+      </w:r>
+      <w:proofErr w:type="spellEnd"/>
       <w:r>
         <w:t xml:space="preserve"> -- done</w:t>
       </w:r>
@@ -875,8 +1059,13 @@
         <w:ind w:firstLine="360"/>
       </w:pPr>
       <w:r>
-        <w:t>-      mapping_link_data_io</w:t>
-      </w:r>
+        <w:t xml:space="preserve">-      </w:t>
+      </w:r>
+      <w:proofErr w:type="spellStart"/>
+      <w:r>
+        <w:t>mapping_link_data_io</w:t>
+      </w:r>
+      <w:proofErr w:type="spellEnd"/>
       <w:r>
         <w:t xml:space="preserve"> -- done</w:t>
       </w:r>
@@ -887,8 +1076,13 @@
         <w:ind w:firstLine="360"/>
       </w:pPr>
       <w:r>
-        <w:t>-      mapping_node_data_io</w:t>
-      </w:r>
+        <w:t xml:space="preserve">-      </w:t>
+      </w:r>
+      <w:proofErr w:type="spellStart"/>
+      <w:r>
+        <w:t>mapping_node_data_io</w:t>
+      </w:r>
+      <w:proofErr w:type="spellEnd"/>
       <w:r>
         <w:t xml:space="preserve"> --</w:t>
       </w:r>
@@ -911,8 +1105,13 @@
         <w:ind w:firstLine="360"/>
       </w:pPr>
       <w:r>
-        <w:t>-      mapping_link</w:t>
-      </w:r>
+        <w:t xml:space="preserve">-      </w:t>
+      </w:r>
+      <w:proofErr w:type="spellStart"/>
+      <w:r>
+        <w:t>mapping_link</w:t>
+      </w:r>
+      <w:proofErr w:type="spellEnd"/>
       <w:r>
         <w:t xml:space="preserve"> --</w:t>
       </w:r>
@@ -929,8 +1128,13 @@
         <w:ind w:firstLine="360"/>
       </w:pPr>
       <w:r>
-        <w:t>-     test_mapping_link</w:t>
-      </w:r>
+        <w:t xml:space="preserve">-     </w:t>
+      </w:r>
+      <w:proofErr w:type="spellStart"/>
+      <w:r>
+        <w:t>test_mapping_link</w:t>
+      </w:r>
+      <w:proofErr w:type="spellEnd"/>
       <w:r>
         <w:t xml:space="preserve"> --</w:t>
       </w:r>
@@ -944,8 +1148,13 @@
         <w:ind w:firstLine="360"/>
       </w:pPr>
       <w:r>
-        <w:t>-     mapping_node</w:t>
-      </w:r>
+        <w:t xml:space="preserve">-     </w:t>
+      </w:r>
+      <w:proofErr w:type="spellStart"/>
+      <w:r>
+        <w:t>mapping_node</w:t>
+      </w:r>
+      <w:proofErr w:type="spellEnd"/>
       <w:r>
         <w:t xml:space="preserve"> --</w:t>
       </w:r>
@@ -962,8 +1171,13 @@
         <w:ind w:firstLine="360"/>
       </w:pPr>
       <w:r>
-        <w:t>-     mapping_area</w:t>
-      </w:r>
+        <w:t xml:space="preserve">-     </w:t>
+      </w:r>
+      <w:proofErr w:type="spellStart"/>
+      <w:r>
+        <w:t>mapping_area</w:t>
+      </w:r>
+      <w:proofErr w:type="spellEnd"/>
       <w:r>
         <w:t xml:space="preserve"> –</w:t>
       </w:r>
@@ -980,7 +1194,15 @@
         <w:ind w:firstLine="360"/>
       </w:pPr>
       <w:r>
-        <w:t>-     test_rrad_mapping –</w:t>
+        <w:t xml:space="preserve">-     </w:t>
+      </w:r>
+      <w:proofErr w:type="spellStart"/>
+      <w:r>
+        <w:t>test_rrad_mapping</w:t>
+      </w:r>
+      <w:proofErr w:type="spellEnd"/>
+      <w:r>
+        <w:t xml:space="preserve"> –</w:t>
       </w:r>
       <w:r>
         <w:t xml:space="preserve"> </w:t>
@@ -995,8 +1217,13 @@
         <w:ind w:firstLine="360"/>
       </w:pPr>
       <w:r>
-        <w:t>-     test_area</w:t>
-      </w:r>
+        <w:t xml:space="preserve">-     </w:t>
+      </w:r>
+      <w:proofErr w:type="spellStart"/>
+      <w:r>
+        <w:t>test_area</w:t>
+      </w:r>
+      <w:proofErr w:type="spellEnd"/>
       <w:r>
         <w:t>—</w:t>
       </w:r>
@@ -1013,7 +1240,15 @@
         <w:ind w:firstLine="360"/>
       </w:pPr>
       <w:r>
-        <w:t>-     rehab_data_io --</w:t>
+        <w:t xml:space="preserve">-     </w:t>
+      </w:r>
+      <w:proofErr w:type="spellStart"/>
+      <w:r>
+        <w:t>rehab_data_io</w:t>
+      </w:r>
+      <w:proofErr w:type="spellEnd"/>
+      <w:r>
+        <w:t xml:space="preserve"> --</w:t>
       </w:r>
       <w:r>
         <w:t xml:space="preserve"> </w:t>
@@ -1166,7 +1401,15 @@
         <w:t>Config – all references to RRAD and Rehab</w:t>
       </w:r>
       <w:r>
-        <w:t xml:space="preserve"> and rrad mapping snapshot</w:t>
+        <w:t xml:space="preserve"> and </w:t>
+      </w:r>
+      <w:proofErr w:type="spellStart"/>
+      <w:r>
+        <w:t>rrad</w:t>
+      </w:r>
+      <w:proofErr w:type="spellEnd"/>
+      <w:r>
+        <w:t xml:space="preserve"> mapping snapshot</w:t>
       </w:r>
     </w:p>
     <w:p>
@@ -1265,7 +1508,15 @@
         <w:t>: Test_RRAD_capacity_results_integration_tests.py</w:t>
       </w:r>
       <w:r>
-        <w:t xml:space="preserve"> (to ModelCatalog instead of RRAD)</w:t>
+        <w:t xml:space="preserve"> (to </w:t>
+      </w:r>
+      <w:proofErr w:type="spellStart"/>
+      <w:r>
+        <w:t>ModelCatalog</w:t>
+      </w:r>
+      <w:proofErr w:type="spellEnd"/>
+      <w:r>
+        <w:t xml:space="preserve"> instead of RRAD)</w:t>
       </w:r>
     </w:p>
     <w:p>
@@ -1366,9 +1617,11 @@
       <w:r>
         <w:t xml:space="preserve"> </w:t>
       </w:r>
+      <w:proofErr w:type="spellStart"/>
       <w:r>
         <w:t>Test_characterization_reporting_integration_tests</w:t>
       </w:r>
+      <w:proofErr w:type="spellEnd"/>
     </w:p>
     <w:p>
       <w:pPr>
@@ -1400,7 +1653,23 @@
         </w:sdtContent>
       </w:sdt>
       <w:r>
-        <w:t xml:space="preserve"> test_simulation and test_model_data_io still have failing tests related to storm names with a D – not sure how to fix test for these</w:t>
+        <w:t xml:space="preserve"> </w:t>
+      </w:r>
+      <w:proofErr w:type="spellStart"/>
+      <w:r>
+        <w:t>test_simulation</w:t>
+      </w:r>
+      <w:proofErr w:type="spellEnd"/>
+      <w:r>
+        <w:t xml:space="preserve"> and </w:t>
+      </w:r>
+      <w:proofErr w:type="spellStart"/>
+      <w:r>
+        <w:t>test_model_data_io</w:t>
+      </w:r>
+      <w:proofErr w:type="spellEnd"/>
+      <w:r>
+        <w:t xml:space="preserve"> still have failing tests related to storm names with a D – not sure how to fix test for these</w:t>
       </w:r>
     </w:p>
     <w:p>
@@ -1469,7 +1738,15 @@
         <w:t>M</w:t>
       </w:r>
       <w:r>
-        <w:t>odify code to account for Alternatives mapping – this was possibly stubbed out by Dan/Brent earlier but we did not get very far</w:t>
+        <w:t xml:space="preserve">odify code to account for Alternatives mapping – this was possibly stubbed out by Dan/Brent </w:t>
+      </w:r>
+      <w:proofErr w:type="gramStart"/>
+      <w:r>
+        <w:t>earlier</w:t>
+      </w:r>
+      <w:proofErr w:type="gramEnd"/>
+      <w:r>
+        <w:t xml:space="preserve"> but we did not get very far</w:t>
       </w:r>
     </w:p>
     <w:p>
@@ -1570,8 +1847,34 @@
         </w:sdtContent>
       </w:sdt>
       <w:r>
-        <w:t xml:space="preserve"> add model.valid_alternative_simulations (very similar to valid_calibration_simulations) and piece in model.valid</w:t>
-      </w:r>
+        <w:t xml:space="preserve"> add </w:t>
+      </w:r>
+      <w:proofErr w:type="spellStart"/>
+      <w:proofErr w:type="gramStart"/>
+      <w:r>
+        <w:t>model.valid</w:t>
+      </w:r>
+      <w:proofErr w:type="gramEnd"/>
+      <w:r>
+        <w:t>_alternative_simulations</w:t>
+      </w:r>
+      <w:proofErr w:type="spellEnd"/>
+      <w:r>
+        <w:t xml:space="preserve"> (very similar to </w:t>
+      </w:r>
+      <w:proofErr w:type="spellStart"/>
+      <w:r>
+        <w:t>valid_calibration_simulations</w:t>
+      </w:r>
+      <w:proofErr w:type="spellEnd"/>
+      <w:r>
+        <w:t xml:space="preserve">) and piece in </w:t>
+      </w:r>
+      <w:proofErr w:type="spellStart"/>
+      <w:r>
+        <w:t>model.valid</w:t>
+      </w:r>
+      <w:proofErr w:type="spellEnd"/>
     </w:p>
     <w:p>
       <w:pPr>
@@ -1619,7 +1922,39 @@
           <w:i/>
           <w:iCs/>
         </w:rPr>
-        <w:t>hey point to whatever folder they want and it can be called whatever they want. Its up to them to enforce</w:t>
+        <w:t xml:space="preserve">hey point to whatever folder they </w:t>
+      </w:r>
+      <w:proofErr w:type="gramStart"/>
+      <w:r>
+        <w:rPr>
+          <w:i/>
+          <w:iCs/>
+        </w:rPr>
+        <w:t>want</w:t>
+      </w:r>
+      <w:proofErr w:type="gramEnd"/>
+      <w:r>
+        <w:rPr>
+          <w:i/>
+          <w:iCs/>
+        </w:rPr>
+        <w:t xml:space="preserve"> and it can be called whatever they want. </w:t>
+      </w:r>
+      <w:proofErr w:type="spellStart"/>
+      <w:r>
+        <w:rPr>
+          <w:i/>
+          <w:iCs/>
+        </w:rPr>
+        <w:t>Its</w:t>
+      </w:r>
+      <w:proofErr w:type="spellEnd"/>
+      <w:r>
+        <w:rPr>
+          <w:i/>
+          <w:iCs/>
+        </w:rPr>
+        <w:t xml:space="preserve"> up to them to enforce</w:t>
       </w:r>
     </w:p>
     <w:p>
@@ -1746,7 +2081,15 @@
         <w:t>**</w:t>
       </w:r>
       <w:r>
-        <w:t xml:space="preserve">Create script/ module to automate copy of data for the Sitka data load. Its an easy process </w:t>
+        <w:t xml:space="preserve">Create script/ module to automate copy of data for the Sitka data load. </w:t>
+      </w:r>
+      <w:proofErr w:type="spellStart"/>
+      <w:r>
+        <w:t>Its</w:t>
+      </w:r>
+      <w:proofErr w:type="spellEnd"/>
+      <w:r>
+        <w:t xml:space="preserve"> an easy process </w:t>
       </w:r>
       <w:r>
         <w:t xml:space="preserve">to do manually </w:t>
@@ -1776,7 +2119,15 @@
         </w:numPr>
       </w:pPr>
       <w:r>
-        <w:t xml:space="preserve">Input data sources will be based on an </w:t>
+        <w:t xml:space="preserve">Input data sources will be based on </w:t>
+      </w:r>
+      <w:proofErr w:type="gramStart"/>
+      <w:r>
+        <w:t>an</w:t>
+      </w:r>
+      <w:proofErr w:type="gramEnd"/>
+      <w:r>
+        <w:t xml:space="preserve"> </w:t>
       </w:r>
       <w:r>
         <w:t>json</w:t>
@@ -1931,7 +2282,31 @@
         </w:sdtContent>
       </w:sdt>
       <w:r>
-        <w:t xml:space="preserve"> rework input so that it is also json (dict input instead of converting xls to dict)</w:t>
+        <w:t xml:space="preserve"> rework input so that it is also json (</w:t>
+      </w:r>
+      <w:proofErr w:type="spellStart"/>
+      <w:r>
+        <w:t>dict</w:t>
+      </w:r>
+      <w:proofErr w:type="spellEnd"/>
+      <w:r>
+        <w:t xml:space="preserve"> input instead of converting </w:t>
+      </w:r>
+      <w:proofErr w:type="spellStart"/>
+      <w:r>
+        <w:t>xls</w:t>
+      </w:r>
+      <w:proofErr w:type="spellEnd"/>
+      <w:r>
+        <w:t xml:space="preserve"> to </w:t>
+      </w:r>
+      <w:proofErr w:type="spellStart"/>
+      <w:r>
+        <w:t>dict</w:t>
+      </w:r>
+      <w:proofErr w:type="spellEnd"/>
+      <w:r>
+        <w:t>)</w:t>
       </w:r>
     </w:p>
     <w:p>
@@ -1971,7 +2346,15 @@
         <w:t>against names in</w:t>
       </w:r>
       <w:r>
-        <w:t xml:space="preserve"> appsettings json</w:t>
+        <w:t xml:space="preserve"> </w:t>
+      </w:r>
+      <w:proofErr w:type="spellStart"/>
+      <w:r>
+        <w:t>appsettings</w:t>
+      </w:r>
+      <w:proofErr w:type="spellEnd"/>
+      <w:r>
+        <w:t xml:space="preserve"> json</w:t>
       </w:r>
     </w:p>
     <w:p>
@@ -2028,7 +2411,23 @@
         </w:sdtContent>
       </w:sdt>
       <w:r>
-        <w:t>per Sam (he has migrated methods to his own service which will be incorporated by sitka) remove the DME mst hybrid portion of data load</w:t>
+        <w:t xml:space="preserve">per Sam (he has migrated methods to his own service which will be incorporated by </w:t>
+      </w:r>
+      <w:proofErr w:type="spellStart"/>
+      <w:r>
+        <w:t>sitka</w:t>
+      </w:r>
+      <w:proofErr w:type="spellEnd"/>
+      <w:r>
+        <w:t xml:space="preserve">) remove the DME </w:t>
+      </w:r>
+      <w:proofErr w:type="spellStart"/>
+      <w:r>
+        <w:t>mst</w:t>
+      </w:r>
+      <w:proofErr w:type="spellEnd"/>
+      <w:r>
+        <w:t xml:space="preserve"> hybrid portion of data load</w:t>
       </w:r>
     </w:p>
     <w:p>
@@ -2090,8 +2489,13 @@
         </w:sdtContent>
       </w:sdt>
       <w:r>
-        <w:t xml:space="preserve"> Add table in model catalog – include model id, node id and area_sqft</w:t>
-      </w:r>
+        <w:t xml:space="preserve"> Add table in model catalog – include model id, node id and </w:t>
+      </w:r>
+      <w:proofErr w:type="spellStart"/>
+      <w:r>
+        <w:t>area_sqft</w:t>
+      </w:r>
+      <w:proofErr w:type="spellEnd"/>
     </w:p>
     <w:p>
       <w:pPr>
@@ -2192,7 +2596,23 @@
           <w:i/>
           <w:iCs/>
         </w:rPr>
-        <w:t>Choose the User/Role. In this case it’s “Catalog_Editor”.</w:t>
+        <w:t>Choose the User/Role. In this case it’s “</w:t>
+      </w:r>
+      <w:proofErr w:type="spellStart"/>
+      <w:r>
+        <w:rPr>
+          <w:i/>
+          <w:iCs/>
+        </w:rPr>
+        <w:t>Catalog_Editor</w:t>
+      </w:r>
+      <w:proofErr w:type="spellEnd"/>
+      <w:r>
+        <w:rPr>
+          <w:i/>
+          <w:iCs/>
+        </w:rPr>
+        <w:t>”.</w:t>
       </w:r>
     </w:p>
     <w:p>
@@ -2317,7 +2737,15 @@
         <w:t xml:space="preserve"> </w:t>
       </w:r>
       <w:r>
-        <w:t xml:space="preserve">and appending. Can prob use similar code to that used for geometry.. </w:t>
+        <w:t xml:space="preserve">and appending. Can prob use similar code to that used for </w:t>
+      </w:r>
+      <w:proofErr w:type="gramStart"/>
+      <w:r>
+        <w:t>geometry..</w:t>
+      </w:r>
+      <w:proofErr w:type="gramEnd"/>
+      <w:r>
+        <w:t xml:space="preserve"> </w:t>
       </w:r>
     </w:p>
     <w:p>
@@ -2356,12 +2784,117 @@
       <w:r>
         <w:t xml:space="preserve"> – </w:t>
       </w:r>
-      <w:r>
-        <w:rPr>
-          <w:i/>
-          <w:iCs/>
-        </w:rPr>
-        <w:t>model_data_io.append_storage_table is based on similar pieces in model_data_io.append_model_network (for nodes, links, areas) which were not tested. Similarly, model_catalog_db_data_io.add_model calls append_model_network (and now calls append_storage_table) but this was also never tested. I don’t know if there was a reason or if it just never happened but since these were not tested I’m not going to test these new pieces either.</w:t>
+      <w:proofErr w:type="spellStart"/>
+      <w:r>
+        <w:rPr>
+          <w:i/>
+          <w:iCs/>
+        </w:rPr>
+        <w:t>model_data_</w:t>
+      </w:r>
+      <w:proofErr w:type="gramStart"/>
+      <w:r>
+        <w:rPr>
+          <w:i/>
+          <w:iCs/>
+        </w:rPr>
+        <w:t>io.append</w:t>
+      </w:r>
+      <w:proofErr w:type="gramEnd"/>
+      <w:r>
+        <w:rPr>
+          <w:i/>
+          <w:iCs/>
+        </w:rPr>
+        <w:t>_storage_table</w:t>
+      </w:r>
+      <w:proofErr w:type="spellEnd"/>
+      <w:r>
+        <w:rPr>
+          <w:i/>
+          <w:iCs/>
+        </w:rPr>
+        <w:t xml:space="preserve"> is based on similar pieces in </w:t>
+      </w:r>
+      <w:proofErr w:type="spellStart"/>
+      <w:r>
+        <w:rPr>
+          <w:i/>
+          <w:iCs/>
+        </w:rPr>
+        <w:t>model_data_io.append_model_network</w:t>
+      </w:r>
+      <w:proofErr w:type="spellEnd"/>
+      <w:r>
+        <w:rPr>
+          <w:i/>
+          <w:iCs/>
+        </w:rPr>
+        <w:t xml:space="preserve"> (for nodes, links, areas) which were not tested. Similarly, </w:t>
+      </w:r>
+      <w:proofErr w:type="spellStart"/>
+      <w:r>
+        <w:rPr>
+          <w:i/>
+          <w:iCs/>
+        </w:rPr>
+        <w:t>model_catalog_db_data_io.add_model</w:t>
+      </w:r>
+      <w:proofErr w:type="spellEnd"/>
+      <w:r>
+        <w:rPr>
+          <w:i/>
+          <w:iCs/>
+        </w:rPr>
+        <w:t xml:space="preserve"> calls </w:t>
+      </w:r>
+      <w:proofErr w:type="spellStart"/>
+      <w:r>
+        <w:rPr>
+          <w:i/>
+          <w:iCs/>
+        </w:rPr>
+        <w:t>append_model_network</w:t>
+      </w:r>
+      <w:proofErr w:type="spellEnd"/>
+      <w:r>
+        <w:rPr>
+          <w:i/>
+          <w:iCs/>
+        </w:rPr>
+        <w:t xml:space="preserve"> (and now calls </w:t>
+      </w:r>
+      <w:proofErr w:type="spellStart"/>
+      <w:r>
+        <w:rPr>
+          <w:i/>
+          <w:iCs/>
+        </w:rPr>
+        <w:t>append_storage_table</w:t>
+      </w:r>
+      <w:proofErr w:type="spellEnd"/>
+      <w:r>
+        <w:rPr>
+          <w:i/>
+          <w:iCs/>
+        </w:rPr>
+        <w:t xml:space="preserve">) but this was also never tested. I don’t know if there was a reason or if it just never happened but since these were not </w:t>
+      </w:r>
+      <w:proofErr w:type="gramStart"/>
+      <w:r>
+        <w:rPr>
+          <w:i/>
+          <w:iCs/>
+        </w:rPr>
+        <w:t>tested</w:t>
+      </w:r>
+      <w:proofErr w:type="gramEnd"/>
+      <w:r>
+        <w:rPr>
+          <w:i/>
+          <w:iCs/>
+        </w:rPr>
+        <w:t xml:space="preserve"> I’m not going to test these new pieces either.</w:t>
       </w:r>
     </w:p>
     <w:p>
@@ -2419,7 +2952,15 @@
         </w:sdtContent>
       </w:sdt>
       <w:r>
-        <w:t xml:space="preserve"> A few registrations failed but it does not seem like the ModelTracking records rolled back – </w:t>
+        <w:t xml:space="preserve"> A few registrations failed but it does not seem like the </w:t>
+      </w:r>
+      <w:proofErr w:type="spellStart"/>
+      <w:r>
+        <w:t>ModelTracking</w:t>
+      </w:r>
+      <w:proofErr w:type="spellEnd"/>
+      <w:r>
+        <w:t xml:space="preserve"> records rolled back – </w:t>
       </w:r>
       <w:r>
         <w:rPr>
@@ -2640,8 +3181,13 @@
         </w:sdtContent>
       </w:sdt>
       <w:r>
-        <w:t xml:space="preserve"> import director class in model data io</w:t>
-      </w:r>
+        <w:t xml:space="preserve"> import director class in model data </w:t>
+      </w:r>
+      <w:proofErr w:type="spellStart"/>
+      <w:r>
+        <w:t>io</w:t>
+      </w:r>
+      <w:proofErr w:type="spellEnd"/>
     </w:p>
     <w:p>
       <w:pPr>
@@ -2670,8 +3216,13 @@
         </w:sdtContent>
       </w:sdt>
       <w:r>
-        <w:t xml:space="preserve"> create append director table function in model data io</w:t>
-      </w:r>
+        <w:t xml:space="preserve"> create append director table function in model data </w:t>
+      </w:r>
+      <w:proofErr w:type="spellStart"/>
+      <w:r>
+        <w:t>io</w:t>
+      </w:r>
+      <w:proofErr w:type="spellEnd"/>
     </w:p>
     <w:p>
       <w:pPr>
@@ -2700,7 +3251,23 @@
         </w:sdtContent>
       </w:sdt>
       <w:r>
-        <w:t xml:space="preserve"> add this to model catalog db data io.add model</w:t>
+        <w:t xml:space="preserve"> add this to model catalog </w:t>
+      </w:r>
+      <w:proofErr w:type="spellStart"/>
+      <w:r>
+        <w:t>db</w:t>
+      </w:r>
+      <w:proofErr w:type="spellEnd"/>
+      <w:r>
+        <w:t xml:space="preserve"> data </w:t>
+      </w:r>
+      <w:proofErr w:type="spellStart"/>
+      <w:r>
+        <w:t>io.add</w:t>
+      </w:r>
+      <w:proofErr w:type="spellEnd"/>
+      <w:r>
+        <w:t xml:space="preserve"> model</w:t>
       </w:r>
     </w:p>
     <w:p>
@@ -2776,7 +3343,15 @@
         </w:numPr>
       </w:pPr>
       <w:r>
-        <w:t>Will have to whipe MC (again) since we’re also testing in it, plus Kevin &amp; Karen want to re-register stuff, again</w:t>
+        <w:t xml:space="preserve">Will have to </w:t>
+      </w:r>
+      <w:proofErr w:type="spellStart"/>
+      <w:r>
+        <w:t>whipe</w:t>
+      </w:r>
+      <w:proofErr w:type="spellEnd"/>
+      <w:r>
+        <w:t xml:space="preserve"> MC (again) since we’re also testing in it, plus Kevin &amp; Karen want to re-register stuff, again</w:t>
       </w:r>
     </w:p>
     <w:p>
@@ -2871,8 +3446,29 @@
       <w:r>
         <w:t xml:space="preserve"> </w:t>
       </w:r>
-      <w:r>
-        <w:t xml:space="preserve">OutVolumeCuFt added NodeResults in Results.gdb (Arnel) </w:t>
+      <w:proofErr w:type="spellStart"/>
+      <w:r>
+        <w:t>OutVolumeCuFt</w:t>
+      </w:r>
+      <w:proofErr w:type="spellEnd"/>
+      <w:r>
+        <w:t xml:space="preserve"> added </w:t>
+      </w:r>
+      <w:proofErr w:type="spellStart"/>
+      <w:r>
+        <w:t>NodeResults</w:t>
+      </w:r>
+      <w:proofErr w:type="spellEnd"/>
+      <w:r>
+        <w:t xml:space="preserve"> in </w:t>
+      </w:r>
+      <w:proofErr w:type="spellStart"/>
+      <w:r>
+        <w:t>Results.gdb</w:t>
+      </w:r>
+      <w:proofErr w:type="spellEnd"/>
+      <w:r>
+        <w:t xml:space="preserve"> (Arnel) </w:t>
       </w:r>
     </w:p>
     <w:p>
@@ -2903,7 +3499,23 @@
         <w:t xml:space="preserve"> </w:t>
       </w:r>
       <w:r>
-        <w:t>add same field to ModelCatalog NodeResults so that value caries over</w:t>
+        <w:t xml:space="preserve">add same field to </w:t>
+      </w:r>
+      <w:proofErr w:type="spellStart"/>
+      <w:r>
+        <w:t>ModelCatalog</w:t>
+      </w:r>
+      <w:proofErr w:type="spellEnd"/>
+      <w:r>
+        <w:t xml:space="preserve"> </w:t>
+      </w:r>
+      <w:proofErr w:type="spellStart"/>
+      <w:r>
+        <w:t>NodeResults</w:t>
+      </w:r>
+      <w:proofErr w:type="spellEnd"/>
+      <w:r>
+        <w:t xml:space="preserve"> so that value caries over</w:t>
       </w:r>
       <w:r>
         <w:t>. Field is a double, precision – 0, scale – 0.</w:t>
@@ -2945,7 +3557,23 @@
         <w:t>N</w:t>
       </w:r>
       <w:r>
-        <w:t>eed to include Model Tracking table (from MC) in load gdb so that Alternatives can be connected up with Characterization models in future versions</w:t>
+        <w:t xml:space="preserve">eed to include Model Tracking table (from MC) in load </w:t>
+      </w:r>
+      <w:proofErr w:type="spellStart"/>
+      <w:r>
+        <w:t>gdb</w:t>
+      </w:r>
+      <w:proofErr w:type="spellEnd"/>
+      <w:r>
+        <w:t xml:space="preserve"> so that Alternatives can be </w:t>
+      </w:r>
+      <w:proofErr w:type="gramStart"/>
+      <w:r>
+        <w:t>connected up</w:t>
+      </w:r>
+      <w:proofErr w:type="gramEnd"/>
+      <w:r>
+        <w:t xml:space="preserve"> with Characterization models in future versions</w:t>
       </w:r>
       <w:r>
         <w:t>.</w:t>
@@ -2954,7 +3582,15 @@
         <w:t xml:space="preserve"> (DCA – need a bit more clarity on how this is used</w:t>
       </w:r>
       <w:r>
-        <w:t xml:space="preserve"> but can just put it in load gdb for now</w:t>
+        <w:t xml:space="preserve"> but can just put it in load </w:t>
+      </w:r>
+      <w:proofErr w:type="spellStart"/>
+      <w:r>
+        <w:t>gdb</w:t>
+      </w:r>
+      <w:proofErr w:type="spellEnd"/>
+      <w:r>
+        <w:t xml:space="preserve"> for now</w:t>
       </w:r>
       <w:r>
         <w:t>)</w:t>
@@ -3027,8 +3663,21 @@
         </w:sdtContent>
       </w:sdt>
       <w:r>
-        <w:t xml:space="preserve"> Added model_data_io.read_root_from_config_file</w:t>
-      </w:r>
+        <w:t xml:space="preserve"> Added </w:t>
+      </w:r>
+      <w:proofErr w:type="spellStart"/>
+      <w:r>
+        <w:t>model_data_</w:t>
+      </w:r>
+      <w:proofErr w:type="gramStart"/>
+      <w:r>
+        <w:t>io.read</w:t>
+      </w:r>
+      <w:proofErr w:type="gramEnd"/>
+      <w:r>
+        <w:t>_root_from_config_file</w:t>
+      </w:r>
+      <w:proofErr w:type="spellEnd"/>
     </w:p>
     <w:p>
       <w:pPr>
@@ -3196,8 +3845,21 @@
         </w:sdtContent>
       </w:sdt>
       <w:r>
-        <w:t xml:space="preserve"> Added model.set_extract_date which is referenced in pyt</w:t>
-      </w:r>
+        <w:t xml:space="preserve"> Added </w:t>
+      </w:r>
+      <w:proofErr w:type="spellStart"/>
+      <w:r>
+        <w:t>model.set_extract_date</w:t>
+      </w:r>
+      <w:proofErr w:type="spellEnd"/>
+      <w:r>
+        <w:t xml:space="preserve"> which is referenced in </w:t>
+      </w:r>
+      <w:proofErr w:type="spellStart"/>
+      <w:r>
+        <w:t>pyt</w:t>
+      </w:r>
+      <w:proofErr w:type="spellEnd"/>
     </w:p>
     <w:p>
       <w:pPr>
@@ -3256,7 +3918,23 @@
         </w:sdtContent>
       </w:sdt>
       <w:r>
-        <w:t xml:space="preserve"> Create tool/ form to make a copy of the model dir for a specified model, delete registration file and make set dir to have read/write permissions</w:t>
+        <w:t xml:space="preserve"> Create tool/ form to make a copy of the model </w:t>
+      </w:r>
+      <w:proofErr w:type="spellStart"/>
+      <w:r>
+        <w:t>dir</w:t>
+      </w:r>
+      <w:proofErr w:type="spellEnd"/>
+      <w:r>
+        <w:t xml:space="preserve"> for a specified model, delete registration file and make set </w:t>
+      </w:r>
+      <w:proofErr w:type="spellStart"/>
+      <w:r>
+        <w:t>dir</w:t>
+      </w:r>
+      <w:proofErr w:type="spellEnd"/>
+      <w:r>
+        <w:t xml:space="preserve"> to have read/write permissions</w:t>
       </w:r>
     </w:p>
     <w:p>
@@ -3268,7 +3946,15 @@
         </w:numPr>
       </w:pPr>
       <w:r>
-        <w:t>Read existing models and give user a pull down choice</w:t>
+        <w:t xml:space="preserve">Read existing models and give user a </w:t>
+      </w:r>
+      <w:proofErr w:type="gramStart"/>
+      <w:r>
+        <w:t>pull down</w:t>
+      </w:r>
+      <w:proofErr w:type="gramEnd"/>
+      <w:r>
+        <w:t xml:space="preserve"> choice</w:t>
       </w:r>
     </w:p>
     <w:p>
@@ -3280,7 +3966,15 @@
         </w:numPr>
       </w:pPr>
       <w:r>
-        <w:t>Get (from model) the model dir of specified model</w:t>
+        <w:t xml:space="preserve">Get (from model) the model </w:t>
+      </w:r>
+      <w:proofErr w:type="spellStart"/>
+      <w:r>
+        <w:t>dir</w:t>
+      </w:r>
+      <w:proofErr w:type="spellEnd"/>
+      <w:r>
+        <w:t xml:space="preserve"> of specified model</w:t>
       </w:r>
     </w:p>
     <w:p>
@@ -3292,8 +3986,21 @@
         </w:numPr>
       </w:pPr>
       <w:r>
-        <w:t>Copy dir into same location (one folder up) of existing model dir</w:t>
-      </w:r>
+        <w:t xml:space="preserve">Copy </w:t>
+      </w:r>
+      <w:proofErr w:type="spellStart"/>
+      <w:r>
+        <w:t>dir</w:t>
+      </w:r>
+      <w:proofErr w:type="spellEnd"/>
+      <w:r>
+        <w:t xml:space="preserve"> into same location (one folder up) of existing model </w:t>
+      </w:r>
+      <w:proofErr w:type="spellStart"/>
+      <w:r>
+        <w:t>dir</w:t>
+      </w:r>
+      <w:proofErr w:type="spellEnd"/>
     </w:p>
     <w:p>
       <w:pPr>
@@ -3304,8 +4011,18 @@
         </w:numPr>
       </w:pPr>
       <w:r>
-        <w:t>Will be called “same name”_copy_YYYYMMDD</w:t>
-      </w:r>
+        <w:t xml:space="preserve">Will be called “same </w:t>
+      </w:r>
+      <w:proofErr w:type="gramStart"/>
+      <w:r>
+        <w:t>name”_</w:t>
+      </w:r>
+      <w:proofErr w:type="spellStart"/>
+      <w:proofErr w:type="gramEnd"/>
+      <w:r>
+        <w:t>copy_YYYYMMDD</w:t>
+      </w:r>
+      <w:proofErr w:type="spellEnd"/>
     </w:p>
     <w:p>
       <w:pPr>
@@ -3371,10 +4088,34 @@
         <w:t>Create tool to s</w:t>
       </w:r>
       <w:r>
-        <w:t xml:space="preserve">elect which model(s) get sent to the process (the PipXP, Cost Estimator, RUL, BPW, etc process) </w:t>
-      </w:r>
-      <w:r>
-        <w:t xml:space="preserve">[Existing mapping snapshot pyt </w:t>
+        <w:t xml:space="preserve">elect which model(s) get sent to the process (the </w:t>
+      </w:r>
+      <w:proofErr w:type="spellStart"/>
+      <w:r>
+        <w:t>PipXP</w:t>
+      </w:r>
+      <w:proofErr w:type="spellEnd"/>
+      <w:r>
+        <w:t xml:space="preserve">, Cost Estimator, RUL, BPW, </w:t>
+      </w:r>
+      <w:proofErr w:type="spellStart"/>
+      <w:r>
+        <w:t>etc</w:t>
+      </w:r>
+      <w:proofErr w:type="spellEnd"/>
+      <w:r>
+        <w:t xml:space="preserve"> process) </w:t>
+      </w:r>
+      <w:r>
+        <w:t xml:space="preserve">[Existing mapping snapshot </w:t>
+      </w:r>
+      <w:proofErr w:type="spellStart"/>
+      <w:r>
+        <w:t>pyt</w:t>
+      </w:r>
+      <w:proofErr w:type="spellEnd"/>
+      <w:r>
+        <w:t xml:space="preserve"> </w:t>
       </w:r>
       <w:r>
         <w:rPr>
@@ -3413,7 +4154,23 @@
         </w:numPr>
       </w:pPr>
       <w:r>
-        <w:t>This has been created as a pyt/ arctoolbox tool</w:t>
+        <w:t xml:space="preserve">This has been created as a </w:t>
+      </w:r>
+      <w:proofErr w:type="spellStart"/>
+      <w:r>
+        <w:t>pyt</w:t>
+      </w:r>
+      <w:proofErr w:type="spellEnd"/>
+      <w:r>
+        <w:t xml:space="preserve">/ </w:t>
+      </w:r>
+      <w:proofErr w:type="spellStart"/>
+      <w:r>
+        <w:t>arctoolbox</w:t>
+      </w:r>
+      <w:proofErr w:type="spellEnd"/>
+      <w:r>
+        <w:t xml:space="preserve"> tool</w:t>
       </w:r>
     </w:p>
     <w:p>
@@ -3425,7 +4182,31 @@
         </w:numPr>
       </w:pPr>
       <w:r>
-        <w:t>Outputs both a gdb and zipped version of same gdb (zipped version required for sitka input)</w:t>
+        <w:t xml:space="preserve">Outputs both a </w:t>
+      </w:r>
+      <w:proofErr w:type="spellStart"/>
+      <w:r>
+        <w:t>gdb</w:t>
+      </w:r>
+      <w:proofErr w:type="spellEnd"/>
+      <w:r>
+        <w:t xml:space="preserve"> and zipped version of same </w:t>
+      </w:r>
+      <w:proofErr w:type="spellStart"/>
+      <w:r>
+        <w:t>gdb</w:t>
+      </w:r>
+      <w:proofErr w:type="spellEnd"/>
+      <w:r>
+        <w:t xml:space="preserve"> (zipped version required for </w:t>
+      </w:r>
+      <w:proofErr w:type="spellStart"/>
+      <w:r>
+        <w:t>sitka</w:t>
+      </w:r>
+      <w:proofErr w:type="spellEnd"/>
+      <w:r>
+        <w:t xml:space="preserve"> input)</w:t>
       </w:r>
     </w:p>
     <w:p>
@@ -3473,7 +4254,15 @@
         </w:numPr>
       </w:pPr>
       <w:r>
-        <w:t>If we set this up (to me) it basically puts the nail in the coffin for the RRAD db. Remaining question – do we retain the snapshot data somewhere and where? We obviously use it for mapping/reporting but then what becomes of it?</w:t>
+        <w:t xml:space="preserve">If we set this up (to me) it basically puts the nail in the coffin for the RRAD db. Remaining question – </w:t>
+      </w:r>
+      <w:proofErr w:type="gramStart"/>
+      <w:r>
+        <w:t>do</w:t>
+      </w:r>
+      <w:proofErr w:type="gramEnd"/>
+      <w:r>
+        <w:t xml:space="preserve"> we retain the snapshot data somewhere and where? We obviously use it for mapping/reporting but then what becomes of it?</w:t>
       </w:r>
     </w:p>
     <w:p>
@@ -3522,7 +4311,35 @@
         <w:rPr>
           <w:rFonts w:cstheme="minorHAnsi"/>
         </w:rPr>
-        <w:t>Arnel has added fields to EMGAATS for tracking Alternatives info : Operation(domain) , Construction Method(domain), nBCR(YN), cost estimates (YN) – what accommodations need to be made in Model Catalog to account for these fields?</w:t>
+        <w:t xml:space="preserve">Arnel has added fields to EMGAATS for tracking Alternatives </w:t>
+      </w:r>
+      <w:proofErr w:type="gramStart"/>
+      <w:r>
+        <w:rPr>
+          <w:rFonts w:cstheme="minorHAnsi"/>
+        </w:rPr>
+        <w:t>info :</w:t>
+      </w:r>
+      <w:proofErr w:type="gramEnd"/>
+      <w:r>
+        <w:rPr>
+          <w:rFonts w:cstheme="minorHAnsi"/>
+        </w:rPr>
+        <w:t xml:space="preserve"> Operation(domain) , Construction Method(domain), </w:t>
+      </w:r>
+      <w:proofErr w:type="spellStart"/>
+      <w:r>
+        <w:rPr>
+          <w:rFonts w:cstheme="minorHAnsi"/>
+        </w:rPr>
+        <w:t>nBCR</w:t>
+      </w:r>
+      <w:proofErr w:type="spellEnd"/>
+      <w:r>
+        <w:rPr>
+          <w:rFonts w:cstheme="minorHAnsi"/>
+        </w:rPr>
+        <w:t>(YN), cost estimates (YN) – what accommodations need to be made in Model Catalog to account for these fields?</w:t>
       </w:r>
       <w:r>
         <w:rPr>
@@ -3606,7 +4423,21 @@
         <w:rPr>
           <w:rFonts w:cstheme="minorHAnsi"/>
         </w:rPr>
-        <w:t>Cleanup master_DME_hybrid (and other) to use Views instead of hard coded queries</w:t>
+        <w:t xml:space="preserve">Cleanup </w:t>
+      </w:r>
+      <w:proofErr w:type="spellStart"/>
+      <w:r>
+        <w:rPr>
+          <w:rFonts w:cstheme="minorHAnsi"/>
+        </w:rPr>
+        <w:t>master_DME_hybrid</w:t>
+      </w:r>
+      <w:proofErr w:type="spellEnd"/>
+      <w:r>
+        <w:rPr>
+          <w:rFonts w:cstheme="minorHAnsi"/>
+        </w:rPr>
+        <w:t xml:space="preserve"> (and other) to use Views instead of hard coded queries</w:t>
       </w:r>
     </w:p>
     <w:p>
@@ -3628,8 +4459,18 @@
           <w:i/>
           <w:iCs/>
         </w:rPr>
-        <w:t>This has become irrelevant – DME master hybrid (both “ways” – with DME as base or with master data as the base) is now a service created by Sam, to be used by sitka</w:t>
-      </w:r>
+        <w:t xml:space="preserve">This has become irrelevant – DME master hybrid (both “ways” – with DME as base or with master data as the base) is now a service created by Sam, to be used by </w:t>
+      </w:r>
+      <w:proofErr w:type="spellStart"/>
+      <w:r>
+        <w:rPr>
+          <w:rFonts w:cstheme="minorHAnsi"/>
+          <w:i/>
+          <w:iCs/>
+        </w:rPr>
+        <w:t>sitka</w:t>
+      </w:r>
+      <w:proofErr w:type="spellEnd"/>
     </w:p>
     <w:p>
       <w:pPr>
@@ -3697,7 +4538,35 @@
         <w:rPr>
           <w:rFonts w:cstheme="minorHAnsi"/>
         </w:rPr>
-        <w:t>the process requires all sources from the list be in the appsettings but that any ‘extras’ in the appsettings will pass through without throwing an error</w:t>
+        <w:t xml:space="preserve">the process requires all sources from the list be in the </w:t>
+      </w:r>
+      <w:proofErr w:type="spellStart"/>
+      <w:r>
+        <w:rPr>
+          <w:rFonts w:cstheme="minorHAnsi"/>
+        </w:rPr>
+        <w:t>appsettings</w:t>
+      </w:r>
+      <w:proofErr w:type="spellEnd"/>
+      <w:r>
+        <w:rPr>
+          <w:rFonts w:cstheme="minorHAnsi"/>
+        </w:rPr>
+        <w:t xml:space="preserve"> but that any ‘extras’ in the </w:t>
+      </w:r>
+      <w:proofErr w:type="spellStart"/>
+      <w:r>
+        <w:rPr>
+          <w:rFonts w:cstheme="minorHAnsi"/>
+        </w:rPr>
+        <w:t>appsettings</w:t>
+      </w:r>
+      <w:proofErr w:type="spellEnd"/>
+      <w:r>
+        <w:rPr>
+          <w:rFonts w:cstheme="minorHAnsi"/>
+        </w:rPr>
+        <w:t xml:space="preserve"> will pass through without throwing an error</w:t>
       </w:r>
     </w:p>
     <w:p>
@@ -3781,7 +4650,23 @@
         </w:sdtContent>
       </w:sdt>
       <w:r>
-        <w:t xml:space="preserve"> Remove RRAD from general CCSP process diagram for BW as its function is ill defined at this point. Current vision is that full risk process gets re-run for each snaphot. A snapshot is basically a package of capacity (models/sims) and structural (Hansen, etc) paired with process/criteria assumptions about risk. We basically cannot compare back across previous snapshots because data/criteria will change. </w:t>
+        <w:t xml:space="preserve"> Remove RRAD from general CCSP process diagram for BW as its function is ill defined at this point. Current vision is that full risk process gets re-run for each </w:t>
+      </w:r>
+      <w:proofErr w:type="spellStart"/>
+      <w:r>
+        <w:t>snaphot</w:t>
+      </w:r>
+      <w:proofErr w:type="spellEnd"/>
+      <w:r>
+        <w:t xml:space="preserve">. A snapshot is basically a package of capacity (models/sims) and structural (Hansen, </w:t>
+      </w:r>
+      <w:proofErr w:type="spellStart"/>
+      <w:r>
+        <w:t>etc</w:t>
+      </w:r>
+      <w:proofErr w:type="spellEnd"/>
+      <w:r>
+        <w:t xml:space="preserve">) paired with process/criteria assumptions about risk. We basically cannot compare back across previous snapshots because data/criteria will change. </w:t>
       </w:r>
     </w:p>
     <w:p>
@@ -3849,7 +4734,23 @@
           <w:b/>
           <w:bCs/>
         </w:rPr>
-        <w:t>This will basically do what model.add_model does but deletes instead of appends.</w:t>
+        <w:t xml:space="preserve">This will basically do what </w:t>
+      </w:r>
+      <w:proofErr w:type="spellStart"/>
+      <w:r>
+        <w:rPr>
+          <w:b/>
+          <w:bCs/>
+        </w:rPr>
+        <w:t>model.add_model</w:t>
+      </w:r>
+      <w:proofErr w:type="spellEnd"/>
+      <w:r>
+        <w:rPr>
+          <w:b/>
+          <w:bCs/>
+        </w:rPr>
+        <w:t xml:space="preserve"> does but deletes instead of appends.</w:t>
       </w:r>
     </w:p>
     <w:p>
@@ -3877,7 +4778,44 @@
         </w:sdtContent>
       </w:sdt>
       <w:r>
-        <w:t xml:space="preserve"> in model_catalog (for each item with a model ID) – use modelcatalogdbdataio (ie dbdataio).copy to memory with id filter</w:t>
+        <w:t xml:space="preserve"> in </w:t>
+      </w:r>
+      <w:proofErr w:type="spellStart"/>
+      <w:r>
+        <w:t>model_catalog</w:t>
+      </w:r>
+      <w:proofErr w:type="spellEnd"/>
+      <w:r>
+        <w:t xml:space="preserve"> (for each item with a model ID) – use </w:t>
+      </w:r>
+      <w:proofErr w:type="spellStart"/>
+      <w:r>
+        <w:t>modelcatalogdbdataio</w:t>
+      </w:r>
+      <w:proofErr w:type="spellEnd"/>
+      <w:r>
+        <w:t xml:space="preserve"> (</w:t>
+      </w:r>
+      <w:proofErr w:type="spellStart"/>
+      <w:r>
+        <w:t>ie</w:t>
+      </w:r>
+      <w:proofErr w:type="spellEnd"/>
+      <w:r>
+        <w:t xml:space="preserve"> </w:t>
+      </w:r>
+      <w:proofErr w:type="spellStart"/>
+      <w:r>
+        <w:t>dbdataio</w:t>
+      </w:r>
+      <w:proofErr w:type="spellEnd"/>
+      <w:proofErr w:type="gramStart"/>
+      <w:r>
+        <w:t>).copy</w:t>
+      </w:r>
+      <w:proofErr w:type="gramEnd"/>
+      <w:r>
+        <w:t xml:space="preserve"> to memory with id filter</w:t>
       </w:r>
     </w:p>
     <w:p>
@@ -3967,20 +4905,32 @@
         <w:t xml:space="preserve"> </w:t>
       </w:r>
       <w:r>
-        <w:t>include logic to delete associate downstream models as well (avoid orphaned records) – for example: if a calibration model is to be deleted then any associated characterization, alternatives, etc should also be deleted.</w:t>
-      </w:r>
-      <w:bookmarkStart w:id="1" w:name="_GoBack"/>
-      <w:bookmarkEnd w:id="1"/>
-      <w:r>
-        <w:t xml:space="preserve">  </w:t>
-      </w:r>
-    </w:p>
-    <w:p>
-      <w:pPr>
-        <w:pStyle w:val="NoSpacing"/>
+        <w:t xml:space="preserve">include logic to delete associate downstream models as well (avoid orphaned records) – for example: if a calibration model is to be deleted then any associated characterization, alternatives, </w:t>
+      </w:r>
+      <w:proofErr w:type="spellStart"/>
+      <w:r>
+        <w:t>etc</w:t>
+      </w:r>
+      <w:proofErr w:type="spellEnd"/>
+      <w:r>
+        <w:t xml:space="preserve"> should also be deleted. </w:t>
+      </w:r>
+    </w:p>
+    <w:p>
+      <w:pPr>
+        <w:pStyle w:val="NoSpacing"/>
+        <w:ind w:firstLine="720"/>
       </w:pPr>
       <w:r>
         <w:lastRenderedPageBreak/>
+        <w:t xml:space="preserve"> </w:t>
+      </w:r>
+    </w:p>
+    <w:p>
+      <w:pPr>
+        <w:pStyle w:val="NoSpacing"/>
+      </w:pPr>
+      <w:r>
         <w:tab/>
       </w:r>
       <w:sdt>
@@ -4003,7 +4953,15 @@
         </w:sdtContent>
       </w:sdt>
       <w:r>
-        <w:t xml:space="preserve"> note – make query table (used in copy to memory with id filter) does not error if ID list is invalid, it completes and just includes the valid ones. This means we need to test that the in memory IDs match with the ones from the input list before deleting the records</w:t>
+        <w:t xml:space="preserve"> note – make query table (used in copy to memory with id filter) does not error if ID list is invalid, it completes and just includes the valid ones. This means we need to test that the </w:t>
+      </w:r>
+      <w:proofErr w:type="gramStart"/>
+      <w:r>
+        <w:t>in memory</w:t>
+      </w:r>
+      <w:proofErr w:type="gramEnd"/>
+      <w:r>
+        <w:t xml:space="preserve"> IDs match with the ones from the input list before deleting the records</w:t>
       </w:r>
     </w:p>
     <w:p>
@@ -4033,10 +4991,20 @@
         </w:sdtContent>
       </w:sdt>
       <w:r>
-        <w:t xml:space="preserve"> all of this will be driven by a pyt and </w:t>
-      </w:r>
-      <w:r>
-        <w:rPr>
+        <w:t xml:space="preserve"> </w:t>
+      </w:r>
+      <w:proofErr w:type="gramStart"/>
+      <w:r>
+        <w:t>all of</w:t>
+      </w:r>
+      <w:proofErr w:type="gramEnd"/>
+      <w:r>
+        <w:t xml:space="preserve"> this </w:t>
+      </w:r>
+      <w:r>
+        <w:rPr>
+          <w:b/>
+          <w:bCs/>
           <w:i/>
           <w:iCs/>
         </w:rPr>
@@ -4050,6 +5018,38 @@
       <w:pPr>
         <w:pStyle w:val="NoSpacing"/>
       </w:pPr>
+      <w:r>
+        <w:tab/>
+      </w:r>
+      <w:sdt>
+        <w:sdtPr>
+          <w:id w:val="307298601"/>
+          <w14:checkbox>
+            <w14:checked w14:val="0"/>
+            <w14:checkedState w14:val="2612" w14:font="MS Gothic"/>
+            <w14:uncheckedState w14:val="2610" w14:font="MS Gothic"/>
+          </w14:checkbox>
+        </w:sdtPr>
+        <w:sdtContent>
+          <w:r>
+            <w:rPr>
+              <w:rFonts w:ascii="MS Gothic" w:eastAsia="MS Gothic" w:hAnsi="MS Gothic" w:hint="eastAsia"/>
+            </w:rPr>
+            <w:t>☐</w:t>
+          </w:r>
+        </w:sdtContent>
+      </w:sdt>
+      <w:r>
+        <w:t xml:space="preserve"> </w:t>
+      </w:r>
+      <w:r>
+        <w:t>create table and methods to track metadata about the delete – at least basics of model ID, who and when</w:t>
+      </w:r>
+    </w:p>
+    <w:p>
+      <w:pPr>
+        <w:pStyle w:val="NoSpacing"/>
+      </w:pPr>
     </w:p>
     <w:p>
       <w:pPr>
@@ -4112,7 +5112,15 @@
         </w:sdtContent>
       </w:sdt>
       <w:r>
-        <w:t xml:space="preserve"> Figure out ArcPro project mapping file structure</w:t>
+        <w:t xml:space="preserve"> Figure out </w:t>
+      </w:r>
+      <w:proofErr w:type="spellStart"/>
+      <w:r>
+        <w:t>ArcPro</w:t>
+      </w:r>
+      <w:proofErr w:type="spellEnd"/>
+      <w:r>
+        <w:t xml:space="preserve"> project mapping file structure</w:t>
       </w:r>
     </w:p>
     <w:p>
@@ -4156,7 +5164,17 @@
         </w:numPr>
       </w:pPr>
       <w:r>
-        <w:t>As of right now spooling will not work since the model does not know its sewer basin and vice versa. This means a lot of manual mapping (eventually ~ a half dozen map types per basin with lets just say 80 basins (</w:t>
+        <w:t xml:space="preserve">As of right now spooling will not work since the model does not know its sewer basin and vice versa. This means a lot of manual mapping (eventually ~ a half dozen map types per basin with </w:t>
+      </w:r>
+      <w:proofErr w:type="spellStart"/>
+      <w:proofErr w:type="gramStart"/>
+      <w:r>
+        <w:t>lets</w:t>
+      </w:r>
+      <w:proofErr w:type="spellEnd"/>
+      <w:proofErr w:type="gramEnd"/>
+      <w:r>
+        <w:t xml:space="preserve"> just say 80 basins (</w:t>
       </w:r>
       <w:r>
         <w:t>we can largely ignore sanitary only parts of basins</w:t>
@@ -4187,7 +5205,15 @@
         <w:t>it</w:t>
       </w:r>
       <w:r>
-        <w:t xml:space="preserve"> is working to spool through basins and use a dynamic mask but it is not perfect. Basin boundaries don’t necessarily match with model results some other basin results can “poke out” from under the mask.</w:t>
+        <w:t xml:space="preserve"> is working to spool through basins and use a dynamic </w:t>
+      </w:r>
+      <w:proofErr w:type="gramStart"/>
+      <w:r>
+        <w:t>mask</w:t>
+      </w:r>
+      <w:proofErr w:type="gramEnd"/>
+      <w:r>
+        <w:t xml:space="preserve"> but it is not perfect. Basin boundaries don’t necessarily match with model results some other basin results can “poke out” from under the mask.</w:t>
       </w:r>
     </w:p>
     <w:p>
@@ -4214,7 +5240,15 @@
         </w:numPr>
       </w:pPr>
       <w:r>
-        <w:t xml:space="preserve">I’m talking with BW and SR about web maps in general and for TMSs and doing some exploration. I’ve had some hangups with publishing services which hopefully can be resolved by Andrew/CGIS. </w:t>
+        <w:t xml:space="preserve">I’m talking with BW and SR about web maps in general and for TMSs and doing some exploration. I’ve had some </w:t>
+      </w:r>
+      <w:proofErr w:type="spellStart"/>
+      <w:r>
+        <w:t>hangups</w:t>
+      </w:r>
+      <w:proofErr w:type="spellEnd"/>
+      <w:r>
+        <w:t xml:space="preserve"> with publishing services which hopefully can be resolved by Andrew/CGIS. </w:t>
       </w:r>
     </w:p>
     <w:p>
@@ -4269,7 +5303,27 @@
           <w:i/>
           <w:iCs/>
         </w:rPr>
-        <w:t xml:space="preserve">Some hangups: cannot enforce feature level drawing so the “nested” nature of BSBR is problematic unless we flatten that result, cannot use graduated colors with polygons (nodes, links </w:t>
+        <w:t xml:space="preserve">Some </w:t>
+      </w:r>
+      <w:proofErr w:type="spellStart"/>
+      <w:r>
+        <w:rPr>
+          <w:b/>
+          <w:bCs/>
+          <w:i/>
+          <w:iCs/>
+        </w:rPr>
+        <w:t>hangups</w:t>
+      </w:r>
+      <w:proofErr w:type="spellEnd"/>
+      <w:r>
+        <w:rPr>
+          <w:b/>
+          <w:bCs/>
+          <w:i/>
+          <w:iCs/>
+        </w:rPr>
+        <w:t xml:space="preserve">: cannot enforce feature level drawing so the “nested” nature of BSBR is problematic unless we flatten that result, cannot use graduated colors with polygons (nodes, links </w:t>
       </w:r>
       <w:r>
         <w:rPr>
@@ -4516,8 +5570,21 @@
         </w:sdtContent>
       </w:sdt>
       <w:r>
-        <w:t xml:space="preserve"> for DCA testing – get their current version to run vs the 20200214 version for now (this is what Corina is doing) and at some point we’ll shift them to the newer load gdb</w:t>
-      </w:r>
+        <w:t xml:space="preserve"> for DCA testing – get their current version to run vs the 20200214 version for now (this is what Corina is doing) and at some </w:t>
+      </w:r>
+      <w:proofErr w:type="gramStart"/>
+      <w:r>
+        <w:t>point</w:t>
+      </w:r>
+      <w:proofErr w:type="gramEnd"/>
+      <w:r>
+        <w:t xml:space="preserve"> we’ll shift them to the newer load </w:t>
+      </w:r>
+      <w:proofErr w:type="spellStart"/>
+      <w:r>
+        <w:t>gdb</w:t>
+      </w:r>
+      <w:proofErr w:type="spellEnd"/>
     </w:p>
     <w:p>
       <w:pPr>
@@ -4548,7 +5615,15 @@
         </w:sdtContent>
       </w:sdt>
       <w:r>
-        <w:t xml:space="preserve"> get instructions from Sam for running Sitka modules and required installs – install in VM and run batch file in VM to launch pycharm </w:t>
+        <w:t xml:space="preserve"> get instructions from Sam for running Sitka modules and required installs – install in VM and run batch file in VM to launch </w:t>
+      </w:r>
+      <w:proofErr w:type="spellStart"/>
+      <w:r>
+        <w:t>pycharm</w:t>
+      </w:r>
+      <w:proofErr w:type="spellEnd"/>
+      <w:r>
+        <w:t xml:space="preserve"> </w:t>
       </w:r>
       <w:r>
         <w:t>– want to get set up end of week 4/10.</w:t>

</xml_diff>